<commit_message>
Created a database prototyp
</commit_message>
<xml_diff>
--- a/Documents/Sports Exercise Battle.docx
+++ b/Documents/Sports Exercise Battle.docx
@@ -2,8 +2,153 @@
 <file path=word/document.xml><?xml version="1.0" encoding="utf-8"?>
 <w:document xmlns:wpc="http://schemas.microsoft.com/office/word/2010/wordprocessingCanvas" xmlns:cx="http://schemas.microsoft.com/office/drawing/2014/chartex" xmlns:cx1="http://schemas.microsoft.com/office/drawing/2015/9/8/chartex" xmlns:cx2="http://schemas.microsoft.com/office/drawing/2015/10/21/chartex" xmlns:cx3="http://schemas.microsoft.com/office/drawing/2016/5/9/chartex" xmlns:cx4="http://schemas.microsoft.com/office/drawing/2016/5/10/chartex" xmlns:cx5="http://schemas.microsoft.com/office/drawing/2016/5/11/chartex" xmlns:cx6="http://schemas.microsoft.com/office/drawing/2016/5/12/chartex" xmlns:cx7="http://schemas.microsoft.com/office/drawing/2016/5/13/chartex" xmlns:cx8="http://schemas.microsoft.com/office/drawing/2016/5/14/chartex" xmlns:mc="http://schemas.openxmlformats.org/markup-compatibility/2006" xmlns:aink="http://schemas.microsoft.com/office/drawing/2016/ink" xmlns:am3d="http://schemas.microsoft.com/office/drawing/2017/model3d" xmlns:o="urn:schemas-microsoft-com:office:office" xmlns:oel="http://schemas.microsoft.com/office/2019/extlst" xmlns:r="http://schemas.openxmlformats.org/officeDocument/2006/relationships" xmlns:m="http://schemas.openxmlformats.org/officeDocument/2006/math" xmlns:v="urn:schemas-microsoft-com:vml" xmlns:wp14="http://schemas.microsoft.com/office/word/2010/wordprocessingDrawing" xmlns:wp="http://schemas.openxmlformats.org/drawingml/2006/wordprocessingDrawing" xmlns:w10="urn:schemas-microsoft-com:office:word" xmlns:w="http://schemas.openxmlformats.org/wordprocessingml/2006/main" xmlns:w14="http://schemas.microsoft.com/office/word/2010/wordml" xmlns:w15="http://schemas.microsoft.com/office/word/2012/wordml" xmlns:w16cex="http://schemas.microsoft.com/office/word/2018/wordml/cex" xmlns:w16cid="http://schemas.microsoft.com/office/word/2016/wordml/cid" xmlns:w16="http://schemas.microsoft.com/office/word/2018/wordml" xmlns:w16du="http://schemas.microsoft.com/office/word/2023/wordml/word16du" xmlns:w16sdtdh="http://schemas.microsoft.com/office/word/2020/wordml/sdtdatahash" xmlns:w16sdtfl="http://schemas.microsoft.com/office/word/2024/wordml/sdtformatlock" xmlns:w16se="http://schemas.microsoft.com/office/word/2015/wordml/symex" xmlns:wpg="http://schemas.microsoft.com/office/word/2010/wordprocessingGroup" xmlns:wpi="http://schemas.microsoft.com/office/word/2010/wordprocessingInk" xmlns:wne="http://schemas.microsoft.com/office/word/2006/wordml" xmlns:wps="http://schemas.microsoft.com/office/word/2010/wordprocessingShape" mc:Ignorable="w14 w15 w16se w16cid w16 w16cex w16sdtdh w16sdtfl w16du wp14">
   <w:body>
-    <w:p/>
+    <w:p>
+      <w:pPr>
+        <w:pStyle w:val="Titel"/>
+      </w:pPr>
+      <w:r>
+        <w:t>Sports Exercise Battle</w:t>
+      </w:r>
+    </w:p>
+    <w:p>
+      <w:pPr>
+        <w:pStyle w:val="berschrift1"/>
+        <w:rPr>
+          <w:lang w:val="en-US"/>
+        </w:rPr>
+      </w:pPr>
+      <w:r>
+        <w:rPr>
+          <w:lang w:val="en-US"/>
+        </w:rPr>
+        <w:t>Reading the specifications</w:t>
+      </w:r>
+      <w:r>
+        <w:rPr>
+          <w:lang w:val="en-US"/>
+        </w:rPr>
+        <w:t xml:space="preserve"> </w:t>
+      </w:r>
+      <w:r>
+        <w:rPr>
+          <w:lang w:val="en-US"/>
+        </w:rPr>
+        <w:t xml:space="preserve">and </w:t>
+      </w:r>
+      <w:r>
+        <w:rPr>
+          <w:lang w:val="en-US"/>
+        </w:rPr>
+        <w:t>laying the groundwork</w:t>
+      </w:r>
+      <w:r>
+        <w:rPr>
+          <w:lang w:val="en-US"/>
+        </w:rPr>
+        <w:t xml:space="preserve"> </w:t>
+      </w:r>
+      <w:r>
+        <w:rPr>
+          <w:lang w:val="en-US"/>
+        </w:rPr>
+        <w:t>~ 3h</w:t>
+      </w:r>
+    </w:p>
+    <w:p>
+      <w:pPr>
+        <w:rPr>
+          <w:lang w:val="en-US"/>
+        </w:rPr>
+      </w:pPr>
+      <w:r>
+        <w:rPr>
+          <w:lang w:val="en-US"/>
+        </w:rPr>
+        <w:t>The first thing I did was carefully reading t</w:t>
+      </w:r>
+      <w:r>
+        <w:rPr>
+          <w:lang w:val="en-US"/>
+        </w:rPr>
+        <w:t xml:space="preserve">hrough the specifications in order not to miss anything and risk </w:t>
+      </w:r>
+      <w:r>
+        <w:rPr>
+          <w:lang w:val="en-US"/>
+        </w:rPr>
+        <w:t xml:space="preserve">having to scrap my ideas. </w:t>
+      </w:r>
+      <w:r>
+        <w:rPr>
+          <w:lang w:val="en-US"/>
+        </w:rPr>
+        <w:t xml:space="preserve">After carefully reading though the texts I brainstormed and </w:t>
+      </w:r>
+      <w:r>
+        <w:rPr>
+          <w:lang w:val="en-US"/>
+        </w:rPr>
+        <w:t xml:space="preserve">made thoughts about how the structure of the programming should look like, </w:t>
+      </w:r>
+      <w:r>
+        <w:rPr>
+          <w:lang w:val="en-US"/>
+        </w:rPr>
+        <w:t xml:space="preserve">the database, how I could implement everything mentioned </w:t>
+      </w:r>
+      <w:r>
+        <w:rPr>
+          <w:lang w:val="en-US"/>
+        </w:rPr>
+        <w:t xml:space="preserve">as well as thinking about the additional feature which we were tasked with coming up with. The reason I started thinking </w:t>
+      </w:r>
+      <w:r>
+        <w:rPr>
+          <w:lang w:val="en-US"/>
+        </w:rPr>
+        <w:t xml:space="preserve">about it this early is because implementing it after being finished probably would be harder, since </w:t>
+      </w:r>
+      <w:r>
+        <w:rPr>
+          <w:lang w:val="en-US"/>
+        </w:rPr>
+        <w:t xml:space="preserve">I would have to dig through my code and find ways of implementing it instead of simply thinking ahead </w:t>
+      </w:r>
+      <w:r>
+        <w:rPr>
+          <w:lang w:val="en-US"/>
+        </w:rPr>
+        <w:t xml:space="preserve">and </w:t>
+      </w:r>
+      <w:r>
+        <w:rPr>
+          <w:lang w:val="en-US"/>
+        </w:rPr>
+        <w:t>adding functionalities that will make adding the extra feature easier.</w:t>
+      </w:r>
+    </w:p>
+    <w:p>
+      <w:pPr>
+        <w:rPr>
+          <w:lang w:val="en-US"/>
+        </w:rPr>
+      </w:pPr>
+      <w:r>
+        <w:rPr>
+          <w:lang w:val="en-US"/>
+        </w:rPr>
+        <w:t>Will continue text later, library is closing….</w:t>
+      </w:r>
+    </w:p>
+    <w:p>
+      <w:pPr>
+        <w:rPr>
+          <w:lang w:val="en-US"/>
+        </w:rPr>
+      </w:pPr>
+    </w:p>
     <w:sectPr>
+      <w:headerReference w:type="default" r:id="rId6"/>
       <w:pgSz w:w="11906" w:h="16838"/>
       <w:pgMar w:top="1417" w:right="1417" w:bottom="1134" w:left="1417" w:header="708" w:footer="708" w:gutter="0"/>
       <w:cols w:space="708"/>
@@ -11,6 +156,78 @@
     </w:sectPr>
   </w:body>
 </w:document>
+</file>
+
+<file path=word/endnotes.xml><?xml version="1.0" encoding="utf-8"?>
+<w:endnotes xmlns:wpc="http://schemas.microsoft.com/office/word/2010/wordprocessingCanvas" xmlns:cx="http://schemas.microsoft.com/office/drawing/2014/chartex" xmlns:cx1="http://schemas.microsoft.com/office/drawing/2015/9/8/chartex" xmlns:cx2="http://schemas.microsoft.com/office/drawing/2015/10/21/chartex" xmlns:cx3="http://schemas.microsoft.com/office/drawing/2016/5/9/chartex" xmlns:cx4="http://schemas.microsoft.com/office/drawing/2016/5/10/chartex" xmlns:cx5="http://schemas.microsoft.com/office/drawing/2016/5/11/chartex" xmlns:cx6="http://schemas.microsoft.com/office/drawing/2016/5/12/chartex" xmlns:cx7="http://schemas.microsoft.com/office/drawing/2016/5/13/chartex" xmlns:cx8="http://schemas.microsoft.com/office/drawing/2016/5/14/chartex" xmlns:mc="http://schemas.openxmlformats.org/markup-compatibility/2006" xmlns:aink="http://schemas.microsoft.com/office/drawing/2016/ink" xmlns:am3d="http://schemas.microsoft.com/office/drawing/2017/model3d" xmlns:o="urn:schemas-microsoft-com:office:office" xmlns:oel="http://schemas.microsoft.com/office/2019/extlst" xmlns:r="http://schemas.openxmlformats.org/officeDocument/2006/relationships" xmlns:m="http://schemas.openxmlformats.org/officeDocument/2006/math" xmlns:v="urn:schemas-microsoft-com:vml" xmlns:wp14="http://schemas.microsoft.com/office/word/2010/wordprocessingDrawing" xmlns:wp="http://schemas.openxmlformats.org/drawingml/2006/wordprocessingDrawing" xmlns:w10="urn:schemas-microsoft-com:office:word" xmlns:w="http://schemas.openxmlformats.org/wordprocessingml/2006/main" xmlns:w14="http://schemas.microsoft.com/office/word/2010/wordml" xmlns:w15="http://schemas.microsoft.com/office/word/2012/wordml" xmlns:w16cex="http://schemas.microsoft.com/office/word/2018/wordml/cex" xmlns:w16cid="http://schemas.microsoft.com/office/word/2016/wordml/cid" xmlns:w16="http://schemas.microsoft.com/office/word/2018/wordml" xmlns:w16du="http://schemas.microsoft.com/office/word/2023/wordml/word16du" xmlns:w16sdtdh="http://schemas.microsoft.com/office/word/2020/wordml/sdtdatahash" xmlns:w16sdtfl="http://schemas.microsoft.com/office/word/2024/wordml/sdtformatlock" xmlns:w16se="http://schemas.microsoft.com/office/word/2015/wordml/symex" xmlns:wpg="http://schemas.microsoft.com/office/word/2010/wordprocessingGroup" xmlns:wpi="http://schemas.microsoft.com/office/word/2010/wordprocessingInk" xmlns:wne="http://schemas.microsoft.com/office/word/2006/wordml" xmlns:wps="http://schemas.microsoft.com/office/word/2010/wordprocessingShape" mc:Ignorable="w14 w15 w16se w16cid w16 w16cex w16sdtdh w16sdtfl w16du wp14">
+  <w:endnote w:type="separator" w:id="-1">
+    <w:p>
+      <w:pPr>
+        <w:spacing w:after="0" w:line="240" w:lineRule="auto"/>
+      </w:pPr>
+      <w:r>
+        <w:separator/>
+      </w:r>
+    </w:p>
+  </w:endnote>
+  <w:endnote w:type="continuationSeparator" w:id="0">
+    <w:p>
+      <w:pPr>
+        <w:spacing w:after="0" w:line="240" w:lineRule="auto"/>
+      </w:pPr>
+      <w:r>
+        <w:continuationSeparator/>
+      </w:r>
+    </w:p>
+  </w:endnote>
+</w:endnotes>
+</file>
+
+<file path=word/footnotes.xml><?xml version="1.0" encoding="utf-8"?>
+<w:footnotes xmlns:wpc="http://schemas.microsoft.com/office/word/2010/wordprocessingCanvas" xmlns:cx="http://schemas.microsoft.com/office/drawing/2014/chartex" xmlns:cx1="http://schemas.microsoft.com/office/drawing/2015/9/8/chartex" xmlns:cx2="http://schemas.microsoft.com/office/drawing/2015/10/21/chartex" xmlns:cx3="http://schemas.microsoft.com/office/drawing/2016/5/9/chartex" xmlns:cx4="http://schemas.microsoft.com/office/drawing/2016/5/10/chartex" xmlns:cx5="http://schemas.microsoft.com/office/drawing/2016/5/11/chartex" xmlns:cx6="http://schemas.microsoft.com/office/drawing/2016/5/12/chartex" xmlns:cx7="http://schemas.microsoft.com/office/drawing/2016/5/13/chartex" xmlns:cx8="http://schemas.microsoft.com/office/drawing/2016/5/14/chartex" xmlns:mc="http://schemas.openxmlformats.org/markup-compatibility/2006" xmlns:aink="http://schemas.microsoft.com/office/drawing/2016/ink" xmlns:am3d="http://schemas.microsoft.com/office/drawing/2017/model3d" xmlns:o="urn:schemas-microsoft-com:office:office" xmlns:oel="http://schemas.microsoft.com/office/2019/extlst" xmlns:r="http://schemas.openxmlformats.org/officeDocument/2006/relationships" xmlns:m="http://schemas.openxmlformats.org/officeDocument/2006/math" xmlns:v="urn:schemas-microsoft-com:vml" xmlns:wp14="http://schemas.microsoft.com/office/word/2010/wordprocessingDrawing" xmlns:wp="http://schemas.openxmlformats.org/drawingml/2006/wordprocessingDrawing" xmlns:w10="urn:schemas-microsoft-com:office:word" xmlns:w="http://schemas.openxmlformats.org/wordprocessingml/2006/main" xmlns:w14="http://schemas.microsoft.com/office/word/2010/wordml" xmlns:w15="http://schemas.microsoft.com/office/word/2012/wordml" xmlns:w16cex="http://schemas.microsoft.com/office/word/2018/wordml/cex" xmlns:w16cid="http://schemas.microsoft.com/office/word/2016/wordml/cid" xmlns:w16="http://schemas.microsoft.com/office/word/2018/wordml" xmlns:w16du="http://schemas.microsoft.com/office/word/2023/wordml/word16du" xmlns:w16sdtdh="http://schemas.microsoft.com/office/word/2020/wordml/sdtdatahash" xmlns:w16sdtfl="http://schemas.microsoft.com/office/word/2024/wordml/sdtformatlock" xmlns:w16se="http://schemas.microsoft.com/office/word/2015/wordml/symex" xmlns:wpg="http://schemas.microsoft.com/office/word/2010/wordprocessingGroup" xmlns:wpi="http://schemas.microsoft.com/office/word/2010/wordprocessingInk" xmlns:wne="http://schemas.microsoft.com/office/word/2006/wordml" xmlns:wps="http://schemas.microsoft.com/office/word/2010/wordprocessingShape" mc:Ignorable="w14 w15 w16se w16cid w16 w16cex w16sdtdh w16sdtfl w16du wp14">
+  <w:footnote w:type="separator" w:id="-1">
+    <w:p>
+      <w:pPr>
+        <w:spacing w:after="0" w:line="240" w:lineRule="auto"/>
+      </w:pPr>
+      <w:r>
+        <w:separator/>
+      </w:r>
+    </w:p>
+  </w:footnote>
+  <w:footnote w:type="continuationSeparator" w:id="0">
+    <w:p>
+      <w:pPr>
+        <w:spacing w:after="0" w:line="240" w:lineRule="auto"/>
+      </w:pPr>
+      <w:r>
+        <w:continuationSeparator/>
+      </w:r>
+    </w:p>
+  </w:footnote>
+</w:footnotes>
+</file>
+
+<file path=word/header1.xml><?xml version="1.0" encoding="utf-8"?>
+<w:hdr xmlns:wpc="http://schemas.microsoft.com/office/word/2010/wordprocessingCanvas" xmlns:cx="http://schemas.microsoft.com/office/drawing/2014/chartex" xmlns:cx1="http://schemas.microsoft.com/office/drawing/2015/9/8/chartex" xmlns:cx2="http://schemas.microsoft.com/office/drawing/2015/10/21/chartex" xmlns:cx3="http://schemas.microsoft.com/office/drawing/2016/5/9/chartex" xmlns:cx4="http://schemas.microsoft.com/office/drawing/2016/5/10/chartex" xmlns:cx5="http://schemas.microsoft.com/office/drawing/2016/5/11/chartex" xmlns:cx6="http://schemas.microsoft.com/office/drawing/2016/5/12/chartex" xmlns:cx7="http://schemas.microsoft.com/office/drawing/2016/5/13/chartex" xmlns:cx8="http://schemas.microsoft.com/office/drawing/2016/5/14/chartex" xmlns:mc="http://schemas.openxmlformats.org/markup-compatibility/2006" xmlns:aink="http://schemas.microsoft.com/office/drawing/2016/ink" xmlns:am3d="http://schemas.microsoft.com/office/drawing/2017/model3d" xmlns:o="urn:schemas-microsoft-com:office:office" xmlns:oel="http://schemas.microsoft.com/office/2019/extlst" xmlns:r="http://schemas.openxmlformats.org/officeDocument/2006/relationships" xmlns:m="http://schemas.openxmlformats.org/officeDocument/2006/math" xmlns:v="urn:schemas-microsoft-com:vml" xmlns:wp14="http://schemas.microsoft.com/office/word/2010/wordprocessingDrawing" xmlns:wp="http://schemas.openxmlformats.org/drawingml/2006/wordprocessingDrawing" xmlns:w10="urn:schemas-microsoft-com:office:word" xmlns:w="http://schemas.openxmlformats.org/wordprocessingml/2006/main" xmlns:w14="http://schemas.microsoft.com/office/word/2010/wordml" xmlns:w15="http://schemas.microsoft.com/office/word/2012/wordml" xmlns:w16cex="http://schemas.microsoft.com/office/word/2018/wordml/cex" xmlns:w16cid="http://schemas.microsoft.com/office/word/2016/wordml/cid" xmlns:w16="http://schemas.microsoft.com/office/word/2018/wordml" xmlns:w16du="http://schemas.microsoft.com/office/word/2023/wordml/word16du" xmlns:w16sdtdh="http://schemas.microsoft.com/office/word/2020/wordml/sdtdatahash" xmlns:w16sdtfl="http://schemas.microsoft.com/office/word/2024/wordml/sdtformatlock" xmlns:w16se="http://schemas.microsoft.com/office/word/2015/wordml/symex" xmlns:wpg="http://schemas.microsoft.com/office/word/2010/wordprocessingGroup" xmlns:wpi="http://schemas.microsoft.com/office/word/2010/wordprocessingInk" xmlns:wne="http://schemas.microsoft.com/office/word/2006/wordml" xmlns:wps="http://schemas.microsoft.com/office/word/2010/wordprocessingShape" mc:Ignorable="w14 w15 w16se w16cid w16 w16cex w16sdtdh w16sdtfl w16du wp14">
+  <w:p>
+    <w:pPr>
+      <w:pStyle w:val="Kopfzeile"/>
+    </w:pPr>
+    <w:r>
+      <w:t>Süleyman Tegmen</w:t>
+    </w:r>
+    <w:r>
+      <w:tab/>
+    </w:r>
+    <w:r>
+      <w:tab/>
+    </w:r>
+    <w:r>
+      <w:t>Panel Exam</w:t>
+    </w:r>
+  </w:p>
+</w:hdr>
 </file>
 
 <file path=word/styles.xml><?xml version="1.0" encoding="utf-8"?>
@@ -930,6 +1147,50 @@
       <w:spacing w:val="5"/>
     </w:rPr>
   </w:style>
+  <w:style w:type="paragraph" w:styleId="Kopfzeile">
+    <w:name w:val="header"/>
+    <w:basedOn w:val="Standard"/>
+    <w:link w:val="KopfzeileZchn"/>
+    <w:uiPriority w:val="99"/>
+    <w:unhideWhenUsed/>
+    <w:rsid w:val="009232B3"/>
+    <w:pPr>
+      <w:tabs>
+        <w:tab w:val="center" w:pos="4536"/>
+        <w:tab w:val="right" w:pos="9072"/>
+      </w:tabs>
+      <w:spacing w:after="0" w:line="240" w:lineRule="auto"/>
+    </w:pPr>
+  </w:style>
+  <w:style w:type="character" w:customStyle="1" w:styleId="KopfzeileZchn">
+    <w:name w:val="Kopfzeile Zchn"/>
+    <w:basedOn w:val="Absatz-Standardschriftart"/>
+    <w:link w:val="Kopfzeile"/>
+    <w:uiPriority w:val="99"/>
+    <w:rsid w:val="009232B3"/>
+  </w:style>
+  <w:style w:type="paragraph" w:styleId="Fuzeile">
+    <w:name w:val="footer"/>
+    <w:basedOn w:val="Standard"/>
+    <w:link w:val="FuzeileZchn"/>
+    <w:uiPriority w:val="99"/>
+    <w:unhideWhenUsed/>
+    <w:rsid w:val="009232B3"/>
+    <w:pPr>
+      <w:tabs>
+        <w:tab w:val="center" w:pos="4536"/>
+        <w:tab w:val="right" w:pos="9072"/>
+      </w:tabs>
+      <w:spacing w:after="0" w:line="240" w:lineRule="auto"/>
+    </w:pPr>
+  </w:style>
+  <w:style w:type="character" w:customStyle="1" w:styleId="FuzeileZchn">
+    <w:name w:val="Fußzeile Zchn"/>
+    <w:basedOn w:val="Absatz-Standardschriftart"/>
+    <w:link w:val="Fuzeile"/>
+    <w:uiPriority w:val="99"/>
+    <w:rsid w:val="009232B3"/>
+  </w:style>
 </w:styles>
 </file>
 

</xml_diff>

<commit_message>
Made some more notes, made a list of extra features I could potentially add and decided on simplifying the database tables
</commit_message>
<xml_diff>
--- a/Documents/Sports Exercise Battle.docx
+++ b/Documents/Sports Exercise Battle.docx
@@ -5,8 +5,14 @@
     <w:p>
       <w:pPr>
         <w:pStyle w:val="Titel"/>
+        <w:rPr>
+          <w:lang w:val="en-US"/>
+        </w:rPr>
       </w:pPr>
       <w:r>
+        <w:rPr>
+          <w:lang w:val="en-US"/>
+        </w:rPr>
         <w:t>Sports Exercise Battle</w:t>
       </w:r>
     </w:p>
@@ -51,7 +57,19 @@
         <w:rPr>
           <w:lang w:val="en-US"/>
         </w:rPr>
-        <w:t>~ 3h</w:t>
+        <w:t xml:space="preserve">~ </w:t>
+      </w:r>
+      <w:r>
+        <w:rPr>
+          <w:lang w:val="en-US"/>
+        </w:rPr>
+        <w:t>4.5</w:t>
+      </w:r>
+      <w:r>
+        <w:rPr>
+          <w:lang w:val="en-US"/>
+        </w:rPr>
+        <w:t>h</w:t>
       </w:r>
     </w:p>
     <w:p>

</xml_diff>

<commit_message>
Started coding, finished the database for now, improved project structure
</commit_message>
<xml_diff>
--- a/Documents/Sports Exercise Battle.docx
+++ b/Documents/Sports Exercise Battle.docx
@@ -5,6 +5,7 @@
     <w:p>
       <w:pPr>
         <w:pStyle w:val="Titel"/>
+        <w:jc w:val="both"/>
         <w:rPr>
           <w:lang w:val="en-US"/>
         </w:rPr>
@@ -19,6 +20,7 @@
     <w:p>
       <w:pPr>
         <w:pStyle w:val="berschrift1"/>
+        <w:jc w:val="both"/>
         <w:rPr>
           <w:lang w:val="en-US"/>
         </w:rPr>
@@ -57,23 +59,36 @@
         <w:rPr>
           <w:lang w:val="en-US"/>
         </w:rPr>
-        <w:t xml:space="preserve">~ </w:t>
-      </w:r>
-      <w:r>
-        <w:rPr>
-          <w:lang w:val="en-US"/>
-        </w:rPr>
-        <w:t>4.5</w:t>
+        <w:t>(</w:t>
+      </w:r>
+      <w:r>
+        <w:rPr>
+          <w:lang w:val="en-US"/>
+        </w:rPr>
+        <w:t>2</w:t>
+      </w:r>
+      <w:r>
+        <w:rPr>
+          <w:lang w:val="en-US"/>
+        </w:rPr>
+        <w:t>.5</w:t>
       </w:r>
       <w:r>
         <w:rPr>
           <w:lang w:val="en-US"/>
         </w:rPr>
         <w:t>h</w:t>
+      </w:r>
+      <w:r>
+        <w:rPr>
+          <w:lang w:val="en-US"/>
+        </w:rPr>
+        <w:t>)</w:t>
       </w:r>
     </w:p>
     <w:p>
       <w:pPr>
+        <w:jc w:val="both"/>
         <w:rPr>
           <w:lang w:val="en-US"/>
         </w:rPr>
@@ -82,16 +97,26 @@
         <w:rPr>
           <w:lang w:val="en-US"/>
         </w:rPr>
-        <w:t xml:space="preserve">The first thing I did was carefully </w:t>
-      </w:r>
-      <w:proofErr w:type="gramStart"/>
-      <w:r>
-        <w:rPr>
-          <w:lang w:val="en-US"/>
-        </w:rPr>
-        <w:t>reading</w:t>
-      </w:r>
-      <w:proofErr w:type="gramEnd"/>
+        <w:t xml:space="preserve">The first thing I did was </w:t>
+      </w:r>
+      <w:r>
+        <w:rPr>
+          <w:lang w:val="en-US"/>
+        </w:rPr>
+        <w:t xml:space="preserve">to </w:t>
+      </w:r>
+      <w:r>
+        <w:rPr>
+          <w:lang w:val="en-US"/>
+        </w:rPr>
+        <w:t xml:space="preserve">carefully </w:t>
+      </w:r>
+      <w:r>
+        <w:rPr>
+          <w:lang w:val="en-US"/>
+        </w:rPr>
+        <w:t>read</w:t>
+      </w:r>
       <w:r>
         <w:rPr>
           <w:lang w:val="en-US"/>
@@ -114,74 +139,436 @@
         <w:rPr>
           <w:lang w:val="en-US"/>
         </w:rPr>
-        <w:t xml:space="preserve">After carefully reading though the texts I brainstormed and </w:t>
-      </w:r>
-      <w:r>
-        <w:rPr>
-          <w:lang w:val="en-US"/>
-        </w:rPr>
-        <w:t xml:space="preserve">made thoughts about how the structure of the programming should look like, </w:t>
-      </w:r>
-      <w:r>
-        <w:rPr>
-          <w:lang w:val="en-US"/>
-        </w:rPr>
-        <w:t xml:space="preserve">the database, how I could implement everything mentioned </w:t>
-      </w:r>
-      <w:r>
-        <w:rPr>
-          <w:lang w:val="en-US"/>
-        </w:rPr>
-        <w:t xml:space="preserve">as well as thinking about the additional feature which we were tasked with coming up with. The reason I started thinking </w:t>
-      </w:r>
-      <w:r>
-        <w:rPr>
-          <w:lang w:val="en-US"/>
-        </w:rPr>
-        <w:t xml:space="preserve">about </w:t>
-      </w:r>
-      <w:proofErr w:type="gramStart"/>
-      <w:r>
-        <w:rPr>
-          <w:lang w:val="en-US"/>
-        </w:rPr>
-        <w:t>it this</w:t>
-      </w:r>
-      <w:proofErr w:type="gramEnd"/>
-      <w:r>
-        <w:rPr>
-          <w:lang w:val="en-US"/>
-        </w:rPr>
-        <w:t xml:space="preserve"> early is because implementing it after being finished probably would be harder, since </w:t>
-      </w:r>
-      <w:r>
-        <w:rPr>
-          <w:lang w:val="en-US"/>
-        </w:rPr>
-        <w:t xml:space="preserve">I would have to dig through my code and find ways of implementing it instead of simply thinking ahead </w:t>
-      </w:r>
-      <w:r>
-        <w:rPr>
-          <w:lang w:val="en-US"/>
-        </w:rPr>
-        <w:t xml:space="preserve">and </w:t>
-      </w:r>
-      <w:r>
-        <w:rPr>
-          <w:lang w:val="en-US"/>
-        </w:rPr>
-        <w:t>adding functionalities that will make adding the extra feature easier.</w:t>
+        <w:t>After carefully reading th</w:t>
+      </w:r>
+      <w:r>
+        <w:rPr>
+          <w:lang w:val="en-US"/>
+        </w:rPr>
+        <w:t>r</w:t>
+      </w:r>
+      <w:r>
+        <w:rPr>
+          <w:lang w:val="en-US"/>
+        </w:rPr>
+        <w:t xml:space="preserve">ough the </w:t>
+      </w:r>
+      <w:r>
+        <w:rPr>
+          <w:lang w:val="en-US"/>
+        </w:rPr>
+        <w:t>text,</w:t>
+      </w:r>
+      <w:r>
+        <w:rPr>
+          <w:lang w:val="en-US"/>
+        </w:rPr>
+        <w:t xml:space="preserve"> I brainstormed and </w:t>
+      </w:r>
+      <w:r>
+        <w:rPr>
+          <w:lang w:val="en-US"/>
+        </w:rPr>
+        <w:t>made thoughts about how the structure of the program</w:t>
+      </w:r>
+      <w:r>
+        <w:rPr>
+          <w:lang w:val="en-US"/>
+        </w:rPr>
+        <w:t xml:space="preserve"> and database</w:t>
+      </w:r>
+      <w:r>
+        <w:rPr>
+          <w:lang w:val="en-US"/>
+        </w:rPr>
+        <w:t xml:space="preserve"> should look like</w:t>
+      </w:r>
+      <w:r>
+        <w:rPr>
+          <w:lang w:val="en-US"/>
+        </w:rPr>
+        <w:t xml:space="preserve"> as well as </w:t>
+      </w:r>
+      <w:r>
+        <w:rPr>
+          <w:lang w:val="en-US"/>
+        </w:rPr>
+        <w:t xml:space="preserve">what to implement </w:t>
+      </w:r>
+      <w:r>
+        <w:rPr>
+          <w:lang w:val="en-US"/>
+        </w:rPr>
+        <w:t>as</w:t>
+      </w:r>
+      <w:r>
+        <w:rPr>
+          <w:lang w:val="en-US"/>
+        </w:rPr>
+        <w:t xml:space="preserve"> the additional feature. </w:t>
+      </w:r>
+      <w:r>
+        <w:rPr>
+          <w:lang w:val="en-US"/>
+        </w:rPr>
+        <w:t xml:space="preserve">The reason I started </w:t>
+      </w:r>
+      <w:r>
+        <w:rPr>
+          <w:lang w:val="en-US"/>
+        </w:rPr>
+        <w:t>planning</w:t>
+      </w:r>
+      <w:r>
+        <w:rPr>
+          <w:lang w:val="en-US"/>
+        </w:rPr>
+        <w:t xml:space="preserve"> </w:t>
+      </w:r>
+      <w:r>
+        <w:rPr>
+          <w:lang w:val="en-US"/>
+        </w:rPr>
+        <w:t xml:space="preserve">the </w:t>
+      </w:r>
+      <w:r>
+        <w:rPr>
+          <w:lang w:val="en-US"/>
+        </w:rPr>
+        <w:t>feature</w:t>
+      </w:r>
+      <w:r>
+        <w:rPr>
+          <w:lang w:val="en-US"/>
+        </w:rPr>
+        <w:t xml:space="preserve"> early is because implementing it after being finished would be harder, since </w:t>
+      </w:r>
+      <w:r>
+        <w:rPr>
+          <w:lang w:val="en-US"/>
+        </w:rPr>
+        <w:t>I would have to dig through my code</w:t>
+      </w:r>
+      <w:r>
+        <w:rPr>
+          <w:lang w:val="en-US"/>
+        </w:rPr>
+        <w:t xml:space="preserve">, </w:t>
+      </w:r>
+      <w:r>
+        <w:rPr>
+          <w:lang w:val="en-US"/>
+        </w:rPr>
+        <w:t>find ways of implementing it</w:t>
+      </w:r>
+      <w:r>
+        <w:rPr>
+          <w:lang w:val="en-US"/>
+        </w:rPr>
+        <w:t xml:space="preserve"> and end up having to alter my code in a way that would allow the feature to function.</w:t>
+      </w:r>
+      <w:r>
+        <w:rPr>
+          <w:lang w:val="en-US"/>
+        </w:rPr>
+        <w:t xml:space="preserve"> </w:t>
+      </w:r>
+      <w:r>
+        <w:rPr>
+          <w:lang w:val="en-US"/>
+        </w:rPr>
+        <w:t>By pre planning however,</w:t>
+      </w:r>
+      <w:r>
+        <w:rPr>
+          <w:lang w:val="en-US"/>
+        </w:rPr>
+        <w:t xml:space="preserve"> </w:t>
+      </w:r>
+      <w:r>
+        <w:rPr>
+          <w:lang w:val="en-US"/>
+        </w:rPr>
+        <w:t>I can alrea</w:t>
+      </w:r>
+      <w:r>
+        <w:rPr>
+          <w:lang w:val="en-US"/>
+        </w:rPr>
+        <w:t>dy write my code in a way that would make implementing that feature easier.</w:t>
       </w:r>
     </w:p>
     <w:p>
       <w:pPr>
+        <w:jc w:val="both"/>
+        <w:rPr>
+          <w:lang w:val="en-US"/>
+        </w:rPr>
+      </w:pPr>
+      <w:r>
+        <w:rPr>
+          <w:lang w:val="en-US"/>
+        </w:rPr>
+        <w:t>After then Initializing my repository, I started making prototypes for the database</w:t>
+      </w:r>
+      <w:r>
+        <w:rPr>
+          <w:lang w:val="en-US"/>
+        </w:rPr>
+        <w:t xml:space="preserve"> and also created another document in which I’m storing all my ideas.</w:t>
+      </w:r>
+    </w:p>
+    <w:p>
+      <w:pPr>
+        <w:pStyle w:val="berschrift2"/>
+        <w:rPr>
+          <w:lang w:val="en-US"/>
+        </w:rPr>
+      </w:pPr>
+      <w:r>
+        <w:rPr>
+          <w:lang w:val="en-US"/>
+        </w:rPr>
+        <w:t>Setting up the database (2</w:t>
+      </w:r>
+      <w:r>
+        <w:rPr>
+          <w:lang w:val="en-US"/>
+        </w:rPr>
+        <w:t>.5</w:t>
+      </w:r>
+      <w:r>
+        <w:rPr>
+          <w:lang w:val="en-US"/>
+        </w:rPr>
+        <w:t>h)</w:t>
+      </w:r>
+    </w:p>
+    <w:p>
+      <w:pPr>
+        <w:rPr>
+          <w:lang w:val="en-US"/>
+        </w:rPr>
+      </w:pPr>
+      <w:r>
+        <w:rPr>
+          <w:lang w:val="en-US"/>
+        </w:rPr>
+        <w:t xml:space="preserve">This is one </w:t>
+      </w:r>
+      <w:r>
+        <w:rPr>
+          <w:lang w:val="en-US"/>
+        </w:rPr>
+        <w:t>of the first things I did. After reading the specifications I got to work and used</w:t>
+      </w:r>
+      <w:r>
+        <w:rPr>
+          <w:lang w:val="en-US"/>
+        </w:rPr>
+        <w:t xml:space="preserve"> </w:t>
+      </w:r>
+      <w:hyperlink r:id="rId6" w:history="1">
+        <w:r>
+          <w:rPr>
+            <w:rStyle w:val="Hyperlink"/>
+            <w:lang w:val="en-US"/>
+          </w:rPr>
+          <w:t>https://www.dbdiagram.io/</w:t>
+        </w:r>
+      </w:hyperlink>
+      <w:r>
+        <w:rPr>
+          <w:lang w:val="en-US"/>
+        </w:rPr>
+        <w:t xml:space="preserve"> to plan my database. I ended up having to </w:t>
+      </w:r>
+      <w:r>
+        <w:rPr>
+          <w:lang w:val="en-US"/>
+        </w:rPr>
+        <w:t xml:space="preserve">change the tables quite a lot, since at first, I wanted </w:t>
+      </w:r>
+      <w:r>
+        <w:rPr>
+          <w:lang w:val="en-US"/>
+        </w:rPr>
+        <w:t>to go overboard, create everything as professional as possible</w:t>
+      </w:r>
+      <w:r>
+        <w:rPr>
+          <w:lang w:val="en-US"/>
+        </w:rPr>
+        <w:t xml:space="preserve">, create </w:t>
+      </w:r>
+      <w:r>
+        <w:rPr>
+          <w:lang w:val="en-US"/>
+        </w:rPr>
+        <w:t>tables to make retrieving data easier, to</w:t>
+      </w:r>
+      <w:r>
+        <w:rPr>
+          <w:lang w:val="en-US"/>
+        </w:rPr>
+        <w:t xml:space="preserve"> make implementing things later easier etc. At the end however, I decided on keeping things simple and only creating the tables that I actually needed.</w:t>
+      </w:r>
+    </w:p>
+    <w:p>
+      <w:pPr>
+        <w:rPr>
+          <w:lang w:val="en-US"/>
+        </w:rPr>
+      </w:pPr>
+      <w:r>
+        <w:rPr>
+          <w:lang w:val="en-US"/>
+        </w:rPr>
+        <w:t>This ended up being the Users and</w:t>
+      </w:r>
+      <w:r>
+        <w:rPr>
+          <w:lang w:val="en-US"/>
+        </w:rPr>
+        <w:t xml:space="preserve"> history table.</w:t>
+      </w:r>
+      <w:r>
+        <w:rPr>
+          <w:lang w:val="en-US"/>
+        </w:rPr>
+        <w:t xml:space="preserve"> </w:t>
+      </w:r>
+      <w:r>
+        <w:rPr>
+          <w:lang w:val="en-US"/>
+        </w:rPr>
+        <w:t xml:space="preserve">At first, I created tables like session or tournament, but since those were </w:t>
+      </w:r>
+      <w:r>
+        <w:rPr>
+          <w:lang w:val="en-US"/>
+        </w:rPr>
+        <w:t xml:space="preserve">not necessary according to the specifications, I ended up removing them and only </w:t>
+      </w:r>
+      <w:r>
+        <w:rPr>
+          <w:lang w:val="en-US"/>
+        </w:rPr>
+        <w:t>kept the previously mentioned tables.</w:t>
+      </w:r>
+    </w:p>
+    <w:p>
+      <w:pPr>
+        <w:rPr>
+          <w:lang w:val="en-US"/>
+        </w:rPr>
+      </w:pPr>
+      <w:r>
+        <w:rPr>
+          <w:lang w:val="en-US"/>
+        </w:rPr>
+        <w:t>This is what the database ended up looking like:</w:t>
+      </w:r>
+    </w:p>
+    <w:p>
+      <w:pPr>
+        <w:rPr>
+          <w:lang w:val="en-US"/>
+        </w:rPr>
+      </w:pPr>
+      <w:r>
+        <w:rPr>
+          <w:lang w:val="en-US"/>
+        </w:rPr>
+        <w:drawing>
+          <wp:inline distT="0" distB="0" distL="0" distR="0" wp14:anchorId="655FE2D8" wp14:editId="01C81696">
+            <wp:extent cx="5760720" cy="3143250"/>
+            <wp:effectExtent l="0" t="0" r="0" b="0"/>
+            <wp:docPr id="1159249653" name="Grafik 1"/>
+            <wp:cNvGraphicFramePr>
+              <a:graphicFrameLocks xmlns:a="http://schemas.openxmlformats.org/drawingml/2006/main" noChangeAspect="1"/>
+            </wp:cNvGraphicFramePr>
+            <a:graphic xmlns:a="http://schemas.openxmlformats.org/drawingml/2006/main">
+              <a:graphicData uri="http://schemas.openxmlformats.org/drawingml/2006/picture">
+                <pic:pic xmlns:pic="http://schemas.openxmlformats.org/drawingml/2006/picture">
+                  <pic:nvPicPr>
+                    <pic:cNvPr id="1159249653" name=""/>
+                    <pic:cNvPicPr/>
+                  </pic:nvPicPr>
+                  <pic:blipFill>
+                    <a:blip r:embed="rId7"/>
+                    <a:stretch>
+                      <a:fillRect/>
+                    </a:stretch>
+                  </pic:blipFill>
+                  <pic:spPr>
+                    <a:xfrm>
+                      <a:off x="0" y="0"/>
+                      <a:ext cx="5760720" cy="3143250"/>
+                    </a:xfrm>
+                    <a:prstGeom prst="rect">
+                      <a:avLst/>
+                    </a:prstGeom>
+                  </pic:spPr>
+                </pic:pic>
+              </a:graphicData>
+            </a:graphic>
+          </wp:inline>
+        </w:drawing>
+      </w:r>
+    </w:p>
+    <w:p>
+      <w:pPr>
+        <w:pStyle w:val="berschrift1"/>
+        <w:rPr>
+          <w:lang w:val="en-US"/>
+        </w:rPr>
+      </w:pPr>
+      <w:r>
+        <w:rPr>
+          <w:lang w:val="en-US"/>
+        </w:rPr>
+        <w:lastRenderedPageBreak/>
+        <w:t xml:space="preserve">Creating the basic structure of the </w:t>
+      </w:r>
+      <w:r>
+        <w:rPr>
+          <w:lang w:val="en-US"/>
+        </w:rPr>
+        <w:t xml:space="preserve">application </w:t>
+      </w:r>
+    </w:p>
+    <w:p>
+      <w:pPr>
+        <w:rPr>
+          <w:lang w:val="en-US"/>
+        </w:rPr>
+      </w:pPr>
+      <w:r>
+        <w:rPr>
+          <w:lang w:val="en-US"/>
+        </w:rPr>
+        <w:t>My first challenge was that I haven’t coded using C# in almost 5 months, since the university I currently am studying abroad at only offers Java, the good news however, is that we have worked a lot with TCP/WebSocket’s as well as REST, hence I feel more than confident starting this project. My first action will be to quickly revise our Software Engineering course in order to get fluent in C# again.</w:t>
+      </w:r>
+    </w:p>
+    <w:p>
+      <w:pPr>
+        <w:rPr>
+          <w:lang w:val="en-US"/>
+        </w:rPr>
+      </w:pPr>
+    </w:p>
+    <w:p>
+      <w:pPr>
+        <w:jc w:val="both"/>
         <w:rPr>
           <w:lang w:val="en-US"/>
         </w:rPr>
       </w:pPr>
     </w:p>
     <w:sectPr>
-      <w:headerReference w:type="default" r:id="rId6"/>
+      <w:headerReference w:type="default" r:id="rId8"/>
+      <w:footerReference w:type="default" r:id="rId9"/>
       <w:pgSz w:w="11906" w:h="16838"/>
       <w:pgMar w:top="1417" w:right="1417" w:bottom="1134" w:left="1417" w:header="708" w:footer="708" w:gutter="0"/>
       <w:cols w:space="708"/>
@@ -214,6 +601,132 @@
     </w:p>
   </w:endnote>
 </w:endnotes>
+</file>
+
+<file path=word/footer1.xml><?xml version="1.0" encoding="utf-8"?>
+<w:ftr xmlns:wpc="http://schemas.microsoft.com/office/word/2010/wordprocessingCanvas" xmlns:cx="http://schemas.microsoft.com/office/drawing/2014/chartex" xmlns:cx1="http://schemas.microsoft.com/office/drawing/2015/9/8/chartex" xmlns:cx2="http://schemas.microsoft.com/office/drawing/2015/10/21/chartex" xmlns:cx3="http://schemas.microsoft.com/office/drawing/2016/5/9/chartex" xmlns:cx4="http://schemas.microsoft.com/office/drawing/2016/5/10/chartex" xmlns:cx5="http://schemas.microsoft.com/office/drawing/2016/5/11/chartex" xmlns:cx6="http://schemas.microsoft.com/office/drawing/2016/5/12/chartex" xmlns:cx7="http://schemas.microsoft.com/office/drawing/2016/5/13/chartex" xmlns:cx8="http://schemas.microsoft.com/office/drawing/2016/5/14/chartex" xmlns:mc="http://schemas.openxmlformats.org/markup-compatibility/2006" xmlns:aink="http://schemas.microsoft.com/office/drawing/2016/ink" xmlns:am3d="http://schemas.microsoft.com/office/drawing/2017/model3d" xmlns:o="urn:schemas-microsoft-com:office:office" xmlns:oel="http://schemas.microsoft.com/office/2019/extlst" xmlns:r="http://schemas.openxmlformats.org/officeDocument/2006/relationships" xmlns:m="http://schemas.openxmlformats.org/officeDocument/2006/math" xmlns:v="urn:schemas-microsoft-com:vml" xmlns:wp14="http://schemas.microsoft.com/office/word/2010/wordprocessingDrawing" xmlns:wp="http://schemas.openxmlformats.org/drawingml/2006/wordprocessingDrawing" xmlns:w10="urn:schemas-microsoft-com:office:word" xmlns:w="http://schemas.openxmlformats.org/wordprocessingml/2006/main" xmlns:w14="http://schemas.microsoft.com/office/word/2010/wordml" xmlns:w15="http://schemas.microsoft.com/office/word/2012/wordml" xmlns:w16cex="http://schemas.microsoft.com/office/word/2018/wordml/cex" xmlns:w16cid="http://schemas.microsoft.com/office/word/2016/wordml/cid" xmlns:w16="http://schemas.microsoft.com/office/word/2018/wordml" xmlns:w16du="http://schemas.microsoft.com/office/word/2023/wordml/word16du" xmlns:w16sdtdh="http://schemas.microsoft.com/office/word/2020/wordml/sdtdatahash" xmlns:w16sdtfl="http://schemas.microsoft.com/office/word/2024/wordml/sdtformatlock" xmlns:w16se="http://schemas.microsoft.com/office/word/2015/wordml/symex" xmlns:wpg="http://schemas.microsoft.com/office/word/2010/wordprocessingGroup" xmlns:wpi="http://schemas.microsoft.com/office/word/2010/wordprocessingInk" xmlns:wne="http://schemas.microsoft.com/office/word/2006/wordml" xmlns:wps="http://schemas.microsoft.com/office/word/2010/wordprocessingShape" mc:Ignorable="w14 w15 w16se w16cid w16 w16cex w16sdtdh w16sdtfl w16du wp14">
+  <w:sdt>
+    <w:sdtPr>
+      <w:id w:val="838509687"/>
+      <w:docPartObj>
+        <w:docPartGallery w:val="Page Numbers (Bottom of Page)"/>
+        <w:docPartUnique/>
+      </w:docPartObj>
+    </w:sdtPr>
+    <w:sdtContent>
+      <w:sdt>
+        <w:sdtPr>
+          <w:id w:val="-1769616900"/>
+          <w:docPartObj>
+            <w:docPartGallery w:val="Page Numbers (Top of Page)"/>
+            <w:docPartUnique/>
+          </w:docPartObj>
+        </w:sdtPr>
+        <w:sdtContent>
+          <w:p>
+            <w:pPr>
+              <w:pStyle w:val="Fuzeile"/>
+              <w:jc w:val="right"/>
+            </w:pPr>
+            <w:r>
+              <w:t xml:space="preserve">Seite </w:t>
+            </w:r>
+            <w:r>
+              <w:rPr>
+                <w:b/>
+                <w:bCs/>
+                <w:sz w:val="24"/>
+                <w:szCs w:val="24"/>
+              </w:rPr>
+              <w:fldChar w:fldCharType="begin"/>
+            </w:r>
+            <w:r>
+              <w:rPr>
+                <w:b/>
+                <w:bCs/>
+              </w:rPr>
+              <w:instrText>PAGE</w:instrText>
+            </w:r>
+            <w:r>
+              <w:rPr>
+                <w:b/>
+                <w:bCs/>
+                <w:sz w:val="24"/>
+                <w:szCs w:val="24"/>
+              </w:rPr>
+              <w:fldChar w:fldCharType="separate"/>
+            </w:r>
+            <w:r>
+              <w:rPr>
+                <w:b/>
+                <w:bCs/>
+              </w:rPr>
+              <w:t>2</w:t>
+            </w:r>
+            <w:r>
+              <w:rPr>
+                <w:b/>
+                <w:bCs/>
+                <w:sz w:val="24"/>
+                <w:szCs w:val="24"/>
+              </w:rPr>
+              <w:fldChar w:fldCharType="end"/>
+            </w:r>
+            <w:r>
+              <w:t xml:space="preserve"> von </w:t>
+            </w:r>
+            <w:r>
+              <w:rPr>
+                <w:b/>
+                <w:bCs/>
+                <w:sz w:val="24"/>
+                <w:szCs w:val="24"/>
+              </w:rPr>
+              <w:fldChar w:fldCharType="begin"/>
+            </w:r>
+            <w:r>
+              <w:rPr>
+                <w:b/>
+                <w:bCs/>
+              </w:rPr>
+              <w:instrText>NUMPAGES</w:instrText>
+            </w:r>
+            <w:r>
+              <w:rPr>
+                <w:b/>
+                <w:bCs/>
+                <w:sz w:val="24"/>
+                <w:szCs w:val="24"/>
+              </w:rPr>
+              <w:fldChar w:fldCharType="separate"/>
+            </w:r>
+            <w:r>
+              <w:rPr>
+                <w:b/>
+                <w:bCs/>
+              </w:rPr>
+              <w:t>2</w:t>
+            </w:r>
+            <w:r>
+              <w:rPr>
+                <w:b/>
+                <w:bCs/>
+                <w:sz w:val="24"/>
+                <w:szCs w:val="24"/>
+              </w:rPr>
+              <w:fldChar w:fldCharType="end"/>
+            </w:r>
+          </w:p>
+        </w:sdtContent>
+      </w:sdt>
+    </w:sdtContent>
+  </w:sdt>
+  <w:p>
+    <w:pPr>
+      <w:pStyle w:val="Fuzeile"/>
+    </w:pPr>
+  </w:p>
+</w:ftr>
 </file>
 
 <file path=word/footnotes.xml><?xml version="1.0" encoding="utf-8"?>
@@ -257,13 +770,8 @@
       <w:tab/>
     </w:r>
     <w:r>
-      <w:t xml:space="preserve">Panel </w:t>
+      <w:t>Panel Exam</w:t>
     </w:r>
-    <w:proofErr w:type="spellStart"/>
-    <w:r>
-      <w:t>Exam</w:t>
-    </w:r>
-    <w:proofErr w:type="spellEnd"/>
   </w:p>
 </w:hdr>
 </file>
@@ -696,7 +1204,6 @@
     <w:next w:val="Standard"/>
     <w:link w:val="berschrift2Zchn"/>
     <w:uiPriority w:val="9"/>
-    <w:semiHidden/>
     <w:unhideWhenUsed/>
     <w:qFormat/>
     <w:rsid w:val="007E10D0"/>
@@ -871,7 +1378,6 @@
   <w:style w:type="character" w:default="1" w:styleId="Absatz-Standardschriftart">
     <w:name w:val="Default Paragraph Font"/>
     <w:uiPriority w:val="1"/>
-    <w:semiHidden/>
     <w:unhideWhenUsed/>
   </w:style>
   <w:style w:type="table" w:default="1" w:styleId="NormaleTabelle">
@@ -913,7 +1419,6 @@
     <w:basedOn w:val="Absatz-Standardschriftart"/>
     <w:link w:val="berschrift2"/>
     <w:uiPriority w:val="9"/>
-    <w:semiHidden/>
     <w:rsid w:val="007E10D0"/>
     <w:rPr>
       <w:rFonts w:asciiTheme="majorHAnsi" w:eastAsiaTheme="majorEastAsia" w:hAnsiTheme="majorHAnsi" w:cstheme="majorBidi"/>
@@ -1228,6 +1733,29 @@
     <w:link w:val="Fuzeile"/>
     <w:uiPriority w:val="99"/>
     <w:rsid w:val="009232B3"/>
+  </w:style>
+  <w:style w:type="character" w:styleId="Hyperlink">
+    <w:name w:val="Hyperlink"/>
+    <w:basedOn w:val="Absatz-Standardschriftart"/>
+    <w:uiPriority w:val="99"/>
+    <w:unhideWhenUsed/>
+    <w:rsid w:val="00AC5F10"/>
+    <w:rPr>
+      <w:color w:val="467886" w:themeColor="hyperlink"/>
+      <w:u w:val="single"/>
+    </w:rPr>
+  </w:style>
+  <w:style w:type="character" w:styleId="NichtaufgelsteErwhnung">
+    <w:name w:val="Unresolved Mention"/>
+    <w:basedOn w:val="Absatz-Standardschriftart"/>
+    <w:uiPriority w:val="99"/>
+    <w:semiHidden/>
+    <w:unhideWhenUsed/>
+    <w:rsid w:val="00AC5F10"/>
+    <w:rPr>
+      <w:color w:val="605E5C"/>
+      <w:shd w:val="clear" w:color="auto" w:fill="E1DFDD"/>
+    </w:rPr>
   </w:style>
 </w:styles>
 </file>

</xml_diff>

<commit_message>
Finished the Model classe added expirary date for Tokens and continued to write the documentation
</commit_message>
<xml_diff>
--- a/Documents/Sports Exercise Battle.docx
+++ b/Documents/Sports Exercise Battle.docx
@@ -20,7 +20,6 @@
     <w:p>
       <w:pPr>
         <w:pStyle w:val="berschrift1"/>
-        <w:jc w:val="both"/>
         <w:rPr>
           <w:lang w:val="en-US"/>
         </w:rPr>
@@ -320,7 +319,7 @@
     </w:p>
     <w:p>
       <w:pPr>
-        <w:pStyle w:val="berschrift2"/>
+        <w:pStyle w:val="berschrift1"/>
         <w:rPr>
           <w:lang w:val="en-US"/>
         </w:rPr>
@@ -368,7 +367,7 @@
         </w:rPr>
         <w:t xml:space="preserve"> </w:t>
       </w:r>
-      <w:hyperlink r:id="rId6" w:history="1">
+      <w:hyperlink r:id="rId7" w:history="1">
         <w:r>
           <w:rPr>
             <w:rStyle w:val="Hyperlink"/>
@@ -481,10 +480,10 @@
           <w:lang w:val="en-US"/>
         </w:rPr>
         <w:drawing>
-          <wp:inline distT="0" distB="0" distL="0" distR="0" wp14:anchorId="655FE2D8" wp14:editId="01C81696">
-            <wp:extent cx="5760720" cy="3143250"/>
-            <wp:effectExtent l="0" t="0" r="0" b="0"/>
-            <wp:docPr id="1159249653" name="Grafik 1"/>
+          <wp:inline distT="0" distB="0" distL="0" distR="0" wp14:anchorId="4B2C75CF" wp14:editId="0E367337">
+            <wp:extent cx="5221706" cy="2871017"/>
+            <wp:effectExtent l="0" t="0" r="0" b="5715"/>
+            <wp:docPr id="2146457472" name="Grafik 1" descr="Ein Bild, das Text, Screenshot, Zahl, Software enthält.&#10;&#10;KI-generierte Inhalte können fehlerhaft sein."/>
             <wp:cNvGraphicFramePr>
               <a:graphicFrameLocks xmlns:a="http://schemas.openxmlformats.org/drawingml/2006/main" noChangeAspect="1"/>
             </wp:cNvGraphicFramePr>
@@ -492,11 +491,11 @@
               <a:graphicData uri="http://schemas.openxmlformats.org/drawingml/2006/picture">
                 <pic:pic xmlns:pic="http://schemas.openxmlformats.org/drawingml/2006/picture">
                   <pic:nvPicPr>
-                    <pic:cNvPr id="1159249653" name=""/>
+                    <pic:cNvPr id="2146457472" name="Grafik 1" descr="Ein Bild, das Text, Screenshot, Zahl, Software enthält.&#10;&#10;KI-generierte Inhalte können fehlerhaft sein."/>
                     <pic:cNvPicPr/>
                   </pic:nvPicPr>
                   <pic:blipFill>
-                    <a:blip r:embed="rId7"/>
+                    <a:blip r:embed="rId8"/>
                     <a:stretch>
                       <a:fillRect/>
                     </a:stretch>
@@ -504,7 +503,7 @@
                   <pic:spPr>
                     <a:xfrm>
                       <a:off x="0" y="0"/>
-                      <a:ext cx="5760720" cy="3143250"/>
+                      <a:ext cx="5224718" cy="2872673"/>
                     </a:xfrm>
                     <a:prstGeom prst="rect">
                       <a:avLst/>
@@ -529,13 +528,55 @@
           <w:lang w:val="en-US"/>
         </w:rPr>
         <w:lastRenderedPageBreak/>
-        <w:t xml:space="preserve">Creating the basic structure of the </w:t>
-      </w:r>
-      <w:r>
-        <w:rPr>
-          <w:lang w:val="en-US"/>
-        </w:rPr>
-        <w:t xml:space="preserve">application </w:t>
+        <w:t xml:space="preserve">Starting to code </w:t>
+      </w:r>
+      <w:r>
+        <w:rPr>
+          <w:lang w:val="en-US"/>
+        </w:rPr>
+        <w:t>–</w:t>
+      </w:r>
+      <w:r>
+        <w:rPr>
+          <w:lang w:val="en-US"/>
+        </w:rPr>
+        <w:t xml:space="preserve"> </w:t>
+      </w:r>
+      <w:r>
+        <w:rPr>
+          <w:lang w:val="en-US"/>
+        </w:rPr>
+        <w:t>creating the models</w:t>
+      </w:r>
+      <w:r>
+        <w:rPr>
+          <w:lang w:val="en-US"/>
+        </w:rPr>
+        <w:t xml:space="preserve"> </w:t>
+      </w:r>
+      <w:r>
+        <w:rPr>
+          <w:lang w:val="en-US"/>
+        </w:rPr>
+        <w:t>(</w:t>
+      </w:r>
+      <w:r>
+        <w:rPr>
+          <w:lang w:val="en-US"/>
+        </w:rPr>
+        <w:t>3</w:t>
+      </w:r>
+      <w:r>
+        <w:rPr>
+          <w:lang w:val="en-US"/>
+        </w:rPr>
+        <w:t>h</w:t>
+      </w:r>
+      <w:r>
+        <w:rPr>
+          <w:lang w:val="en-US"/>
+        </w:rPr>
+        <w:t>)</w:t>
       </w:r>
     </w:p>
     <w:p>
@@ -557,6 +598,18 @@
           <w:lang w:val="en-US"/>
         </w:rPr>
       </w:pPr>
+      <w:r>
+        <w:rPr>
+          <w:lang w:val="en-US"/>
+        </w:rPr>
+        <w:t xml:space="preserve">After going over the basics, I created the models “User” and “PushUpRecord”, which contain all the data needed </w:t>
+      </w:r>
+      <w:r>
+        <w:rPr>
+          <w:lang w:val="en-US"/>
+        </w:rPr>
+        <w:t xml:space="preserve">for the program. </w:t>
+      </w:r>
     </w:p>
     <w:p>
       <w:pPr>
@@ -565,10 +618,435 @@
           <w:lang w:val="en-US"/>
         </w:rPr>
       </w:pPr>
+      <w:r>
+        <w:rPr>
+          <w:lang w:val="en-US"/>
+        </w:rPr>
+        <w:t>These Models contain:</w:t>
+      </w:r>
+    </w:p>
+    <w:tbl>
+      <w:tblPr>
+        <w:tblStyle w:val="Tabellenraster"/>
+        <w:tblW w:w="0" w:type="auto"/>
+        <w:tblLook w:val="04A0" w:firstRow="1" w:lastRow="0" w:firstColumn="1" w:lastColumn="0" w:noHBand="0" w:noVBand="1"/>
+      </w:tblPr>
+      <w:tblGrid>
+        <w:gridCol w:w="4531"/>
+        <w:gridCol w:w="4531"/>
+      </w:tblGrid>
+      <w:tr>
+        <w:tc>
+          <w:tcPr>
+            <w:tcW w:w="4531" w:type="dxa"/>
+            <w:shd w:val="clear" w:color="auto" w:fill="153D63" w:themeFill="text2" w:themeFillTint="E6"/>
+          </w:tcPr>
+          <w:p>
+            <w:pPr>
+              <w:jc w:val="center"/>
+              <w:rPr>
+                <w:b/>
+                <w:bCs/>
+                <w:lang w:val="en-US"/>
+              </w:rPr>
+            </w:pPr>
+            <w:r>
+              <w:rPr>
+                <w:b/>
+                <w:bCs/>
+                <w:lang w:val="en-US"/>
+              </w:rPr>
+              <w:t>User</w:t>
+            </w:r>
+          </w:p>
+        </w:tc>
+        <w:tc>
+          <w:tcPr>
+            <w:tcW w:w="4531" w:type="dxa"/>
+            <w:shd w:val="clear" w:color="auto" w:fill="153D63" w:themeFill="text2" w:themeFillTint="E6"/>
+          </w:tcPr>
+          <w:p>
+            <w:pPr>
+              <w:jc w:val="center"/>
+              <w:rPr>
+                <w:b/>
+                <w:bCs/>
+                <w:lang w:val="en-US"/>
+              </w:rPr>
+            </w:pPr>
+            <w:r>
+              <w:rPr>
+                <w:b/>
+                <w:bCs/>
+                <w:lang w:val="en-US"/>
+              </w:rPr>
+              <w:t>PushUpRecord</w:t>
+            </w:r>
+          </w:p>
+        </w:tc>
+      </w:tr>
+      <w:tr>
+        <w:tc>
+          <w:tcPr>
+            <w:tcW w:w="4531" w:type="dxa"/>
+          </w:tcPr>
+          <w:p>
+            <w:pPr>
+              <w:jc w:val="both"/>
+              <w:rPr>
+                <w:lang w:val="en-US"/>
+              </w:rPr>
+            </w:pPr>
+            <w:r>
+              <w:rPr>
+                <w:lang w:val="en-US"/>
+              </w:rPr>
+              <w:t xml:space="preserve">Int </w:t>
+            </w:r>
+            <w:r>
+              <w:rPr>
+                <w:lang w:val="en-US"/>
+              </w:rPr>
+              <w:t>Id</w:t>
+            </w:r>
+          </w:p>
+        </w:tc>
+        <w:tc>
+          <w:tcPr>
+            <w:tcW w:w="4531" w:type="dxa"/>
+          </w:tcPr>
+          <w:p>
+            <w:pPr>
+              <w:jc w:val="both"/>
+              <w:rPr>
+                <w:lang w:val="en-US"/>
+              </w:rPr>
+            </w:pPr>
+            <w:r>
+              <w:rPr>
+                <w:lang w:val="en-US"/>
+              </w:rPr>
+              <w:t>Int Id</w:t>
+            </w:r>
+          </w:p>
+        </w:tc>
+      </w:tr>
+      <w:tr>
+        <w:tc>
+          <w:tcPr>
+            <w:tcW w:w="4531" w:type="dxa"/>
+          </w:tcPr>
+          <w:p>
+            <w:pPr>
+              <w:jc w:val="both"/>
+              <w:rPr>
+                <w:lang w:val="en-US"/>
+              </w:rPr>
+            </w:pPr>
+            <w:r>
+              <w:rPr>
+                <w:lang w:val="en-US"/>
+              </w:rPr>
+              <w:t xml:space="preserve">string </w:t>
+            </w:r>
+            <w:r>
+              <w:rPr>
+                <w:lang w:val="en-US"/>
+              </w:rPr>
+              <w:t>UserName</w:t>
+            </w:r>
+          </w:p>
+        </w:tc>
+        <w:tc>
+          <w:tcPr>
+            <w:tcW w:w="4531" w:type="dxa"/>
+          </w:tcPr>
+          <w:p>
+            <w:pPr>
+              <w:jc w:val="both"/>
+              <w:rPr>
+                <w:lang w:val="en-US"/>
+              </w:rPr>
+            </w:pPr>
+            <w:r>
+              <w:rPr>
+                <w:lang w:val="en-US"/>
+              </w:rPr>
+              <w:t>Int UserId</w:t>
+            </w:r>
+          </w:p>
+        </w:tc>
+      </w:tr>
+      <w:tr>
+        <w:tc>
+          <w:tcPr>
+            <w:tcW w:w="4531" w:type="dxa"/>
+          </w:tcPr>
+          <w:p>
+            <w:pPr>
+              <w:jc w:val="both"/>
+              <w:rPr>
+                <w:lang w:val="en-US"/>
+              </w:rPr>
+            </w:pPr>
+            <w:r>
+              <w:rPr>
+                <w:lang w:val="en-US"/>
+              </w:rPr>
+              <w:t xml:space="preserve">string </w:t>
+            </w:r>
+            <w:r>
+              <w:rPr>
+                <w:lang w:val="en-US"/>
+              </w:rPr>
+              <w:t>PasswordHash</w:t>
+            </w:r>
+          </w:p>
+        </w:tc>
+        <w:tc>
+          <w:tcPr>
+            <w:tcW w:w="4531" w:type="dxa"/>
+          </w:tcPr>
+          <w:p>
+            <w:pPr>
+              <w:jc w:val="both"/>
+              <w:rPr>
+                <w:lang w:val="en-US"/>
+              </w:rPr>
+            </w:pPr>
+            <w:r>
+              <w:rPr>
+                <w:lang w:val="en-US"/>
+              </w:rPr>
+              <w:t>Int TournamentNumber</w:t>
+            </w:r>
+          </w:p>
+        </w:tc>
+      </w:tr>
+      <w:tr>
+        <w:tc>
+          <w:tcPr>
+            <w:tcW w:w="4531" w:type="dxa"/>
+          </w:tcPr>
+          <w:p>
+            <w:pPr>
+              <w:jc w:val="both"/>
+              <w:rPr>
+                <w:lang w:val="en-US"/>
+              </w:rPr>
+            </w:pPr>
+            <w:r>
+              <w:rPr>
+                <w:lang w:val="en-US"/>
+              </w:rPr>
+              <w:t>Int Elo</w:t>
+            </w:r>
+          </w:p>
+        </w:tc>
+        <w:tc>
+          <w:tcPr>
+            <w:tcW w:w="4531" w:type="dxa"/>
+          </w:tcPr>
+          <w:p>
+            <w:pPr>
+              <w:jc w:val="both"/>
+              <w:rPr>
+                <w:lang w:val="en-US"/>
+              </w:rPr>
+            </w:pPr>
+            <w:r>
+              <w:rPr>
+                <w:lang w:val="en-US"/>
+              </w:rPr>
+              <w:t>String Name</w:t>
+            </w:r>
+          </w:p>
+        </w:tc>
+      </w:tr>
+      <w:tr>
+        <w:tc>
+          <w:tcPr>
+            <w:tcW w:w="4531" w:type="dxa"/>
+          </w:tcPr>
+          <w:p>
+            <w:pPr>
+              <w:jc w:val="both"/>
+              <w:rPr>
+                <w:lang w:val="en-US"/>
+              </w:rPr>
+            </w:pPr>
+            <w:r>
+              <w:rPr>
+                <w:lang w:val="en-US"/>
+              </w:rPr>
+              <w:t>String Token</w:t>
+            </w:r>
+          </w:p>
+        </w:tc>
+        <w:tc>
+          <w:tcPr>
+            <w:tcW w:w="4531" w:type="dxa"/>
+          </w:tcPr>
+          <w:p>
+            <w:pPr>
+              <w:jc w:val="both"/>
+              <w:rPr>
+                <w:lang w:val="en-US"/>
+              </w:rPr>
+            </w:pPr>
+            <w:r>
+              <w:rPr>
+                <w:lang w:val="en-US"/>
+              </w:rPr>
+              <w:t>Int Count</w:t>
+            </w:r>
+          </w:p>
+        </w:tc>
+      </w:tr>
+      <w:tr>
+        <w:tc>
+          <w:tcPr>
+            <w:tcW w:w="4531" w:type="dxa"/>
+          </w:tcPr>
+          <w:p>
+            <w:pPr>
+              <w:jc w:val="both"/>
+              <w:rPr>
+                <w:lang w:val="en-US"/>
+              </w:rPr>
+            </w:pPr>
+            <w:r>
+              <w:rPr>
+                <w:lang w:val="en-US"/>
+              </w:rPr>
+              <w:t xml:space="preserve">String? </w:t>
+            </w:r>
+            <w:r>
+              <w:rPr>
+                <w:lang w:val="en-US"/>
+              </w:rPr>
+              <w:t>Image</w:t>
+            </w:r>
+          </w:p>
+        </w:tc>
+        <w:tc>
+          <w:tcPr>
+            <w:tcW w:w="4531" w:type="dxa"/>
+          </w:tcPr>
+          <w:p>
+            <w:pPr>
+              <w:jc w:val="both"/>
+              <w:rPr>
+                <w:lang w:val="en-US"/>
+              </w:rPr>
+            </w:pPr>
+            <w:r>
+              <w:rPr>
+                <w:lang w:val="en-US"/>
+              </w:rPr>
+              <w:t>Int Duration</w:t>
+            </w:r>
+          </w:p>
+        </w:tc>
+      </w:tr>
+      <w:tr>
+        <w:tc>
+          <w:tcPr>
+            <w:tcW w:w="4531" w:type="dxa"/>
+          </w:tcPr>
+          <w:p>
+            <w:pPr>
+              <w:jc w:val="both"/>
+              <w:rPr>
+                <w:lang w:val="en-US"/>
+              </w:rPr>
+            </w:pPr>
+            <w:r>
+              <w:rPr>
+                <w:lang w:val="en-US"/>
+              </w:rPr>
+              <w:t xml:space="preserve">String? </w:t>
+            </w:r>
+            <w:r>
+              <w:rPr>
+                <w:lang w:val="en-US"/>
+              </w:rPr>
+              <w:t>Bio</w:t>
+            </w:r>
+          </w:p>
+        </w:tc>
+        <w:tc>
+          <w:tcPr>
+            <w:tcW w:w="4531" w:type="dxa"/>
+          </w:tcPr>
+          <w:p>
+            <w:pPr>
+              <w:jc w:val="both"/>
+              <w:rPr>
+                <w:lang w:val="en-US"/>
+              </w:rPr>
+            </w:pPr>
+          </w:p>
+        </w:tc>
+      </w:tr>
+      <w:tr>
+        <w:tc>
+          <w:tcPr>
+            <w:tcW w:w="4531" w:type="dxa"/>
+          </w:tcPr>
+          <w:p>
+            <w:pPr>
+              <w:jc w:val="both"/>
+              <w:rPr>
+                <w:lang w:val="en-US"/>
+              </w:rPr>
+            </w:pPr>
+            <w:r>
+              <w:rPr>
+                <w:lang w:val="en-US"/>
+              </w:rPr>
+              <w:t xml:space="preserve">DateTime? </w:t>
+            </w:r>
+            <w:r>
+              <w:rPr>
+                <w:lang w:val="en-US"/>
+              </w:rPr>
+              <w:t>TokenExpiresAt</w:t>
+            </w:r>
+          </w:p>
+        </w:tc>
+        <w:tc>
+          <w:tcPr>
+            <w:tcW w:w="4531" w:type="dxa"/>
+          </w:tcPr>
+          <w:p>
+            <w:pPr>
+              <w:jc w:val="both"/>
+              <w:rPr>
+                <w:lang w:val="en-US"/>
+              </w:rPr>
+            </w:pPr>
+          </w:p>
+        </w:tc>
+      </w:tr>
+    </w:tbl>
+    <w:p>
+      <w:pPr>
+        <w:jc w:val="both"/>
+        <w:rPr>
+          <w:lang w:val="en-US"/>
+        </w:rPr>
+      </w:pPr>
+      <w:r>
+        <w:rPr>
+          <w:lang w:val="en-US"/>
+        </w:rPr>
+        <w:t xml:space="preserve">//----------------------------------Add Functions here later------------------------------------------------------ </w:t>
+      </w:r>
     </w:p>
     <w:sectPr>
-      <w:headerReference w:type="default" r:id="rId8"/>
-      <w:footerReference w:type="default" r:id="rId9"/>
+      <w:headerReference w:type="default" r:id="rId9"/>
+      <w:footerReference w:type="default" r:id="rId10"/>
       <w:pgSz w:w="11906" w:h="16838"/>
       <w:pgMar w:top="1417" w:right="1417" w:bottom="1134" w:left="1417" w:header="708" w:footer="708" w:gutter="0"/>
       <w:cols w:space="708"/>
@@ -613,6 +1091,7 @@
         <w:docPartUnique/>
       </w:docPartObj>
     </w:sdtPr>
+    <w:sdtEndPr/>
     <w:sdtContent>
       <w:sdt>
         <w:sdtPr>
@@ -622,6 +1101,7 @@
             <w:docPartUnique/>
           </w:docPartObj>
         </w:sdtPr>
+        <w:sdtEndPr/>
         <w:sdtContent>
           <w:p>
             <w:pPr>
@@ -774,6 +1254,241 @@
     </w:r>
   </w:p>
 </w:hdr>
+</file>
+
+<file path=word/numbering.xml><?xml version="1.0" encoding="utf-8"?>
+<w:numbering xmlns:wpc="http://schemas.microsoft.com/office/word/2010/wordprocessingCanvas" xmlns:cx="http://schemas.microsoft.com/office/drawing/2014/chartex" xmlns:cx1="http://schemas.microsoft.com/office/drawing/2015/9/8/chartex" xmlns:cx2="http://schemas.microsoft.com/office/drawing/2015/10/21/chartex" xmlns:cx3="http://schemas.microsoft.com/office/drawing/2016/5/9/chartex" xmlns:cx4="http://schemas.microsoft.com/office/drawing/2016/5/10/chartex" xmlns:cx5="http://schemas.microsoft.com/office/drawing/2016/5/11/chartex" xmlns:cx6="http://schemas.microsoft.com/office/drawing/2016/5/12/chartex" xmlns:cx7="http://schemas.microsoft.com/office/drawing/2016/5/13/chartex" xmlns:cx8="http://schemas.microsoft.com/office/drawing/2016/5/14/chartex" xmlns:mc="http://schemas.openxmlformats.org/markup-compatibility/2006" xmlns:aink="http://schemas.microsoft.com/office/drawing/2016/ink" xmlns:am3d="http://schemas.microsoft.com/office/drawing/2017/model3d" xmlns:o="urn:schemas-microsoft-com:office:office" xmlns:oel="http://schemas.microsoft.com/office/2019/extlst" xmlns:r="http://schemas.openxmlformats.org/officeDocument/2006/relationships" xmlns:m="http://schemas.openxmlformats.org/officeDocument/2006/math" xmlns:v="urn:schemas-microsoft-com:vml" xmlns:wp14="http://schemas.microsoft.com/office/word/2010/wordprocessingDrawing" xmlns:wp="http://schemas.openxmlformats.org/drawingml/2006/wordprocessingDrawing" xmlns:w10="urn:schemas-microsoft-com:office:word" xmlns:w="http://schemas.openxmlformats.org/wordprocessingml/2006/main" xmlns:w14="http://schemas.microsoft.com/office/word/2010/wordml" xmlns:w15="http://schemas.microsoft.com/office/word/2012/wordml" xmlns:w16cex="http://schemas.microsoft.com/office/word/2018/wordml/cex" xmlns:w16cid="http://schemas.microsoft.com/office/word/2016/wordml/cid" xmlns:w16="http://schemas.microsoft.com/office/word/2018/wordml" xmlns:w16du="http://schemas.microsoft.com/office/word/2023/wordml/word16du" xmlns:w16sdtdh="http://schemas.microsoft.com/office/word/2020/wordml/sdtdatahash" xmlns:w16sdtfl="http://schemas.microsoft.com/office/word/2024/wordml/sdtformatlock" xmlns:w16se="http://schemas.microsoft.com/office/word/2015/wordml/symex" xmlns:wpg="http://schemas.microsoft.com/office/word/2010/wordprocessingGroup" xmlns:wpi="http://schemas.microsoft.com/office/word/2010/wordprocessingInk" xmlns:wne="http://schemas.microsoft.com/office/word/2006/wordml" xmlns:wps="http://schemas.microsoft.com/office/word/2010/wordprocessingShape" mc:Ignorable="w14 w15 w16se w16cid w16 w16cex w16sdtdh w16sdtfl w16du wp14">
+  <w:abstractNum w:abstractNumId="0" w15:restartNumberingAfterBreak="0">
+    <w:nsid w:val="19731204"/>
+    <w:multiLevelType w:val="hybridMultilevel"/>
+    <w:tmpl w:val="C8783EB6"/>
+    <w:lvl w:ilvl="0" w:tplc="25F4698E">
+      <w:numFmt w:val="bullet"/>
+      <w:lvlText w:val="-"/>
+      <w:lvlJc w:val="left"/>
+      <w:pPr>
+        <w:ind w:left="720" w:hanging="360"/>
+      </w:pPr>
+      <w:rPr>
+        <w:rFonts w:ascii="Aptos" w:eastAsiaTheme="minorHAnsi" w:hAnsi="Aptos" w:cstheme="minorBidi" w:hint="default"/>
+      </w:rPr>
+    </w:lvl>
+    <w:lvl w:ilvl="1" w:tplc="04070003" w:tentative="1">
+      <w:start w:val="1"/>
+      <w:numFmt w:val="bullet"/>
+      <w:lvlText w:val="o"/>
+      <w:lvlJc w:val="left"/>
+      <w:pPr>
+        <w:ind w:left="1440" w:hanging="360"/>
+      </w:pPr>
+      <w:rPr>
+        <w:rFonts w:ascii="Courier New" w:hAnsi="Courier New" w:cs="Courier New" w:hint="default"/>
+      </w:rPr>
+    </w:lvl>
+    <w:lvl w:ilvl="2" w:tplc="04070005" w:tentative="1">
+      <w:start w:val="1"/>
+      <w:numFmt w:val="bullet"/>
+      <w:lvlText w:val=""/>
+      <w:lvlJc w:val="left"/>
+      <w:pPr>
+        <w:ind w:left="2160" w:hanging="360"/>
+      </w:pPr>
+      <w:rPr>
+        <w:rFonts w:ascii="Wingdings" w:hAnsi="Wingdings" w:hint="default"/>
+      </w:rPr>
+    </w:lvl>
+    <w:lvl w:ilvl="3" w:tplc="04070001" w:tentative="1">
+      <w:start w:val="1"/>
+      <w:numFmt w:val="bullet"/>
+      <w:lvlText w:val=""/>
+      <w:lvlJc w:val="left"/>
+      <w:pPr>
+        <w:ind w:left="2880" w:hanging="360"/>
+      </w:pPr>
+      <w:rPr>
+        <w:rFonts w:ascii="Symbol" w:hAnsi="Symbol" w:hint="default"/>
+      </w:rPr>
+    </w:lvl>
+    <w:lvl w:ilvl="4" w:tplc="04070003" w:tentative="1">
+      <w:start w:val="1"/>
+      <w:numFmt w:val="bullet"/>
+      <w:lvlText w:val="o"/>
+      <w:lvlJc w:val="left"/>
+      <w:pPr>
+        <w:ind w:left="3600" w:hanging="360"/>
+      </w:pPr>
+      <w:rPr>
+        <w:rFonts w:ascii="Courier New" w:hAnsi="Courier New" w:cs="Courier New" w:hint="default"/>
+      </w:rPr>
+    </w:lvl>
+    <w:lvl w:ilvl="5" w:tplc="04070005" w:tentative="1">
+      <w:start w:val="1"/>
+      <w:numFmt w:val="bullet"/>
+      <w:lvlText w:val=""/>
+      <w:lvlJc w:val="left"/>
+      <w:pPr>
+        <w:ind w:left="4320" w:hanging="360"/>
+      </w:pPr>
+      <w:rPr>
+        <w:rFonts w:ascii="Wingdings" w:hAnsi="Wingdings" w:hint="default"/>
+      </w:rPr>
+    </w:lvl>
+    <w:lvl w:ilvl="6" w:tplc="04070001" w:tentative="1">
+      <w:start w:val="1"/>
+      <w:numFmt w:val="bullet"/>
+      <w:lvlText w:val=""/>
+      <w:lvlJc w:val="left"/>
+      <w:pPr>
+        <w:ind w:left="5040" w:hanging="360"/>
+      </w:pPr>
+      <w:rPr>
+        <w:rFonts w:ascii="Symbol" w:hAnsi="Symbol" w:hint="default"/>
+      </w:rPr>
+    </w:lvl>
+    <w:lvl w:ilvl="7" w:tplc="04070003" w:tentative="1">
+      <w:start w:val="1"/>
+      <w:numFmt w:val="bullet"/>
+      <w:lvlText w:val="o"/>
+      <w:lvlJc w:val="left"/>
+      <w:pPr>
+        <w:ind w:left="5760" w:hanging="360"/>
+      </w:pPr>
+      <w:rPr>
+        <w:rFonts w:ascii="Courier New" w:hAnsi="Courier New" w:cs="Courier New" w:hint="default"/>
+      </w:rPr>
+    </w:lvl>
+    <w:lvl w:ilvl="8" w:tplc="04070005" w:tentative="1">
+      <w:start w:val="1"/>
+      <w:numFmt w:val="bullet"/>
+      <w:lvlText w:val=""/>
+      <w:lvlJc w:val="left"/>
+      <w:pPr>
+        <w:ind w:left="6480" w:hanging="360"/>
+      </w:pPr>
+      <w:rPr>
+        <w:rFonts w:ascii="Wingdings" w:hAnsi="Wingdings" w:hint="default"/>
+      </w:rPr>
+    </w:lvl>
+  </w:abstractNum>
+  <w:abstractNum w:abstractNumId="1" w15:restartNumberingAfterBreak="0">
+    <w:nsid w:val="1B5665F6"/>
+    <w:multiLevelType w:val="hybridMultilevel"/>
+    <w:tmpl w:val="09C2B6BC"/>
+    <w:lvl w:ilvl="0" w:tplc="9B92D55E">
+      <w:numFmt w:val="bullet"/>
+      <w:lvlText w:val="-"/>
+      <w:lvlJc w:val="left"/>
+      <w:pPr>
+        <w:ind w:left="720" w:hanging="360"/>
+      </w:pPr>
+      <w:rPr>
+        <w:rFonts w:ascii="Aptos" w:eastAsiaTheme="minorHAnsi" w:hAnsi="Aptos" w:cstheme="minorBidi" w:hint="default"/>
+      </w:rPr>
+    </w:lvl>
+    <w:lvl w:ilvl="1" w:tplc="04070003" w:tentative="1">
+      <w:start w:val="1"/>
+      <w:numFmt w:val="bullet"/>
+      <w:lvlText w:val="o"/>
+      <w:lvlJc w:val="left"/>
+      <w:pPr>
+        <w:ind w:left="1440" w:hanging="360"/>
+      </w:pPr>
+      <w:rPr>
+        <w:rFonts w:ascii="Courier New" w:hAnsi="Courier New" w:cs="Courier New" w:hint="default"/>
+      </w:rPr>
+    </w:lvl>
+    <w:lvl w:ilvl="2" w:tplc="04070005" w:tentative="1">
+      <w:start w:val="1"/>
+      <w:numFmt w:val="bullet"/>
+      <w:lvlText w:val=""/>
+      <w:lvlJc w:val="left"/>
+      <w:pPr>
+        <w:ind w:left="2160" w:hanging="360"/>
+      </w:pPr>
+      <w:rPr>
+        <w:rFonts w:ascii="Wingdings" w:hAnsi="Wingdings" w:hint="default"/>
+      </w:rPr>
+    </w:lvl>
+    <w:lvl w:ilvl="3" w:tplc="04070001" w:tentative="1">
+      <w:start w:val="1"/>
+      <w:numFmt w:val="bullet"/>
+      <w:lvlText w:val=""/>
+      <w:lvlJc w:val="left"/>
+      <w:pPr>
+        <w:ind w:left="2880" w:hanging="360"/>
+      </w:pPr>
+      <w:rPr>
+        <w:rFonts w:ascii="Symbol" w:hAnsi="Symbol" w:hint="default"/>
+      </w:rPr>
+    </w:lvl>
+    <w:lvl w:ilvl="4" w:tplc="04070003" w:tentative="1">
+      <w:start w:val="1"/>
+      <w:numFmt w:val="bullet"/>
+      <w:lvlText w:val="o"/>
+      <w:lvlJc w:val="left"/>
+      <w:pPr>
+        <w:ind w:left="3600" w:hanging="360"/>
+      </w:pPr>
+      <w:rPr>
+        <w:rFonts w:ascii="Courier New" w:hAnsi="Courier New" w:cs="Courier New" w:hint="default"/>
+      </w:rPr>
+    </w:lvl>
+    <w:lvl w:ilvl="5" w:tplc="04070005" w:tentative="1">
+      <w:start w:val="1"/>
+      <w:numFmt w:val="bullet"/>
+      <w:lvlText w:val=""/>
+      <w:lvlJc w:val="left"/>
+      <w:pPr>
+        <w:ind w:left="4320" w:hanging="360"/>
+      </w:pPr>
+      <w:rPr>
+        <w:rFonts w:ascii="Wingdings" w:hAnsi="Wingdings" w:hint="default"/>
+      </w:rPr>
+    </w:lvl>
+    <w:lvl w:ilvl="6" w:tplc="04070001" w:tentative="1">
+      <w:start w:val="1"/>
+      <w:numFmt w:val="bullet"/>
+      <w:lvlText w:val=""/>
+      <w:lvlJc w:val="left"/>
+      <w:pPr>
+        <w:ind w:left="5040" w:hanging="360"/>
+      </w:pPr>
+      <w:rPr>
+        <w:rFonts w:ascii="Symbol" w:hAnsi="Symbol" w:hint="default"/>
+      </w:rPr>
+    </w:lvl>
+    <w:lvl w:ilvl="7" w:tplc="04070003" w:tentative="1">
+      <w:start w:val="1"/>
+      <w:numFmt w:val="bullet"/>
+      <w:lvlText w:val="o"/>
+      <w:lvlJc w:val="left"/>
+      <w:pPr>
+        <w:ind w:left="5760" w:hanging="360"/>
+      </w:pPr>
+      <w:rPr>
+        <w:rFonts w:ascii="Courier New" w:hAnsi="Courier New" w:cs="Courier New" w:hint="default"/>
+      </w:rPr>
+    </w:lvl>
+    <w:lvl w:ilvl="8" w:tplc="04070005" w:tentative="1">
+      <w:start w:val="1"/>
+      <w:numFmt w:val="bullet"/>
+      <w:lvlText w:val=""/>
+      <w:lvlJc w:val="left"/>
+      <w:pPr>
+        <w:ind w:left="6480" w:hanging="360"/>
+      </w:pPr>
+      <w:rPr>
+        <w:rFonts w:ascii="Wingdings" w:hAnsi="Wingdings" w:hint="default"/>
+      </w:rPr>
+    </w:lvl>
+  </w:abstractNum>
+  <w:num w:numId="1" w16cid:durableId="1089698916">
+    <w:abstractNumId w:val="1"/>
+  </w:num>
+  <w:num w:numId="2" w16cid:durableId="1551452755">
+    <w:abstractNumId w:val="0"/>
+  </w:num>
+</w:numbering>
 </file>
 
 <file path=word/styles.xml><?xml version="1.0" encoding="utf-8"?>
@@ -1378,6 +2093,7 @@
   <w:style w:type="character" w:default="1" w:styleId="Absatz-Standardschriftart">
     <w:name w:val="Default Paragraph Font"/>
     <w:uiPriority w:val="1"/>
+    <w:semiHidden/>
     <w:unhideWhenUsed/>
   </w:style>
   <w:style w:type="table" w:default="1" w:styleId="NormaleTabelle">
@@ -1756,6 +2472,25 @@
       <w:color w:val="605E5C"/>
       <w:shd w:val="clear" w:color="auto" w:fill="E1DFDD"/>
     </w:rPr>
+  </w:style>
+  <w:style w:type="table" w:styleId="Tabellenraster">
+    <w:name w:val="Table Grid"/>
+    <w:basedOn w:val="NormaleTabelle"/>
+    <w:uiPriority w:val="39"/>
+    <w:rsid w:val="000B7E39"/>
+    <w:pPr>
+      <w:spacing w:after="0" w:line="240" w:lineRule="auto"/>
+    </w:pPr>
+    <w:tblPr>
+      <w:tblBorders>
+        <w:top w:val="single" w:sz="4" w:space="0" w:color="auto"/>
+        <w:left w:val="single" w:sz="4" w:space="0" w:color="auto"/>
+        <w:bottom w:val="single" w:sz="4" w:space="0" w:color="auto"/>
+        <w:right w:val="single" w:sz="4" w:space="0" w:color="auto"/>
+        <w:insideH w:val="single" w:sz="4" w:space="0" w:color="auto"/>
+        <w:insideV w:val="single" w:sz="4" w:space="0" w:color="auto"/>
+      </w:tblBorders>
+    </w:tblPr>
   </w:style>
 </w:styles>
 </file>

</xml_diff>

<commit_message>
Finished the database code and fixed some minor issues in other files.
</commit_message>
<xml_diff>
--- a/Documents/Sports Exercise Battle.docx
+++ b/Documents/Sports Exercise Battle.docx
@@ -328,7 +328,13 @@
         <w:rPr>
           <w:lang w:val="en-US"/>
         </w:rPr>
-        <w:t>Setting up the database (2</w:t>
+        <w:t>Planning</w:t>
+      </w:r>
+      <w:r>
+        <w:rPr>
+          <w:lang w:val="en-US"/>
+        </w:rPr>
+        <w:t xml:space="preserve"> the database (2</w:t>
       </w:r>
       <w:r>
         <w:rPr>
@@ -477,6 +483,7 @@
       </w:pPr>
       <w:r>
         <w:rPr>
+          <w:noProof/>
           <w:lang w:val="en-US"/>
         </w:rPr>
         <w:drawing>
@@ -602,7 +609,21 @@
         <w:rPr>
           <w:lang w:val="en-US"/>
         </w:rPr>
-        <w:t xml:space="preserve">After going over the basics, I created the models “User” and “PushUpRecord”, which contain all the data needed </w:t>
+        <w:t>After going over the basics, I created the models “User” and “</w:t>
+      </w:r>
+      <w:proofErr w:type="spellStart"/>
+      <w:r>
+        <w:rPr>
+          <w:lang w:val="en-US"/>
+        </w:rPr>
+        <w:t>PushUpRecord</w:t>
+      </w:r>
+      <w:proofErr w:type="spellEnd"/>
+      <w:r>
+        <w:rPr>
+          <w:lang w:val="en-US"/>
+        </w:rPr>
+        <w:t xml:space="preserve">”, which contain all the data needed </w:t>
       </w:r>
       <w:r>
         <w:rPr>
@@ -674,6 +695,7 @@
                 <w:lang w:val="en-US"/>
               </w:rPr>
             </w:pPr>
+            <w:proofErr w:type="spellStart"/>
             <w:r>
               <w:rPr>
                 <w:b/>
@@ -682,6 +704,7 @@
               </w:rPr>
               <w:t>PushUpRecord</w:t>
             </w:r>
+            <w:proofErr w:type="spellEnd"/>
           </w:p>
         </w:tc>
       </w:tr>
@@ -749,12 +772,14 @@
               </w:rPr>
               <w:t xml:space="preserve">string </w:t>
             </w:r>
+            <w:proofErr w:type="spellStart"/>
             <w:r>
               <w:rPr>
                 <w:lang w:val="en-US"/>
               </w:rPr>
               <w:t>UserName</w:t>
             </w:r>
+            <w:proofErr w:type="spellEnd"/>
           </w:p>
         </w:tc>
         <w:tc>
@@ -772,8 +797,16 @@
               <w:rPr>
                 <w:lang w:val="en-US"/>
               </w:rPr>
-              <w:t>Int UserId</w:t>
-            </w:r>
+              <w:t xml:space="preserve">Int </w:t>
+            </w:r>
+            <w:proofErr w:type="spellStart"/>
+            <w:r>
+              <w:rPr>
+                <w:lang w:val="en-US"/>
+              </w:rPr>
+              <w:t>UserId</w:t>
+            </w:r>
+            <w:proofErr w:type="spellEnd"/>
           </w:p>
         </w:tc>
       </w:tr>
@@ -795,12 +828,14 @@
               </w:rPr>
               <w:t xml:space="preserve">string </w:t>
             </w:r>
+            <w:proofErr w:type="spellStart"/>
             <w:r>
               <w:rPr>
                 <w:lang w:val="en-US"/>
               </w:rPr>
               <w:t>PasswordHash</w:t>
             </w:r>
+            <w:proofErr w:type="spellEnd"/>
           </w:p>
         </w:tc>
         <w:tc>
@@ -818,8 +853,16 @@
               <w:rPr>
                 <w:lang w:val="en-US"/>
               </w:rPr>
-              <w:t>Int TournamentNumber</w:t>
-            </w:r>
+              <w:t xml:space="preserve">Int </w:t>
+            </w:r>
+            <w:proofErr w:type="spellStart"/>
+            <w:r>
+              <w:rPr>
+                <w:lang w:val="en-US"/>
+              </w:rPr>
+              <w:t>TournamentNumber</w:t>
+            </w:r>
+            <w:proofErr w:type="spellEnd"/>
           </w:p>
         </w:tc>
       </w:tr>
@@ -926,6 +969,106 @@
                 <w:lang w:val="en-US"/>
               </w:rPr>
               <w:t>Image</w:t>
+            </w:r>
+          </w:p>
+          <w:p>
+            <w:pPr>
+              <w:jc w:val="both"/>
+              <w:rPr>
+                <w:lang w:val="en-US"/>
+              </w:rPr>
+            </w:pPr>
+          </w:p>
+          <w:p>
+            <w:pPr>
+              <w:jc w:val="both"/>
+              <w:rPr>
+                <w:lang w:val="en-US"/>
+              </w:rPr>
+            </w:pPr>
+            <w:r>
+              <w:rPr>
+                <w:lang w:val="en-US"/>
+              </w:rPr>
+              <w:t xml:space="preserve">Enum </w:t>
+            </w:r>
+            <w:proofErr w:type="spellStart"/>
+            <w:r>
+              <w:rPr>
+                <w:lang w:val="en-US"/>
+              </w:rPr>
+              <w:t>UserImage</w:t>
+            </w:r>
+            <w:proofErr w:type="spellEnd"/>
+          </w:p>
+          <w:p>
+            <w:pPr>
+              <w:jc w:val="both"/>
+              <w:rPr>
+                <w:lang w:val="en-US"/>
+              </w:rPr>
+            </w:pPr>
+            <w:r>
+              <w:rPr>
+                <w:lang w:val="en-US"/>
+              </w:rPr>
+              <w:t>{</w:t>
+            </w:r>
+          </w:p>
+          <w:p>
+            <w:pPr>
+              <w:jc w:val="both"/>
+              <w:rPr>
+                <w:lang w:val="en-US"/>
+              </w:rPr>
+            </w:pPr>
+            <w:r>
+              <w:rPr>
+                <w:lang w:val="en-US"/>
+              </w:rPr>
+              <w:t xml:space="preserve">     Happy, // :-)</w:t>
+            </w:r>
+          </w:p>
+          <w:p>
+            <w:pPr>
+              <w:jc w:val="both"/>
+              <w:rPr>
+                <w:lang w:val="en-US"/>
+              </w:rPr>
+            </w:pPr>
+            <w:r>
+              <w:rPr>
+                <w:lang w:val="en-US"/>
+              </w:rPr>
+              <w:t xml:space="preserve">     Sad. // :-(</w:t>
+            </w:r>
+          </w:p>
+          <w:p>
+            <w:pPr>
+              <w:jc w:val="both"/>
+              <w:rPr>
+                <w:lang w:val="en-US"/>
+              </w:rPr>
+            </w:pPr>
+            <w:r>
+              <w:rPr>
+                <w:lang w:val="en-US"/>
+              </w:rPr>
+              <w:t xml:space="preserve">     …</w:t>
+            </w:r>
+          </w:p>
+          <w:p>
+            <w:pPr>
+              <w:jc w:val="both"/>
+              <w:rPr>
+                <w:lang w:val="en-US"/>
+              </w:rPr>
+            </w:pPr>
+            <w:r>
+              <w:rPr>
+                <w:lang w:val="en-US"/>
+              </w:rPr>
+              <w:t>}</w:t>
             </w:r>
           </w:p>
         </w:tc>
@@ -1001,18 +1144,28 @@
                 <w:lang w:val="en-US"/>
               </w:rPr>
             </w:pPr>
-            <w:r>
-              <w:rPr>
-                <w:lang w:val="en-US"/>
-              </w:rPr>
-              <w:t xml:space="preserve">DateTime? </w:t>
-            </w:r>
+            <w:proofErr w:type="spellStart"/>
+            <w:r>
+              <w:rPr>
+                <w:lang w:val="en-US"/>
+              </w:rPr>
+              <w:t>DateTime</w:t>
+            </w:r>
+            <w:proofErr w:type="spellEnd"/>
+            <w:r>
+              <w:rPr>
+                <w:lang w:val="en-US"/>
+              </w:rPr>
+              <w:t xml:space="preserve">? </w:t>
+            </w:r>
+            <w:proofErr w:type="spellStart"/>
             <w:r>
               <w:rPr>
                 <w:lang w:val="en-US"/>
               </w:rPr>
               <w:t>TokenExpiresAt</w:t>
             </w:r>
+            <w:proofErr w:type="spellEnd"/>
           </w:p>
         </w:tc>
         <w:tc>
@@ -1043,6 +1196,41 @@
         </w:rPr>
         <w:t xml:space="preserve">//----------------------------------Add Functions here later------------------------------------------------------ </w:t>
       </w:r>
+    </w:p>
+    <w:p>
+      <w:pPr>
+        <w:pStyle w:val="berschrift1"/>
+        <w:rPr>
+          <w:lang w:val="en-US"/>
+        </w:rPr>
+      </w:pPr>
+      <w:r>
+        <w:rPr>
+          <w:lang w:val="en-US"/>
+        </w:rPr>
+        <w:t xml:space="preserve">Setting up the database and </w:t>
+      </w:r>
+      <w:r>
+        <w:rPr>
+          <w:lang w:val="en-US"/>
+        </w:rPr>
+        <w:t>connecting it with the application 4:24 1h</w:t>
+      </w:r>
+    </w:p>
+    <w:p>
+      <w:pPr>
+        <w:rPr>
+          <w:lang w:val="en-US"/>
+        </w:rPr>
+      </w:pPr>
+    </w:p>
+    <w:p>
+      <w:pPr>
+        <w:jc w:val="both"/>
+        <w:rPr>
+          <w:lang w:val="en-US"/>
+        </w:rPr>
+      </w:pPr>
     </w:p>
     <w:sectPr>
       <w:headerReference w:type="default" r:id="rId9"/>
@@ -1091,7 +1279,6 @@
         <w:docPartUnique/>
       </w:docPartObj>
     </w:sdtPr>
-    <w:sdtEndPr/>
     <w:sdtContent>
       <w:sdt>
         <w:sdtPr>
@@ -1101,7 +1288,6 @@
             <w:docPartUnique/>
           </w:docPartObj>
         </w:sdtPr>
-        <w:sdtEndPr/>
         <w:sdtContent>
           <w:p>
             <w:pPr>
@@ -1250,8 +1436,13 @@
       <w:tab/>
     </w:r>
     <w:r>
-      <w:t>Panel Exam</w:t>
+      <w:t xml:space="preserve">Panel </w:t>
     </w:r>
+    <w:proofErr w:type="spellStart"/>
+    <w:r>
+      <w:t>Exam</w:t>
+    </w:r>
+    <w:proofErr w:type="spellEnd"/>
   </w:p>
 </w:hdr>
 </file>

</xml_diff>

<commit_message>
Continued to write my protocol and updated some files.
</commit_message>
<xml_diff>
--- a/Documents/Sports Exercise Battle.docx
+++ b/Documents/Sports Exercise Battle.docx
@@ -17,206 +17,420 @@
         <w:t>Sports Exercise Battle</w:t>
       </w:r>
     </w:p>
+    <w:sdt>
+      <w:sdtPr>
+        <w:rPr>
+          <w:rFonts w:asciiTheme="minorHAnsi" w:eastAsiaTheme="minorHAnsi" w:hAnsiTheme="minorHAnsi" w:cstheme="minorBidi"/>
+          <w:color w:val="auto"/>
+          <w:kern w:val="2"/>
+          <w:sz w:val="22"/>
+          <w:szCs w:val="22"/>
+          <w:lang w:eastAsia="en-US"/>
+          <w14:ligatures w14:val="standardContextual"/>
+        </w:rPr>
+        <w:id w:val="283543779"/>
+        <w:docPartObj>
+          <w:docPartGallery w:val="Table of Contents"/>
+          <w:docPartUnique/>
+        </w:docPartObj>
+      </w:sdtPr>
+      <w:sdtEndPr>
+        <w:rPr>
+          <w:b/>
+          <w:bCs/>
+        </w:rPr>
+      </w:sdtEndPr>
+      <w:sdtContent>
+        <w:p>
+          <w:pPr>
+            <w:pStyle w:val="Inhaltsverzeichnisberschrift"/>
+            <w:rPr>
+              <w:lang w:val="en-US"/>
+            </w:rPr>
+          </w:pPr>
+          <w:r>
+            <w:rPr>
+              <w:lang w:val="en-US"/>
+            </w:rPr>
+            <w:t>Table of Contents</w:t>
+          </w:r>
+        </w:p>
+        <w:p>
+          <w:pPr>
+            <w:pStyle w:val="Verzeichnis1"/>
+            <w:tabs>
+              <w:tab w:val="left" w:pos="480"/>
+              <w:tab w:val="right" w:leader="dot" w:pos="9062"/>
+            </w:tabs>
+            <w:rPr>
+              <w:noProof/>
+            </w:rPr>
+          </w:pPr>
+          <w:r>
+            <w:fldChar w:fldCharType="begin"/>
+          </w:r>
+          <w:r>
+            <w:instrText xml:space="preserve"> TOC \o "1-3" \h \z \u </w:instrText>
+          </w:r>
+          <w:r>
+            <w:fldChar w:fldCharType="separate"/>
+          </w:r>
+          <w:hyperlink w:anchor="_Toc197146771" w:history="1">
+            <w:r>
+              <w:rPr>
+                <w:rStyle w:val="Hyperlink"/>
+                <w:noProof/>
+                <w:lang w:val="en-US"/>
+              </w:rPr>
+              <w:t>1</w:t>
+            </w:r>
+            <w:r>
+              <w:rPr>
+                <w:noProof/>
+              </w:rPr>
+              <w:tab/>
+            </w:r>
+            <w:r>
+              <w:rPr>
+                <w:rStyle w:val="Hyperlink"/>
+                <w:noProof/>
+                <w:lang w:val="en-US"/>
+              </w:rPr>
+              <w:t>Reading the specifications and laying the groundwork (2.5h)</w:t>
+            </w:r>
+            <w:r>
+              <w:rPr>
+                <w:noProof/>
+                <w:webHidden/>
+              </w:rPr>
+              <w:tab/>
+            </w:r>
+            <w:r>
+              <w:rPr>
+                <w:noProof/>
+                <w:webHidden/>
+              </w:rPr>
+              <w:fldChar w:fldCharType="begin"/>
+            </w:r>
+            <w:r>
+              <w:rPr>
+                <w:noProof/>
+                <w:webHidden/>
+              </w:rPr>
+              <w:instrText xml:space="preserve"> PAGEREF _Toc197146771 \h </w:instrText>
+            </w:r>
+            <w:r>
+              <w:rPr>
+                <w:noProof/>
+                <w:webHidden/>
+              </w:rPr>
+            </w:r>
+            <w:r>
+              <w:rPr>
+                <w:noProof/>
+                <w:webHidden/>
+              </w:rPr>
+              <w:fldChar w:fldCharType="separate"/>
+            </w:r>
+            <w:r>
+              <w:rPr>
+                <w:noProof/>
+                <w:webHidden/>
+              </w:rPr>
+              <w:t>1</w:t>
+            </w:r>
+            <w:r>
+              <w:rPr>
+                <w:noProof/>
+                <w:webHidden/>
+              </w:rPr>
+              <w:fldChar w:fldCharType="end"/>
+            </w:r>
+          </w:hyperlink>
+        </w:p>
+        <w:p>
+          <w:pPr>
+            <w:pStyle w:val="Verzeichnis1"/>
+            <w:tabs>
+              <w:tab w:val="left" w:pos="480"/>
+              <w:tab w:val="right" w:leader="dot" w:pos="9062"/>
+            </w:tabs>
+            <w:rPr>
+              <w:noProof/>
+            </w:rPr>
+          </w:pPr>
+          <w:hyperlink w:anchor="_Toc197146772" w:history="1">
+            <w:r>
+              <w:rPr>
+                <w:rStyle w:val="Hyperlink"/>
+                <w:noProof/>
+                <w:lang w:val="en-US"/>
+              </w:rPr>
+              <w:t>2</w:t>
+            </w:r>
+            <w:r>
+              <w:rPr>
+                <w:noProof/>
+              </w:rPr>
+              <w:tab/>
+            </w:r>
+            <w:r>
+              <w:rPr>
+                <w:rStyle w:val="Hyperlink"/>
+                <w:noProof/>
+                <w:lang w:val="en-US"/>
+              </w:rPr>
+              <w:t>Planning the database (2.5h)</w:t>
+            </w:r>
+            <w:r>
+              <w:rPr>
+                <w:noProof/>
+                <w:webHidden/>
+              </w:rPr>
+              <w:tab/>
+            </w:r>
+            <w:r>
+              <w:rPr>
+                <w:noProof/>
+                <w:webHidden/>
+              </w:rPr>
+              <w:fldChar w:fldCharType="begin"/>
+            </w:r>
+            <w:r>
+              <w:rPr>
+                <w:noProof/>
+                <w:webHidden/>
+              </w:rPr>
+              <w:instrText xml:space="preserve"> PAGEREF _Toc197146772 \h </w:instrText>
+            </w:r>
+            <w:r>
+              <w:rPr>
+                <w:noProof/>
+                <w:webHidden/>
+              </w:rPr>
+            </w:r>
+            <w:r>
+              <w:rPr>
+                <w:noProof/>
+                <w:webHidden/>
+              </w:rPr>
+              <w:fldChar w:fldCharType="separate"/>
+            </w:r>
+            <w:r>
+              <w:rPr>
+                <w:noProof/>
+                <w:webHidden/>
+              </w:rPr>
+              <w:t>1</w:t>
+            </w:r>
+            <w:r>
+              <w:rPr>
+                <w:noProof/>
+                <w:webHidden/>
+              </w:rPr>
+              <w:fldChar w:fldCharType="end"/>
+            </w:r>
+          </w:hyperlink>
+        </w:p>
+        <w:p>
+          <w:pPr>
+            <w:pStyle w:val="Verzeichnis1"/>
+            <w:tabs>
+              <w:tab w:val="left" w:pos="480"/>
+              <w:tab w:val="right" w:leader="dot" w:pos="9062"/>
+            </w:tabs>
+            <w:rPr>
+              <w:noProof/>
+            </w:rPr>
+          </w:pPr>
+          <w:hyperlink w:anchor="_Toc197146773" w:history="1">
+            <w:r>
+              <w:rPr>
+                <w:rStyle w:val="Hyperlink"/>
+                <w:noProof/>
+                <w:lang w:val="en-US"/>
+              </w:rPr>
+              <w:t>3</w:t>
+            </w:r>
+            <w:r>
+              <w:rPr>
+                <w:noProof/>
+              </w:rPr>
+              <w:tab/>
+            </w:r>
+            <w:r>
+              <w:rPr>
+                <w:rStyle w:val="Hyperlink"/>
+                <w:noProof/>
+                <w:lang w:val="en-US"/>
+              </w:rPr>
+              <w:t>Starting to code – creating the models (3h)</w:t>
+            </w:r>
+            <w:r>
+              <w:rPr>
+                <w:noProof/>
+                <w:webHidden/>
+              </w:rPr>
+              <w:tab/>
+            </w:r>
+            <w:r>
+              <w:rPr>
+                <w:noProof/>
+                <w:webHidden/>
+              </w:rPr>
+              <w:fldChar w:fldCharType="begin"/>
+            </w:r>
+            <w:r>
+              <w:rPr>
+                <w:noProof/>
+                <w:webHidden/>
+              </w:rPr>
+              <w:instrText xml:space="preserve"> PAGEREF _Toc197146773 \h </w:instrText>
+            </w:r>
+            <w:r>
+              <w:rPr>
+                <w:noProof/>
+                <w:webHidden/>
+              </w:rPr>
+            </w:r>
+            <w:r>
+              <w:rPr>
+                <w:noProof/>
+                <w:webHidden/>
+              </w:rPr>
+              <w:fldChar w:fldCharType="separate"/>
+            </w:r>
+            <w:r>
+              <w:rPr>
+                <w:noProof/>
+                <w:webHidden/>
+              </w:rPr>
+              <w:t>2</w:t>
+            </w:r>
+            <w:r>
+              <w:rPr>
+                <w:noProof/>
+                <w:webHidden/>
+              </w:rPr>
+              <w:fldChar w:fldCharType="end"/>
+            </w:r>
+          </w:hyperlink>
+        </w:p>
+        <w:p>
+          <w:pPr>
+            <w:pStyle w:val="Verzeichnis1"/>
+            <w:tabs>
+              <w:tab w:val="left" w:pos="480"/>
+              <w:tab w:val="right" w:leader="dot" w:pos="9062"/>
+            </w:tabs>
+            <w:rPr>
+              <w:noProof/>
+            </w:rPr>
+          </w:pPr>
+          <w:hyperlink w:anchor="_Toc197146774" w:history="1">
+            <w:r>
+              <w:rPr>
+                <w:rStyle w:val="Hyperlink"/>
+                <w:noProof/>
+                <w:lang w:val="en-US"/>
+              </w:rPr>
+              <w:t>4</w:t>
+            </w:r>
+            <w:r>
+              <w:rPr>
+                <w:noProof/>
+              </w:rPr>
+              <w:tab/>
+            </w:r>
+            <w:r>
+              <w:rPr>
+                <w:rStyle w:val="Hyperlink"/>
+                <w:noProof/>
+                <w:lang w:val="en-US"/>
+              </w:rPr>
+              <w:t>Setting up the database and connecting it with the application (3.5h)</w:t>
+            </w:r>
+            <w:r>
+              <w:rPr>
+                <w:noProof/>
+                <w:webHidden/>
+              </w:rPr>
+              <w:tab/>
+            </w:r>
+            <w:r>
+              <w:rPr>
+                <w:noProof/>
+                <w:webHidden/>
+              </w:rPr>
+              <w:fldChar w:fldCharType="begin"/>
+            </w:r>
+            <w:r>
+              <w:rPr>
+                <w:noProof/>
+                <w:webHidden/>
+              </w:rPr>
+              <w:instrText xml:space="preserve"> PAGEREF _Toc197146774 \h </w:instrText>
+            </w:r>
+            <w:r>
+              <w:rPr>
+                <w:noProof/>
+                <w:webHidden/>
+              </w:rPr>
+            </w:r>
+            <w:r>
+              <w:rPr>
+                <w:noProof/>
+                <w:webHidden/>
+              </w:rPr>
+              <w:fldChar w:fldCharType="separate"/>
+            </w:r>
+            <w:r>
+              <w:rPr>
+                <w:noProof/>
+                <w:webHidden/>
+              </w:rPr>
+              <w:t>3</w:t>
+            </w:r>
+            <w:r>
+              <w:rPr>
+                <w:noProof/>
+                <w:webHidden/>
+              </w:rPr>
+              <w:fldChar w:fldCharType="end"/>
+            </w:r>
+          </w:hyperlink>
+        </w:p>
+        <w:p>
+          <w:r>
+            <w:rPr>
+              <w:b/>
+              <w:bCs/>
+            </w:rPr>
+            <w:fldChar w:fldCharType="end"/>
+          </w:r>
+        </w:p>
+      </w:sdtContent>
+    </w:sdt>
     <w:p>
       <w:pPr>
-        <w:pStyle w:val="berschrift1"/>
-        <w:rPr>
-          <w:lang w:val="en-US"/>
-        </w:rPr>
-      </w:pPr>
-      <w:r>
-        <w:rPr>
-          <w:lang w:val="en-US"/>
-        </w:rPr>
-        <w:t>Reading the specifications</w:t>
-      </w:r>
-      <w:r>
-        <w:rPr>
-          <w:lang w:val="en-US"/>
-        </w:rPr>
-        <w:t xml:space="preserve"> </w:t>
-      </w:r>
-      <w:r>
-        <w:rPr>
-          <w:lang w:val="en-US"/>
-        </w:rPr>
-        <w:t xml:space="preserve">and </w:t>
-      </w:r>
-      <w:r>
-        <w:rPr>
-          <w:lang w:val="en-US"/>
-        </w:rPr>
-        <w:t>laying the groundwork</w:t>
-      </w:r>
-      <w:r>
-        <w:rPr>
-          <w:lang w:val="en-US"/>
-        </w:rPr>
-        <w:t xml:space="preserve"> </w:t>
-      </w:r>
-      <w:r>
-        <w:rPr>
-          <w:lang w:val="en-US"/>
-        </w:rPr>
-        <w:t>(</w:t>
-      </w:r>
-      <w:r>
-        <w:rPr>
-          <w:lang w:val="en-US"/>
-        </w:rPr>
-        <w:t>2</w:t>
-      </w:r>
-      <w:r>
-        <w:rPr>
-          <w:lang w:val="en-US"/>
-        </w:rPr>
-        <w:t>.5</w:t>
-      </w:r>
-      <w:r>
-        <w:rPr>
-          <w:lang w:val="en-US"/>
-        </w:rPr>
-        <w:t>h</w:t>
-      </w:r>
-      <w:r>
-        <w:rPr>
-          <w:lang w:val="en-US"/>
-        </w:rPr>
-        <w:t>)</w:t>
-      </w:r>
+        <w:rPr>
+          <w:lang w:val="en-US"/>
+        </w:rPr>
+      </w:pPr>
     </w:p>
     <w:p>
       <w:pPr>
-        <w:jc w:val="both"/>
-        <w:rPr>
-          <w:lang w:val="en-US"/>
-        </w:rPr>
-      </w:pPr>
-      <w:r>
-        <w:rPr>
-          <w:lang w:val="en-US"/>
-        </w:rPr>
-        <w:t xml:space="preserve">The first thing I did was </w:t>
-      </w:r>
-      <w:r>
-        <w:rPr>
-          <w:lang w:val="en-US"/>
-        </w:rPr>
-        <w:t xml:space="preserve">to </w:t>
-      </w:r>
-      <w:r>
-        <w:rPr>
-          <w:lang w:val="en-US"/>
-        </w:rPr>
-        <w:t xml:space="preserve">carefully </w:t>
-      </w:r>
-      <w:r>
-        <w:rPr>
-          <w:lang w:val="en-US"/>
-        </w:rPr>
-        <w:t>read</w:t>
-      </w:r>
-      <w:r>
-        <w:rPr>
-          <w:lang w:val="en-US"/>
-        </w:rPr>
-        <w:t xml:space="preserve"> t</w:t>
-      </w:r>
-      <w:r>
-        <w:rPr>
-          <w:lang w:val="en-US"/>
-        </w:rPr>
-        <w:t xml:space="preserve">hrough the specifications in order not to miss anything and risk </w:t>
-      </w:r>
-      <w:r>
-        <w:rPr>
-          <w:lang w:val="en-US"/>
-        </w:rPr>
-        <w:t xml:space="preserve">having to scrap my ideas. </w:t>
-      </w:r>
-      <w:r>
-        <w:rPr>
-          <w:lang w:val="en-US"/>
-        </w:rPr>
-        <w:t>After carefully reading th</w:t>
-      </w:r>
-      <w:r>
-        <w:rPr>
-          <w:lang w:val="en-US"/>
-        </w:rPr>
-        <w:t>r</w:t>
-      </w:r>
-      <w:r>
-        <w:rPr>
-          <w:lang w:val="en-US"/>
-        </w:rPr>
-        <w:t xml:space="preserve">ough the </w:t>
-      </w:r>
-      <w:r>
-        <w:rPr>
-          <w:lang w:val="en-US"/>
-        </w:rPr>
-        <w:t>text,</w:t>
-      </w:r>
-      <w:r>
-        <w:rPr>
-          <w:lang w:val="en-US"/>
-        </w:rPr>
-        <w:t xml:space="preserve"> I brainstormed and </w:t>
-      </w:r>
-      <w:r>
-        <w:rPr>
-          <w:lang w:val="en-US"/>
-        </w:rPr>
-        <w:t>made thoughts about how the structure of the program</w:t>
-      </w:r>
-      <w:r>
-        <w:rPr>
-          <w:lang w:val="en-US"/>
-        </w:rPr>
-        <w:t xml:space="preserve"> and database</w:t>
-      </w:r>
-      <w:r>
-        <w:rPr>
-          <w:lang w:val="en-US"/>
-        </w:rPr>
-        <w:t xml:space="preserve"> should look like</w:t>
-      </w:r>
-      <w:r>
-        <w:rPr>
-          <w:lang w:val="en-US"/>
-        </w:rPr>
-        <w:t xml:space="preserve"> as well as </w:t>
-      </w:r>
-      <w:r>
-        <w:rPr>
-          <w:lang w:val="en-US"/>
-        </w:rPr>
-        <w:t xml:space="preserve">what to implement </w:t>
-      </w:r>
-      <w:r>
-        <w:rPr>
-          <w:lang w:val="en-US"/>
-        </w:rPr>
-        <w:t>as</w:t>
-      </w:r>
-      <w:r>
-        <w:rPr>
-          <w:lang w:val="en-US"/>
-        </w:rPr>
-        <w:t xml:space="preserve"> the additional feature. </w:t>
-      </w:r>
-      <w:r>
-        <w:rPr>
-          <w:lang w:val="en-US"/>
-        </w:rPr>
-        <w:t xml:space="preserve">The reason I started </w:t>
-      </w:r>
-      <w:r>
-        <w:rPr>
-          <w:lang w:val="en-US"/>
-        </w:rPr>
-        <w:t>planning</w:t>
+        <w:pStyle w:val="berschrift1"/>
+        <w:rPr>
+          <w:lang w:val="en-US"/>
+        </w:rPr>
+      </w:pPr>
+      <w:bookmarkStart w:id="0" w:name="_Toc197146771"/>
+      <w:r>
+        <w:rPr>
+          <w:lang w:val="en-US"/>
+        </w:rPr>
+        <w:t>Reading the specifications</w:t>
       </w:r>
       <w:r>
         <w:rPr>
@@ -228,43 +442,13 @@
         <w:rPr>
           <w:lang w:val="en-US"/>
         </w:rPr>
-        <w:t xml:space="preserve">the </w:t>
-      </w:r>
-      <w:r>
-        <w:rPr>
-          <w:lang w:val="en-US"/>
-        </w:rPr>
-        <w:t>feature</w:t>
-      </w:r>
-      <w:r>
-        <w:rPr>
-          <w:lang w:val="en-US"/>
-        </w:rPr>
-        <w:t xml:space="preserve"> early is because implementing it after being finished would be harder, since </w:t>
-      </w:r>
-      <w:r>
-        <w:rPr>
-          <w:lang w:val="en-US"/>
-        </w:rPr>
-        <w:t>I would have to dig through my code</w:t>
-      </w:r>
-      <w:r>
-        <w:rPr>
-          <w:lang w:val="en-US"/>
-        </w:rPr>
-        <w:t xml:space="preserve">, </w:t>
-      </w:r>
-      <w:r>
-        <w:rPr>
-          <w:lang w:val="en-US"/>
-        </w:rPr>
-        <w:t>find ways of implementing it</w:t>
-      </w:r>
-      <w:r>
-        <w:rPr>
-          <w:lang w:val="en-US"/>
-        </w:rPr>
-        <w:t xml:space="preserve"> and end up having to alter my code in a way that would allow the feature to function.</w:t>
+        <w:t xml:space="preserve">and </w:t>
+      </w:r>
+      <w:r>
+        <w:rPr>
+          <w:lang w:val="en-US"/>
+        </w:rPr>
+        <w:t>laying the groundwork</w:t>
       </w:r>
       <w:r>
         <w:rPr>
@@ -276,26 +460,33 @@
         <w:rPr>
           <w:lang w:val="en-US"/>
         </w:rPr>
-        <w:t>By pre planning however,</w:t>
-      </w:r>
-      <w:r>
-        <w:rPr>
-          <w:lang w:val="en-US"/>
-        </w:rPr>
-        <w:t xml:space="preserve"> </w:t>
-      </w:r>
-      <w:r>
-        <w:rPr>
-          <w:lang w:val="en-US"/>
-        </w:rPr>
-        <w:t>I can alrea</w:t>
-      </w:r>
-      <w:r>
-        <w:rPr>
-          <w:lang w:val="en-US"/>
-        </w:rPr>
-        <w:t>dy write my code in a way that would make implementing that feature easier.</w:t>
-      </w:r>
+        <w:t>(</w:t>
+      </w:r>
+      <w:r>
+        <w:rPr>
+          <w:lang w:val="en-US"/>
+        </w:rPr>
+        <w:t>2</w:t>
+      </w:r>
+      <w:r>
+        <w:rPr>
+          <w:lang w:val="en-US"/>
+        </w:rPr>
+        <w:t>.5</w:t>
+      </w:r>
+      <w:r>
+        <w:rPr>
+          <w:lang w:val="en-US"/>
+        </w:rPr>
+        <w:t>h</w:t>
+      </w:r>
+      <w:r>
+        <w:rPr>
+          <w:lang w:val="en-US"/>
+        </w:rPr>
+        <w:t>)</w:t>
+      </w:r>
+      <w:bookmarkEnd w:id="0"/>
     </w:p>
     <w:p>
       <w:pPr>
@@ -308,116 +499,260 @@
         <w:rPr>
           <w:lang w:val="en-US"/>
         </w:rPr>
-        <w:t>After then Initializing my repository, I started making prototypes for the database</w:t>
-      </w:r>
-      <w:r>
-        <w:rPr>
-          <w:lang w:val="en-US"/>
-        </w:rPr>
-        <w:t xml:space="preserve"> and also created another document in which I’m storing all my ideas.</w:t>
+        <w:t xml:space="preserve">The first thing I did was </w:t>
+      </w:r>
+      <w:r>
+        <w:rPr>
+          <w:lang w:val="en-US"/>
+        </w:rPr>
+        <w:t xml:space="preserve">to </w:t>
+      </w:r>
+      <w:r>
+        <w:rPr>
+          <w:lang w:val="en-US"/>
+        </w:rPr>
+        <w:t xml:space="preserve">carefully </w:t>
+      </w:r>
+      <w:r>
+        <w:rPr>
+          <w:lang w:val="en-US"/>
+        </w:rPr>
+        <w:t>read</w:t>
+      </w:r>
+      <w:r>
+        <w:rPr>
+          <w:lang w:val="en-US"/>
+        </w:rPr>
+        <w:t xml:space="preserve"> t</w:t>
+      </w:r>
+      <w:r>
+        <w:rPr>
+          <w:lang w:val="en-US"/>
+        </w:rPr>
+        <w:t xml:space="preserve">hrough the specifications in order not to miss anything and risk </w:t>
+      </w:r>
+      <w:r>
+        <w:rPr>
+          <w:lang w:val="en-US"/>
+        </w:rPr>
+        <w:t xml:space="preserve">having to scrap my ideas. </w:t>
+      </w:r>
+      <w:r>
+        <w:rPr>
+          <w:lang w:val="en-US"/>
+        </w:rPr>
+        <w:t>After carefully reading th</w:t>
+      </w:r>
+      <w:r>
+        <w:rPr>
+          <w:lang w:val="en-US"/>
+        </w:rPr>
+        <w:t>r</w:t>
+      </w:r>
+      <w:r>
+        <w:rPr>
+          <w:lang w:val="en-US"/>
+        </w:rPr>
+        <w:t xml:space="preserve">ough the </w:t>
+      </w:r>
+      <w:r>
+        <w:rPr>
+          <w:lang w:val="en-US"/>
+        </w:rPr>
+        <w:t>text,</w:t>
+      </w:r>
+      <w:r>
+        <w:rPr>
+          <w:lang w:val="en-US"/>
+        </w:rPr>
+        <w:t xml:space="preserve"> I brainstormed and </w:t>
+      </w:r>
+      <w:r>
+        <w:rPr>
+          <w:lang w:val="en-US"/>
+        </w:rPr>
+        <w:t>made thoughts about how the structure of the program</w:t>
+      </w:r>
+      <w:r>
+        <w:rPr>
+          <w:lang w:val="en-US"/>
+        </w:rPr>
+        <w:t xml:space="preserve"> and database</w:t>
+      </w:r>
+      <w:r>
+        <w:rPr>
+          <w:lang w:val="en-US"/>
+        </w:rPr>
+        <w:t xml:space="preserve"> should look like</w:t>
+      </w:r>
+      <w:r>
+        <w:rPr>
+          <w:lang w:val="en-US"/>
+        </w:rPr>
+        <w:t xml:space="preserve"> as well as </w:t>
+      </w:r>
+      <w:r>
+        <w:rPr>
+          <w:lang w:val="en-US"/>
+        </w:rPr>
+        <w:t xml:space="preserve">what to implement </w:t>
+      </w:r>
+      <w:r>
+        <w:rPr>
+          <w:lang w:val="en-US"/>
+        </w:rPr>
+        <w:t>as</w:t>
+      </w:r>
+      <w:r>
+        <w:rPr>
+          <w:lang w:val="en-US"/>
+        </w:rPr>
+        <w:t xml:space="preserve"> the additional feature. </w:t>
+      </w:r>
+      <w:r>
+        <w:rPr>
+          <w:lang w:val="en-US"/>
+        </w:rPr>
+        <w:t xml:space="preserve">The reason I started </w:t>
+      </w:r>
+      <w:r>
+        <w:rPr>
+          <w:lang w:val="en-US"/>
+        </w:rPr>
+        <w:t>planning</w:t>
+      </w:r>
+      <w:r>
+        <w:rPr>
+          <w:lang w:val="en-US"/>
+        </w:rPr>
+        <w:t xml:space="preserve"> </w:t>
+      </w:r>
+      <w:r>
+        <w:rPr>
+          <w:lang w:val="en-US"/>
+        </w:rPr>
+        <w:t xml:space="preserve">the </w:t>
+      </w:r>
+      <w:r>
+        <w:rPr>
+          <w:lang w:val="en-US"/>
+        </w:rPr>
+        <w:t>feature</w:t>
+      </w:r>
+      <w:r>
+        <w:rPr>
+          <w:lang w:val="en-US"/>
+        </w:rPr>
+        <w:t xml:space="preserve"> early is because implementing it after being finished would be harder, since </w:t>
+      </w:r>
+      <w:r>
+        <w:rPr>
+          <w:lang w:val="en-US"/>
+        </w:rPr>
+        <w:t>I would have to dig through my code</w:t>
+      </w:r>
+      <w:r>
+        <w:rPr>
+          <w:lang w:val="en-US"/>
+        </w:rPr>
+        <w:t xml:space="preserve">, </w:t>
+      </w:r>
+      <w:r>
+        <w:rPr>
+          <w:lang w:val="en-US"/>
+        </w:rPr>
+        <w:t>find ways of implementing it</w:t>
+      </w:r>
+      <w:r>
+        <w:rPr>
+          <w:lang w:val="en-US"/>
+        </w:rPr>
+        <w:t xml:space="preserve"> and end up having to alter my code in a way that would allow the feature to function.</w:t>
+      </w:r>
+      <w:r>
+        <w:rPr>
+          <w:lang w:val="en-US"/>
+        </w:rPr>
+        <w:t xml:space="preserve"> </w:t>
+      </w:r>
+      <w:r>
+        <w:rPr>
+          <w:lang w:val="en-US"/>
+        </w:rPr>
+        <w:t>By pre planning however,</w:t>
+      </w:r>
+      <w:r>
+        <w:rPr>
+          <w:lang w:val="en-US"/>
+        </w:rPr>
+        <w:t xml:space="preserve"> </w:t>
+      </w:r>
+      <w:r>
+        <w:rPr>
+          <w:lang w:val="en-US"/>
+        </w:rPr>
+        <w:t>I can alrea</w:t>
+      </w:r>
+      <w:r>
+        <w:rPr>
+          <w:lang w:val="en-US"/>
+        </w:rPr>
+        <w:t>dy write my code in a way that would make implementing that feature easier.</w:t>
       </w:r>
     </w:p>
     <w:p>
       <w:pPr>
-        <w:pStyle w:val="berschrift1"/>
-        <w:rPr>
-          <w:lang w:val="en-US"/>
-        </w:rPr>
-      </w:pPr>
-      <w:r>
-        <w:rPr>
-          <w:lang w:val="en-US"/>
-        </w:rPr>
-        <w:t>Planning</w:t>
-      </w:r>
-      <w:r>
-        <w:rPr>
-          <w:lang w:val="en-US"/>
-        </w:rPr>
-        <w:t xml:space="preserve"> the database (2</w:t>
-      </w:r>
-      <w:r>
-        <w:rPr>
-          <w:lang w:val="en-US"/>
-        </w:rPr>
-        <w:t>.5</w:t>
-      </w:r>
-      <w:r>
-        <w:rPr>
-          <w:lang w:val="en-US"/>
-        </w:rPr>
-        <w:t>h)</w:t>
+        <w:jc w:val="both"/>
+        <w:rPr>
+          <w:lang w:val="en-US"/>
+        </w:rPr>
+      </w:pPr>
+      <w:r>
+        <w:rPr>
+          <w:lang w:val="en-US"/>
+        </w:rPr>
+        <w:t>After then Initializing my repository, I started making prototypes for the database</w:t>
+      </w:r>
+      <w:r>
+        <w:rPr>
+          <w:lang w:val="en-US"/>
+        </w:rPr>
+        <w:t xml:space="preserve"> and also created another document in which I’m storing all my ideas.</w:t>
       </w:r>
     </w:p>
     <w:p>
       <w:pPr>
-        <w:rPr>
-          <w:lang w:val="en-US"/>
-        </w:rPr>
-      </w:pPr>
-      <w:r>
-        <w:rPr>
-          <w:lang w:val="en-US"/>
-        </w:rPr>
-        <w:t xml:space="preserve">This is one </w:t>
-      </w:r>
-      <w:r>
-        <w:rPr>
-          <w:lang w:val="en-US"/>
-        </w:rPr>
-        <w:t>of the first things I did. After reading the specifications I got to work and used</w:t>
-      </w:r>
-      <w:r>
-        <w:rPr>
-          <w:lang w:val="en-US"/>
-        </w:rPr>
-        <w:t xml:space="preserve"> </w:t>
-      </w:r>
-      <w:hyperlink r:id="rId7" w:history="1">
-        <w:r>
-          <w:rPr>
-            <w:rStyle w:val="Hyperlink"/>
-            <w:lang w:val="en-US"/>
-          </w:rPr>
-          <w:t>https://www.dbdiagram.io/</w:t>
-        </w:r>
-      </w:hyperlink>
-      <w:r>
-        <w:rPr>
-          <w:lang w:val="en-US"/>
-        </w:rPr>
-        <w:t xml:space="preserve"> to plan my database. I ended up having to </w:t>
-      </w:r>
-      <w:r>
-        <w:rPr>
-          <w:lang w:val="en-US"/>
-        </w:rPr>
-        <w:t xml:space="preserve">change the tables quite a lot, since at first, I wanted </w:t>
-      </w:r>
-      <w:r>
-        <w:rPr>
-          <w:lang w:val="en-US"/>
-        </w:rPr>
-        <w:t>to go overboard, create everything as professional as possible</w:t>
-      </w:r>
-      <w:r>
-        <w:rPr>
-          <w:lang w:val="en-US"/>
-        </w:rPr>
-        <w:t xml:space="preserve">, create </w:t>
-      </w:r>
-      <w:r>
-        <w:rPr>
-          <w:lang w:val="en-US"/>
-        </w:rPr>
-        <w:t>tables to make retrieving data easier, to</w:t>
-      </w:r>
-      <w:r>
-        <w:rPr>
-          <w:lang w:val="en-US"/>
-        </w:rPr>
-        <w:t xml:space="preserve"> make implementing things later easier etc. At the end however, I decided on keeping things simple and only creating the tables that I actually needed.</w:t>
-      </w:r>
+        <w:pStyle w:val="berschrift1"/>
+        <w:rPr>
+          <w:lang w:val="en-US"/>
+        </w:rPr>
+      </w:pPr>
+      <w:bookmarkStart w:id="1" w:name="_Toc197146772"/>
+      <w:r>
+        <w:rPr>
+          <w:lang w:val="en-US"/>
+        </w:rPr>
+        <w:t>Planning</w:t>
+      </w:r>
+      <w:r>
+        <w:rPr>
+          <w:lang w:val="en-US"/>
+        </w:rPr>
+        <w:t xml:space="preserve"> the database (2</w:t>
+      </w:r>
+      <w:r>
+        <w:rPr>
+          <w:lang w:val="en-US"/>
+        </w:rPr>
+        <w:t>.5</w:t>
+      </w:r>
+      <w:r>
+        <w:rPr>
+          <w:lang w:val="en-US"/>
+        </w:rPr>
+        <w:t>h)</w:t>
+      </w:r>
+      <w:bookmarkEnd w:id="1"/>
     </w:p>
     <w:p>
       <w:pPr>
@@ -429,37 +764,55 @@
         <w:rPr>
           <w:lang w:val="en-US"/>
         </w:rPr>
-        <w:t>This ended up being the Users and</w:t>
-      </w:r>
-      <w:r>
-        <w:rPr>
-          <w:lang w:val="en-US"/>
-        </w:rPr>
-        <w:t xml:space="preserve"> history table.</w:t>
-      </w:r>
-      <w:r>
-        <w:rPr>
-          <w:lang w:val="en-US"/>
-        </w:rPr>
-        <w:t xml:space="preserve"> </w:t>
-      </w:r>
-      <w:r>
-        <w:rPr>
-          <w:lang w:val="en-US"/>
-        </w:rPr>
-        <w:t xml:space="preserve">At first, I created tables like session or tournament, but since those were </w:t>
-      </w:r>
-      <w:r>
-        <w:rPr>
-          <w:lang w:val="en-US"/>
-        </w:rPr>
-        <w:t xml:space="preserve">not necessary according to the specifications, I ended up removing them and only </w:t>
-      </w:r>
-      <w:r>
-        <w:rPr>
-          <w:lang w:val="en-US"/>
-        </w:rPr>
-        <w:t>kept the previously mentioned tables.</w:t>
+        <w:t xml:space="preserve">This is one </w:t>
+      </w:r>
+      <w:r>
+        <w:rPr>
+          <w:lang w:val="en-US"/>
+        </w:rPr>
+        <w:t>of the first things I did. After reading the specifications I got to work and used</w:t>
+      </w:r>
+      <w:r>
+        <w:rPr>
+          <w:lang w:val="en-US"/>
+        </w:rPr>
+        <w:t xml:space="preserve"> a tool in order to visualize and</w:t>
+      </w:r>
+      <w:r>
+        <w:rPr>
+          <w:lang w:val="en-US"/>
+        </w:rPr>
+        <w:t xml:space="preserve"> plan my database. I ended up having to </w:t>
+      </w:r>
+      <w:r>
+        <w:rPr>
+          <w:lang w:val="en-US"/>
+        </w:rPr>
+        <w:t xml:space="preserve">change the tables quite a lot, since at first, I wanted </w:t>
+      </w:r>
+      <w:r>
+        <w:rPr>
+          <w:lang w:val="en-US"/>
+        </w:rPr>
+        <w:t>to go overboard, create everything as professional as possible</w:t>
+      </w:r>
+      <w:r>
+        <w:rPr>
+          <w:lang w:val="en-US"/>
+        </w:rPr>
+        <w:t xml:space="preserve">, create </w:t>
+      </w:r>
+      <w:r>
+        <w:rPr>
+          <w:lang w:val="en-US"/>
+        </w:rPr>
+        <w:t>tables to make retrieving data easier, to</w:t>
+      </w:r>
+      <w:r>
+        <w:rPr>
+          <w:lang w:val="en-US"/>
+        </w:rPr>
+        <w:t xml:space="preserve"> make implementing things later easier etc. At the end however, I decided on keeping things simple and only creating the tables that I actually needed.</w:t>
       </w:r>
     </w:p>
     <w:p>
@@ -472,7 +825,37 @@
         <w:rPr>
           <w:lang w:val="en-US"/>
         </w:rPr>
-        <w:t>This is what the database ended up looking like:</w:t>
+        <w:t>This ended up being the Users and</w:t>
+      </w:r>
+      <w:r>
+        <w:rPr>
+          <w:lang w:val="en-US"/>
+        </w:rPr>
+        <w:t xml:space="preserve"> history table.</w:t>
+      </w:r>
+      <w:r>
+        <w:rPr>
+          <w:lang w:val="en-US"/>
+        </w:rPr>
+        <w:t xml:space="preserve"> </w:t>
+      </w:r>
+      <w:r>
+        <w:rPr>
+          <w:lang w:val="en-US"/>
+        </w:rPr>
+        <w:t xml:space="preserve">At first, I created tables like session or tournament, but since those were </w:t>
+      </w:r>
+      <w:r>
+        <w:rPr>
+          <w:lang w:val="en-US"/>
+        </w:rPr>
+        <w:t xml:space="preserve">not necessary according to the specifications, I ended up removing them and only </w:t>
+      </w:r>
+      <w:r>
+        <w:rPr>
+          <w:lang w:val="en-US"/>
+        </w:rPr>
+        <w:t>kept the previously mentioned tables.</w:t>
       </w:r>
     </w:p>
     <w:p>
@@ -483,14 +866,26 @@
       </w:pPr>
       <w:r>
         <w:rPr>
+          <w:lang w:val="en-US"/>
+        </w:rPr>
+        <w:t>This is what the database ended up looking like:</w:t>
+      </w:r>
+    </w:p>
+    <w:p>
+      <w:pPr>
+        <w:keepNext/>
+      </w:pPr>
+      <w:r>
+        <w:rPr>
           <w:noProof/>
           <w:lang w:val="en-US"/>
         </w:rPr>
+        <w:lastRenderedPageBreak/>
         <w:drawing>
-          <wp:inline distT="0" distB="0" distL="0" distR="0" wp14:anchorId="4B2C75CF" wp14:editId="0E367337">
-            <wp:extent cx="5221706" cy="2871017"/>
-            <wp:effectExtent l="0" t="0" r="0" b="5715"/>
-            <wp:docPr id="2146457472" name="Grafik 1" descr="Ein Bild, das Text, Screenshot, Zahl, Software enthält.&#10;&#10;KI-generierte Inhalte können fehlerhaft sein."/>
+          <wp:inline distT="0" distB="0" distL="0" distR="0" wp14:anchorId="454220C0" wp14:editId="65500059">
+            <wp:extent cx="5760720" cy="3134360"/>
+            <wp:effectExtent l="0" t="0" r="0" b="8890"/>
+            <wp:docPr id="1670786996" name="Grafik 1"/>
             <wp:cNvGraphicFramePr>
               <a:graphicFrameLocks xmlns:a="http://schemas.openxmlformats.org/drawingml/2006/main" noChangeAspect="1"/>
             </wp:cNvGraphicFramePr>
@@ -498,7 +893,7 @@
               <a:graphicData uri="http://schemas.openxmlformats.org/drawingml/2006/picture">
                 <pic:pic xmlns:pic="http://schemas.openxmlformats.org/drawingml/2006/picture">
                   <pic:nvPicPr>
-                    <pic:cNvPr id="2146457472" name="Grafik 1" descr="Ein Bild, das Text, Screenshot, Zahl, Software enthält.&#10;&#10;KI-generierte Inhalte können fehlerhaft sein."/>
+                    <pic:cNvPr id="1670786996" name="Grafik 1"/>
                     <pic:cNvPicPr/>
                   </pic:nvPicPr>
                   <pic:blipFill>
@@ -510,7 +905,7 @@
                   <pic:spPr>
                     <a:xfrm>
                       <a:off x="0" y="0"/>
-                      <a:ext cx="5224718" cy="2872673"/>
+                      <a:ext cx="5760720" cy="3134360"/>
                     </a:xfrm>
                     <a:prstGeom prst="rect">
                       <a:avLst/>
@@ -525,79 +920,109 @@
     </w:p>
     <w:p>
       <w:pPr>
-        <w:pStyle w:val="berschrift1"/>
-        <w:rPr>
-          <w:lang w:val="en-US"/>
-        </w:rPr>
-      </w:pPr>
-      <w:r>
-        <w:rPr>
-          <w:lang w:val="en-US"/>
-        </w:rPr>
-        <w:lastRenderedPageBreak/>
-        <w:t xml:space="preserve">Starting to code </w:t>
-      </w:r>
-      <w:r>
-        <w:rPr>
-          <w:lang w:val="en-US"/>
-        </w:rPr>
-        <w:t>–</w:t>
-      </w:r>
-      <w:r>
-        <w:rPr>
-          <w:lang w:val="en-US"/>
-        </w:rPr>
-        <w:t xml:space="preserve"> </w:t>
-      </w:r>
-      <w:r>
-        <w:rPr>
-          <w:lang w:val="en-US"/>
-        </w:rPr>
-        <w:t>creating the models</w:t>
-      </w:r>
-      <w:r>
-        <w:rPr>
-          <w:lang w:val="en-US"/>
-        </w:rPr>
-        <w:t xml:space="preserve"> </w:t>
-      </w:r>
-      <w:r>
-        <w:rPr>
-          <w:lang w:val="en-US"/>
-        </w:rPr>
-        <w:t>(</w:t>
-      </w:r>
-      <w:r>
-        <w:rPr>
-          <w:lang w:val="en-US"/>
-        </w:rPr>
-        <w:t>3</w:t>
-      </w:r>
-      <w:r>
-        <w:rPr>
-          <w:lang w:val="en-US"/>
-        </w:rPr>
-        <w:t>h</w:t>
-      </w:r>
-      <w:r>
-        <w:rPr>
-          <w:lang w:val="en-US"/>
-        </w:rPr>
-        <w:t>)</w:t>
+        <w:pStyle w:val="Beschriftung"/>
+        <w:rPr>
+          <w:lang w:val="en-US"/>
+        </w:rPr>
+      </w:pPr>
+      <w:r>
+        <w:rPr>
+          <w:lang w:val="en-US"/>
+        </w:rPr>
+        <w:t xml:space="preserve">Figure </w:t>
+      </w:r>
+      <w:r>
+        <w:fldChar w:fldCharType="begin"/>
+      </w:r>
+      <w:r>
+        <w:rPr>
+          <w:lang w:val="en-US"/>
+        </w:rPr>
+        <w:instrText xml:space="preserve"> SEQ Figure \* ARABIC </w:instrText>
+      </w:r>
+      <w:r>
+        <w:fldChar w:fldCharType="separate"/>
+      </w:r>
+      <w:r>
+        <w:rPr>
+          <w:noProof/>
+          <w:lang w:val="en-US"/>
+        </w:rPr>
+        <w:t>1</w:t>
+      </w:r>
+      <w:r>
+        <w:fldChar w:fldCharType="end"/>
+      </w:r>
+      <w:r>
+        <w:rPr>
+          <w:lang w:val="en-US"/>
+        </w:rPr>
+        <w:t>: Vogue representation of database (https://www.dbdiagram.io/d)</w:t>
       </w:r>
     </w:p>
     <w:p>
       <w:pPr>
-        <w:rPr>
-          <w:lang w:val="en-US"/>
-        </w:rPr>
-      </w:pPr>
-      <w:r>
-        <w:rPr>
-          <w:lang w:val="en-US"/>
-        </w:rPr>
-        <w:t>My first challenge was that I haven’t coded using C# in almost 5 months, since the university I currently am studying abroad at only offers Java, the good news however, is that we have worked a lot with TCP/WebSocket’s as well as REST, hence I feel more than confident starting this project. My first action will be to quickly revise our Software Engineering course in order to get fluent in C# again.</w:t>
-      </w:r>
+        <w:pStyle w:val="berschrift1"/>
+        <w:rPr>
+          <w:lang w:val="en-US"/>
+        </w:rPr>
+      </w:pPr>
+      <w:bookmarkStart w:id="2" w:name="_Toc197146773"/>
+      <w:r>
+        <w:rPr>
+          <w:lang w:val="en-US"/>
+        </w:rPr>
+        <w:t xml:space="preserve">Starting to code </w:t>
+      </w:r>
+      <w:r>
+        <w:rPr>
+          <w:lang w:val="en-US"/>
+        </w:rPr>
+        <w:t>–</w:t>
+      </w:r>
+      <w:r>
+        <w:rPr>
+          <w:lang w:val="en-US"/>
+        </w:rPr>
+        <w:t xml:space="preserve"> </w:t>
+      </w:r>
+      <w:r>
+        <w:rPr>
+          <w:lang w:val="en-US"/>
+        </w:rPr>
+        <w:t>creating the models</w:t>
+      </w:r>
+      <w:r>
+        <w:rPr>
+          <w:lang w:val="en-US"/>
+        </w:rPr>
+        <w:t xml:space="preserve"> </w:t>
+      </w:r>
+      <w:r>
+        <w:rPr>
+          <w:lang w:val="en-US"/>
+        </w:rPr>
+        <w:t>(</w:t>
+      </w:r>
+      <w:r>
+        <w:rPr>
+          <w:lang w:val="en-US"/>
+        </w:rPr>
+        <w:t>3</w:t>
+      </w:r>
+      <w:r>
+        <w:rPr>
+          <w:lang w:val="en-US"/>
+        </w:rPr>
+        <w:t>h</w:t>
+      </w:r>
+      <w:r>
+        <w:rPr>
+          <w:lang w:val="en-US"/>
+        </w:rPr>
+        <w:t>)</w:t>
+      </w:r>
+      <w:bookmarkEnd w:id="2"/>
     </w:p>
     <w:p>
       <w:pPr>
@@ -609,21 +1034,20 @@
         <w:rPr>
           <w:lang w:val="en-US"/>
         </w:rPr>
-        <w:t>After going over the basics, I created the models “User” and “</w:t>
-      </w:r>
-      <w:proofErr w:type="spellStart"/>
-      <w:r>
-        <w:rPr>
-          <w:lang w:val="en-US"/>
-        </w:rPr>
-        <w:t>PushUpRecord</w:t>
-      </w:r>
-      <w:proofErr w:type="spellEnd"/>
-      <w:r>
-        <w:rPr>
-          <w:lang w:val="en-US"/>
-        </w:rPr>
-        <w:t xml:space="preserve">”, which contain all the data needed </w:t>
+        <w:t>My first challenge was that I haven’t coded using C# in almost 5 months, since the university I currently am studying abroad at only offers Java, the good news however, is that we have worked a lot with TCP/WebSocket’s as well as REST, hence I feel more than confident starting this project. My first action will be to quickly revise our Software Engineering course in order to get fluent in C# again.</w:t>
+      </w:r>
+    </w:p>
+    <w:p>
+      <w:pPr>
+        <w:rPr>
+          <w:lang w:val="en-US"/>
+        </w:rPr>
+      </w:pPr>
+      <w:r>
+        <w:rPr>
+          <w:lang w:val="en-US"/>
+        </w:rPr>
+        <w:t xml:space="preserve">After going over the basics, I created the models “User” and “PushUpRecord”, which contain all the data needed </w:t>
       </w:r>
       <w:r>
         <w:rPr>
@@ -695,7 +1119,6 @@
                 <w:lang w:val="en-US"/>
               </w:rPr>
             </w:pPr>
-            <w:proofErr w:type="spellStart"/>
             <w:r>
               <w:rPr>
                 <w:b/>
@@ -704,7 +1127,6 @@
               </w:rPr>
               <w:t>PushUpRecord</w:t>
             </w:r>
-            <w:proofErr w:type="spellEnd"/>
           </w:p>
         </w:tc>
       </w:tr>
@@ -772,14 +1194,12 @@
               </w:rPr>
               <w:t xml:space="preserve">string </w:t>
             </w:r>
-            <w:proofErr w:type="spellStart"/>
             <w:r>
               <w:rPr>
                 <w:lang w:val="en-US"/>
               </w:rPr>
               <w:t>UserName</w:t>
             </w:r>
-            <w:proofErr w:type="spellEnd"/>
           </w:p>
         </w:tc>
         <w:tc>
@@ -797,16 +1217,8 @@
               <w:rPr>
                 <w:lang w:val="en-US"/>
               </w:rPr>
-              <w:t xml:space="preserve">Int </w:t>
-            </w:r>
-            <w:proofErr w:type="spellStart"/>
-            <w:r>
-              <w:rPr>
-                <w:lang w:val="en-US"/>
-              </w:rPr>
-              <w:t>UserId</w:t>
-            </w:r>
-            <w:proofErr w:type="spellEnd"/>
+              <w:t>Int UserId</w:t>
+            </w:r>
           </w:p>
         </w:tc>
       </w:tr>
@@ -828,14 +1240,12 @@
               </w:rPr>
               <w:t xml:space="preserve">string </w:t>
             </w:r>
-            <w:proofErr w:type="spellStart"/>
             <w:r>
               <w:rPr>
                 <w:lang w:val="en-US"/>
               </w:rPr>
               <w:t>PasswordHash</w:t>
             </w:r>
-            <w:proofErr w:type="spellEnd"/>
           </w:p>
         </w:tc>
         <w:tc>
@@ -853,16 +1263,8 @@
               <w:rPr>
                 <w:lang w:val="en-US"/>
               </w:rPr>
-              <w:t xml:space="preserve">Int </w:t>
-            </w:r>
-            <w:proofErr w:type="spellStart"/>
-            <w:r>
-              <w:rPr>
-                <w:lang w:val="en-US"/>
-              </w:rPr>
-              <w:t>TournamentNumber</w:t>
-            </w:r>
-            <w:proofErr w:type="spellEnd"/>
+              <w:t>Int TournamentNumber</w:t>
+            </w:r>
           </w:p>
         </w:tc>
       </w:tr>
@@ -990,16 +1392,8 @@
               <w:rPr>
                 <w:lang w:val="en-US"/>
               </w:rPr>
-              <w:t xml:space="preserve">Enum </w:t>
-            </w:r>
-            <w:proofErr w:type="spellStart"/>
-            <w:r>
-              <w:rPr>
-                <w:lang w:val="en-US"/>
-              </w:rPr>
-              <w:t>UserImage</w:t>
-            </w:r>
-            <w:proofErr w:type="spellEnd"/>
+              <w:t>Enum UserImage</w:t>
+            </w:r>
           </w:p>
           <w:p>
             <w:pPr>
@@ -1144,28 +1538,18 @@
                 <w:lang w:val="en-US"/>
               </w:rPr>
             </w:pPr>
-            <w:proofErr w:type="spellStart"/>
-            <w:r>
-              <w:rPr>
-                <w:lang w:val="en-US"/>
-              </w:rPr>
-              <w:t>DateTime</w:t>
-            </w:r>
-            <w:proofErr w:type="spellEnd"/>
-            <w:r>
-              <w:rPr>
-                <w:lang w:val="en-US"/>
-              </w:rPr>
-              <w:t xml:space="preserve">? </w:t>
-            </w:r>
-            <w:proofErr w:type="spellStart"/>
+            <w:r>
+              <w:rPr>
+                <w:lang w:val="en-US"/>
+              </w:rPr>
+              <w:t xml:space="preserve">DateTime? </w:t>
+            </w:r>
             <w:r>
               <w:rPr>
                 <w:lang w:val="en-US"/>
               </w:rPr>
               <w:t>TokenExpiresAt</w:t>
             </w:r>
-            <w:proofErr w:type="spellEnd"/>
           </w:p>
         </w:tc>
         <w:tc>
@@ -1190,39 +1574,266 @@
           <w:lang w:val="en-US"/>
         </w:rPr>
       </w:pPr>
-      <w:r>
-        <w:rPr>
-          <w:lang w:val="en-US"/>
-        </w:rPr>
-        <w:t xml:space="preserve">//----------------------------------Add Functions here later------------------------------------------------------ </w:t>
-      </w:r>
+      <w:bookmarkStart w:id="3" w:name="_Toc197146774"/>
     </w:p>
     <w:p>
       <w:pPr>
-        <w:pStyle w:val="berschrift1"/>
-        <w:rPr>
-          <w:lang w:val="en-US"/>
-        </w:rPr>
-      </w:pPr>
-      <w:r>
-        <w:rPr>
-          <w:lang w:val="en-US"/>
-        </w:rPr>
-        <w:t xml:space="preserve">Setting up the database and </w:t>
-      </w:r>
-      <w:r>
-        <w:rPr>
-          <w:lang w:val="en-US"/>
-        </w:rPr>
-        <w:t>connecting it with the application 4:24 1h</w:t>
+        <w:jc w:val="both"/>
+        <w:rPr>
+          <w:lang w:val="en-US"/>
+        </w:rPr>
+      </w:pPr>
+      <w:r>
+        <w:rPr>
+          <w:lang w:val="en-US"/>
+        </w:rPr>
+        <w:lastRenderedPageBreak/>
+        <w:t xml:space="preserve">I also implemented functions like </w:t>
+      </w:r>
+      <w:r>
+        <w:rPr>
+          <w:lang w:val="en-US"/>
+        </w:rPr>
+        <w:t xml:space="preserve">HashValue, which turns the Token and Password into a hash and also </w:t>
+      </w:r>
+      <w:r>
+        <w:rPr>
+          <w:lang w:val="en-US"/>
+        </w:rPr>
+        <w:t xml:space="preserve">created the functions </w:t>
+      </w:r>
+      <w:r>
+        <w:rPr>
+          <w:lang w:val="en-US"/>
+        </w:rPr>
+        <w:t>Create</w:t>
+      </w:r>
+      <w:r>
+        <w:rPr>
+          <w:lang w:val="en-US"/>
+        </w:rPr>
+        <w:t>AndSet</w:t>
+      </w:r>
+      <w:r>
+        <w:rPr>
+          <w:lang w:val="en-US"/>
+        </w:rPr>
+        <w:t>Token</w:t>
+      </w:r>
+      <w:r>
+        <w:rPr>
+          <w:lang w:val="en-US"/>
+        </w:rPr>
+        <w:t>, SetImage</w:t>
+      </w:r>
+      <w:r>
+        <w:rPr>
+          <w:lang w:val="en-US"/>
+        </w:rPr>
+        <w:t xml:space="preserve"> and SetPassword. </w:t>
       </w:r>
     </w:p>
     <w:p>
       <w:pPr>
-        <w:rPr>
-          <w:lang w:val="en-US"/>
-        </w:rPr>
-      </w:pPr>
+        <w:pStyle w:val="berschrift1"/>
+        <w:rPr>
+          <w:lang w:val="en-US"/>
+        </w:rPr>
+      </w:pPr>
+      <w:r>
+        <w:rPr>
+          <w:lang w:val="en-US"/>
+        </w:rPr>
+        <w:t xml:space="preserve">Setting up the database and </w:t>
+      </w:r>
+      <w:r>
+        <w:rPr>
+          <w:lang w:val="en-US"/>
+        </w:rPr>
+        <w:t xml:space="preserve">connecting it with the application </w:t>
+      </w:r>
+      <w:r>
+        <w:rPr>
+          <w:lang w:val="en-US"/>
+        </w:rPr>
+        <w:t>(</w:t>
+      </w:r>
+      <w:r>
+        <w:rPr>
+          <w:lang w:val="en-US"/>
+        </w:rPr>
+        <w:t>4</w:t>
+      </w:r>
+      <w:r>
+        <w:rPr>
+          <w:lang w:val="en-US"/>
+        </w:rPr>
+        <w:t>h</w:t>
+      </w:r>
+      <w:r>
+        <w:rPr>
+          <w:lang w:val="en-US"/>
+        </w:rPr>
+        <w:t>)</w:t>
+      </w:r>
+      <w:bookmarkEnd w:id="3"/>
+    </w:p>
+    <w:p>
+      <w:pPr>
+        <w:rPr>
+          <w:lang w:val="en-US"/>
+        </w:rPr>
+      </w:pPr>
+      <w:r>
+        <w:rPr>
+          <w:lang w:val="en-US"/>
+        </w:rPr>
+        <w:t xml:space="preserve">I used the </w:t>
+      </w:r>
+      <w:r>
+        <w:rPr>
+          <w:lang w:val="en-US"/>
+        </w:rPr>
+        <w:t>database template I made above</w:t>
+      </w:r>
+      <w:r>
+        <w:rPr>
+          <w:lang w:val="en-US"/>
+        </w:rPr>
+        <w:t xml:space="preserve"> to create the database including the tables inside a docker container. After that I started researching</w:t>
+      </w:r>
+      <w:r>
+        <w:rPr>
+          <w:lang w:val="en-US"/>
+        </w:rPr>
+        <w:t xml:space="preserve">, since I was not too sure </w:t>
+      </w:r>
+      <w:r>
+        <w:rPr>
+          <w:lang w:val="en-US"/>
+        </w:rPr>
+        <w:t>on</w:t>
+      </w:r>
+      <w:r>
+        <w:rPr>
+          <w:lang w:val="en-US"/>
+        </w:rPr>
+        <w:t xml:space="preserve"> how to create</w:t>
+      </w:r>
+      <w:r>
+        <w:rPr>
+          <w:lang w:val="en-US"/>
+        </w:rPr>
+        <w:t xml:space="preserve"> a decent</w:t>
+      </w:r>
+      <w:r>
+        <w:rPr>
+          <w:lang w:val="en-US"/>
+        </w:rPr>
+        <w:t xml:space="preserve"> </w:t>
+      </w:r>
+      <w:r>
+        <w:rPr>
+          <w:lang w:val="en-US"/>
+        </w:rPr>
+        <w:t xml:space="preserve">Database connection file. </w:t>
+      </w:r>
+      <w:r>
+        <w:rPr>
+          <w:lang w:val="en-US"/>
+        </w:rPr>
+        <w:t>After hours of researching</w:t>
+      </w:r>
+      <w:r>
+        <w:rPr>
+          <w:lang w:val="en-US"/>
+        </w:rPr>
+        <w:t xml:space="preserve"> and refining</w:t>
+      </w:r>
+      <w:r>
+        <w:rPr>
+          <w:lang w:val="en-US"/>
+        </w:rPr>
+        <w:t>,</w:t>
+      </w:r>
+      <w:r>
+        <w:rPr>
+          <w:lang w:val="en-US"/>
+        </w:rPr>
+        <w:t xml:space="preserve"> t</w:t>
+      </w:r>
+      <w:r>
+        <w:rPr>
+          <w:lang w:val="en-US"/>
+        </w:rPr>
+        <w:t xml:space="preserve">he finished product is able to establish a connection, close it and </w:t>
+      </w:r>
+      <w:r>
+        <w:rPr>
+          <w:lang w:val="en-US"/>
+        </w:rPr>
+        <w:t xml:space="preserve">dispose of it, which gets rid of </w:t>
+      </w:r>
+      <w:r>
+        <w:rPr>
+          <w:lang w:val="en-US"/>
+        </w:rPr>
+        <w:t>unmanaged resources</w:t>
+      </w:r>
+      <w:r>
+        <w:rPr>
+          <w:lang w:val="en-US"/>
+        </w:rPr>
+        <w:t>.</w:t>
+      </w:r>
+      <w:r>
+        <w:rPr>
+          <w:lang w:val="en-US"/>
+        </w:rPr>
+        <w:t xml:space="preserve"> I also included </w:t>
+      </w:r>
+      <w:r>
+        <w:rPr>
+          <w:lang w:val="en-US"/>
+        </w:rPr>
+        <w:t>try and catch to improve the error handling.</w:t>
+      </w:r>
+      <w:r>
+        <w:rPr>
+          <w:lang w:val="en-US"/>
+        </w:rPr>
+        <w:t xml:space="preserve"> Ov</w:t>
+      </w:r>
+      <w:r>
+        <w:rPr>
+          <w:lang w:val="en-US"/>
+        </w:rPr>
+        <w:t>erall</w:t>
+      </w:r>
+      <w:r>
+        <w:rPr>
+          <w:lang w:val="en-US"/>
+        </w:rPr>
+        <w:t>, I</w:t>
+      </w:r>
+      <w:r>
+        <w:rPr>
+          <w:lang w:val="en-US"/>
+        </w:rPr>
+        <w:t xml:space="preserve"> am pretty proud of </w:t>
+      </w:r>
+      <w:r>
+        <w:rPr>
+          <w:lang w:val="en-US"/>
+        </w:rPr>
+        <w:t>the result</w:t>
+      </w:r>
+      <w:r>
+        <w:rPr>
+          <w:lang w:val="en-US"/>
+        </w:rPr>
+        <w:t>.</w:t>
+      </w:r>
     </w:p>
     <w:p>
       <w:pPr>
@@ -1279,6 +1890,7 @@
         <w:docPartUnique/>
       </w:docPartObj>
     </w:sdtPr>
+    <w:sdtEndPr/>
     <w:sdtContent>
       <w:sdt>
         <w:sdtPr>
@@ -1288,6 +1900,7 @@
             <w:docPartUnique/>
           </w:docPartObj>
         </w:sdtPr>
+        <w:sdtEndPr/>
         <w:sdtContent>
           <w:p>
             <w:pPr>
@@ -1436,13 +2049,8 @@
       <w:tab/>
     </w:r>
     <w:r>
-      <w:t xml:space="preserve">Panel </w:t>
+      <w:t>Panel Exam</w:t>
     </w:r>
-    <w:proofErr w:type="spellStart"/>
-    <w:r>
-      <w:t>Exam</w:t>
-    </w:r>
-    <w:proofErr w:type="spellEnd"/>
   </w:p>
 </w:hdr>
 </file>
@@ -1673,11 +2281,109 @@
       </w:rPr>
     </w:lvl>
   </w:abstractNum>
+  <w:abstractNum w:abstractNumId="2" w15:restartNumberingAfterBreak="0">
+    <w:nsid w:val="2B7F599C"/>
+    <w:multiLevelType w:val="multilevel"/>
+    <w:tmpl w:val="04070025"/>
+    <w:lvl w:ilvl="0">
+      <w:start w:val="1"/>
+      <w:numFmt w:val="decimal"/>
+      <w:pStyle w:val="berschrift1"/>
+      <w:lvlText w:val="%1"/>
+      <w:lvlJc w:val="left"/>
+      <w:pPr>
+        <w:ind w:left="432" w:hanging="432"/>
+      </w:pPr>
+    </w:lvl>
+    <w:lvl w:ilvl="1">
+      <w:start w:val="1"/>
+      <w:numFmt w:val="decimal"/>
+      <w:pStyle w:val="berschrift2"/>
+      <w:lvlText w:val="%1.%2"/>
+      <w:lvlJc w:val="left"/>
+      <w:pPr>
+        <w:ind w:left="576" w:hanging="576"/>
+      </w:pPr>
+    </w:lvl>
+    <w:lvl w:ilvl="2">
+      <w:start w:val="1"/>
+      <w:numFmt w:val="decimal"/>
+      <w:pStyle w:val="berschrift3"/>
+      <w:lvlText w:val="%1.%2.%3"/>
+      <w:lvlJc w:val="left"/>
+      <w:pPr>
+        <w:ind w:left="720" w:hanging="720"/>
+      </w:pPr>
+    </w:lvl>
+    <w:lvl w:ilvl="3">
+      <w:start w:val="1"/>
+      <w:numFmt w:val="decimal"/>
+      <w:pStyle w:val="berschrift4"/>
+      <w:lvlText w:val="%1.%2.%3.%4"/>
+      <w:lvlJc w:val="left"/>
+      <w:pPr>
+        <w:ind w:left="864" w:hanging="864"/>
+      </w:pPr>
+    </w:lvl>
+    <w:lvl w:ilvl="4">
+      <w:start w:val="1"/>
+      <w:numFmt w:val="decimal"/>
+      <w:pStyle w:val="berschrift5"/>
+      <w:lvlText w:val="%1.%2.%3.%4.%5"/>
+      <w:lvlJc w:val="left"/>
+      <w:pPr>
+        <w:ind w:left="1008" w:hanging="1008"/>
+      </w:pPr>
+    </w:lvl>
+    <w:lvl w:ilvl="5">
+      <w:start w:val="1"/>
+      <w:numFmt w:val="decimal"/>
+      <w:pStyle w:val="berschrift6"/>
+      <w:lvlText w:val="%1.%2.%3.%4.%5.%6"/>
+      <w:lvlJc w:val="left"/>
+      <w:pPr>
+        <w:ind w:left="1152" w:hanging="1152"/>
+      </w:pPr>
+    </w:lvl>
+    <w:lvl w:ilvl="6">
+      <w:start w:val="1"/>
+      <w:numFmt w:val="decimal"/>
+      <w:pStyle w:val="berschrift7"/>
+      <w:lvlText w:val="%1.%2.%3.%4.%5.%6.%7"/>
+      <w:lvlJc w:val="left"/>
+      <w:pPr>
+        <w:ind w:left="1296" w:hanging="1296"/>
+      </w:pPr>
+    </w:lvl>
+    <w:lvl w:ilvl="7">
+      <w:start w:val="1"/>
+      <w:numFmt w:val="decimal"/>
+      <w:pStyle w:val="berschrift8"/>
+      <w:lvlText w:val="%1.%2.%3.%4.%5.%6.%7.%8"/>
+      <w:lvlJc w:val="left"/>
+      <w:pPr>
+        <w:ind w:left="1440" w:hanging="1440"/>
+      </w:pPr>
+    </w:lvl>
+    <w:lvl w:ilvl="8">
+      <w:start w:val="1"/>
+      <w:numFmt w:val="decimal"/>
+      <w:pStyle w:val="berschrift9"/>
+      <w:lvlText w:val="%1.%2.%3.%4.%5.%6.%7.%8.%9"/>
+      <w:lvlJc w:val="left"/>
+      <w:pPr>
+        <w:ind w:left="1584" w:hanging="1584"/>
+      </w:pPr>
+    </w:lvl>
+  </w:abstractNum>
   <w:num w:numId="1" w16cid:durableId="1089698916">
     <w:abstractNumId w:val="1"/>
   </w:num>
   <w:num w:numId="2" w16cid:durableId="1551452755">
     <w:abstractNumId w:val="0"/>
+  </w:num>
+  <w:num w:numId="3" w16cid:durableId="229080043">
+    <w:abstractNumId w:val="2"/>
   </w:num>
 </w:numbering>
 </file>
@@ -2094,6 +2800,9 @@
     <w:pPr>
       <w:keepNext/>
       <w:keepLines/>
+      <w:numPr>
+        <w:numId w:val="3"/>
+      </w:numPr>
       <w:spacing w:before="360" w:after="80"/>
       <w:outlineLvl w:val="0"/>
     </w:pPr>
@@ -2116,6 +2825,10 @@
     <w:pPr>
       <w:keepNext/>
       <w:keepLines/>
+      <w:numPr>
+        <w:ilvl w:val="1"/>
+        <w:numId w:val="3"/>
+      </w:numPr>
       <w:spacing w:before="160" w:after="80"/>
       <w:outlineLvl w:val="1"/>
     </w:pPr>
@@ -2139,6 +2852,10 @@
     <w:pPr>
       <w:keepNext/>
       <w:keepLines/>
+      <w:numPr>
+        <w:ilvl w:val="2"/>
+        <w:numId w:val="3"/>
+      </w:numPr>
       <w:spacing w:before="160" w:after="80"/>
       <w:outlineLvl w:val="2"/>
     </w:pPr>
@@ -2162,6 +2879,10 @@
     <w:pPr>
       <w:keepNext/>
       <w:keepLines/>
+      <w:numPr>
+        <w:ilvl w:val="3"/>
+        <w:numId w:val="3"/>
+      </w:numPr>
       <w:spacing w:before="80" w:after="40"/>
       <w:outlineLvl w:val="3"/>
     </w:pPr>
@@ -2185,6 +2906,10 @@
     <w:pPr>
       <w:keepNext/>
       <w:keepLines/>
+      <w:numPr>
+        <w:ilvl w:val="4"/>
+        <w:numId w:val="3"/>
+      </w:numPr>
       <w:spacing w:before="80" w:after="40"/>
       <w:outlineLvl w:val="4"/>
     </w:pPr>
@@ -2206,6 +2931,10 @@
     <w:pPr>
       <w:keepNext/>
       <w:keepLines/>
+      <w:numPr>
+        <w:ilvl w:val="5"/>
+        <w:numId w:val="3"/>
+      </w:numPr>
       <w:spacing w:before="40" w:after="0"/>
       <w:outlineLvl w:val="5"/>
     </w:pPr>
@@ -2229,6 +2958,10 @@
     <w:pPr>
       <w:keepNext/>
       <w:keepLines/>
+      <w:numPr>
+        <w:ilvl w:val="6"/>
+        <w:numId w:val="3"/>
+      </w:numPr>
       <w:spacing w:before="40" w:after="0"/>
       <w:outlineLvl w:val="6"/>
     </w:pPr>
@@ -2250,6 +2983,10 @@
     <w:pPr>
       <w:keepNext/>
       <w:keepLines/>
+      <w:numPr>
+        <w:ilvl w:val="7"/>
+        <w:numId w:val="3"/>
+      </w:numPr>
       <w:spacing w:after="0"/>
       <w:outlineLvl w:val="7"/>
     </w:pPr>
@@ -2273,6 +3010,10 @@
     <w:pPr>
       <w:keepNext/>
       <w:keepLines/>
+      <w:numPr>
+        <w:ilvl w:val="8"/>
+        <w:numId w:val="3"/>
+      </w:numPr>
       <w:spacing w:after="0"/>
       <w:outlineLvl w:val="8"/>
     </w:pPr>
@@ -2682,6 +3423,137 @@
         <w:insideV w:val="single" w:sz="4" w:space="0" w:color="auto"/>
       </w:tblBorders>
     </w:tblPr>
+  </w:style>
+  <w:style w:type="paragraph" w:styleId="Inhaltsverzeichnisberschrift">
+    <w:name w:val="TOC Heading"/>
+    <w:basedOn w:val="berschrift1"/>
+    <w:next w:val="Standard"/>
+    <w:uiPriority w:val="39"/>
+    <w:unhideWhenUsed/>
+    <w:qFormat/>
+    <w:rsid w:val="00E840B9"/>
+    <w:pPr>
+      <w:numPr>
+        <w:numId w:val="0"/>
+      </w:numPr>
+      <w:spacing w:before="240" w:after="0"/>
+      <w:outlineLvl w:val="9"/>
+    </w:pPr>
+    <w:rPr>
+      <w:kern w:val="0"/>
+      <w:sz w:val="32"/>
+      <w:szCs w:val="32"/>
+      <w:lang w:eastAsia="de-DE"/>
+      <w14:ligatures w14:val="none"/>
+    </w:rPr>
+  </w:style>
+  <w:style w:type="paragraph" w:styleId="Verzeichnis1">
+    <w:name w:val="toc 1"/>
+    <w:basedOn w:val="Standard"/>
+    <w:next w:val="Standard"/>
+    <w:autoRedefine/>
+    <w:uiPriority w:val="39"/>
+    <w:unhideWhenUsed/>
+    <w:rsid w:val="00E840B9"/>
+    <w:pPr>
+      <w:spacing w:after="100"/>
+    </w:pPr>
+  </w:style>
+  <w:style w:type="paragraph" w:styleId="Verzeichnis2">
+    <w:name w:val="toc 2"/>
+    <w:basedOn w:val="Standard"/>
+    <w:next w:val="Standard"/>
+    <w:autoRedefine/>
+    <w:uiPriority w:val="39"/>
+    <w:unhideWhenUsed/>
+    <w:rsid w:val="00CC1A58"/>
+    <w:pPr>
+      <w:spacing w:after="100"/>
+      <w:ind w:left="220"/>
+    </w:pPr>
+    <w:rPr>
+      <w:rFonts w:eastAsiaTheme="minorEastAsia" w:cs="Times New Roman"/>
+      <w:kern w:val="0"/>
+      <w:lang w:eastAsia="de-DE"/>
+      <w14:ligatures w14:val="none"/>
+    </w:rPr>
+  </w:style>
+  <w:style w:type="paragraph" w:styleId="Verzeichnis3">
+    <w:name w:val="toc 3"/>
+    <w:basedOn w:val="Standard"/>
+    <w:next w:val="Standard"/>
+    <w:autoRedefine/>
+    <w:uiPriority w:val="39"/>
+    <w:unhideWhenUsed/>
+    <w:rsid w:val="00CC1A58"/>
+    <w:pPr>
+      <w:spacing w:after="100"/>
+      <w:ind w:left="440"/>
+    </w:pPr>
+    <w:rPr>
+      <w:rFonts w:eastAsiaTheme="minorEastAsia" w:cs="Times New Roman"/>
+      <w:kern w:val="0"/>
+      <w:lang w:eastAsia="de-DE"/>
+      <w14:ligatures w14:val="none"/>
+    </w:rPr>
+  </w:style>
+  <w:style w:type="paragraph" w:styleId="Funotentext">
+    <w:name w:val="footnote text"/>
+    <w:basedOn w:val="Standard"/>
+    <w:link w:val="FunotentextZchn"/>
+    <w:uiPriority w:val="99"/>
+    <w:semiHidden/>
+    <w:unhideWhenUsed/>
+    <w:rsid w:val="00DF0235"/>
+    <w:pPr>
+      <w:spacing w:after="0" w:line="240" w:lineRule="auto"/>
+    </w:pPr>
+    <w:rPr>
+      <w:sz w:val="20"/>
+      <w:szCs w:val="20"/>
+    </w:rPr>
+  </w:style>
+  <w:style w:type="character" w:customStyle="1" w:styleId="FunotentextZchn">
+    <w:name w:val="Fußnotentext Zchn"/>
+    <w:basedOn w:val="Absatz-Standardschriftart"/>
+    <w:link w:val="Funotentext"/>
+    <w:uiPriority w:val="99"/>
+    <w:semiHidden/>
+    <w:rsid w:val="00DF0235"/>
+    <w:rPr>
+      <w:sz w:val="20"/>
+      <w:szCs w:val="20"/>
+    </w:rPr>
+  </w:style>
+  <w:style w:type="character" w:styleId="Funotenzeichen">
+    <w:name w:val="footnote reference"/>
+    <w:basedOn w:val="Absatz-Standardschriftart"/>
+    <w:uiPriority w:val="99"/>
+    <w:semiHidden/>
+    <w:unhideWhenUsed/>
+    <w:rsid w:val="00DF0235"/>
+    <w:rPr>
+      <w:vertAlign w:val="superscript"/>
+    </w:rPr>
+  </w:style>
+  <w:style w:type="paragraph" w:styleId="Beschriftung">
+    <w:name w:val="caption"/>
+    <w:basedOn w:val="Standard"/>
+    <w:next w:val="Standard"/>
+    <w:uiPriority w:val="35"/>
+    <w:unhideWhenUsed/>
+    <w:qFormat/>
+    <w:rsid w:val="00DF0235"/>
+    <w:pPr>
+      <w:spacing w:after="200" w:line="240" w:lineRule="auto"/>
+    </w:pPr>
+    <w:rPr>
+      <w:i/>
+      <w:iCs/>
+      <w:color w:val="0E2841" w:themeColor="text2"/>
+      <w:sz w:val="18"/>
+      <w:szCs w:val="18"/>
+    </w:rPr>
   </w:style>
 </w:styles>
 </file>
@@ -2979,4 +3851,16 @@
     </a:ext>
   </a:extLst>
 </a:theme>
+</file>
+
+<file path=customXml/item1.xml><?xml version="1.0" encoding="utf-8"?>
+<b:Sources xmlns:b="http://schemas.openxmlformats.org/officeDocument/2006/bibliography" xmlns="http://schemas.openxmlformats.org/officeDocument/2006/bibliography" SelectedStyle="\APASixthEditionOfficeOnline.xsl" StyleName="APA" Version="6"/>
+</file>
+
+<file path=customXml/itemProps1.xml><?xml version="1.0" encoding="utf-8"?>
+<ds:datastoreItem xmlns:ds="http://schemas.openxmlformats.org/officeDocument/2006/customXml" ds:itemID="{E4011B64-2B7C-47B9-948A-B8D6380E1A02}">
+  <ds:schemaRefs>
+    <ds:schemaRef ds:uri="http://schemas.openxmlformats.org/officeDocument/2006/bibliography"/>
+  </ds:schemaRefs>
+</ds:datastoreItem>
 </file>
</xml_diff>

<commit_message>
Added the CRUD operations
</commit_message>
<xml_diff>
--- a/Documents/Sports Exercise Battle.docx
+++ b/Documents/Sports Exercise Battle.docx
@@ -1047,7 +1047,21 @@
         <w:rPr>
           <w:lang w:val="en-US"/>
         </w:rPr>
-        <w:t xml:space="preserve">After going over the basics, I created the models “User” and “PushUpRecord”, which contain all the data needed </w:t>
+        <w:t>After going over the basics, I created the models “User” and “</w:t>
+      </w:r>
+      <w:proofErr w:type="spellStart"/>
+      <w:r>
+        <w:rPr>
+          <w:lang w:val="en-US"/>
+        </w:rPr>
+        <w:t>PushUpRecord</w:t>
+      </w:r>
+      <w:proofErr w:type="spellEnd"/>
+      <w:r>
+        <w:rPr>
+          <w:lang w:val="en-US"/>
+        </w:rPr>
+        <w:t xml:space="preserve">”, which contain all the data needed </w:t>
       </w:r>
       <w:r>
         <w:rPr>
@@ -1119,6 +1133,7 @@
                 <w:lang w:val="en-US"/>
               </w:rPr>
             </w:pPr>
+            <w:proofErr w:type="spellStart"/>
             <w:r>
               <w:rPr>
                 <w:b/>
@@ -1127,6 +1142,7 @@
               </w:rPr>
               <w:t>PushUpRecord</w:t>
             </w:r>
+            <w:proofErr w:type="spellEnd"/>
           </w:p>
         </w:tc>
       </w:tr>
@@ -1194,12 +1210,14 @@
               </w:rPr>
               <w:t xml:space="preserve">string </w:t>
             </w:r>
+            <w:proofErr w:type="spellStart"/>
             <w:r>
               <w:rPr>
                 <w:lang w:val="en-US"/>
               </w:rPr>
               <w:t>UserName</w:t>
             </w:r>
+            <w:proofErr w:type="spellEnd"/>
           </w:p>
         </w:tc>
         <w:tc>
@@ -1217,8 +1235,16 @@
               <w:rPr>
                 <w:lang w:val="en-US"/>
               </w:rPr>
-              <w:t>Int UserId</w:t>
-            </w:r>
+              <w:t xml:space="preserve">Int </w:t>
+            </w:r>
+            <w:proofErr w:type="spellStart"/>
+            <w:r>
+              <w:rPr>
+                <w:lang w:val="en-US"/>
+              </w:rPr>
+              <w:t>UserId</w:t>
+            </w:r>
+            <w:proofErr w:type="spellEnd"/>
           </w:p>
         </w:tc>
       </w:tr>
@@ -1240,12 +1266,14 @@
               </w:rPr>
               <w:t xml:space="preserve">string </w:t>
             </w:r>
+            <w:proofErr w:type="spellStart"/>
             <w:r>
               <w:rPr>
                 <w:lang w:val="en-US"/>
               </w:rPr>
               <w:t>PasswordHash</w:t>
             </w:r>
+            <w:proofErr w:type="spellEnd"/>
           </w:p>
         </w:tc>
         <w:tc>
@@ -1263,8 +1291,16 @@
               <w:rPr>
                 <w:lang w:val="en-US"/>
               </w:rPr>
-              <w:t>Int TournamentNumber</w:t>
-            </w:r>
+              <w:t xml:space="preserve">Int </w:t>
+            </w:r>
+            <w:proofErr w:type="spellStart"/>
+            <w:r>
+              <w:rPr>
+                <w:lang w:val="en-US"/>
+              </w:rPr>
+              <w:t>TournamentNumber</w:t>
+            </w:r>
+            <w:proofErr w:type="spellEnd"/>
           </w:p>
         </w:tc>
       </w:tr>
@@ -1392,8 +1428,16 @@
               <w:rPr>
                 <w:lang w:val="en-US"/>
               </w:rPr>
-              <w:t>Enum UserImage</w:t>
-            </w:r>
+              <w:t xml:space="preserve">Enum </w:t>
+            </w:r>
+            <w:proofErr w:type="spellStart"/>
+            <w:r>
+              <w:rPr>
+                <w:lang w:val="en-US"/>
+              </w:rPr>
+              <w:t>UserImage</w:t>
+            </w:r>
+            <w:proofErr w:type="spellEnd"/>
           </w:p>
           <w:p>
             <w:pPr>
@@ -1538,18 +1582,28 @@
                 <w:lang w:val="en-US"/>
               </w:rPr>
             </w:pPr>
-            <w:r>
-              <w:rPr>
-                <w:lang w:val="en-US"/>
-              </w:rPr>
-              <w:t xml:space="preserve">DateTime? </w:t>
-            </w:r>
+            <w:proofErr w:type="spellStart"/>
+            <w:r>
+              <w:rPr>
+                <w:lang w:val="en-US"/>
+              </w:rPr>
+              <w:t>DateTime</w:t>
+            </w:r>
+            <w:proofErr w:type="spellEnd"/>
+            <w:r>
+              <w:rPr>
+                <w:lang w:val="en-US"/>
+              </w:rPr>
+              <w:t xml:space="preserve">? </w:t>
+            </w:r>
+            <w:proofErr w:type="spellStart"/>
             <w:r>
               <w:rPr>
                 <w:lang w:val="en-US"/>
               </w:rPr>
               <w:t>TokenExpiresAt</w:t>
             </w:r>
+            <w:proofErr w:type="spellEnd"/>
           </w:p>
         </w:tc>
         <w:tc>
@@ -1590,11 +1644,19 @@
         <w:lastRenderedPageBreak/>
         <w:t xml:space="preserve">I also implemented functions like </w:t>
       </w:r>
-      <w:r>
-        <w:rPr>
-          <w:lang w:val="en-US"/>
-        </w:rPr>
-        <w:t xml:space="preserve">HashValue, which turns the Token and Password into a hash and also </w:t>
+      <w:proofErr w:type="spellStart"/>
+      <w:r>
+        <w:rPr>
+          <w:lang w:val="en-US"/>
+        </w:rPr>
+        <w:t>HashValue</w:t>
+      </w:r>
+      <w:proofErr w:type="spellEnd"/>
+      <w:r>
+        <w:rPr>
+          <w:lang w:val="en-US"/>
+        </w:rPr>
+        <w:t xml:space="preserve">, which turns the Token and Password into a hash and also </w:t>
       </w:r>
       <w:r>
         <w:rPr>
@@ -1602,6 +1664,7 @@
         </w:rPr>
         <w:t xml:space="preserve">created the functions </w:t>
       </w:r>
+      <w:proofErr w:type="spellStart"/>
       <w:r>
         <w:rPr>
           <w:lang w:val="en-US"/>
@@ -1620,17 +1683,40 @@
         </w:rPr>
         <w:t>Token</w:t>
       </w:r>
-      <w:r>
-        <w:rPr>
-          <w:lang w:val="en-US"/>
-        </w:rPr>
-        <w:t>, SetImage</w:t>
-      </w:r>
-      <w:r>
-        <w:rPr>
-          <w:lang w:val="en-US"/>
-        </w:rPr>
-        <w:t xml:space="preserve"> and SetPassword. </w:t>
+      <w:proofErr w:type="spellEnd"/>
+      <w:r>
+        <w:rPr>
+          <w:lang w:val="en-US"/>
+        </w:rPr>
+        <w:t xml:space="preserve">, </w:t>
+      </w:r>
+      <w:proofErr w:type="spellStart"/>
+      <w:r>
+        <w:rPr>
+          <w:lang w:val="en-US"/>
+        </w:rPr>
+        <w:t>SetImage</w:t>
+      </w:r>
+      <w:proofErr w:type="spellEnd"/>
+      <w:r>
+        <w:rPr>
+          <w:lang w:val="en-US"/>
+        </w:rPr>
+        <w:t xml:space="preserve"> and </w:t>
+      </w:r>
+      <w:proofErr w:type="spellStart"/>
+      <w:r>
+        <w:rPr>
+          <w:lang w:val="en-US"/>
+        </w:rPr>
+        <w:t>SetPassword</w:t>
+      </w:r>
+      <w:proofErr w:type="spellEnd"/>
+      <w:r>
+        <w:rPr>
+          <w:lang w:val="en-US"/>
+        </w:rPr>
+        <w:t xml:space="preserve">. </w:t>
       </w:r>
     </w:p>
     <w:p>
@@ -1662,7 +1748,7 @@
         <w:rPr>
           <w:lang w:val="en-US"/>
         </w:rPr>
-        <w:t>4</w:t>
+        <w:t>5.5</w:t>
       </w:r>
       <w:r>
         <w:rPr>
@@ -1790,50 +1876,51 @@
         <w:rPr>
           <w:lang w:val="en-US"/>
         </w:rPr>
-        <w:t xml:space="preserve"> I also included </w:t>
-      </w:r>
-      <w:r>
-        <w:rPr>
-          <w:lang w:val="en-US"/>
-        </w:rPr>
-        <w:t>try and catch to improve the error handling.</w:t>
-      </w:r>
-      <w:r>
-        <w:rPr>
-          <w:lang w:val="en-US"/>
-        </w:rPr>
-        <w:t xml:space="preserve"> Ov</w:t>
-      </w:r>
-      <w:r>
-        <w:rPr>
-          <w:lang w:val="en-US"/>
-        </w:rPr>
-        <w:t>erall</w:t>
-      </w:r>
-      <w:r>
-        <w:rPr>
-          <w:lang w:val="en-US"/>
-        </w:rPr>
-        <w:t>, I</w:t>
-      </w:r>
-      <w:r>
-        <w:rPr>
-          <w:lang w:val="en-US"/>
-        </w:rPr>
-        <w:t xml:space="preserve"> am pretty proud of </w:t>
-      </w:r>
-      <w:r>
-        <w:rPr>
-          <w:lang w:val="en-US"/>
-        </w:rPr>
-        <w:t>the result</w:t>
-      </w:r>
-      <w:r>
-        <w:rPr>
-          <w:lang w:val="en-US"/>
-        </w:rPr>
-        <w:t>.</w:t>
-      </w:r>
+        <w:t xml:space="preserve"> </w:t>
+      </w:r>
+      <w:r>
+        <w:rPr>
+          <w:lang w:val="en-US"/>
+        </w:rPr>
+        <w:t>It also has functions to allow for CRUD operations.</w:t>
+      </w:r>
+      <w:r>
+        <w:rPr>
+          <w:lang w:val="en-US"/>
+        </w:rPr>
+        <w:t xml:space="preserve"> I forgot about </w:t>
+      </w:r>
+      <w:r>
+        <w:rPr>
+          <w:lang w:val="en-US"/>
+        </w:rPr>
+        <w:t>CRUD</w:t>
+      </w:r>
+      <w:r>
+        <w:rPr>
+          <w:lang w:val="en-US"/>
+        </w:rPr>
+        <w:t xml:space="preserve"> </w:t>
+      </w:r>
+      <w:r>
+        <w:rPr>
+          <w:lang w:val="en-US"/>
+        </w:rPr>
+        <w:t xml:space="preserve">when merging the branch, hence I was forced to return to the branch and </w:t>
+      </w:r>
+      <w:r>
+        <w:rPr>
+          <w:lang w:val="en-US"/>
+        </w:rPr>
+        <w:t>create these functions before continuing with the http server.</w:t>
+      </w:r>
+    </w:p>
+    <w:p>
+      <w:pPr>
+        <w:rPr>
+          <w:lang w:val="en-US"/>
+        </w:rPr>
+      </w:pPr>
     </w:p>
     <w:p>
       <w:pPr>
@@ -2049,8 +2136,13 @@
       <w:tab/>
     </w:r>
     <w:r>
-      <w:t>Panel Exam</w:t>
+      <w:t xml:space="preserve">Panel </w:t>
     </w:r>
+    <w:proofErr w:type="spellStart"/>
+    <w:r>
+      <w:t>Exam</w:t>
+    </w:r>
+    <w:proofErr w:type="spellEnd"/>
   </w:p>
 </w:hdr>
 </file>

</xml_diff>

<commit_message>
Implemented HTTP server and router plus worked a bit more on the database
</commit_message>
<xml_diff>
--- a/Documents/Sports Exercise Battle.docx
+++ b/Documents/Sports Exercise Battle.docx
@@ -425,6 +425,20 @@
           <w:lang w:val="en-US"/>
         </w:rPr>
       </w:pPr>
+      <w:r>
+        <w:rPr>
+          <w:lang w:val="en-US"/>
+        </w:rPr>
+        <w:t>Planning</w:t>
+      </w:r>
+    </w:p>
+    <w:p>
+      <w:pPr>
+        <w:pStyle w:val="berschrift2"/>
+        <w:rPr>
+          <w:lang w:val="en-US"/>
+        </w:rPr>
+      </w:pPr>
       <w:bookmarkStart w:id="0" w:name="_Toc197146771"/>
       <w:r>
         <w:rPr>
@@ -722,7 +736,7 @@
     </w:p>
     <w:p>
       <w:pPr>
-        <w:pStyle w:val="berschrift1"/>
+        <w:pStyle w:val="berschrift2"/>
         <w:rPr>
           <w:lang w:val="en-US"/>
         </w:rPr>
@@ -972,6 +986,20 @@
         <w:rPr>
           <w:lang w:val="en-US"/>
         </w:rPr>
+        <w:t>Building the Foundations</w:t>
+      </w:r>
+    </w:p>
+    <w:p>
+      <w:pPr>
+        <w:pStyle w:val="berschrift2"/>
+        <w:rPr>
+          <w:lang w:val="en-US"/>
+        </w:rPr>
+      </w:pPr>
+      <w:r>
+        <w:rPr>
+          <w:lang w:val="en-US"/>
+        </w:rPr>
         <w:t xml:space="preserve">Starting to code </w:t>
       </w:r>
       <w:r>
@@ -1047,21 +1075,7 @@
         <w:rPr>
           <w:lang w:val="en-US"/>
         </w:rPr>
-        <w:t>After going over the basics, I created the models “User” and “</w:t>
-      </w:r>
-      <w:proofErr w:type="spellStart"/>
-      <w:r>
-        <w:rPr>
-          <w:lang w:val="en-US"/>
-        </w:rPr>
-        <w:t>PushUpRecord</w:t>
-      </w:r>
-      <w:proofErr w:type="spellEnd"/>
-      <w:r>
-        <w:rPr>
-          <w:lang w:val="en-US"/>
-        </w:rPr>
-        <w:t xml:space="preserve">”, which contain all the data needed </w:t>
+        <w:t xml:space="preserve">After going over the basics, I created the models “User” and “PushUpRecord”, which contain all the data needed </w:t>
       </w:r>
       <w:r>
         <w:rPr>
@@ -1133,7 +1147,6 @@
                 <w:lang w:val="en-US"/>
               </w:rPr>
             </w:pPr>
-            <w:proofErr w:type="spellStart"/>
             <w:r>
               <w:rPr>
                 <w:b/>
@@ -1142,7 +1155,6 @@
               </w:rPr>
               <w:t>PushUpRecord</w:t>
             </w:r>
-            <w:proofErr w:type="spellEnd"/>
           </w:p>
         </w:tc>
       </w:tr>
@@ -1210,14 +1222,12 @@
               </w:rPr>
               <w:t xml:space="preserve">string </w:t>
             </w:r>
-            <w:proofErr w:type="spellStart"/>
             <w:r>
               <w:rPr>
                 <w:lang w:val="en-US"/>
               </w:rPr>
               <w:t>UserName</w:t>
             </w:r>
-            <w:proofErr w:type="spellEnd"/>
           </w:p>
         </w:tc>
         <w:tc>
@@ -1235,16 +1245,8 @@
               <w:rPr>
                 <w:lang w:val="en-US"/>
               </w:rPr>
-              <w:t xml:space="preserve">Int </w:t>
-            </w:r>
-            <w:proofErr w:type="spellStart"/>
-            <w:r>
-              <w:rPr>
-                <w:lang w:val="en-US"/>
-              </w:rPr>
-              <w:t>UserId</w:t>
-            </w:r>
-            <w:proofErr w:type="spellEnd"/>
+              <w:t>Int UserId</w:t>
+            </w:r>
           </w:p>
         </w:tc>
       </w:tr>
@@ -1266,14 +1268,12 @@
               </w:rPr>
               <w:t xml:space="preserve">string </w:t>
             </w:r>
-            <w:proofErr w:type="spellStart"/>
             <w:r>
               <w:rPr>
                 <w:lang w:val="en-US"/>
               </w:rPr>
               <w:t>PasswordHash</w:t>
             </w:r>
-            <w:proofErr w:type="spellEnd"/>
           </w:p>
         </w:tc>
         <w:tc>
@@ -1291,16 +1291,8 @@
               <w:rPr>
                 <w:lang w:val="en-US"/>
               </w:rPr>
-              <w:t xml:space="preserve">Int </w:t>
-            </w:r>
-            <w:proofErr w:type="spellStart"/>
-            <w:r>
-              <w:rPr>
-                <w:lang w:val="en-US"/>
-              </w:rPr>
-              <w:t>TournamentNumber</w:t>
-            </w:r>
-            <w:proofErr w:type="spellEnd"/>
+              <w:t>Int TournamentNumber</w:t>
+            </w:r>
           </w:p>
         </w:tc>
       </w:tr>
@@ -1428,16 +1420,8 @@
               <w:rPr>
                 <w:lang w:val="en-US"/>
               </w:rPr>
-              <w:t xml:space="preserve">Enum </w:t>
-            </w:r>
-            <w:proofErr w:type="spellStart"/>
-            <w:r>
-              <w:rPr>
-                <w:lang w:val="en-US"/>
-              </w:rPr>
-              <w:t>UserImage</w:t>
-            </w:r>
-            <w:proofErr w:type="spellEnd"/>
+              <w:t>Enum UserImage</w:t>
+            </w:r>
           </w:p>
           <w:p>
             <w:pPr>
@@ -1582,28 +1566,18 @@
                 <w:lang w:val="en-US"/>
               </w:rPr>
             </w:pPr>
-            <w:proofErr w:type="spellStart"/>
-            <w:r>
-              <w:rPr>
-                <w:lang w:val="en-US"/>
-              </w:rPr>
-              <w:t>DateTime</w:t>
-            </w:r>
-            <w:proofErr w:type="spellEnd"/>
-            <w:r>
-              <w:rPr>
-                <w:lang w:val="en-US"/>
-              </w:rPr>
-              <w:t xml:space="preserve">? </w:t>
-            </w:r>
-            <w:proofErr w:type="spellStart"/>
+            <w:r>
+              <w:rPr>
+                <w:lang w:val="en-US"/>
+              </w:rPr>
+              <w:t xml:space="preserve">DateTime? </w:t>
+            </w:r>
             <w:r>
               <w:rPr>
                 <w:lang w:val="en-US"/>
               </w:rPr>
               <w:t>TokenExpiresAt</w:t>
             </w:r>
-            <w:proofErr w:type="spellEnd"/>
           </w:p>
         </w:tc>
         <w:tc>
@@ -1641,22 +1615,13 @@
         <w:rPr>
           <w:lang w:val="en-US"/>
         </w:rPr>
-        <w:lastRenderedPageBreak/>
         <w:t xml:space="preserve">I also implemented functions like </w:t>
       </w:r>
-      <w:proofErr w:type="spellStart"/>
-      <w:r>
-        <w:rPr>
-          <w:lang w:val="en-US"/>
-        </w:rPr>
-        <w:t>HashValue</w:t>
-      </w:r>
-      <w:proofErr w:type="spellEnd"/>
-      <w:r>
-        <w:rPr>
-          <w:lang w:val="en-US"/>
-        </w:rPr>
-        <w:t xml:space="preserve">, which turns the Token and Password into a hash and also </w:t>
+      <w:r>
+        <w:rPr>
+          <w:lang w:val="en-US"/>
+        </w:rPr>
+        <w:t xml:space="preserve">HashValue, which turns the Token and Password into a hash and also </w:t>
       </w:r>
       <w:r>
         <w:rPr>
@@ -1664,7 +1629,6 @@
         </w:rPr>
         <w:t xml:space="preserve">created the functions </w:t>
       </w:r>
-      <w:proofErr w:type="spellStart"/>
       <w:r>
         <w:rPr>
           <w:lang w:val="en-US"/>
@@ -1683,45 +1647,22 @@
         </w:rPr>
         <w:t>Token</w:t>
       </w:r>
-      <w:proofErr w:type="spellEnd"/>
-      <w:r>
-        <w:rPr>
-          <w:lang w:val="en-US"/>
-        </w:rPr>
-        <w:t xml:space="preserve">, </w:t>
-      </w:r>
-      <w:proofErr w:type="spellStart"/>
-      <w:r>
-        <w:rPr>
-          <w:lang w:val="en-US"/>
-        </w:rPr>
-        <w:t>SetImage</w:t>
-      </w:r>
-      <w:proofErr w:type="spellEnd"/>
-      <w:r>
-        <w:rPr>
-          <w:lang w:val="en-US"/>
-        </w:rPr>
-        <w:t xml:space="preserve"> and </w:t>
-      </w:r>
-      <w:proofErr w:type="spellStart"/>
-      <w:r>
-        <w:rPr>
-          <w:lang w:val="en-US"/>
-        </w:rPr>
-        <w:t>SetPassword</w:t>
-      </w:r>
-      <w:proofErr w:type="spellEnd"/>
-      <w:r>
-        <w:rPr>
-          <w:lang w:val="en-US"/>
-        </w:rPr>
-        <w:t xml:space="preserve">. </w:t>
+      <w:r>
+        <w:rPr>
+          <w:lang w:val="en-US"/>
+        </w:rPr>
+        <w:t>, SetImage</w:t>
+      </w:r>
+      <w:r>
+        <w:rPr>
+          <w:lang w:val="en-US"/>
+        </w:rPr>
+        <w:t xml:space="preserve"> and SetPassword. </w:t>
       </w:r>
     </w:p>
     <w:p>
       <w:pPr>
-        <w:pStyle w:val="berschrift1"/>
+        <w:pStyle w:val="berschrift2"/>
         <w:rPr>
           <w:lang w:val="en-US"/>
         </w:rPr>
@@ -1748,7 +1689,7 @@
         <w:rPr>
           <w:lang w:val="en-US"/>
         </w:rPr>
-        <w:t>5.5</w:t>
+        <w:t>6</w:t>
       </w:r>
       <w:r>
         <w:rPr>
@@ -1878,6 +1819,13 @@
         </w:rPr>
         <w:t xml:space="preserve"> </w:t>
       </w:r>
+    </w:p>
+    <w:p>
+      <w:pPr>
+        <w:rPr>
+          <w:lang w:val="en-US"/>
+        </w:rPr>
+      </w:pPr>
       <w:r>
         <w:rPr>
           <w:lang w:val="en-US"/>
@@ -1914,6 +1862,173 @@
         </w:rPr>
         <w:t>create these functions before continuing with the http server.</w:t>
       </w:r>
+    </w:p>
+    <w:p>
+      <w:pPr>
+        <w:rPr>
+          <w:lang w:val="en-US"/>
+        </w:rPr>
+      </w:pPr>
+      <w:r>
+        <w:rPr>
+          <w:lang w:val="en-US"/>
+        </w:rPr>
+        <w:t xml:space="preserve">Later one I also realized that functions like open, close </w:t>
+      </w:r>
+      <w:r>
+        <w:rPr>
+          <w:lang w:val="en-US"/>
+        </w:rPr>
+        <w:t xml:space="preserve">or dispose </w:t>
+      </w:r>
+      <w:r>
+        <w:rPr>
+          <w:lang w:val="en-US"/>
+        </w:rPr>
+        <w:t>are not really</w:t>
+      </w:r>
+      <w:r>
+        <w:rPr>
+          <w:lang w:val="en-US"/>
+        </w:rPr>
+        <w:t xml:space="preserve"> the best way to do it, so I decided on opening the database when a query is being run, after the query finished, it is being disposed.</w:t>
+      </w:r>
+      <w:r>
+        <w:rPr>
+          <w:lang w:val="en-US"/>
+        </w:rPr>
+        <w:t xml:space="preserve"> </w:t>
+      </w:r>
+      <w:r>
+        <w:rPr>
+          <w:lang w:val="en-US"/>
+        </w:rPr>
+        <w:t>Everything is async.</w:t>
+      </w:r>
+    </w:p>
+    <w:p>
+      <w:pPr>
+        <w:pStyle w:val="berschrift2"/>
+        <w:rPr>
+          <w:lang w:val="en-US"/>
+        </w:rPr>
+      </w:pPr>
+      <w:r>
+        <w:rPr>
+          <w:lang w:val="en-US"/>
+        </w:rPr>
+        <w:t>Creating the HTTP Server and the route</w:t>
+      </w:r>
+      <w:r>
+        <w:rPr>
+          <w:lang w:val="en-US"/>
+        </w:rPr>
+        <w:t>r</w:t>
+      </w:r>
+      <w:r>
+        <w:rPr>
+          <w:lang w:val="en-US"/>
+        </w:rPr>
+        <w:t xml:space="preserve"> (</w:t>
+      </w:r>
+      <w:r>
+        <w:rPr>
+          <w:lang w:val="en-US"/>
+        </w:rPr>
+        <w:t>6</w:t>
+      </w:r>
+      <w:r>
+        <w:rPr>
+          <w:lang w:val="en-US"/>
+        </w:rPr>
+        <w:t>.5</w:t>
+      </w:r>
+      <w:r>
+        <w:rPr>
+          <w:lang w:val="en-US"/>
+        </w:rPr>
+        <w:t>h)</w:t>
+      </w:r>
+    </w:p>
+    <w:p>
+      <w:pPr>
+        <w:rPr>
+          <w:lang w:val="en-US"/>
+        </w:rPr>
+      </w:pPr>
+      <w:r>
+        <w:rPr>
+          <w:lang w:val="en-US"/>
+        </w:rPr>
+        <w:t>The HTTP consists of the Server and an router. The Http consists of the function StartAsync</w:t>
+      </w:r>
+      <w:r>
+        <w:rPr>
+          <w:lang w:val="en-US"/>
+        </w:rPr>
+        <w:t xml:space="preserve"> and</w:t>
+      </w:r>
+      <w:r>
+        <w:rPr>
+          <w:lang w:val="en-US"/>
+        </w:rPr>
+        <w:t xml:space="preserve"> </w:t>
+      </w:r>
+      <w:r>
+        <w:rPr>
+          <w:lang w:val="en-US"/>
+        </w:rPr>
+        <w:t>HandleRequestAsync</w:t>
+      </w:r>
+      <w:r>
+        <w:rPr>
+          <w:lang w:val="en-US"/>
+        </w:rPr>
+        <w:t>. The Http server triggers the Router</w:t>
+      </w:r>
+      <w:r>
+        <w:rPr>
+          <w:lang w:val="en-US"/>
+        </w:rPr>
+        <w:t xml:space="preserve">, who </w:t>
+      </w:r>
+      <w:r>
+        <w:rPr>
+          <w:lang w:val="en-US"/>
+        </w:rPr>
+        <w:t>is responsible for routing</w:t>
+      </w:r>
+      <w:r>
+        <w:rPr>
+          <w:lang w:val="en-US"/>
+        </w:rPr>
+        <w:t>.</w:t>
+      </w:r>
+      <w:r>
+        <w:rPr>
+          <w:lang w:val="en-US"/>
+        </w:rPr>
+        <w:t xml:space="preserve"> RequestRouter consists of AddRoute, RouteReqeustAsync</w:t>
+      </w:r>
+      <w:r>
+        <w:rPr>
+          <w:lang w:val="en-US"/>
+        </w:rPr>
+        <w:t xml:space="preserve"> and a new class called RouteComparer that implements IEqualityComparer, in order to compare the routes efficiently.</w:t>
+      </w:r>
+      <w:r>
+        <w:rPr>
+          <w:lang w:val="en-US"/>
+        </w:rPr>
+        <w:t xml:space="preserve"> </w:t>
+      </w:r>
+    </w:p>
+    <w:p>
+      <w:pPr>
+        <w:rPr>
+          <w:lang w:val="en-US"/>
+        </w:rPr>
+      </w:pPr>
     </w:p>
     <w:p>
       <w:pPr>
@@ -2136,13 +2251,8 @@
       <w:tab/>
     </w:r>
     <w:r>
-      <w:t xml:space="preserve">Panel </w:t>
+      <w:t>Panel Exam</w:t>
     </w:r>
-    <w:proofErr w:type="spellStart"/>
-    <w:r>
-      <w:t>Exam</w:t>
-    </w:r>
-    <w:proofErr w:type="spellEnd"/>
   </w:p>
 </w:hdr>
 </file>

</xml_diff>

<commit_message>
Added register, login and the authentication token.
</commit_message>
<xml_diff>
--- a/Documents/Sports Exercise Battle.docx
+++ b/Documents/Sports Exercise Battle.docx
@@ -59,11 +59,15 @@
           <w:pPr>
             <w:pStyle w:val="Verzeichnis1"/>
             <w:tabs>
-              <w:tab w:val="left" w:pos="480"/>
+              <w:tab w:val="left" w:pos="440"/>
               <w:tab w:val="right" w:leader="dot" w:pos="9062"/>
             </w:tabs>
             <w:rPr>
+              <w:rFonts w:eastAsiaTheme="minorEastAsia"/>
               <w:noProof/>
+              <w:sz w:val="24"/>
+              <w:szCs w:val="24"/>
+              <w:lang w:eastAsia="de-DE"/>
             </w:rPr>
           </w:pPr>
           <w:r>
@@ -75,7 +79,7 @@
           <w:r>
             <w:fldChar w:fldCharType="separate"/>
           </w:r>
-          <w:hyperlink w:anchor="_Toc197146771" w:history="1">
+          <w:hyperlink w:anchor="_Toc197228819" w:history="1">
             <w:r>
               <w:rPr>
                 <w:rStyle w:val="Hyperlink"/>
@@ -86,7 +90,11 @@
             </w:r>
             <w:r>
               <w:rPr>
-                <w:noProof/>
+                <w:rFonts w:eastAsiaTheme="minorEastAsia"/>
+                <w:noProof/>
+                <w:sz w:val="24"/>
+                <w:szCs w:val="24"/>
+                <w:lang w:eastAsia="de-DE"/>
               </w:rPr>
               <w:tab/>
             </w:r>
@@ -96,6 +104,100 @@
                 <w:noProof/>
                 <w:lang w:val="en-US"/>
               </w:rPr>
+              <w:t>Planning</w:t>
+            </w:r>
+            <w:r>
+              <w:rPr>
+                <w:noProof/>
+                <w:webHidden/>
+              </w:rPr>
+              <w:tab/>
+            </w:r>
+            <w:r>
+              <w:rPr>
+                <w:noProof/>
+                <w:webHidden/>
+              </w:rPr>
+              <w:fldChar w:fldCharType="begin"/>
+            </w:r>
+            <w:r>
+              <w:rPr>
+                <w:noProof/>
+                <w:webHidden/>
+              </w:rPr>
+              <w:instrText xml:space="preserve"> PAGEREF _Toc197228819 \h </w:instrText>
+            </w:r>
+            <w:r>
+              <w:rPr>
+                <w:noProof/>
+                <w:webHidden/>
+              </w:rPr>
+            </w:r>
+            <w:r>
+              <w:rPr>
+                <w:noProof/>
+                <w:webHidden/>
+              </w:rPr>
+              <w:fldChar w:fldCharType="separate"/>
+            </w:r>
+            <w:r>
+              <w:rPr>
+                <w:noProof/>
+                <w:webHidden/>
+              </w:rPr>
+              <w:t>1</w:t>
+            </w:r>
+            <w:r>
+              <w:rPr>
+                <w:noProof/>
+                <w:webHidden/>
+              </w:rPr>
+              <w:fldChar w:fldCharType="end"/>
+            </w:r>
+          </w:hyperlink>
+        </w:p>
+        <w:p>
+          <w:pPr>
+            <w:pStyle w:val="Verzeichnis2"/>
+            <w:tabs>
+              <w:tab w:val="left" w:pos="960"/>
+              <w:tab w:val="right" w:leader="dot" w:pos="9062"/>
+            </w:tabs>
+            <w:rPr>
+              <w:rFonts w:cstheme="minorBidi"/>
+              <w:noProof/>
+              <w:kern w:val="2"/>
+              <w:sz w:val="24"/>
+              <w:szCs w:val="24"/>
+              <w14:ligatures w14:val="standardContextual"/>
+            </w:rPr>
+          </w:pPr>
+          <w:hyperlink w:anchor="_Toc197228820" w:history="1">
+            <w:r>
+              <w:rPr>
+                <w:rStyle w:val="Hyperlink"/>
+                <w:noProof/>
+                <w:lang w:val="en-US"/>
+              </w:rPr>
+              <w:t>1.1</w:t>
+            </w:r>
+            <w:r>
+              <w:rPr>
+                <w:rFonts w:cstheme="minorBidi"/>
+                <w:noProof/>
+                <w:kern w:val="2"/>
+                <w:sz w:val="24"/>
+                <w:szCs w:val="24"/>
+                <w14:ligatures w14:val="standardContextual"/>
+              </w:rPr>
+              <w:tab/>
+            </w:r>
+            <w:r>
+              <w:rPr>
+                <w:rStyle w:val="Hyperlink"/>
+                <w:noProof/>
+                <w:lang w:val="en-US"/>
+              </w:rPr>
               <w:t>Reading the specifications and laying the groundwork (2.5h)</w:t>
             </w:r>
             <w:r>
@@ -117,7 +219,101 @@
                 <w:noProof/>
                 <w:webHidden/>
               </w:rPr>
-              <w:instrText xml:space="preserve"> PAGEREF _Toc197146771 \h </w:instrText>
+              <w:instrText xml:space="preserve"> PAGEREF _Toc197228820 \h </w:instrText>
+            </w:r>
+            <w:r>
+              <w:rPr>
+                <w:noProof/>
+                <w:webHidden/>
+              </w:rPr>
+            </w:r>
+            <w:r>
+              <w:rPr>
+                <w:noProof/>
+                <w:webHidden/>
+              </w:rPr>
+              <w:fldChar w:fldCharType="separate"/>
+            </w:r>
+            <w:r>
+              <w:rPr>
+                <w:noProof/>
+                <w:webHidden/>
+              </w:rPr>
+              <w:t>1</w:t>
+            </w:r>
+            <w:r>
+              <w:rPr>
+                <w:noProof/>
+                <w:webHidden/>
+              </w:rPr>
+              <w:fldChar w:fldCharType="end"/>
+            </w:r>
+          </w:hyperlink>
+        </w:p>
+        <w:p>
+          <w:pPr>
+            <w:pStyle w:val="Verzeichnis2"/>
+            <w:tabs>
+              <w:tab w:val="left" w:pos="960"/>
+              <w:tab w:val="right" w:leader="dot" w:pos="9062"/>
+            </w:tabs>
+            <w:rPr>
+              <w:rFonts w:cstheme="minorBidi"/>
+              <w:noProof/>
+              <w:kern w:val="2"/>
+              <w:sz w:val="24"/>
+              <w:szCs w:val="24"/>
+              <w14:ligatures w14:val="standardContextual"/>
+            </w:rPr>
+          </w:pPr>
+          <w:hyperlink w:anchor="_Toc197228821" w:history="1">
+            <w:r>
+              <w:rPr>
+                <w:rStyle w:val="Hyperlink"/>
+                <w:noProof/>
+                <w:lang w:val="en-US"/>
+              </w:rPr>
+              <w:t>1.2</w:t>
+            </w:r>
+            <w:r>
+              <w:rPr>
+                <w:rFonts w:cstheme="minorBidi"/>
+                <w:noProof/>
+                <w:kern w:val="2"/>
+                <w:sz w:val="24"/>
+                <w:szCs w:val="24"/>
+                <w14:ligatures w14:val="standardContextual"/>
+              </w:rPr>
+              <w:tab/>
+            </w:r>
+            <w:r>
+              <w:rPr>
+                <w:rStyle w:val="Hyperlink"/>
+                <w:noProof/>
+                <w:lang w:val="en-US"/>
+              </w:rPr>
+              <w:t>Planning the database (2.5h)</w:t>
+            </w:r>
+            <w:r>
+              <w:rPr>
+                <w:noProof/>
+                <w:webHidden/>
+              </w:rPr>
+              <w:tab/>
+            </w:r>
+            <w:r>
+              <w:rPr>
+                <w:noProof/>
+                <w:webHidden/>
+              </w:rPr>
+              <w:fldChar w:fldCharType="begin"/>
+            </w:r>
+            <w:r>
+              <w:rPr>
+                <w:noProof/>
+                <w:webHidden/>
+              </w:rPr>
+              <w:instrText xml:space="preserve"> PAGEREF _Toc197228821 \h </w:instrText>
             </w:r>
             <w:r>
               <w:rPr>
@@ -152,14 +348,18 @@
           <w:pPr>
             <w:pStyle w:val="Verzeichnis1"/>
             <w:tabs>
-              <w:tab w:val="left" w:pos="480"/>
+              <w:tab w:val="left" w:pos="440"/>
               <w:tab w:val="right" w:leader="dot" w:pos="9062"/>
             </w:tabs>
             <w:rPr>
+              <w:rFonts w:eastAsiaTheme="minorEastAsia"/>
               <w:noProof/>
+              <w:sz w:val="24"/>
+              <w:szCs w:val="24"/>
+              <w:lang w:eastAsia="de-DE"/>
             </w:rPr>
           </w:pPr>
-          <w:hyperlink w:anchor="_Toc197146772" w:history="1">
+          <w:hyperlink w:anchor="_Toc197228822" w:history="1">
             <w:r>
               <w:rPr>
                 <w:rStyle w:val="Hyperlink"/>
@@ -170,7 +370,11 @@
             </w:r>
             <w:r>
               <w:rPr>
-                <w:noProof/>
+                <w:rFonts w:eastAsiaTheme="minorEastAsia"/>
+                <w:noProof/>
+                <w:sz w:val="24"/>
+                <w:szCs w:val="24"/>
+                <w:lang w:eastAsia="de-DE"/>
               </w:rPr>
               <w:tab/>
             </w:r>
@@ -180,7 +384,7 @@
                 <w:noProof/>
                 <w:lang w:val="en-US"/>
               </w:rPr>
-              <w:t>Planning the database (2.5h)</w:t>
+              <w:t>Building the Foundations</w:t>
             </w:r>
             <w:r>
               <w:rPr>
@@ -201,7 +405,7 @@
                 <w:noProof/>
                 <w:webHidden/>
               </w:rPr>
-              <w:instrText xml:space="preserve"> PAGEREF _Toc197146772 \h </w:instrText>
+              <w:instrText xml:space="preserve"> PAGEREF _Toc197228822 \h </w:instrText>
             </w:r>
             <w:r>
               <w:rPr>
@@ -221,7 +425,383 @@
                 <w:noProof/>
                 <w:webHidden/>
               </w:rPr>
-              <w:t>1</w:t>
+              <w:t>2</w:t>
+            </w:r>
+            <w:r>
+              <w:rPr>
+                <w:noProof/>
+                <w:webHidden/>
+              </w:rPr>
+              <w:fldChar w:fldCharType="end"/>
+            </w:r>
+          </w:hyperlink>
+        </w:p>
+        <w:p>
+          <w:pPr>
+            <w:pStyle w:val="Verzeichnis2"/>
+            <w:tabs>
+              <w:tab w:val="left" w:pos="960"/>
+              <w:tab w:val="right" w:leader="dot" w:pos="9062"/>
+            </w:tabs>
+            <w:rPr>
+              <w:rFonts w:cstheme="minorBidi"/>
+              <w:noProof/>
+              <w:kern w:val="2"/>
+              <w:sz w:val="24"/>
+              <w:szCs w:val="24"/>
+              <w14:ligatures w14:val="standardContextual"/>
+            </w:rPr>
+          </w:pPr>
+          <w:hyperlink w:anchor="_Toc197228823" w:history="1">
+            <w:r>
+              <w:rPr>
+                <w:rStyle w:val="Hyperlink"/>
+                <w:noProof/>
+                <w:lang w:val="en-US"/>
+              </w:rPr>
+              <w:t>2.1</w:t>
+            </w:r>
+            <w:r>
+              <w:rPr>
+                <w:rFonts w:cstheme="minorBidi"/>
+                <w:noProof/>
+                <w:kern w:val="2"/>
+                <w:sz w:val="24"/>
+                <w:szCs w:val="24"/>
+                <w14:ligatures w14:val="standardContextual"/>
+              </w:rPr>
+              <w:tab/>
+            </w:r>
+            <w:r>
+              <w:rPr>
+                <w:rStyle w:val="Hyperlink"/>
+                <w:noProof/>
+                <w:lang w:val="en-US"/>
+              </w:rPr>
+              <w:t>Starting to code – creating the models (3h)</w:t>
+            </w:r>
+            <w:r>
+              <w:rPr>
+                <w:noProof/>
+                <w:webHidden/>
+              </w:rPr>
+              <w:tab/>
+            </w:r>
+            <w:r>
+              <w:rPr>
+                <w:noProof/>
+                <w:webHidden/>
+              </w:rPr>
+              <w:fldChar w:fldCharType="begin"/>
+            </w:r>
+            <w:r>
+              <w:rPr>
+                <w:noProof/>
+                <w:webHidden/>
+              </w:rPr>
+              <w:instrText xml:space="preserve"> PAGEREF _Toc197228823 \h </w:instrText>
+            </w:r>
+            <w:r>
+              <w:rPr>
+                <w:noProof/>
+                <w:webHidden/>
+              </w:rPr>
+            </w:r>
+            <w:r>
+              <w:rPr>
+                <w:noProof/>
+                <w:webHidden/>
+              </w:rPr>
+              <w:fldChar w:fldCharType="separate"/>
+            </w:r>
+            <w:r>
+              <w:rPr>
+                <w:noProof/>
+                <w:webHidden/>
+              </w:rPr>
+              <w:t>2</w:t>
+            </w:r>
+            <w:r>
+              <w:rPr>
+                <w:noProof/>
+                <w:webHidden/>
+              </w:rPr>
+              <w:fldChar w:fldCharType="end"/>
+            </w:r>
+          </w:hyperlink>
+        </w:p>
+        <w:p>
+          <w:pPr>
+            <w:pStyle w:val="Verzeichnis2"/>
+            <w:tabs>
+              <w:tab w:val="left" w:pos="960"/>
+              <w:tab w:val="right" w:leader="dot" w:pos="9062"/>
+            </w:tabs>
+            <w:rPr>
+              <w:rFonts w:cstheme="minorBidi"/>
+              <w:noProof/>
+              <w:kern w:val="2"/>
+              <w:sz w:val="24"/>
+              <w:szCs w:val="24"/>
+              <w14:ligatures w14:val="standardContextual"/>
+            </w:rPr>
+          </w:pPr>
+          <w:hyperlink w:anchor="_Toc197228824" w:history="1">
+            <w:r>
+              <w:rPr>
+                <w:rStyle w:val="Hyperlink"/>
+                <w:noProof/>
+                <w:lang w:val="en-US"/>
+              </w:rPr>
+              <w:t>2.2</w:t>
+            </w:r>
+            <w:r>
+              <w:rPr>
+                <w:rFonts w:cstheme="minorBidi"/>
+                <w:noProof/>
+                <w:kern w:val="2"/>
+                <w:sz w:val="24"/>
+                <w:szCs w:val="24"/>
+                <w14:ligatures w14:val="standardContextual"/>
+              </w:rPr>
+              <w:tab/>
+            </w:r>
+            <w:r>
+              <w:rPr>
+                <w:rStyle w:val="Hyperlink"/>
+                <w:noProof/>
+                <w:lang w:val="en-US"/>
+              </w:rPr>
+              <w:t>Setting up the database and connecting it with the application (6h)</w:t>
+            </w:r>
+            <w:r>
+              <w:rPr>
+                <w:noProof/>
+                <w:webHidden/>
+              </w:rPr>
+              <w:tab/>
+            </w:r>
+            <w:r>
+              <w:rPr>
+                <w:noProof/>
+                <w:webHidden/>
+              </w:rPr>
+              <w:fldChar w:fldCharType="begin"/>
+            </w:r>
+            <w:r>
+              <w:rPr>
+                <w:noProof/>
+                <w:webHidden/>
+              </w:rPr>
+              <w:instrText xml:space="preserve"> PAGEREF _Toc197228824 \h </w:instrText>
+            </w:r>
+            <w:r>
+              <w:rPr>
+                <w:noProof/>
+                <w:webHidden/>
+              </w:rPr>
+            </w:r>
+            <w:r>
+              <w:rPr>
+                <w:noProof/>
+                <w:webHidden/>
+              </w:rPr>
+              <w:fldChar w:fldCharType="separate"/>
+            </w:r>
+            <w:r>
+              <w:rPr>
+                <w:noProof/>
+                <w:webHidden/>
+              </w:rPr>
+              <w:t>3</w:t>
+            </w:r>
+            <w:r>
+              <w:rPr>
+                <w:noProof/>
+                <w:webHidden/>
+              </w:rPr>
+              <w:fldChar w:fldCharType="end"/>
+            </w:r>
+          </w:hyperlink>
+        </w:p>
+        <w:p>
+          <w:pPr>
+            <w:pStyle w:val="Verzeichnis2"/>
+            <w:tabs>
+              <w:tab w:val="left" w:pos="960"/>
+              <w:tab w:val="right" w:leader="dot" w:pos="9062"/>
+            </w:tabs>
+            <w:rPr>
+              <w:rFonts w:cstheme="minorBidi"/>
+              <w:noProof/>
+              <w:kern w:val="2"/>
+              <w:sz w:val="24"/>
+              <w:szCs w:val="24"/>
+              <w14:ligatures w14:val="standardContextual"/>
+            </w:rPr>
+          </w:pPr>
+          <w:hyperlink w:anchor="_Toc197228825" w:history="1">
+            <w:r>
+              <w:rPr>
+                <w:rStyle w:val="Hyperlink"/>
+                <w:noProof/>
+                <w:lang w:val="en-US"/>
+              </w:rPr>
+              <w:t>2.3</w:t>
+            </w:r>
+            <w:r>
+              <w:rPr>
+                <w:rFonts w:cstheme="minorBidi"/>
+                <w:noProof/>
+                <w:kern w:val="2"/>
+                <w:sz w:val="24"/>
+                <w:szCs w:val="24"/>
+                <w14:ligatures w14:val="standardContextual"/>
+              </w:rPr>
+              <w:tab/>
+            </w:r>
+            <w:r>
+              <w:rPr>
+                <w:rStyle w:val="Hyperlink"/>
+                <w:noProof/>
+                <w:lang w:val="en-US"/>
+              </w:rPr>
+              <w:t>HTTP Server and the router (7h)</w:t>
+            </w:r>
+            <w:r>
+              <w:rPr>
+                <w:noProof/>
+                <w:webHidden/>
+              </w:rPr>
+              <w:tab/>
+            </w:r>
+            <w:r>
+              <w:rPr>
+                <w:noProof/>
+                <w:webHidden/>
+              </w:rPr>
+              <w:fldChar w:fldCharType="begin"/>
+            </w:r>
+            <w:r>
+              <w:rPr>
+                <w:noProof/>
+                <w:webHidden/>
+              </w:rPr>
+              <w:instrText xml:space="preserve"> PAGEREF _Toc197228825 \h </w:instrText>
+            </w:r>
+            <w:r>
+              <w:rPr>
+                <w:noProof/>
+                <w:webHidden/>
+              </w:rPr>
+            </w:r>
+            <w:r>
+              <w:rPr>
+                <w:noProof/>
+                <w:webHidden/>
+              </w:rPr>
+              <w:fldChar w:fldCharType="separate"/>
+            </w:r>
+            <w:r>
+              <w:rPr>
+                <w:noProof/>
+                <w:webHidden/>
+              </w:rPr>
+              <w:t>3</w:t>
+            </w:r>
+            <w:r>
+              <w:rPr>
+                <w:noProof/>
+                <w:webHidden/>
+              </w:rPr>
+              <w:fldChar w:fldCharType="end"/>
+            </w:r>
+          </w:hyperlink>
+        </w:p>
+        <w:p>
+          <w:pPr>
+            <w:pStyle w:val="Verzeichnis2"/>
+            <w:tabs>
+              <w:tab w:val="left" w:pos="960"/>
+              <w:tab w:val="right" w:leader="dot" w:pos="9062"/>
+            </w:tabs>
+            <w:rPr>
+              <w:rFonts w:cstheme="minorBidi"/>
+              <w:noProof/>
+              <w:kern w:val="2"/>
+              <w:sz w:val="24"/>
+              <w:szCs w:val="24"/>
+              <w14:ligatures w14:val="standardContextual"/>
+            </w:rPr>
+          </w:pPr>
+          <w:hyperlink w:anchor="_Toc197228826" w:history="1">
+            <w:r>
+              <w:rPr>
+                <w:rStyle w:val="Hyperlink"/>
+                <w:noProof/>
+                <w:lang w:val="en-US"/>
+              </w:rPr>
+              <w:t>2.4</w:t>
+            </w:r>
+            <w:r>
+              <w:rPr>
+                <w:rFonts w:cstheme="minorBidi"/>
+                <w:noProof/>
+                <w:kern w:val="2"/>
+                <w:sz w:val="24"/>
+                <w:szCs w:val="24"/>
+                <w14:ligatures w14:val="standardContextual"/>
+              </w:rPr>
+              <w:tab/>
+            </w:r>
+            <w:r>
+              <w:rPr>
+                <w:rStyle w:val="Hyperlink"/>
+                <w:noProof/>
+                <w:lang w:val="en-US"/>
+              </w:rPr>
+              <w:t>TCP Server for the Tournament (4h)</w:t>
+            </w:r>
+            <w:r>
+              <w:rPr>
+                <w:noProof/>
+                <w:webHidden/>
+              </w:rPr>
+              <w:tab/>
+            </w:r>
+            <w:r>
+              <w:rPr>
+                <w:noProof/>
+                <w:webHidden/>
+              </w:rPr>
+              <w:fldChar w:fldCharType="begin"/>
+            </w:r>
+            <w:r>
+              <w:rPr>
+                <w:noProof/>
+                <w:webHidden/>
+              </w:rPr>
+              <w:instrText xml:space="preserve"> PAGEREF _Toc197228826 \h </w:instrText>
+            </w:r>
+            <w:r>
+              <w:rPr>
+                <w:noProof/>
+                <w:webHidden/>
+              </w:rPr>
+            </w:r>
+            <w:r>
+              <w:rPr>
+                <w:noProof/>
+                <w:webHidden/>
+              </w:rPr>
+              <w:fldChar w:fldCharType="separate"/>
+            </w:r>
+            <w:r>
+              <w:rPr>
+                <w:noProof/>
+                <w:webHidden/>
+              </w:rPr>
+              <w:t>3</w:t>
             </w:r>
             <w:r>
               <w:rPr>
@@ -236,14 +816,18 @@
           <w:pPr>
             <w:pStyle w:val="Verzeichnis1"/>
             <w:tabs>
-              <w:tab w:val="left" w:pos="480"/>
+              <w:tab w:val="left" w:pos="440"/>
               <w:tab w:val="right" w:leader="dot" w:pos="9062"/>
             </w:tabs>
             <w:rPr>
+              <w:rFonts w:eastAsiaTheme="minorEastAsia"/>
               <w:noProof/>
+              <w:sz w:val="24"/>
+              <w:szCs w:val="24"/>
+              <w:lang w:eastAsia="de-DE"/>
             </w:rPr>
           </w:pPr>
-          <w:hyperlink w:anchor="_Toc197146773" w:history="1">
+          <w:hyperlink w:anchor="_Toc197228827" w:history="1">
             <w:r>
               <w:rPr>
                 <w:rStyle w:val="Hyperlink"/>
@@ -254,7 +838,11 @@
             </w:r>
             <w:r>
               <w:rPr>
-                <w:noProof/>
+                <w:rFonts w:eastAsiaTheme="minorEastAsia"/>
+                <w:noProof/>
+                <w:sz w:val="24"/>
+                <w:szCs w:val="24"/>
+                <w:lang w:eastAsia="de-DE"/>
               </w:rPr>
               <w:tab/>
             </w:r>
@@ -264,7 +852,7 @@
                 <w:noProof/>
                 <w:lang w:val="en-US"/>
               </w:rPr>
-              <w:t>Starting to code – creating the models (3h)</w:t>
+              <w:t>Implementing Business Logic</w:t>
             </w:r>
             <w:r>
               <w:rPr>
@@ -285,7 +873,7 @@
                 <w:noProof/>
                 <w:webHidden/>
               </w:rPr>
-              <w:instrText xml:space="preserve"> PAGEREF _Toc197146773 \h </w:instrText>
+              <w:instrText xml:space="preserve"> PAGEREF _Toc197228827 \h </w:instrText>
             </w:r>
             <w:r>
               <w:rPr>
@@ -305,7 +893,7 @@
                 <w:noProof/>
                 <w:webHidden/>
               </w:rPr>
-              <w:t>2</w:t>
+              <w:t>3</w:t>
             </w:r>
             <w:r>
               <w:rPr>
@@ -318,27 +906,37 @@
         </w:p>
         <w:p>
           <w:pPr>
-            <w:pStyle w:val="Verzeichnis1"/>
+            <w:pStyle w:val="Verzeichnis2"/>
             <w:tabs>
-              <w:tab w:val="left" w:pos="480"/>
+              <w:tab w:val="left" w:pos="960"/>
               <w:tab w:val="right" w:leader="dot" w:pos="9062"/>
             </w:tabs>
             <w:rPr>
+              <w:rFonts w:cstheme="minorBidi"/>
               <w:noProof/>
+              <w:kern w:val="2"/>
+              <w:sz w:val="24"/>
+              <w:szCs w:val="24"/>
+              <w14:ligatures w14:val="standardContextual"/>
             </w:rPr>
           </w:pPr>
-          <w:hyperlink w:anchor="_Toc197146774" w:history="1">
+          <w:hyperlink w:anchor="_Toc197228828" w:history="1">
             <w:r>
               <w:rPr>
                 <w:rStyle w:val="Hyperlink"/>
                 <w:noProof/>
                 <w:lang w:val="en-US"/>
               </w:rPr>
-              <w:t>4</w:t>
-            </w:r>
-            <w:r>
-              <w:rPr>
-                <w:noProof/>
+              <w:t>3.1</w:t>
+            </w:r>
+            <w:r>
+              <w:rPr>
+                <w:rFonts w:cstheme="minorBidi"/>
+                <w:noProof/>
+                <w:kern w:val="2"/>
+                <w:sz w:val="24"/>
+                <w:szCs w:val="24"/>
+                <w14:ligatures w14:val="standardContextual"/>
               </w:rPr>
               <w:tab/>
             </w:r>
@@ -348,7 +946,7 @@
                 <w:noProof/>
                 <w:lang w:val="en-US"/>
               </w:rPr>
-              <w:t>Setting up the database and connecting it with the application (3.5h)</w:t>
+              <w:t>Login and Register</w:t>
             </w:r>
             <w:r>
               <w:rPr>
@@ -369,7 +967,7 @@
                 <w:noProof/>
                 <w:webHidden/>
               </w:rPr>
-              <w:instrText xml:space="preserve"> PAGEREF _Toc197146774 \h </w:instrText>
+              <w:instrText xml:space="preserve"> PAGEREF _Toc197228828 \h </w:instrText>
             </w:r>
             <w:r>
               <w:rPr>
@@ -425,215 +1023,28 @@
           <w:lang w:val="en-US"/>
         </w:rPr>
       </w:pPr>
+      <w:bookmarkStart w:id="0" w:name="_Toc197228819"/>
       <w:r>
         <w:rPr>
           <w:lang w:val="en-US"/>
         </w:rPr>
         <w:t>Planning</w:t>
-      </w:r>
-    </w:p>
-    <w:p>
-      <w:pPr>
-        <w:pStyle w:val="berschrift2"/>
-        <w:rPr>
-          <w:lang w:val="en-US"/>
-        </w:rPr>
-      </w:pPr>
-      <w:bookmarkStart w:id="0" w:name="_Toc197146771"/>
-      <w:r>
-        <w:rPr>
-          <w:lang w:val="en-US"/>
-        </w:rPr>
-        <w:t>Reading the specifications</w:t>
-      </w:r>
-      <w:r>
-        <w:rPr>
-          <w:lang w:val="en-US"/>
-        </w:rPr>
-        <w:t xml:space="preserve"> </w:t>
-      </w:r>
-      <w:r>
-        <w:rPr>
-          <w:lang w:val="en-US"/>
-        </w:rPr>
-        <w:t xml:space="preserve">and </w:t>
-      </w:r>
-      <w:r>
-        <w:rPr>
-          <w:lang w:val="en-US"/>
-        </w:rPr>
-        <w:t>laying the groundwork</w:t>
-      </w:r>
-      <w:r>
-        <w:rPr>
-          <w:lang w:val="en-US"/>
-        </w:rPr>
-        <w:t xml:space="preserve"> </w:t>
-      </w:r>
-      <w:r>
-        <w:rPr>
-          <w:lang w:val="en-US"/>
-        </w:rPr>
-        <w:t>(</w:t>
-      </w:r>
-      <w:r>
-        <w:rPr>
-          <w:lang w:val="en-US"/>
-        </w:rPr>
-        <w:t>2</w:t>
-      </w:r>
-      <w:r>
-        <w:rPr>
-          <w:lang w:val="en-US"/>
-        </w:rPr>
-        <w:t>.5</w:t>
-      </w:r>
-      <w:r>
-        <w:rPr>
-          <w:lang w:val="en-US"/>
-        </w:rPr>
-        <w:t>h</w:t>
-      </w:r>
-      <w:r>
-        <w:rPr>
-          <w:lang w:val="en-US"/>
-        </w:rPr>
-        <w:t>)</w:t>
       </w:r>
       <w:bookmarkEnd w:id="0"/>
     </w:p>
     <w:p>
       <w:pPr>
-        <w:jc w:val="both"/>
-        <w:rPr>
-          <w:lang w:val="en-US"/>
-        </w:rPr>
-      </w:pPr>
-      <w:r>
-        <w:rPr>
-          <w:lang w:val="en-US"/>
-        </w:rPr>
-        <w:t xml:space="preserve">The first thing I did was </w:t>
-      </w:r>
-      <w:r>
-        <w:rPr>
-          <w:lang w:val="en-US"/>
-        </w:rPr>
-        <w:t xml:space="preserve">to </w:t>
-      </w:r>
-      <w:r>
-        <w:rPr>
-          <w:lang w:val="en-US"/>
-        </w:rPr>
-        <w:t xml:space="preserve">carefully </w:t>
-      </w:r>
-      <w:r>
-        <w:rPr>
-          <w:lang w:val="en-US"/>
-        </w:rPr>
-        <w:t>read</w:t>
-      </w:r>
-      <w:r>
-        <w:rPr>
-          <w:lang w:val="en-US"/>
-        </w:rPr>
-        <w:t xml:space="preserve"> t</w:t>
-      </w:r>
-      <w:r>
-        <w:rPr>
-          <w:lang w:val="en-US"/>
-        </w:rPr>
-        <w:t xml:space="preserve">hrough the specifications in order not to miss anything and risk </w:t>
-      </w:r>
-      <w:r>
-        <w:rPr>
-          <w:lang w:val="en-US"/>
-        </w:rPr>
-        <w:t xml:space="preserve">having to scrap my ideas. </w:t>
-      </w:r>
-      <w:r>
-        <w:rPr>
-          <w:lang w:val="en-US"/>
-        </w:rPr>
-        <w:t>After carefully reading th</w:t>
-      </w:r>
-      <w:r>
-        <w:rPr>
-          <w:lang w:val="en-US"/>
-        </w:rPr>
-        <w:t>r</w:t>
-      </w:r>
-      <w:r>
-        <w:rPr>
-          <w:lang w:val="en-US"/>
-        </w:rPr>
-        <w:t xml:space="preserve">ough the </w:t>
-      </w:r>
-      <w:r>
-        <w:rPr>
-          <w:lang w:val="en-US"/>
-        </w:rPr>
-        <w:t>text,</w:t>
-      </w:r>
-      <w:r>
-        <w:rPr>
-          <w:lang w:val="en-US"/>
-        </w:rPr>
-        <w:t xml:space="preserve"> I brainstormed and </w:t>
-      </w:r>
-      <w:r>
-        <w:rPr>
-          <w:lang w:val="en-US"/>
-        </w:rPr>
-        <w:t>made thoughts about how the structure of the program</w:t>
-      </w:r>
-      <w:r>
-        <w:rPr>
-          <w:lang w:val="en-US"/>
-        </w:rPr>
-        <w:t xml:space="preserve"> and database</w:t>
-      </w:r>
-      <w:r>
-        <w:rPr>
-          <w:lang w:val="en-US"/>
-        </w:rPr>
-        <w:t xml:space="preserve"> should look like</w:t>
-      </w:r>
-      <w:r>
-        <w:rPr>
-          <w:lang w:val="en-US"/>
-        </w:rPr>
-        <w:t xml:space="preserve"> as well as </w:t>
-      </w:r>
-      <w:r>
-        <w:rPr>
-          <w:lang w:val="en-US"/>
-        </w:rPr>
-        <w:t xml:space="preserve">what to implement </w:t>
-      </w:r>
-      <w:r>
-        <w:rPr>
-          <w:lang w:val="en-US"/>
-        </w:rPr>
-        <w:t>as</w:t>
-      </w:r>
-      <w:r>
-        <w:rPr>
-          <w:lang w:val="en-US"/>
-        </w:rPr>
-        <w:t xml:space="preserve"> the additional feature. </w:t>
-      </w:r>
-      <w:r>
-        <w:rPr>
-          <w:lang w:val="en-US"/>
-        </w:rPr>
-        <w:t xml:space="preserve">The reason I started </w:t>
-      </w:r>
-      <w:r>
-        <w:rPr>
-          <w:lang w:val="en-US"/>
-        </w:rPr>
-        <w:t>planning</w:t>
+        <w:pStyle w:val="berschrift2"/>
+        <w:rPr>
+          <w:lang w:val="en-US"/>
+        </w:rPr>
+      </w:pPr>
+      <w:bookmarkStart w:id="1" w:name="_Toc197228820"/>
+      <w:r>
+        <w:rPr>
+          <w:lang w:val="en-US"/>
+        </w:rPr>
+        <w:t>Reading the specifications</w:t>
       </w:r>
       <w:r>
         <w:rPr>
@@ -645,43 +1056,13 @@
         <w:rPr>
           <w:lang w:val="en-US"/>
         </w:rPr>
-        <w:t xml:space="preserve">the </w:t>
-      </w:r>
-      <w:r>
-        <w:rPr>
-          <w:lang w:val="en-US"/>
-        </w:rPr>
-        <w:t>feature</w:t>
-      </w:r>
-      <w:r>
-        <w:rPr>
-          <w:lang w:val="en-US"/>
-        </w:rPr>
-        <w:t xml:space="preserve"> early is because implementing it after being finished would be harder, since </w:t>
-      </w:r>
-      <w:r>
-        <w:rPr>
-          <w:lang w:val="en-US"/>
-        </w:rPr>
-        <w:t>I would have to dig through my code</w:t>
-      </w:r>
-      <w:r>
-        <w:rPr>
-          <w:lang w:val="en-US"/>
-        </w:rPr>
-        <w:t xml:space="preserve">, </w:t>
-      </w:r>
-      <w:r>
-        <w:rPr>
-          <w:lang w:val="en-US"/>
-        </w:rPr>
-        <w:t>find ways of implementing it</w:t>
-      </w:r>
-      <w:r>
-        <w:rPr>
-          <w:lang w:val="en-US"/>
-        </w:rPr>
-        <w:t xml:space="preserve"> and end up having to alter my code in a way that would allow the feature to function.</w:t>
+        <w:t xml:space="preserve">and </w:t>
+      </w:r>
+      <w:r>
+        <w:rPr>
+          <w:lang w:val="en-US"/>
+        </w:rPr>
+        <w:t>laying the groundwork</w:t>
       </w:r>
       <w:r>
         <w:rPr>
@@ -693,66 +1074,13 @@
         <w:rPr>
           <w:lang w:val="en-US"/>
         </w:rPr>
-        <w:t>By pre planning however,</w:t>
-      </w:r>
-      <w:r>
-        <w:rPr>
-          <w:lang w:val="en-US"/>
-        </w:rPr>
-        <w:t xml:space="preserve"> </w:t>
-      </w:r>
-      <w:r>
-        <w:rPr>
-          <w:lang w:val="en-US"/>
-        </w:rPr>
-        <w:t>I can alrea</w:t>
-      </w:r>
-      <w:r>
-        <w:rPr>
-          <w:lang w:val="en-US"/>
-        </w:rPr>
-        <w:t>dy write my code in a way that would make implementing that feature easier.</w:t>
-      </w:r>
-    </w:p>
-    <w:p>
-      <w:pPr>
-        <w:jc w:val="both"/>
-        <w:rPr>
-          <w:lang w:val="en-US"/>
-        </w:rPr>
-      </w:pPr>
-      <w:r>
-        <w:rPr>
-          <w:lang w:val="en-US"/>
-        </w:rPr>
-        <w:t>After then Initializing my repository, I started making prototypes for the database</w:t>
-      </w:r>
-      <w:r>
-        <w:rPr>
-          <w:lang w:val="en-US"/>
-        </w:rPr>
-        <w:t xml:space="preserve"> and also created another document in which I’m storing all my ideas.</w:t>
-      </w:r>
-    </w:p>
-    <w:p>
-      <w:pPr>
-        <w:pStyle w:val="berschrift2"/>
-        <w:rPr>
-          <w:lang w:val="en-US"/>
-        </w:rPr>
-      </w:pPr>
-      <w:bookmarkStart w:id="1" w:name="_Toc197146772"/>
-      <w:r>
-        <w:rPr>
-          <w:lang w:val="en-US"/>
-        </w:rPr>
-        <w:t>Planning</w:t>
-      </w:r>
-      <w:r>
-        <w:rPr>
-          <w:lang w:val="en-US"/>
-        </w:rPr>
-        <w:t xml:space="preserve"> the database (2</w:t>
+        <w:t>(</w:t>
+      </w:r>
+      <w:r>
+        <w:rPr>
+          <w:lang w:val="en-US"/>
+        </w:rPr>
+        <w:t>2</w:t>
       </w:r>
       <w:r>
         <w:rPr>
@@ -764,12 +1092,298 @@
         <w:rPr>
           <w:lang w:val="en-US"/>
         </w:rPr>
-        <w:t>h)</w:t>
+        <w:t>h</w:t>
+      </w:r>
+      <w:r>
+        <w:rPr>
+          <w:lang w:val="en-US"/>
+        </w:rPr>
+        <w:t>)</w:t>
       </w:r>
       <w:bookmarkEnd w:id="1"/>
     </w:p>
     <w:p>
       <w:pPr>
+        <w:jc w:val="both"/>
+        <w:rPr>
+          <w:lang w:val="en-US"/>
+        </w:rPr>
+      </w:pPr>
+      <w:r>
+        <w:rPr>
+          <w:lang w:val="en-US"/>
+        </w:rPr>
+        <w:t xml:space="preserve">The first thing I did was </w:t>
+      </w:r>
+      <w:r>
+        <w:rPr>
+          <w:lang w:val="en-US"/>
+        </w:rPr>
+        <w:t xml:space="preserve">to </w:t>
+      </w:r>
+      <w:r>
+        <w:rPr>
+          <w:lang w:val="en-US"/>
+        </w:rPr>
+        <w:t xml:space="preserve">carefully </w:t>
+      </w:r>
+      <w:r>
+        <w:rPr>
+          <w:lang w:val="en-US"/>
+        </w:rPr>
+        <w:t>read</w:t>
+      </w:r>
+      <w:r>
+        <w:rPr>
+          <w:lang w:val="en-US"/>
+        </w:rPr>
+        <w:t xml:space="preserve"> t</w:t>
+      </w:r>
+      <w:r>
+        <w:rPr>
+          <w:lang w:val="en-US"/>
+        </w:rPr>
+        <w:t xml:space="preserve">hrough the specifications in order not to miss anything and risk </w:t>
+      </w:r>
+      <w:r>
+        <w:rPr>
+          <w:lang w:val="en-US"/>
+        </w:rPr>
+        <w:t xml:space="preserve">having to scrap my ideas. </w:t>
+      </w:r>
+      <w:r>
+        <w:rPr>
+          <w:lang w:val="en-US"/>
+        </w:rPr>
+        <w:t>After carefully reading th</w:t>
+      </w:r>
+      <w:r>
+        <w:rPr>
+          <w:lang w:val="en-US"/>
+        </w:rPr>
+        <w:t>r</w:t>
+      </w:r>
+      <w:r>
+        <w:rPr>
+          <w:lang w:val="en-US"/>
+        </w:rPr>
+        <w:t xml:space="preserve">ough the </w:t>
+      </w:r>
+      <w:r>
+        <w:rPr>
+          <w:lang w:val="en-US"/>
+        </w:rPr>
+        <w:t>text,</w:t>
+      </w:r>
+      <w:r>
+        <w:rPr>
+          <w:lang w:val="en-US"/>
+        </w:rPr>
+        <w:t xml:space="preserve"> I brainstormed and </w:t>
+      </w:r>
+      <w:r>
+        <w:rPr>
+          <w:lang w:val="en-US"/>
+        </w:rPr>
+        <w:t>made thoughts about how the structure of the program</w:t>
+      </w:r>
+      <w:r>
+        <w:rPr>
+          <w:lang w:val="en-US"/>
+        </w:rPr>
+        <w:t xml:space="preserve"> and database</w:t>
+      </w:r>
+      <w:r>
+        <w:rPr>
+          <w:lang w:val="en-US"/>
+        </w:rPr>
+        <w:t xml:space="preserve"> should look like</w:t>
+      </w:r>
+      <w:r>
+        <w:rPr>
+          <w:lang w:val="en-US"/>
+        </w:rPr>
+        <w:t xml:space="preserve"> as well as </w:t>
+      </w:r>
+      <w:r>
+        <w:rPr>
+          <w:lang w:val="en-US"/>
+        </w:rPr>
+        <w:t xml:space="preserve">what to implement </w:t>
+      </w:r>
+      <w:r>
+        <w:rPr>
+          <w:lang w:val="en-US"/>
+        </w:rPr>
+        <w:t>as</w:t>
+      </w:r>
+      <w:r>
+        <w:rPr>
+          <w:lang w:val="en-US"/>
+        </w:rPr>
+        <w:t xml:space="preserve"> the additional feature. </w:t>
+      </w:r>
+      <w:r>
+        <w:rPr>
+          <w:lang w:val="en-US"/>
+        </w:rPr>
+        <w:t xml:space="preserve">The reason I started </w:t>
+      </w:r>
+      <w:r>
+        <w:rPr>
+          <w:lang w:val="en-US"/>
+        </w:rPr>
+        <w:t>planning</w:t>
+      </w:r>
+      <w:r>
+        <w:rPr>
+          <w:lang w:val="en-US"/>
+        </w:rPr>
+        <w:t xml:space="preserve"> </w:t>
+      </w:r>
+      <w:r>
+        <w:rPr>
+          <w:lang w:val="en-US"/>
+        </w:rPr>
+        <w:t xml:space="preserve">the </w:t>
+      </w:r>
+      <w:r>
+        <w:rPr>
+          <w:lang w:val="en-US"/>
+        </w:rPr>
+        <w:t>feature</w:t>
+      </w:r>
+      <w:r>
+        <w:rPr>
+          <w:lang w:val="en-US"/>
+        </w:rPr>
+        <w:t xml:space="preserve"> early is because implementing it after being finished would be harder, since </w:t>
+      </w:r>
+      <w:r>
+        <w:rPr>
+          <w:lang w:val="en-US"/>
+        </w:rPr>
+        <w:t>I would have to dig through my code</w:t>
+      </w:r>
+      <w:r>
+        <w:rPr>
+          <w:lang w:val="en-US"/>
+        </w:rPr>
+        <w:t xml:space="preserve">, </w:t>
+      </w:r>
+      <w:r>
+        <w:rPr>
+          <w:lang w:val="en-US"/>
+        </w:rPr>
+        <w:t>find ways of implementing it</w:t>
+      </w:r>
+      <w:r>
+        <w:rPr>
+          <w:lang w:val="en-US"/>
+        </w:rPr>
+        <w:t xml:space="preserve"> and end up having to alter my code in a way that would allow the feature to function.</w:t>
+      </w:r>
+      <w:r>
+        <w:rPr>
+          <w:lang w:val="en-US"/>
+        </w:rPr>
+        <w:t xml:space="preserve"> </w:t>
+      </w:r>
+      <w:r>
+        <w:rPr>
+          <w:lang w:val="en-US"/>
+        </w:rPr>
+        <w:t>By pre planning however,</w:t>
+      </w:r>
+      <w:r>
+        <w:rPr>
+          <w:lang w:val="en-US"/>
+        </w:rPr>
+        <w:t xml:space="preserve"> </w:t>
+      </w:r>
+      <w:r>
+        <w:rPr>
+          <w:lang w:val="en-US"/>
+        </w:rPr>
+        <w:t>I can alrea</w:t>
+      </w:r>
+      <w:r>
+        <w:rPr>
+          <w:lang w:val="en-US"/>
+        </w:rPr>
+        <w:t>dy write my code in a way that would make implementing that feature easier.</w:t>
+      </w:r>
+    </w:p>
+    <w:p>
+      <w:pPr>
+        <w:jc w:val="both"/>
+        <w:rPr>
+          <w:lang w:val="en-US"/>
+        </w:rPr>
+      </w:pPr>
+      <w:r>
+        <w:rPr>
+          <w:lang w:val="en-US"/>
+        </w:rPr>
+        <w:t>After then Initializing my repository, I started making prototypes for the database</w:t>
+      </w:r>
+      <w:r>
+        <w:rPr>
+          <w:lang w:val="en-US"/>
+        </w:rPr>
+        <w:t xml:space="preserve"> </w:t>
+      </w:r>
+      <w:proofErr w:type="gramStart"/>
+      <w:r>
+        <w:rPr>
+          <w:lang w:val="en-US"/>
+        </w:rPr>
+        <w:t>and also</w:t>
+      </w:r>
+      <w:proofErr w:type="gramEnd"/>
+      <w:r>
+        <w:rPr>
+          <w:lang w:val="en-US"/>
+        </w:rPr>
+        <w:t xml:space="preserve"> created another document in which I’m storing all my ideas.</w:t>
+      </w:r>
+    </w:p>
+    <w:p>
+      <w:pPr>
+        <w:pStyle w:val="berschrift2"/>
+        <w:rPr>
+          <w:lang w:val="en-US"/>
+        </w:rPr>
+      </w:pPr>
+      <w:bookmarkStart w:id="2" w:name="_Toc197228821"/>
+      <w:r>
+        <w:rPr>
+          <w:lang w:val="en-US"/>
+        </w:rPr>
+        <w:t>Planning</w:t>
+      </w:r>
+      <w:r>
+        <w:rPr>
+          <w:lang w:val="en-US"/>
+        </w:rPr>
+        <w:t xml:space="preserve"> the database (2</w:t>
+      </w:r>
+      <w:r>
+        <w:rPr>
+          <w:lang w:val="en-US"/>
+        </w:rPr>
+        <w:t>.5</w:t>
+      </w:r>
+      <w:r>
+        <w:rPr>
+          <w:lang w:val="en-US"/>
+        </w:rPr>
+        <w:t>h)</w:t>
+      </w:r>
+      <w:bookmarkEnd w:id="2"/>
+    </w:p>
+    <w:p>
+      <w:pPr>
         <w:rPr>
           <w:lang w:val="en-US"/>
         </w:rPr>
@@ -790,7 +1404,21 @@
         <w:rPr>
           <w:lang w:val="en-US"/>
         </w:rPr>
-        <w:t xml:space="preserve"> a tool in order to visualize and</w:t>
+        <w:t xml:space="preserve"> a tool </w:t>
+      </w:r>
+      <w:proofErr w:type="gramStart"/>
+      <w:r>
+        <w:rPr>
+          <w:lang w:val="en-US"/>
+        </w:rPr>
+        <w:t>in order to</w:t>
+      </w:r>
+      <w:proofErr w:type="gramEnd"/>
+      <w:r>
+        <w:rPr>
+          <w:lang w:val="en-US"/>
+        </w:rPr>
+        <w:t xml:space="preserve"> visualize and</w:t>
       </w:r>
       <w:r>
         <w:rPr>
@@ -808,7 +1436,21 @@
         <w:rPr>
           <w:lang w:val="en-US"/>
         </w:rPr>
-        <w:t>to go overboard, create everything as professional as possible</w:t>
+        <w:t xml:space="preserve">to go overboard, create everything as </w:t>
+      </w:r>
+      <w:proofErr w:type="gramStart"/>
+      <w:r>
+        <w:rPr>
+          <w:lang w:val="en-US"/>
+        </w:rPr>
+        <w:t>professional</w:t>
+      </w:r>
+      <w:proofErr w:type="gramEnd"/>
+      <w:r>
+        <w:rPr>
+          <w:lang w:val="en-US"/>
+        </w:rPr>
+        <w:t xml:space="preserve"> as possible</w:t>
       </w:r>
       <w:r>
         <w:rPr>
@@ -826,7 +1468,35 @@
         <w:rPr>
           <w:lang w:val="en-US"/>
         </w:rPr>
-        <w:t xml:space="preserve"> make implementing things later easier etc. At the end however, I decided on keeping things simple and only creating the tables that I actually needed.</w:t>
+        <w:t xml:space="preserve"> make implementing things later easier etc. At the </w:t>
+      </w:r>
+      <w:proofErr w:type="gramStart"/>
+      <w:r>
+        <w:rPr>
+          <w:lang w:val="en-US"/>
+        </w:rPr>
+        <w:t>end</w:t>
+      </w:r>
+      <w:proofErr w:type="gramEnd"/>
+      <w:r>
+        <w:rPr>
+          <w:lang w:val="en-US"/>
+        </w:rPr>
+        <w:t xml:space="preserve"> however, I decided on keeping things simple and only creating the tables that I </w:t>
+      </w:r>
+      <w:proofErr w:type="gramStart"/>
+      <w:r>
+        <w:rPr>
+          <w:lang w:val="en-US"/>
+        </w:rPr>
+        <w:t>actually needed</w:t>
+      </w:r>
+      <w:proofErr w:type="gramEnd"/>
+      <w:r>
+        <w:rPr>
+          <w:lang w:val="en-US"/>
+        </w:rPr>
+        <w:t>.</w:t>
       </w:r>
     </w:p>
     <w:p>
@@ -981,13 +1651,14 @@
           <w:lang w:val="en-US"/>
         </w:rPr>
       </w:pPr>
-      <w:bookmarkStart w:id="2" w:name="_Toc197146773"/>
+      <w:bookmarkStart w:id="3" w:name="_Toc197228822"/>
       <w:r>
         <w:rPr>
           <w:lang w:val="en-US"/>
         </w:rPr>
         <w:t>Building the Foundations</w:t>
       </w:r>
+      <w:bookmarkEnd w:id="3"/>
     </w:p>
     <w:p>
       <w:pPr>
@@ -996,6 +1667,7 @@
           <w:lang w:val="en-US"/>
         </w:rPr>
       </w:pPr>
+      <w:bookmarkStart w:id="4" w:name="_Toc197228823"/>
       <w:r>
         <w:rPr>
           <w:lang w:val="en-US"/>
@@ -1050,7 +1722,7 @@
         </w:rPr>
         <w:t>)</w:t>
       </w:r>
-      <w:bookmarkEnd w:id="2"/>
+      <w:bookmarkEnd w:id="4"/>
     </w:p>
     <w:p>
       <w:pPr>
@@ -1062,7 +1734,21 @@
         <w:rPr>
           <w:lang w:val="en-US"/>
         </w:rPr>
-        <w:t>My first challenge was that I haven’t coded using C# in almost 5 months, since the university I currently am studying abroad at only offers Java, the good news however, is that we have worked a lot with TCP/WebSocket’s as well as REST, hence I feel more than confident starting this project. My first action will be to quickly revise our Software Engineering course in order to get fluent in C# again.</w:t>
+        <w:t xml:space="preserve">My first challenge was that I haven’t coded using C# in almost 5 months, since the university I currently am studying abroad at only offers Java, the good news however, is that we have worked a lot with TCP/WebSocket’s as well as REST, hence I feel more than confident starting this project. My first action will be to quickly revise our Software Engineering course </w:t>
+      </w:r>
+      <w:proofErr w:type="gramStart"/>
+      <w:r>
+        <w:rPr>
+          <w:lang w:val="en-US"/>
+        </w:rPr>
+        <w:t>in order to</w:t>
+      </w:r>
+      <w:proofErr w:type="gramEnd"/>
+      <w:r>
+        <w:rPr>
+          <w:lang w:val="en-US"/>
+        </w:rPr>
+        <w:t xml:space="preserve"> get fluent in C# again.</w:t>
       </w:r>
     </w:p>
     <w:p>
@@ -1075,7 +1761,35 @@
         <w:rPr>
           <w:lang w:val="en-US"/>
         </w:rPr>
-        <w:t xml:space="preserve">After going over the basics, I created the models “User” and “PushUpRecord”, which contain all the data needed </w:t>
+        <w:t xml:space="preserve">After going over the basics, I created the </w:t>
+      </w:r>
+      <w:proofErr w:type="gramStart"/>
+      <w:r>
+        <w:rPr>
+          <w:lang w:val="en-US"/>
+        </w:rPr>
+        <w:t>models</w:t>
+      </w:r>
+      <w:proofErr w:type="gramEnd"/>
+      <w:r>
+        <w:rPr>
+          <w:lang w:val="en-US"/>
+        </w:rPr>
+        <w:t xml:space="preserve"> “User” and “</w:t>
+      </w:r>
+      <w:proofErr w:type="spellStart"/>
+      <w:r>
+        <w:rPr>
+          <w:lang w:val="en-US"/>
+        </w:rPr>
+        <w:t>PushUpRecord</w:t>
+      </w:r>
+      <w:proofErr w:type="spellEnd"/>
+      <w:r>
+        <w:rPr>
+          <w:lang w:val="en-US"/>
+        </w:rPr>
+        <w:t xml:space="preserve">”, which contain all the data needed </w:t>
       </w:r>
       <w:r>
         <w:rPr>
@@ -1147,6 +1861,7 @@
                 <w:lang w:val="en-US"/>
               </w:rPr>
             </w:pPr>
+            <w:proofErr w:type="spellStart"/>
             <w:r>
               <w:rPr>
                 <w:b/>
@@ -1155,6 +1870,7 @@
               </w:rPr>
               <w:t>PushUpRecord</w:t>
             </w:r>
+            <w:proofErr w:type="spellEnd"/>
           </w:p>
         </w:tc>
       </w:tr>
@@ -1222,12 +1938,14 @@
               </w:rPr>
               <w:t xml:space="preserve">string </w:t>
             </w:r>
+            <w:proofErr w:type="spellStart"/>
             <w:r>
               <w:rPr>
                 <w:lang w:val="en-US"/>
               </w:rPr>
               <w:t>UserName</w:t>
             </w:r>
+            <w:proofErr w:type="spellEnd"/>
           </w:p>
         </w:tc>
         <w:tc>
@@ -1245,8 +1963,16 @@
               <w:rPr>
                 <w:lang w:val="en-US"/>
               </w:rPr>
-              <w:t>Int UserId</w:t>
-            </w:r>
+              <w:t xml:space="preserve">Int </w:t>
+            </w:r>
+            <w:proofErr w:type="spellStart"/>
+            <w:r>
+              <w:rPr>
+                <w:lang w:val="en-US"/>
+              </w:rPr>
+              <w:t>UserId</w:t>
+            </w:r>
+            <w:proofErr w:type="spellEnd"/>
           </w:p>
         </w:tc>
       </w:tr>
@@ -1268,12 +1994,14 @@
               </w:rPr>
               <w:t xml:space="preserve">string </w:t>
             </w:r>
+            <w:proofErr w:type="spellStart"/>
             <w:r>
               <w:rPr>
                 <w:lang w:val="en-US"/>
               </w:rPr>
               <w:t>PasswordHash</w:t>
             </w:r>
+            <w:proofErr w:type="spellEnd"/>
           </w:p>
         </w:tc>
         <w:tc>
@@ -1291,8 +2019,16 @@
               <w:rPr>
                 <w:lang w:val="en-US"/>
               </w:rPr>
-              <w:t>Int TournamentNumber</w:t>
-            </w:r>
+              <w:t xml:space="preserve">Int </w:t>
+            </w:r>
+            <w:proofErr w:type="spellStart"/>
+            <w:r>
+              <w:rPr>
+                <w:lang w:val="en-US"/>
+              </w:rPr>
+              <w:t>TournamentNumber</w:t>
+            </w:r>
+            <w:proofErr w:type="spellEnd"/>
           </w:p>
         </w:tc>
       </w:tr>
@@ -1420,8 +2156,16 @@
               <w:rPr>
                 <w:lang w:val="en-US"/>
               </w:rPr>
-              <w:t>Enum UserImage</w:t>
-            </w:r>
+              <w:t xml:space="preserve">Enum </w:t>
+            </w:r>
+            <w:proofErr w:type="spellStart"/>
+            <w:r>
+              <w:rPr>
+                <w:lang w:val="en-US"/>
+              </w:rPr>
+              <w:t>UserImage</w:t>
+            </w:r>
+            <w:proofErr w:type="spellEnd"/>
           </w:p>
           <w:p>
             <w:pPr>
@@ -1566,18 +2310,28 @@
                 <w:lang w:val="en-US"/>
               </w:rPr>
             </w:pPr>
-            <w:r>
-              <w:rPr>
-                <w:lang w:val="en-US"/>
-              </w:rPr>
-              <w:t xml:space="preserve">DateTime? </w:t>
-            </w:r>
+            <w:proofErr w:type="spellStart"/>
+            <w:r>
+              <w:rPr>
+                <w:lang w:val="en-US"/>
+              </w:rPr>
+              <w:t>DateTime</w:t>
+            </w:r>
+            <w:proofErr w:type="spellEnd"/>
+            <w:r>
+              <w:rPr>
+                <w:lang w:val="en-US"/>
+              </w:rPr>
+              <w:t xml:space="preserve">? </w:t>
+            </w:r>
+            <w:proofErr w:type="spellStart"/>
             <w:r>
               <w:rPr>
                 <w:lang w:val="en-US"/>
               </w:rPr>
               <w:t>TokenExpiresAt</w:t>
             </w:r>
+            <w:proofErr w:type="spellEnd"/>
           </w:p>
         </w:tc>
         <w:tc>
@@ -1602,7 +2356,6 @@
           <w:lang w:val="en-US"/>
         </w:rPr>
       </w:pPr>
-      <w:bookmarkStart w:id="3" w:name="_Toc197146774"/>
     </w:p>
     <w:p>
       <w:pPr>
@@ -1617,11 +2370,33 @@
         </w:rPr>
         <w:t xml:space="preserve">I also implemented functions like </w:t>
       </w:r>
-      <w:r>
-        <w:rPr>
-          <w:lang w:val="en-US"/>
-        </w:rPr>
-        <w:t xml:space="preserve">HashValue, which turns the Token and Password into a hash and also </w:t>
+      <w:proofErr w:type="spellStart"/>
+      <w:r>
+        <w:rPr>
+          <w:lang w:val="en-US"/>
+        </w:rPr>
+        <w:t>HashValue</w:t>
+      </w:r>
+      <w:proofErr w:type="spellEnd"/>
+      <w:r>
+        <w:rPr>
+          <w:lang w:val="en-US"/>
+        </w:rPr>
+        <w:t xml:space="preserve">, which turns the Token and Password into a hash </w:t>
+      </w:r>
+      <w:proofErr w:type="gramStart"/>
+      <w:r>
+        <w:rPr>
+          <w:lang w:val="en-US"/>
+        </w:rPr>
+        <w:t>and also</w:t>
+      </w:r>
+      <w:proofErr w:type="gramEnd"/>
+      <w:r>
+        <w:rPr>
+          <w:lang w:val="en-US"/>
+        </w:rPr>
+        <w:t xml:space="preserve"> </w:t>
       </w:r>
       <w:r>
         <w:rPr>
@@ -1629,6 +2404,7 @@
         </w:rPr>
         <w:t xml:space="preserve">created the functions </w:t>
       </w:r>
+      <w:proofErr w:type="spellStart"/>
       <w:r>
         <w:rPr>
           <w:lang w:val="en-US"/>
@@ -1647,17 +2423,40 @@
         </w:rPr>
         <w:t>Token</w:t>
       </w:r>
-      <w:r>
-        <w:rPr>
-          <w:lang w:val="en-US"/>
-        </w:rPr>
-        <w:t>, SetImage</w:t>
-      </w:r>
-      <w:r>
-        <w:rPr>
-          <w:lang w:val="en-US"/>
-        </w:rPr>
-        <w:t xml:space="preserve"> and SetPassword. </w:t>
+      <w:proofErr w:type="spellEnd"/>
+      <w:r>
+        <w:rPr>
+          <w:lang w:val="en-US"/>
+        </w:rPr>
+        <w:t xml:space="preserve">, </w:t>
+      </w:r>
+      <w:proofErr w:type="spellStart"/>
+      <w:r>
+        <w:rPr>
+          <w:lang w:val="en-US"/>
+        </w:rPr>
+        <w:t>SetImage</w:t>
+      </w:r>
+      <w:proofErr w:type="spellEnd"/>
+      <w:r>
+        <w:rPr>
+          <w:lang w:val="en-US"/>
+        </w:rPr>
+        <w:t xml:space="preserve"> and </w:t>
+      </w:r>
+      <w:proofErr w:type="spellStart"/>
+      <w:r>
+        <w:rPr>
+          <w:lang w:val="en-US"/>
+        </w:rPr>
+        <w:t>SetPassword</w:t>
+      </w:r>
+      <w:proofErr w:type="spellEnd"/>
+      <w:r>
+        <w:rPr>
+          <w:lang w:val="en-US"/>
+        </w:rPr>
+        <w:t xml:space="preserve">. </w:t>
       </w:r>
     </w:p>
     <w:p>
@@ -1667,6 +2466,7 @@
           <w:lang w:val="en-US"/>
         </w:rPr>
       </w:pPr>
+      <w:bookmarkStart w:id="5" w:name="_Toc197228824"/>
       <w:r>
         <w:rPr>
           <w:lang w:val="en-US"/>
@@ -1703,7 +2503,7 @@
         </w:rPr>
         <w:t>)</w:t>
       </w:r>
-      <w:bookmarkEnd w:id="3"/>
+      <w:bookmarkEnd w:id="5"/>
     </w:p>
     <w:p>
       <w:pPr>
@@ -1735,12 +2535,14 @@
         </w:rPr>
         <w:t xml:space="preserve">, since I was not too sure </w:t>
       </w:r>
+      <w:proofErr w:type="gramStart"/>
       <w:r>
         <w:rPr>
           <w:lang w:val="en-US"/>
         </w:rPr>
         <w:t>on</w:t>
       </w:r>
+      <w:proofErr w:type="gramEnd"/>
       <w:r>
         <w:rPr>
           <w:lang w:val="en-US"/>
@@ -1793,7 +2595,21 @@
         <w:rPr>
           <w:lang w:val="en-US"/>
         </w:rPr>
-        <w:t xml:space="preserve">he finished product is able to establish a connection, close it and </w:t>
+        <w:t xml:space="preserve">he finished product </w:t>
+      </w:r>
+      <w:proofErr w:type="gramStart"/>
+      <w:r>
+        <w:rPr>
+          <w:lang w:val="en-US"/>
+        </w:rPr>
+        <w:t>is able to</w:t>
+      </w:r>
+      <w:proofErr w:type="gramEnd"/>
+      <w:r>
+        <w:rPr>
+          <w:lang w:val="en-US"/>
+        </w:rPr>
+        <w:t xml:space="preserve"> establish a connection, close it and </w:t>
       </w:r>
       <w:r>
         <w:rPr>
@@ -1913,11 +2729,12 @@
           <w:lang w:val="en-US"/>
         </w:rPr>
       </w:pPr>
-      <w:r>
-        <w:rPr>
-          <w:lang w:val="en-US"/>
-        </w:rPr>
-        <w:t>Creating the HTTP Server and the route</w:t>
+      <w:bookmarkStart w:id="6" w:name="_Toc197228825"/>
+      <w:r>
+        <w:rPr>
+          <w:lang w:val="en-US"/>
+        </w:rPr>
+        <w:t>HTTP Server and the route</w:t>
       </w:r>
       <w:r>
         <w:rPr>
@@ -1935,7 +2752,7 @@
         <w:rPr>
           <w:lang w:val="en-US"/>
         </w:rPr>
-        <w:t>6</w:t>
+        <w:t>7</w:t>
       </w:r>
       <w:r>
         <w:rPr>
@@ -1949,6 +2766,7 @@
         </w:rPr>
         <w:t>h)</w:t>
       </w:r>
+      <w:bookmarkEnd w:id="6"/>
     </w:p>
     <w:p>
       <w:pPr>
@@ -1956,12 +2774,42 @@
           <w:lang w:val="en-US"/>
         </w:rPr>
       </w:pPr>
-      <w:r>
-        <w:rPr>
-          <w:lang w:val="en-US"/>
-        </w:rPr>
-        <w:t>The HTTP consists of the Server and an router. The Http consists of the function StartAsync</w:t>
-      </w:r>
+      <w:proofErr w:type="gramStart"/>
+      <w:r>
+        <w:rPr>
+          <w:lang w:val="en-US"/>
+        </w:rPr>
+        <w:t>The HTTP</w:t>
+      </w:r>
+      <w:proofErr w:type="gramEnd"/>
+      <w:r>
+        <w:rPr>
+          <w:lang w:val="en-US"/>
+        </w:rPr>
+        <w:t xml:space="preserve"> consists of the Server and </w:t>
+      </w:r>
+      <w:proofErr w:type="gramStart"/>
+      <w:r>
+        <w:rPr>
+          <w:lang w:val="en-US"/>
+        </w:rPr>
+        <w:t>an</w:t>
+      </w:r>
+      <w:proofErr w:type="gramEnd"/>
+      <w:r>
+        <w:rPr>
+          <w:lang w:val="en-US"/>
+        </w:rPr>
+        <w:t xml:space="preserve"> router. The Http consists of the function </w:t>
+      </w:r>
+      <w:proofErr w:type="spellStart"/>
+      <w:r>
+        <w:rPr>
+          <w:lang w:val="en-US"/>
+        </w:rPr>
+        <w:t>StartAsync</w:t>
+      </w:r>
+      <w:proofErr w:type="spellEnd"/>
       <w:r>
         <w:rPr>
           <w:lang w:val="en-US"/>
@@ -1974,12 +2822,14 @@
         </w:rPr>
         <w:t xml:space="preserve"> </w:t>
       </w:r>
+      <w:proofErr w:type="spellStart"/>
       <w:r>
         <w:rPr>
           <w:lang w:val="en-US"/>
         </w:rPr>
         <w:t>HandleRequestAsync</w:t>
       </w:r>
+      <w:proofErr w:type="spellEnd"/>
       <w:r>
         <w:rPr>
           <w:lang w:val="en-US"/>
@@ -2008,13 +2858,91 @@
         <w:rPr>
           <w:lang w:val="en-US"/>
         </w:rPr>
-        <w:t xml:space="preserve"> RequestRouter consists of AddRoute, RouteReqeustAsync</w:t>
-      </w:r>
-      <w:r>
-        <w:rPr>
-          <w:lang w:val="en-US"/>
-        </w:rPr>
-        <w:t xml:space="preserve"> and a new class called RouteComparer that implements IEqualityComparer, in order to compare the routes efficiently.</w:t>
+        <w:t xml:space="preserve"> </w:t>
+      </w:r>
+      <w:proofErr w:type="spellStart"/>
+      <w:r>
+        <w:rPr>
+          <w:lang w:val="en-US"/>
+        </w:rPr>
+        <w:t>RequestRouter</w:t>
+      </w:r>
+      <w:proofErr w:type="spellEnd"/>
+      <w:r>
+        <w:rPr>
+          <w:lang w:val="en-US"/>
+        </w:rPr>
+        <w:t xml:space="preserve"> consists of </w:t>
+      </w:r>
+      <w:proofErr w:type="spellStart"/>
+      <w:r>
+        <w:rPr>
+          <w:lang w:val="en-US"/>
+        </w:rPr>
+        <w:t>AddRoute</w:t>
+      </w:r>
+      <w:proofErr w:type="spellEnd"/>
+      <w:r>
+        <w:rPr>
+          <w:lang w:val="en-US"/>
+        </w:rPr>
+        <w:t xml:space="preserve">, </w:t>
+      </w:r>
+      <w:proofErr w:type="spellStart"/>
+      <w:r>
+        <w:rPr>
+          <w:lang w:val="en-US"/>
+        </w:rPr>
+        <w:t>RouteReqeustAsync</w:t>
+      </w:r>
+      <w:proofErr w:type="spellEnd"/>
+      <w:r>
+        <w:rPr>
+          <w:lang w:val="en-US"/>
+        </w:rPr>
+        <w:t xml:space="preserve"> and a new class called </w:t>
+      </w:r>
+      <w:proofErr w:type="spellStart"/>
+      <w:r>
+        <w:rPr>
+          <w:lang w:val="en-US"/>
+        </w:rPr>
+        <w:t>RouteComparer</w:t>
+      </w:r>
+      <w:proofErr w:type="spellEnd"/>
+      <w:r>
+        <w:rPr>
+          <w:lang w:val="en-US"/>
+        </w:rPr>
+        <w:t xml:space="preserve"> that implements </w:t>
+      </w:r>
+      <w:proofErr w:type="spellStart"/>
+      <w:r>
+        <w:rPr>
+          <w:lang w:val="en-US"/>
+        </w:rPr>
+        <w:t>IEqualityComparer</w:t>
+      </w:r>
+      <w:proofErr w:type="spellEnd"/>
+      <w:r>
+        <w:rPr>
+          <w:lang w:val="en-US"/>
+        </w:rPr>
+        <w:t xml:space="preserve">, </w:t>
+      </w:r>
+      <w:proofErr w:type="gramStart"/>
+      <w:r>
+        <w:rPr>
+          <w:lang w:val="en-US"/>
+        </w:rPr>
+        <w:t>in order to</w:t>
+      </w:r>
+      <w:proofErr w:type="gramEnd"/>
+      <w:r>
+        <w:rPr>
+          <w:lang w:val="en-US"/>
+        </w:rPr>
+        <w:t xml:space="preserve"> compare the routes efficiently.</w:t>
       </w:r>
       <w:r>
         <w:rPr>
@@ -2030,18 +2958,38 @@
           <w:lang w:val="en-US"/>
         </w:rPr>
       </w:pPr>
-      <w:r>
-        <w:rPr>
-          <w:lang w:val="en-US"/>
-        </w:rPr>
-        <w:t>Creating the TCP Server for the Tournament</w:t>
-      </w:r>
-      <w:r>
-        <w:rPr>
-          <w:lang w:val="en-US"/>
-        </w:rPr>
-        <w:t xml:space="preserve"> (3h)</w:t>
-      </w:r>
+      <w:bookmarkStart w:id="7" w:name="_Toc197228826"/>
+      <w:r>
+        <w:rPr>
+          <w:lang w:val="en-US"/>
+        </w:rPr>
+        <w:t>TCP Server for the Tournament</w:t>
+      </w:r>
+      <w:r>
+        <w:rPr>
+          <w:lang w:val="en-US"/>
+        </w:rPr>
+        <w:t xml:space="preserve"> (</w:t>
+      </w:r>
+      <w:r>
+        <w:rPr>
+          <w:lang w:val="en-US"/>
+        </w:rPr>
+        <w:t>4</w:t>
+      </w:r>
+      <w:r>
+        <w:rPr>
+          <w:lang w:val="en-US"/>
+        </w:rPr>
+        <w:t>.5</w:t>
+      </w:r>
+      <w:r>
+        <w:rPr>
+          <w:lang w:val="en-US"/>
+        </w:rPr>
+        <w:t>h)</w:t>
+      </w:r>
+      <w:bookmarkEnd w:id="7"/>
     </w:p>
     <w:p>
       <w:pPr>
@@ -2053,7 +3001,21 @@
         <w:rPr>
           <w:lang w:val="en-US"/>
         </w:rPr>
-        <w:t xml:space="preserve">Since Im creating the TCP server ahead </w:t>
+        <w:t xml:space="preserve">Since </w:t>
+      </w:r>
+      <w:proofErr w:type="spellStart"/>
+      <w:r>
+        <w:rPr>
+          <w:lang w:val="en-US"/>
+        </w:rPr>
+        <w:t>Im</w:t>
+      </w:r>
+      <w:proofErr w:type="spellEnd"/>
+      <w:r>
+        <w:rPr>
+          <w:lang w:val="en-US"/>
+        </w:rPr>
+        <w:t xml:space="preserve"> creating the TCP server ahead </w:t>
       </w:r>
       <w:r>
         <w:rPr>
@@ -2071,8 +3033,16 @@
         <w:rPr>
           <w:lang w:val="en-US"/>
         </w:rPr>
-        <w:t xml:space="preserve"> data</w:t>
-      </w:r>
+        <w:t xml:space="preserve"> </w:t>
+      </w:r>
+      <w:proofErr w:type="gramStart"/>
+      <w:r>
+        <w:rPr>
+          <w:lang w:val="en-US"/>
+        </w:rPr>
+        <w:t>data</w:t>
+      </w:r>
+      <w:proofErr w:type="gramEnd"/>
       <w:r>
         <w:rPr>
           <w:lang w:val="en-US"/>
@@ -2095,7 +3065,21 @@
         <w:rPr>
           <w:lang w:val="en-US"/>
         </w:rPr>
-        <w:t xml:space="preserve"> test it. I have to admit that this </w:t>
+        <w:t xml:space="preserve"> test it. I </w:t>
+      </w:r>
+      <w:proofErr w:type="gramStart"/>
+      <w:r>
+        <w:rPr>
+          <w:lang w:val="en-US"/>
+        </w:rPr>
+        <w:t>have to</w:t>
+      </w:r>
+      <w:proofErr w:type="gramEnd"/>
+      <w:r>
+        <w:rPr>
+          <w:lang w:val="en-US"/>
+        </w:rPr>
+        <w:t xml:space="preserve"> admit that this </w:t>
       </w:r>
       <w:r>
         <w:rPr>
@@ -2113,20 +3097,227 @@
         <w:rPr>
           <w:lang w:val="en-US"/>
         </w:rPr>
-        <w:t xml:space="preserve">create the basic structure and do the actually implementation in the tournament branch. </w:t>
-      </w:r>
-      <w:r>
-        <w:rPr>
-          <w:lang w:val="en-US"/>
-        </w:rPr>
-        <w:t>Suddenly stopping and continuing with the services would probably cause thing like conflicts which would take me time to fix it, which I most defin</w:t>
-      </w:r>
-      <w:r>
-        <w:rPr>
-          <w:lang w:val="en-US"/>
-        </w:rPr>
-        <w:t>itely not have.</w:t>
-      </w:r>
+        <w:t xml:space="preserve">create the basic structure and do the </w:t>
+      </w:r>
+      <w:proofErr w:type="gramStart"/>
+      <w:r>
+        <w:rPr>
+          <w:lang w:val="en-US"/>
+        </w:rPr>
+        <w:t>actually</w:t>
+      </w:r>
+      <w:proofErr w:type="gramEnd"/>
+      <w:r>
+        <w:rPr>
+          <w:lang w:val="en-US"/>
+        </w:rPr>
+        <w:t xml:space="preserve"> implementation in the tournament branch. </w:t>
+      </w:r>
+      <w:r>
+        <w:rPr>
+          <w:lang w:val="en-US"/>
+        </w:rPr>
+        <w:t xml:space="preserve">Suddenly stopping and continuing with the services would probably cause </w:t>
+      </w:r>
+      <w:proofErr w:type="gramStart"/>
+      <w:r>
+        <w:rPr>
+          <w:lang w:val="en-US"/>
+        </w:rPr>
+        <w:t>thing</w:t>
+      </w:r>
+      <w:proofErr w:type="gramEnd"/>
+      <w:r>
+        <w:rPr>
+          <w:lang w:val="en-US"/>
+        </w:rPr>
+        <w:t xml:space="preserve"> like conflicts which would take me time to fix </w:t>
+      </w:r>
+      <w:proofErr w:type="gramStart"/>
+      <w:r>
+        <w:rPr>
+          <w:lang w:val="en-US"/>
+        </w:rPr>
+        <w:t>it</w:t>
+      </w:r>
+      <w:proofErr w:type="gramEnd"/>
+      <w:r>
+        <w:rPr>
+          <w:lang w:val="en-US"/>
+        </w:rPr>
+        <w:t>, which I most defin</w:t>
+      </w:r>
+      <w:r>
+        <w:rPr>
+          <w:lang w:val="en-US"/>
+        </w:rPr>
+        <w:t xml:space="preserve">itely </w:t>
+      </w:r>
+      <w:proofErr w:type="gramStart"/>
+      <w:r>
+        <w:rPr>
+          <w:lang w:val="en-US"/>
+        </w:rPr>
+        <w:t>not</w:t>
+      </w:r>
+      <w:proofErr w:type="gramEnd"/>
+      <w:r>
+        <w:rPr>
+          <w:lang w:val="en-US"/>
+        </w:rPr>
+        <w:t xml:space="preserve"> have.</w:t>
+      </w:r>
+    </w:p>
+    <w:p>
+      <w:pPr>
+        <w:pStyle w:val="berschrift1"/>
+        <w:rPr>
+          <w:lang w:val="en-US"/>
+        </w:rPr>
+      </w:pPr>
+      <w:bookmarkStart w:id="8" w:name="_Toc197228827"/>
+      <w:r>
+        <w:rPr>
+          <w:lang w:val="en-US"/>
+        </w:rPr>
+        <w:t>Implementing Business Logic</w:t>
+      </w:r>
+      <w:bookmarkEnd w:id="8"/>
+    </w:p>
+    <w:p>
+      <w:pPr>
+        <w:pStyle w:val="berschrift2"/>
+        <w:rPr>
+          <w:lang w:val="en-US"/>
+        </w:rPr>
+      </w:pPr>
+      <w:bookmarkStart w:id="9" w:name="_Toc197228828"/>
+      <w:r>
+        <w:rPr>
+          <w:lang w:val="en-US"/>
+        </w:rPr>
+        <w:t>Login</w:t>
+      </w:r>
+      <w:r>
+        <w:rPr>
+          <w:lang w:val="en-US"/>
+        </w:rPr>
+        <w:t xml:space="preserve">, </w:t>
+      </w:r>
+      <w:r>
+        <w:rPr>
+          <w:lang w:val="en-US"/>
+        </w:rPr>
+        <w:t>Register</w:t>
+      </w:r>
+      <w:bookmarkEnd w:id="9"/>
+      <w:r>
+        <w:rPr>
+          <w:lang w:val="en-US"/>
+        </w:rPr>
+        <w:t xml:space="preserve"> and </w:t>
+      </w:r>
+      <w:r>
+        <w:rPr>
+          <w:lang w:val="en-US"/>
+        </w:rPr>
+        <w:t>Token Authentication</w:t>
+      </w:r>
+      <w:r>
+        <w:rPr>
+          <w:lang w:val="en-US"/>
+        </w:rPr>
+        <w:t xml:space="preserve"> </w:t>
+      </w:r>
+      <w:r>
+        <w:rPr>
+          <w:lang w:val="en-US"/>
+        </w:rPr>
+        <w:t>(7h)</w:t>
+      </w:r>
+    </w:p>
+    <w:p>
+      <w:pPr>
+        <w:rPr>
+          <w:lang w:val="en-US"/>
+        </w:rPr>
+      </w:pPr>
+      <w:r>
+        <w:rPr>
+          <w:lang w:val="en-US"/>
+        </w:rPr>
+        <w:t xml:space="preserve">Since I already created the database </w:t>
+      </w:r>
+      <w:proofErr w:type="spellStart"/>
+      <w:proofErr w:type="gramStart"/>
+      <w:r>
+        <w:rPr>
+          <w:lang w:val="en-US"/>
+        </w:rPr>
+        <w:t>aswell</w:t>
+      </w:r>
+      <w:proofErr w:type="spellEnd"/>
+      <w:proofErr w:type="gramEnd"/>
+      <w:r>
+        <w:rPr>
+          <w:lang w:val="en-US"/>
+        </w:rPr>
+        <w:t xml:space="preserve"> as the http server and the routes, </w:t>
+      </w:r>
+      <w:proofErr w:type="gramStart"/>
+      <w:r>
+        <w:rPr>
+          <w:lang w:val="en-US"/>
+        </w:rPr>
+        <w:t>only</w:t>
+      </w:r>
+      <w:proofErr w:type="gramEnd"/>
+      <w:r>
+        <w:rPr>
+          <w:lang w:val="en-US"/>
+        </w:rPr>
+        <w:t xml:space="preserve"> thing missing</w:t>
+      </w:r>
+      <w:r>
+        <w:rPr>
+          <w:lang w:val="en-US"/>
+        </w:rPr>
+        <w:t xml:space="preserve"> are the controllers, services and repositories, on which I will start working now </w:t>
+      </w:r>
+      <w:proofErr w:type="gramStart"/>
+      <w:r>
+        <w:rPr>
+          <w:lang w:val="en-US"/>
+        </w:rPr>
+        <w:t>in order to</w:t>
+      </w:r>
+      <w:proofErr w:type="gramEnd"/>
+      <w:r>
+        <w:rPr>
+          <w:lang w:val="en-US"/>
+        </w:rPr>
+        <w:t xml:space="preserve"> implement </w:t>
+      </w:r>
+      <w:r>
+        <w:rPr>
+          <w:lang w:val="en-US"/>
+        </w:rPr>
+        <w:t>Login and Register.</w:t>
+      </w:r>
+      <w:r>
+        <w:rPr>
+          <w:lang w:val="en-US"/>
+        </w:rPr>
+        <w:t xml:space="preserve"> I also decided on adding the token now, this took way longer than expected however, since I kept running into issues.</w:t>
+      </w:r>
+    </w:p>
+    <w:p>
+      <w:pPr>
+        <w:pStyle w:val="berschrift2"/>
+        <w:rPr>
+          <w:lang w:val="en-US"/>
+        </w:rPr>
+      </w:pPr>
     </w:p>
     <w:p>
       <w:pPr>
@@ -2356,8 +3547,13 @@
       <w:tab/>
     </w:r>
     <w:r>
-      <w:t>Panel Exam</w:t>
+      <w:t xml:space="preserve">Panel </w:t>
     </w:r>
+    <w:proofErr w:type="spellStart"/>
+    <w:r>
+      <w:t>Exam</w:t>
+    </w:r>
+    <w:proofErr w:type="spellEnd"/>
   </w:p>
 </w:hdr>
 </file>

</xml_diff>

<commit_message>
Implemented edit profile GET and PUT, as well as first token authorization
</commit_message>
<xml_diff>
--- a/Documents/Sports Exercise Battle.docx
+++ b/Documents/Sports Exercise Battle.docx
@@ -3318,6 +3318,173 @@
           <w:lang w:val="en-US"/>
         </w:rPr>
       </w:pPr>
+      <w:r>
+        <w:rPr>
+          <w:lang w:val="en-US"/>
+        </w:rPr>
+        <w:t>Edit Profile</w:t>
+      </w:r>
+      <w:r>
+        <w:rPr>
+          <w:lang w:val="en-US"/>
+        </w:rPr>
+        <w:t xml:space="preserve"> </w:t>
+      </w:r>
+      <w:r>
+        <w:rPr>
+          <w:lang w:val="en-US"/>
+        </w:rPr>
+        <w:t>(3</w:t>
+      </w:r>
+      <w:r>
+        <w:rPr>
+          <w:lang w:val="en-US"/>
+        </w:rPr>
+        <w:t>.5</w:t>
+      </w:r>
+      <w:r>
+        <w:rPr>
+          <w:lang w:val="en-US"/>
+        </w:rPr>
+        <w:t>h)</w:t>
+      </w:r>
+    </w:p>
+    <w:p>
+      <w:pPr>
+        <w:rPr>
+          <w:lang w:val="en-US"/>
+        </w:rPr>
+      </w:pPr>
+      <w:r>
+        <w:rPr>
+          <w:lang w:val="en-US"/>
+        </w:rPr>
+        <w:t>I’m using</w:t>
+      </w:r>
+      <w:r>
+        <w:rPr>
+          <w:lang w:val="en-US"/>
+        </w:rPr>
+        <w:t xml:space="preserve"> the </w:t>
+      </w:r>
+      <w:proofErr w:type="spellStart"/>
+      <w:r>
+        <w:rPr>
+          <w:lang w:val="en-US"/>
+        </w:rPr>
+        <w:t>UserController</w:t>
+      </w:r>
+      <w:proofErr w:type="spellEnd"/>
+      <w:r>
+        <w:rPr>
+          <w:lang w:val="en-US"/>
+        </w:rPr>
+        <w:t xml:space="preserve">, </w:t>
+      </w:r>
+      <w:proofErr w:type="spellStart"/>
+      <w:r>
+        <w:rPr>
+          <w:lang w:val="en-US"/>
+        </w:rPr>
+        <w:t>UserService</w:t>
+      </w:r>
+      <w:proofErr w:type="spellEnd"/>
+      <w:r>
+        <w:rPr>
+          <w:lang w:val="en-US"/>
+        </w:rPr>
+        <w:t xml:space="preserve"> and </w:t>
+      </w:r>
+      <w:proofErr w:type="spellStart"/>
+      <w:r>
+        <w:rPr>
+          <w:lang w:val="en-US"/>
+        </w:rPr>
+        <w:t>UserRepository</w:t>
+      </w:r>
+      <w:proofErr w:type="spellEnd"/>
+      <w:r>
+        <w:rPr>
+          <w:lang w:val="en-US"/>
+        </w:rPr>
+        <w:t xml:space="preserve"> for this.</w:t>
+      </w:r>
+      <w:r>
+        <w:rPr>
+          <w:lang w:val="en-US"/>
+        </w:rPr>
+        <w:t xml:space="preserve"> </w:t>
+      </w:r>
+      <w:r>
+        <w:rPr>
+          <w:lang w:val="en-US"/>
+        </w:rPr>
+        <w:t xml:space="preserve">A get request to visit </w:t>
+      </w:r>
+      <w:proofErr w:type="spellStart"/>
+      <w:r>
+        <w:rPr>
+          <w:lang w:val="en-US"/>
+        </w:rPr>
+        <w:t>aour</w:t>
+      </w:r>
+      <w:proofErr w:type="spellEnd"/>
+      <w:r>
+        <w:rPr>
+          <w:lang w:val="en-US"/>
+        </w:rPr>
+        <w:t xml:space="preserve"> own profile and put to update it can be made. </w:t>
+      </w:r>
+      <w:r>
+        <w:rPr>
+          <w:lang w:val="en-US"/>
+        </w:rPr>
+        <w:t xml:space="preserve">The only </w:t>
+      </w:r>
+      <w:r>
+        <w:rPr>
+          <w:lang w:val="en-US"/>
+        </w:rPr>
+        <w:t xml:space="preserve">reason it took this long was because I </w:t>
+      </w:r>
+      <w:r>
+        <w:rPr>
+          <w:lang w:val="en-US"/>
+        </w:rPr>
+        <w:t xml:space="preserve">overlooked </w:t>
+      </w:r>
+      <w:proofErr w:type="gramStart"/>
+      <w:r>
+        <w:rPr>
+          <w:lang w:val="en-US"/>
+        </w:rPr>
+        <w:t>an !</w:t>
+      </w:r>
+      <w:proofErr w:type="gramEnd"/>
+      <w:r>
+        <w:rPr>
+          <w:lang w:val="en-US"/>
+        </w:rPr>
+        <w:t xml:space="preserve"> and ended up changing my code because of this and had to change it back afterward</w:t>
+      </w:r>
+      <w:r>
+        <w:rPr>
+          <w:lang w:val="en-US"/>
+        </w:rPr>
+        <w:t>s</w:t>
+      </w:r>
+      <w:r>
+        <w:rPr>
+          <w:lang w:val="en-US"/>
+        </w:rPr>
+        <w:t>.</w:t>
+      </w:r>
+      <w:r>
+        <w:rPr>
+          <w:lang w:val="en-US"/>
+        </w:rPr>
+        <w:t xml:space="preserve"> </w:t>
+      </w:r>
     </w:p>
     <w:p>
       <w:pPr>

</xml_diff>

<commit_message>
Works now, but entire code looks bad and destroyed.
</commit_message>
<xml_diff>
--- a/Documents/Sports Exercise Battle.docx
+++ b/Documents/Sports Exercise Battle.docx
@@ -1331,21 +1331,7 @@
         <w:rPr>
           <w:lang w:val="en-US"/>
         </w:rPr>
-        <w:t xml:space="preserve"> </w:t>
-      </w:r>
-      <w:proofErr w:type="gramStart"/>
-      <w:r>
-        <w:rPr>
-          <w:lang w:val="en-US"/>
-        </w:rPr>
-        <w:t>and also</w:t>
-      </w:r>
-      <w:proofErr w:type="gramEnd"/>
-      <w:r>
-        <w:rPr>
-          <w:lang w:val="en-US"/>
-        </w:rPr>
-        <w:t xml:space="preserve"> created another document in which I’m storing all my ideas.</w:t>
+        <w:t xml:space="preserve"> and also created another document in which I’m storing all my ideas.</w:t>
       </w:r>
     </w:p>
     <w:p>
@@ -1404,21 +1390,7 @@
         <w:rPr>
           <w:lang w:val="en-US"/>
         </w:rPr>
-        <w:t xml:space="preserve"> a tool </w:t>
-      </w:r>
-      <w:proofErr w:type="gramStart"/>
-      <w:r>
-        <w:rPr>
-          <w:lang w:val="en-US"/>
-        </w:rPr>
-        <w:t>in order to</w:t>
-      </w:r>
-      <w:proofErr w:type="gramEnd"/>
-      <w:r>
-        <w:rPr>
-          <w:lang w:val="en-US"/>
-        </w:rPr>
-        <w:t xml:space="preserve"> visualize and</w:t>
+        <w:t xml:space="preserve"> a tool in order to visualize and</w:t>
       </w:r>
       <w:r>
         <w:rPr>
@@ -1436,21 +1408,7 @@
         <w:rPr>
           <w:lang w:val="en-US"/>
         </w:rPr>
-        <w:t xml:space="preserve">to go overboard, create everything as </w:t>
-      </w:r>
-      <w:proofErr w:type="gramStart"/>
-      <w:r>
-        <w:rPr>
-          <w:lang w:val="en-US"/>
-        </w:rPr>
-        <w:t>professional</w:t>
-      </w:r>
-      <w:proofErr w:type="gramEnd"/>
-      <w:r>
-        <w:rPr>
-          <w:lang w:val="en-US"/>
-        </w:rPr>
-        <w:t xml:space="preserve"> as possible</w:t>
+        <w:t>to go overboard, create everything as professional as possible</w:t>
       </w:r>
       <w:r>
         <w:rPr>
@@ -1468,35 +1426,7 @@
         <w:rPr>
           <w:lang w:val="en-US"/>
         </w:rPr>
-        <w:t xml:space="preserve"> make implementing things later easier etc. At the </w:t>
-      </w:r>
-      <w:proofErr w:type="gramStart"/>
-      <w:r>
-        <w:rPr>
-          <w:lang w:val="en-US"/>
-        </w:rPr>
-        <w:t>end</w:t>
-      </w:r>
-      <w:proofErr w:type="gramEnd"/>
-      <w:r>
-        <w:rPr>
-          <w:lang w:val="en-US"/>
-        </w:rPr>
-        <w:t xml:space="preserve"> however, I decided on keeping things simple and only creating the tables that I </w:t>
-      </w:r>
-      <w:proofErr w:type="gramStart"/>
-      <w:r>
-        <w:rPr>
-          <w:lang w:val="en-US"/>
-        </w:rPr>
-        <w:t>actually needed</w:t>
-      </w:r>
-      <w:proofErr w:type="gramEnd"/>
-      <w:r>
-        <w:rPr>
-          <w:lang w:val="en-US"/>
-        </w:rPr>
-        <w:t>.</w:t>
+        <w:t xml:space="preserve"> make implementing things later easier etc. At the end however, I decided on keeping things simple and only creating the tables that I actually needed.</w:t>
       </w:r>
     </w:p>
     <w:p>
@@ -1734,21 +1664,7 @@
         <w:rPr>
           <w:lang w:val="en-US"/>
         </w:rPr>
-        <w:t xml:space="preserve">My first challenge was that I haven’t coded using C# in almost 5 months, since the university I currently am studying abroad at only offers Java, the good news however, is that we have worked a lot with TCP/WebSocket’s as well as REST, hence I feel more than confident starting this project. My first action will be to quickly revise our Software Engineering course </w:t>
-      </w:r>
-      <w:proofErr w:type="gramStart"/>
-      <w:r>
-        <w:rPr>
-          <w:lang w:val="en-US"/>
-        </w:rPr>
-        <w:t>in order to</w:t>
-      </w:r>
-      <w:proofErr w:type="gramEnd"/>
-      <w:r>
-        <w:rPr>
-          <w:lang w:val="en-US"/>
-        </w:rPr>
-        <w:t xml:space="preserve"> get fluent in C# again.</w:t>
+        <w:t>My first challenge was that I haven’t coded using C# in almost 5 months, since the university I currently am studying abroad at only offers Java, the good news however, is that we have worked a lot with TCP/WebSocket’s as well as REST, hence I feel more than confident starting this project. My first action will be to quickly revise our Software Engineering course in order to get fluent in C# again.</w:t>
       </w:r>
     </w:p>
     <w:p>
@@ -1761,35 +1677,7 @@
         <w:rPr>
           <w:lang w:val="en-US"/>
         </w:rPr>
-        <w:t xml:space="preserve">After going over the basics, I created the </w:t>
-      </w:r>
-      <w:proofErr w:type="gramStart"/>
-      <w:r>
-        <w:rPr>
-          <w:lang w:val="en-US"/>
-        </w:rPr>
-        <w:t>models</w:t>
-      </w:r>
-      <w:proofErr w:type="gramEnd"/>
-      <w:r>
-        <w:rPr>
-          <w:lang w:val="en-US"/>
-        </w:rPr>
-        <w:t xml:space="preserve"> “User” and “</w:t>
-      </w:r>
-      <w:proofErr w:type="spellStart"/>
-      <w:r>
-        <w:rPr>
-          <w:lang w:val="en-US"/>
-        </w:rPr>
-        <w:t>PushUpRecord</w:t>
-      </w:r>
-      <w:proofErr w:type="spellEnd"/>
-      <w:r>
-        <w:rPr>
-          <w:lang w:val="en-US"/>
-        </w:rPr>
-        <w:t xml:space="preserve">”, which contain all the data needed </w:t>
+        <w:t xml:space="preserve">After going over the basics, I created the models “User” and “PushUpRecord”, which contain all the data needed </w:t>
       </w:r>
       <w:r>
         <w:rPr>
@@ -1861,7 +1749,6 @@
                 <w:lang w:val="en-US"/>
               </w:rPr>
             </w:pPr>
-            <w:proofErr w:type="spellStart"/>
             <w:r>
               <w:rPr>
                 <w:b/>
@@ -1870,7 +1757,6 @@
               </w:rPr>
               <w:t>PushUpRecord</w:t>
             </w:r>
-            <w:proofErr w:type="spellEnd"/>
           </w:p>
         </w:tc>
       </w:tr>
@@ -1938,14 +1824,12 @@
               </w:rPr>
               <w:t xml:space="preserve">string </w:t>
             </w:r>
-            <w:proofErr w:type="spellStart"/>
             <w:r>
               <w:rPr>
                 <w:lang w:val="en-US"/>
               </w:rPr>
               <w:t>UserName</w:t>
             </w:r>
-            <w:proofErr w:type="spellEnd"/>
           </w:p>
         </w:tc>
         <w:tc>
@@ -1963,16 +1847,8 @@
               <w:rPr>
                 <w:lang w:val="en-US"/>
               </w:rPr>
-              <w:t xml:space="preserve">Int </w:t>
-            </w:r>
-            <w:proofErr w:type="spellStart"/>
-            <w:r>
-              <w:rPr>
-                <w:lang w:val="en-US"/>
-              </w:rPr>
-              <w:t>UserId</w:t>
-            </w:r>
-            <w:proofErr w:type="spellEnd"/>
+              <w:t>Int UserId</w:t>
+            </w:r>
           </w:p>
         </w:tc>
       </w:tr>
@@ -1994,14 +1870,12 @@
               </w:rPr>
               <w:t xml:space="preserve">string </w:t>
             </w:r>
-            <w:proofErr w:type="spellStart"/>
             <w:r>
               <w:rPr>
                 <w:lang w:val="en-US"/>
               </w:rPr>
               <w:t>PasswordHash</w:t>
             </w:r>
-            <w:proofErr w:type="spellEnd"/>
           </w:p>
         </w:tc>
         <w:tc>
@@ -2019,16 +1893,8 @@
               <w:rPr>
                 <w:lang w:val="en-US"/>
               </w:rPr>
-              <w:t xml:space="preserve">Int </w:t>
-            </w:r>
-            <w:proofErr w:type="spellStart"/>
-            <w:r>
-              <w:rPr>
-                <w:lang w:val="en-US"/>
-              </w:rPr>
-              <w:t>TournamentNumber</w:t>
-            </w:r>
-            <w:proofErr w:type="spellEnd"/>
+              <w:t>Int TournamentNumber</w:t>
+            </w:r>
           </w:p>
         </w:tc>
       </w:tr>
@@ -2156,16 +2022,8 @@
               <w:rPr>
                 <w:lang w:val="en-US"/>
               </w:rPr>
-              <w:t xml:space="preserve">Enum </w:t>
-            </w:r>
-            <w:proofErr w:type="spellStart"/>
-            <w:r>
-              <w:rPr>
-                <w:lang w:val="en-US"/>
-              </w:rPr>
-              <w:t>UserImage</w:t>
-            </w:r>
-            <w:proofErr w:type="spellEnd"/>
+              <w:t>Enum UserImage</w:t>
+            </w:r>
           </w:p>
           <w:p>
             <w:pPr>
@@ -2310,28 +2168,18 @@
                 <w:lang w:val="en-US"/>
               </w:rPr>
             </w:pPr>
-            <w:proofErr w:type="spellStart"/>
-            <w:r>
-              <w:rPr>
-                <w:lang w:val="en-US"/>
-              </w:rPr>
-              <w:t>DateTime</w:t>
-            </w:r>
-            <w:proofErr w:type="spellEnd"/>
-            <w:r>
-              <w:rPr>
-                <w:lang w:val="en-US"/>
-              </w:rPr>
-              <w:t xml:space="preserve">? </w:t>
-            </w:r>
-            <w:proofErr w:type="spellStart"/>
+            <w:r>
+              <w:rPr>
+                <w:lang w:val="en-US"/>
+              </w:rPr>
+              <w:t xml:space="preserve">DateTime? </w:t>
+            </w:r>
             <w:r>
               <w:rPr>
                 <w:lang w:val="en-US"/>
               </w:rPr>
               <w:t>TokenExpiresAt</w:t>
             </w:r>
-            <w:proofErr w:type="spellEnd"/>
           </w:p>
         </w:tc>
         <w:tc>
@@ -2370,33 +2218,11 @@
         </w:rPr>
         <w:t xml:space="preserve">I also implemented functions like </w:t>
       </w:r>
-      <w:proofErr w:type="spellStart"/>
-      <w:r>
-        <w:rPr>
-          <w:lang w:val="en-US"/>
-        </w:rPr>
-        <w:t>HashValue</w:t>
-      </w:r>
-      <w:proofErr w:type="spellEnd"/>
-      <w:r>
-        <w:rPr>
-          <w:lang w:val="en-US"/>
-        </w:rPr>
-        <w:t xml:space="preserve">, which turns the Token and Password into a hash </w:t>
-      </w:r>
-      <w:proofErr w:type="gramStart"/>
-      <w:r>
-        <w:rPr>
-          <w:lang w:val="en-US"/>
-        </w:rPr>
-        <w:t>and also</w:t>
-      </w:r>
-      <w:proofErr w:type="gramEnd"/>
-      <w:r>
-        <w:rPr>
-          <w:lang w:val="en-US"/>
-        </w:rPr>
-        <w:t xml:space="preserve"> </w:t>
+      <w:r>
+        <w:rPr>
+          <w:lang w:val="en-US"/>
+        </w:rPr>
+        <w:t xml:space="preserve">HashValue, which turns the Token and Password into a hash and also </w:t>
       </w:r>
       <w:r>
         <w:rPr>
@@ -2404,7 +2230,6 @@
         </w:rPr>
         <w:t xml:space="preserve">created the functions </w:t>
       </w:r>
-      <w:proofErr w:type="spellStart"/>
       <w:r>
         <w:rPr>
           <w:lang w:val="en-US"/>
@@ -2423,40 +2248,17 @@
         </w:rPr>
         <w:t>Token</w:t>
       </w:r>
-      <w:proofErr w:type="spellEnd"/>
-      <w:r>
-        <w:rPr>
-          <w:lang w:val="en-US"/>
-        </w:rPr>
-        <w:t xml:space="preserve">, </w:t>
-      </w:r>
-      <w:proofErr w:type="spellStart"/>
-      <w:r>
-        <w:rPr>
-          <w:lang w:val="en-US"/>
-        </w:rPr>
-        <w:t>SetImage</w:t>
-      </w:r>
-      <w:proofErr w:type="spellEnd"/>
-      <w:r>
-        <w:rPr>
-          <w:lang w:val="en-US"/>
-        </w:rPr>
-        <w:t xml:space="preserve"> and </w:t>
-      </w:r>
-      <w:proofErr w:type="spellStart"/>
-      <w:r>
-        <w:rPr>
-          <w:lang w:val="en-US"/>
-        </w:rPr>
-        <w:t>SetPassword</w:t>
-      </w:r>
-      <w:proofErr w:type="spellEnd"/>
-      <w:r>
-        <w:rPr>
-          <w:lang w:val="en-US"/>
-        </w:rPr>
-        <w:t xml:space="preserve">. </w:t>
+      <w:r>
+        <w:rPr>
+          <w:lang w:val="en-US"/>
+        </w:rPr>
+        <w:t>, SetImage</w:t>
+      </w:r>
+      <w:r>
+        <w:rPr>
+          <w:lang w:val="en-US"/>
+        </w:rPr>
+        <w:t xml:space="preserve"> and SetPassword. </w:t>
       </w:r>
     </w:p>
     <w:p>
@@ -2535,14 +2337,12 @@
         </w:rPr>
         <w:t xml:space="preserve">, since I was not too sure </w:t>
       </w:r>
-      <w:proofErr w:type="gramStart"/>
       <w:r>
         <w:rPr>
           <w:lang w:val="en-US"/>
         </w:rPr>
         <w:t>on</w:t>
       </w:r>
-      <w:proofErr w:type="gramEnd"/>
       <w:r>
         <w:rPr>
           <w:lang w:val="en-US"/>
@@ -2595,21 +2395,7 @@
         <w:rPr>
           <w:lang w:val="en-US"/>
         </w:rPr>
-        <w:t xml:space="preserve">he finished product </w:t>
-      </w:r>
-      <w:proofErr w:type="gramStart"/>
-      <w:r>
-        <w:rPr>
-          <w:lang w:val="en-US"/>
-        </w:rPr>
-        <w:t>is able to</w:t>
-      </w:r>
-      <w:proofErr w:type="gramEnd"/>
-      <w:r>
-        <w:rPr>
-          <w:lang w:val="en-US"/>
-        </w:rPr>
-        <w:t xml:space="preserve"> establish a connection, close it and </w:t>
+        <w:t xml:space="preserve">he finished product is able to establish a connection, close it and </w:t>
       </w:r>
       <w:r>
         <w:rPr>
@@ -2774,42 +2560,12 @@
           <w:lang w:val="en-US"/>
         </w:rPr>
       </w:pPr>
-      <w:proofErr w:type="gramStart"/>
-      <w:r>
-        <w:rPr>
-          <w:lang w:val="en-US"/>
-        </w:rPr>
-        <w:t>The HTTP</w:t>
-      </w:r>
-      <w:proofErr w:type="gramEnd"/>
-      <w:r>
-        <w:rPr>
-          <w:lang w:val="en-US"/>
-        </w:rPr>
-        <w:t xml:space="preserve"> consists of the Server and </w:t>
-      </w:r>
-      <w:proofErr w:type="gramStart"/>
-      <w:r>
-        <w:rPr>
-          <w:lang w:val="en-US"/>
-        </w:rPr>
-        <w:t>an</w:t>
-      </w:r>
-      <w:proofErr w:type="gramEnd"/>
-      <w:r>
-        <w:rPr>
-          <w:lang w:val="en-US"/>
-        </w:rPr>
-        <w:t xml:space="preserve"> router. The Http consists of the function </w:t>
-      </w:r>
-      <w:proofErr w:type="spellStart"/>
-      <w:r>
-        <w:rPr>
-          <w:lang w:val="en-US"/>
-        </w:rPr>
-        <w:t>StartAsync</w:t>
-      </w:r>
-      <w:proofErr w:type="spellEnd"/>
+      <w:r>
+        <w:rPr>
+          <w:lang w:val="en-US"/>
+        </w:rPr>
+        <w:t>The HTTP consists of the Server and an router. The Http consists of the function StartAsync</w:t>
+      </w:r>
       <w:r>
         <w:rPr>
           <w:lang w:val="en-US"/>
@@ -2822,14 +2578,12 @@
         </w:rPr>
         <w:t xml:space="preserve"> </w:t>
       </w:r>
-      <w:proofErr w:type="spellStart"/>
       <w:r>
         <w:rPr>
           <w:lang w:val="en-US"/>
         </w:rPr>
         <w:t>HandleRequestAsync</w:t>
       </w:r>
-      <w:proofErr w:type="spellEnd"/>
       <w:r>
         <w:rPr>
           <w:lang w:val="en-US"/>
@@ -2858,91 +2612,13 @@
         <w:rPr>
           <w:lang w:val="en-US"/>
         </w:rPr>
-        <w:t xml:space="preserve"> </w:t>
-      </w:r>
-      <w:proofErr w:type="spellStart"/>
-      <w:r>
-        <w:rPr>
-          <w:lang w:val="en-US"/>
-        </w:rPr>
-        <w:t>RequestRouter</w:t>
-      </w:r>
-      <w:proofErr w:type="spellEnd"/>
-      <w:r>
-        <w:rPr>
-          <w:lang w:val="en-US"/>
-        </w:rPr>
-        <w:t xml:space="preserve"> consists of </w:t>
-      </w:r>
-      <w:proofErr w:type="spellStart"/>
-      <w:r>
-        <w:rPr>
-          <w:lang w:val="en-US"/>
-        </w:rPr>
-        <w:t>AddRoute</w:t>
-      </w:r>
-      <w:proofErr w:type="spellEnd"/>
-      <w:r>
-        <w:rPr>
-          <w:lang w:val="en-US"/>
-        </w:rPr>
-        <w:t xml:space="preserve">, </w:t>
-      </w:r>
-      <w:proofErr w:type="spellStart"/>
-      <w:r>
-        <w:rPr>
-          <w:lang w:val="en-US"/>
-        </w:rPr>
-        <w:t>RouteReqeustAsync</w:t>
-      </w:r>
-      <w:proofErr w:type="spellEnd"/>
-      <w:r>
-        <w:rPr>
-          <w:lang w:val="en-US"/>
-        </w:rPr>
-        <w:t xml:space="preserve"> and a new class called </w:t>
-      </w:r>
-      <w:proofErr w:type="spellStart"/>
-      <w:r>
-        <w:rPr>
-          <w:lang w:val="en-US"/>
-        </w:rPr>
-        <w:t>RouteComparer</w:t>
-      </w:r>
-      <w:proofErr w:type="spellEnd"/>
-      <w:r>
-        <w:rPr>
-          <w:lang w:val="en-US"/>
-        </w:rPr>
-        <w:t xml:space="preserve"> that implements </w:t>
-      </w:r>
-      <w:proofErr w:type="spellStart"/>
-      <w:r>
-        <w:rPr>
-          <w:lang w:val="en-US"/>
-        </w:rPr>
-        <w:t>IEqualityComparer</w:t>
-      </w:r>
-      <w:proofErr w:type="spellEnd"/>
-      <w:r>
-        <w:rPr>
-          <w:lang w:val="en-US"/>
-        </w:rPr>
-        <w:t xml:space="preserve">, </w:t>
-      </w:r>
-      <w:proofErr w:type="gramStart"/>
-      <w:r>
-        <w:rPr>
-          <w:lang w:val="en-US"/>
-        </w:rPr>
-        <w:t>in order to</w:t>
-      </w:r>
-      <w:proofErr w:type="gramEnd"/>
-      <w:r>
-        <w:rPr>
-          <w:lang w:val="en-US"/>
-        </w:rPr>
-        <w:t xml:space="preserve"> compare the routes efficiently.</w:t>
+        <w:t xml:space="preserve"> RequestRouter consists of AddRoute, RouteReqeustAsync</w:t>
+      </w:r>
+      <w:r>
+        <w:rPr>
+          <w:lang w:val="en-US"/>
+        </w:rPr>
+        <w:t xml:space="preserve"> and a new class called RouteComparer that implements IEqualityComparer, in order to compare the routes efficiently.</w:t>
       </w:r>
       <w:r>
         <w:rPr>
@@ -3001,21 +2677,7 @@
         <w:rPr>
           <w:lang w:val="en-US"/>
         </w:rPr>
-        <w:t xml:space="preserve">Since </w:t>
-      </w:r>
-      <w:proofErr w:type="spellStart"/>
-      <w:r>
-        <w:rPr>
-          <w:lang w:val="en-US"/>
-        </w:rPr>
-        <w:t>Im</w:t>
-      </w:r>
-      <w:proofErr w:type="spellEnd"/>
-      <w:r>
-        <w:rPr>
-          <w:lang w:val="en-US"/>
-        </w:rPr>
-        <w:t xml:space="preserve"> creating the TCP server ahead </w:t>
+        <w:t xml:space="preserve">Since Im creating the TCP server ahead </w:t>
       </w:r>
       <w:r>
         <w:rPr>
@@ -3033,16 +2695,8 @@
         <w:rPr>
           <w:lang w:val="en-US"/>
         </w:rPr>
-        <w:t xml:space="preserve"> </w:t>
-      </w:r>
-      <w:proofErr w:type="gramStart"/>
-      <w:r>
-        <w:rPr>
-          <w:lang w:val="en-US"/>
-        </w:rPr>
-        <w:t>data</w:t>
-      </w:r>
-      <w:proofErr w:type="gramEnd"/>
+        <w:t xml:space="preserve"> data</w:t>
+      </w:r>
       <w:r>
         <w:rPr>
           <w:lang w:val="en-US"/>
@@ -3065,21 +2719,7 @@
         <w:rPr>
           <w:lang w:val="en-US"/>
         </w:rPr>
-        <w:t xml:space="preserve"> test it. I </w:t>
-      </w:r>
-      <w:proofErr w:type="gramStart"/>
-      <w:r>
-        <w:rPr>
-          <w:lang w:val="en-US"/>
-        </w:rPr>
-        <w:t>have to</w:t>
-      </w:r>
-      <w:proofErr w:type="gramEnd"/>
-      <w:r>
-        <w:rPr>
-          <w:lang w:val="en-US"/>
-        </w:rPr>
-        <w:t xml:space="preserve"> admit that this </w:t>
+        <w:t xml:space="preserve"> test it. I have to admit that this </w:t>
       </w:r>
       <w:r>
         <w:rPr>
@@ -3097,75 +2737,19 @@
         <w:rPr>
           <w:lang w:val="en-US"/>
         </w:rPr>
-        <w:t xml:space="preserve">create the basic structure and do the </w:t>
-      </w:r>
-      <w:proofErr w:type="gramStart"/>
-      <w:r>
-        <w:rPr>
-          <w:lang w:val="en-US"/>
-        </w:rPr>
-        <w:t>actually</w:t>
-      </w:r>
-      <w:proofErr w:type="gramEnd"/>
-      <w:r>
-        <w:rPr>
-          <w:lang w:val="en-US"/>
-        </w:rPr>
-        <w:t xml:space="preserve"> implementation in the tournament branch. </w:t>
-      </w:r>
-      <w:r>
-        <w:rPr>
-          <w:lang w:val="en-US"/>
-        </w:rPr>
-        <w:t xml:space="preserve">Suddenly stopping and continuing with the services would probably cause </w:t>
-      </w:r>
-      <w:proofErr w:type="gramStart"/>
-      <w:r>
-        <w:rPr>
-          <w:lang w:val="en-US"/>
-        </w:rPr>
-        <w:t>thing</w:t>
-      </w:r>
-      <w:proofErr w:type="gramEnd"/>
-      <w:r>
-        <w:rPr>
-          <w:lang w:val="en-US"/>
-        </w:rPr>
-        <w:t xml:space="preserve"> like conflicts which would take me time to fix </w:t>
-      </w:r>
-      <w:proofErr w:type="gramStart"/>
-      <w:r>
-        <w:rPr>
-          <w:lang w:val="en-US"/>
-        </w:rPr>
-        <w:t>it</w:t>
-      </w:r>
-      <w:proofErr w:type="gramEnd"/>
-      <w:r>
-        <w:rPr>
-          <w:lang w:val="en-US"/>
-        </w:rPr>
-        <w:t>, which I most defin</w:t>
-      </w:r>
-      <w:r>
-        <w:rPr>
-          <w:lang w:val="en-US"/>
-        </w:rPr>
-        <w:t xml:space="preserve">itely </w:t>
-      </w:r>
-      <w:proofErr w:type="gramStart"/>
-      <w:r>
-        <w:rPr>
-          <w:lang w:val="en-US"/>
-        </w:rPr>
-        <w:t>not</w:t>
-      </w:r>
-      <w:proofErr w:type="gramEnd"/>
-      <w:r>
-        <w:rPr>
-          <w:lang w:val="en-US"/>
-        </w:rPr>
-        <w:t xml:space="preserve"> have.</w:t>
+        <w:t xml:space="preserve">create the basic structure and do the actually implementation in the tournament branch. </w:t>
+      </w:r>
+      <w:r>
+        <w:rPr>
+          <w:lang w:val="en-US"/>
+        </w:rPr>
+        <w:t>Suddenly stopping and continuing with the services would probably cause thing like conflicts which would take me time to fix it, which I most defin</w:t>
+      </w:r>
+      <w:r>
+        <w:rPr>
+          <w:lang w:val="en-US"/>
+        </w:rPr>
+        <w:t>itely not have.</w:t>
       </w:r>
     </w:p>
     <w:p>
@@ -3246,57 +2830,19 @@
         <w:rPr>
           <w:lang w:val="en-US"/>
         </w:rPr>
-        <w:t xml:space="preserve">Since I already created the database </w:t>
-      </w:r>
-      <w:proofErr w:type="spellStart"/>
-      <w:proofErr w:type="gramStart"/>
-      <w:r>
-        <w:rPr>
-          <w:lang w:val="en-US"/>
-        </w:rPr>
-        <w:t>aswell</w:t>
-      </w:r>
-      <w:proofErr w:type="spellEnd"/>
-      <w:proofErr w:type="gramEnd"/>
-      <w:r>
-        <w:rPr>
-          <w:lang w:val="en-US"/>
-        </w:rPr>
-        <w:t xml:space="preserve"> as the http server and the routes, </w:t>
-      </w:r>
-      <w:proofErr w:type="gramStart"/>
-      <w:r>
-        <w:rPr>
-          <w:lang w:val="en-US"/>
-        </w:rPr>
-        <w:t>only</w:t>
-      </w:r>
-      <w:proofErr w:type="gramEnd"/>
-      <w:r>
-        <w:rPr>
-          <w:lang w:val="en-US"/>
-        </w:rPr>
-        <w:t xml:space="preserve"> thing missing</w:t>
-      </w:r>
-      <w:r>
-        <w:rPr>
-          <w:lang w:val="en-US"/>
-        </w:rPr>
-        <w:t xml:space="preserve"> are the controllers, services and repositories, on which I will start working now </w:t>
-      </w:r>
-      <w:proofErr w:type="gramStart"/>
-      <w:r>
-        <w:rPr>
-          <w:lang w:val="en-US"/>
-        </w:rPr>
-        <w:t>in order to</w:t>
-      </w:r>
-      <w:proofErr w:type="gramEnd"/>
-      <w:r>
-        <w:rPr>
-          <w:lang w:val="en-US"/>
-        </w:rPr>
-        <w:t xml:space="preserve"> implement </w:t>
+        <w:t xml:space="preserve">Since I already created the database aswell as the http server and the routes, </w:t>
+      </w:r>
+      <w:r>
+        <w:rPr>
+          <w:lang w:val="en-US"/>
+        </w:rPr>
+        <w:t>only thing missing</w:t>
+      </w:r>
+      <w:r>
+        <w:rPr>
+          <w:lang w:val="en-US"/>
+        </w:rPr>
+        <w:t xml:space="preserve"> are the controllers, services and repositories, on which I will start working now in order to implement </w:t>
       </w:r>
       <w:r>
         <w:rPr>
@@ -3322,7 +2868,13 @@
         <w:rPr>
           <w:lang w:val="en-US"/>
         </w:rPr>
-        <w:t>Edit Profile</w:t>
+        <w:t>Get and Update</w:t>
+      </w:r>
+      <w:r>
+        <w:rPr>
+          <w:lang w:val="en-US"/>
+        </w:rPr>
+        <w:t xml:space="preserve"> Profile</w:t>
       </w:r>
       <w:r>
         <w:rPr>
@@ -3365,49 +2917,7 @@
         <w:rPr>
           <w:lang w:val="en-US"/>
         </w:rPr>
-        <w:t xml:space="preserve"> the </w:t>
-      </w:r>
-      <w:proofErr w:type="spellStart"/>
-      <w:r>
-        <w:rPr>
-          <w:lang w:val="en-US"/>
-        </w:rPr>
-        <w:t>UserController</w:t>
-      </w:r>
-      <w:proofErr w:type="spellEnd"/>
-      <w:r>
-        <w:rPr>
-          <w:lang w:val="en-US"/>
-        </w:rPr>
-        <w:t xml:space="preserve">, </w:t>
-      </w:r>
-      <w:proofErr w:type="spellStart"/>
-      <w:r>
-        <w:rPr>
-          <w:lang w:val="en-US"/>
-        </w:rPr>
-        <w:t>UserService</w:t>
-      </w:r>
-      <w:proofErr w:type="spellEnd"/>
-      <w:r>
-        <w:rPr>
-          <w:lang w:val="en-US"/>
-        </w:rPr>
-        <w:t xml:space="preserve"> and </w:t>
-      </w:r>
-      <w:proofErr w:type="spellStart"/>
-      <w:r>
-        <w:rPr>
-          <w:lang w:val="en-US"/>
-        </w:rPr>
-        <w:t>UserRepository</w:t>
-      </w:r>
-      <w:proofErr w:type="spellEnd"/>
-      <w:r>
-        <w:rPr>
-          <w:lang w:val="en-US"/>
-        </w:rPr>
-        <w:t xml:space="preserve"> for this.</w:t>
+        <w:t xml:space="preserve"> the UserController, UserService and UserRepository for this.</w:t>
       </w:r>
       <w:r>
         <w:rPr>
@@ -3419,21 +2929,7 @@
         <w:rPr>
           <w:lang w:val="en-US"/>
         </w:rPr>
-        <w:t xml:space="preserve">A get request to visit </w:t>
-      </w:r>
-      <w:proofErr w:type="spellStart"/>
-      <w:r>
-        <w:rPr>
-          <w:lang w:val="en-US"/>
-        </w:rPr>
-        <w:t>aour</w:t>
-      </w:r>
-      <w:proofErr w:type="spellEnd"/>
-      <w:r>
-        <w:rPr>
-          <w:lang w:val="en-US"/>
-        </w:rPr>
-        <w:t xml:space="preserve"> own profile and put to update it can be made. </w:t>
+        <w:t xml:space="preserve">A get request to visit aour own profile and put to update it can be made. </w:t>
       </w:r>
       <w:r>
         <w:rPr>
@@ -3451,21 +2947,7 @@
         <w:rPr>
           <w:lang w:val="en-US"/>
         </w:rPr>
-        <w:t xml:space="preserve">overlooked </w:t>
-      </w:r>
-      <w:proofErr w:type="gramStart"/>
-      <w:r>
-        <w:rPr>
-          <w:lang w:val="en-US"/>
-        </w:rPr>
-        <w:t>an !</w:t>
-      </w:r>
-      <w:proofErr w:type="gramEnd"/>
-      <w:r>
-        <w:rPr>
-          <w:lang w:val="en-US"/>
-        </w:rPr>
-        <w:t xml:space="preserve"> and ended up changing my code because of this and had to change it back afterward</w:t>
+        <w:t>overlooked an ! and ended up changing my code because of this and had to change it back afterward</w:t>
       </w:r>
       <w:r>
         <w:rPr>
@@ -3485,6 +2967,53 @@
         </w:rPr>
         <w:t xml:space="preserve"> </w:t>
       </w:r>
+    </w:p>
+    <w:p>
+      <w:pPr>
+        <w:pStyle w:val="berschrift2"/>
+        <w:rPr>
+          <w:lang w:val="en-US"/>
+        </w:rPr>
+      </w:pPr>
+      <w:r>
+        <w:rPr>
+          <w:lang w:val="en-US"/>
+        </w:rPr>
+        <w:lastRenderedPageBreak/>
+        <w:t xml:space="preserve">Get and Add History </w:t>
+      </w:r>
+      <w:r>
+        <w:rPr>
+          <w:lang w:val="en-US"/>
+        </w:rPr>
+        <w:t>(5h)</w:t>
+      </w:r>
+    </w:p>
+    <w:p>
+      <w:pPr>
+        <w:rPr>
+          <w:lang w:val="en-US"/>
+        </w:rPr>
+      </w:pPr>
+      <w:r>
+        <w:rPr>
+          <w:lang w:val="en-US"/>
+        </w:rPr>
+        <w:t xml:space="preserve">I was totally wrong about this. </w:t>
+      </w:r>
+      <w:r>
+        <w:rPr>
+          <w:lang w:val="en-US"/>
+        </w:rPr>
+        <w:t>Creating the functions only took like 30mins, everything worked till it suddenly didn’t. After 5 hours I finally finished this, but my entire code suffered from it, since I was forced to destroy it and delete many of the extra functions.</w:t>
+      </w:r>
+    </w:p>
+    <w:p>
+      <w:pPr>
+        <w:rPr>
+          <w:lang w:val="en-US"/>
+        </w:rPr>
+      </w:pPr>
     </w:p>
     <w:p>
       <w:pPr>
@@ -3714,13 +3243,8 @@
       <w:tab/>
     </w:r>
     <w:r>
-      <w:t xml:space="preserve">Panel </w:t>
+      <w:t>Panel Exam</w:t>
     </w:r>
-    <w:proofErr w:type="spellStart"/>
-    <w:r>
-      <w:t>Exam</w:t>
-    </w:r>
-    <w:proofErr w:type="spellEnd"/>
   </w:p>
 </w:hdr>
 </file>

</xml_diff>

<commit_message>
Fixed part of the code
</commit_message>
<xml_diff>
--- a/Documents/Sports Exercise Battle.docx
+++ b/Documents/Sports Exercise Battle.docx
@@ -3010,6 +3010,33 @@
     </w:p>
     <w:p>
       <w:pPr>
+        <w:pStyle w:val="berschrift2"/>
+        <w:rPr>
+          <w:lang w:val="en-US"/>
+        </w:rPr>
+      </w:pPr>
+      <w:r>
+        <w:rPr>
+          <w:lang w:val="en-US"/>
+        </w:rPr>
+        <w:t>Fixing All the broken code and cleanup 7:06</w:t>
+      </w:r>
+    </w:p>
+    <w:p>
+      <w:pPr>
+        <w:rPr>
+          <w:lang w:val="en-US"/>
+        </w:rPr>
+      </w:pPr>
+      <w:r>
+        <w:rPr>
+          <w:lang w:val="en-US"/>
+        </w:rPr>
+        <w:t>Even though the due date is over, I still want to finish this project, and since I destroyed most of my code in order to finish the history, I will take my time now to fix everything and make my code look decent again.</w:t>
+      </w:r>
+    </w:p>
+    <w:p>
+      <w:pPr>
         <w:rPr>
           <w:lang w:val="en-US"/>
         </w:rPr>
@@ -3084,7 +3111,6 @@
         <w:docPartUnique/>
       </w:docPartObj>
     </w:sdtPr>
-    <w:sdtEndPr/>
     <w:sdtContent>
       <w:sdt>
         <w:sdtPr>
@@ -3094,7 +3120,6 @@
             <w:docPartUnique/>
           </w:docPartObj>
         </w:sdtPr>
-        <w:sdtEndPr/>
         <w:sdtContent>
           <w:p>
             <w:pPr>

</xml_diff>

<commit_message>
Fixed all the code and improved on it. Fixed the code in history, improved it and also improved authService.
</commit_message>
<xml_diff>
--- a/Documents/Sports Exercise Battle.docx
+++ b/Documents/Sports Exercise Battle.docx
@@ -3019,7 +3019,25 @@
         <w:rPr>
           <w:lang w:val="en-US"/>
         </w:rPr>
-        <w:t>Fixing All the broken code and cleanup 7:06</w:t>
+        <w:t xml:space="preserve">Fixing All the broken code and cleanup </w:t>
+      </w:r>
+      <w:r>
+        <w:rPr>
+          <w:lang w:val="en-US"/>
+        </w:rPr>
+        <w:t>(</w:t>
+      </w:r>
+      <w:r>
+        <w:rPr>
+          <w:lang w:val="en-US"/>
+        </w:rPr>
+        <w:t>2</w:t>
+      </w:r>
+      <w:r>
+        <w:rPr>
+          <w:lang w:val="en-US"/>
+        </w:rPr>
+        <w:t>h)</w:t>
       </w:r>
     </w:p>
     <w:p>
@@ -3033,6 +3051,18 @@
           <w:lang w:val="en-US"/>
         </w:rPr>
         <w:t>Even though the due date is over, I still want to finish this project, and since I destroyed most of my code in order to finish the history, I will take my time now to fix everything and make my code look decent again.</w:t>
+      </w:r>
+      <w:r>
+        <w:rPr>
+          <w:lang w:val="en-US"/>
+        </w:rPr>
+        <w:t xml:space="preserve"> I was able to fix everything and even improve on the code, I created new functions in order to make it easier for </w:t>
+      </w:r>
+      <w:r>
+        <w:rPr>
+          <w:lang w:val="en-US"/>
+        </w:rPr>
+        <w:t>services like userService to check hashes/get the userId by creating new functions inside the authService, who is responsible for everything regarding security.</w:t>
       </w:r>
     </w:p>
     <w:p>
@@ -3111,6 +3141,7 @@
         <w:docPartUnique/>
       </w:docPartObj>
     </w:sdtPr>
+    <w:sdtEndPr/>
     <w:sdtContent>
       <w:sdt>
         <w:sdtPr>
@@ -3120,6 +3151,7 @@
             <w:docPartUnique/>
           </w:docPartObj>
         </w:sdtPr>
+        <w:sdtEndPr/>
         <w:sdtContent>
           <w:p>
             <w:pPr>

</xml_diff>

<commit_message>
Removed hashing and token functions in authService and created new Services for both.
</commit_message>
<xml_diff>
--- a/Documents/Sports Exercise Battle.docx
+++ b/Documents/Sports Exercise Battle.docx
@@ -2,6 +2,15 @@
 <file path=word/document.xml><?xml version="1.0" encoding="utf-8"?>
 <w:document xmlns:wpc="http://schemas.microsoft.com/office/word/2010/wordprocessingCanvas" xmlns:cx="http://schemas.microsoft.com/office/drawing/2014/chartex" xmlns:cx1="http://schemas.microsoft.com/office/drawing/2015/9/8/chartex" xmlns:cx2="http://schemas.microsoft.com/office/drawing/2015/10/21/chartex" xmlns:cx3="http://schemas.microsoft.com/office/drawing/2016/5/9/chartex" xmlns:cx4="http://schemas.microsoft.com/office/drawing/2016/5/10/chartex" xmlns:cx5="http://schemas.microsoft.com/office/drawing/2016/5/11/chartex" xmlns:cx6="http://schemas.microsoft.com/office/drawing/2016/5/12/chartex" xmlns:cx7="http://schemas.microsoft.com/office/drawing/2016/5/13/chartex" xmlns:cx8="http://schemas.microsoft.com/office/drawing/2016/5/14/chartex" xmlns:mc="http://schemas.openxmlformats.org/markup-compatibility/2006" xmlns:aink="http://schemas.microsoft.com/office/drawing/2016/ink" xmlns:am3d="http://schemas.microsoft.com/office/drawing/2017/model3d" xmlns:o="urn:schemas-microsoft-com:office:office" xmlns:oel="http://schemas.microsoft.com/office/2019/extlst" xmlns:r="http://schemas.openxmlformats.org/officeDocument/2006/relationships" xmlns:m="http://schemas.openxmlformats.org/officeDocument/2006/math" xmlns:v="urn:schemas-microsoft-com:vml" xmlns:wp14="http://schemas.microsoft.com/office/word/2010/wordprocessingDrawing" xmlns:wp="http://schemas.openxmlformats.org/drawingml/2006/wordprocessingDrawing" xmlns:w10="urn:schemas-microsoft-com:office:word" xmlns:w="http://schemas.openxmlformats.org/wordprocessingml/2006/main" xmlns:w14="http://schemas.microsoft.com/office/word/2010/wordml" xmlns:w15="http://schemas.microsoft.com/office/word/2012/wordml" xmlns:w16cex="http://schemas.microsoft.com/office/word/2018/wordml/cex" xmlns:w16cid="http://schemas.microsoft.com/office/word/2016/wordml/cid" xmlns:w16="http://schemas.microsoft.com/office/word/2018/wordml" xmlns:w16du="http://schemas.microsoft.com/office/word/2023/wordml/word16du" xmlns:w16sdtdh="http://schemas.microsoft.com/office/word/2020/wordml/sdtdatahash" xmlns:w16sdtfl="http://schemas.microsoft.com/office/word/2024/wordml/sdtformatlock" xmlns:w16se="http://schemas.microsoft.com/office/word/2015/wordml/symex" xmlns:wpg="http://schemas.microsoft.com/office/word/2010/wordprocessingGroup" xmlns:wpi="http://schemas.microsoft.com/office/word/2010/wordprocessingInk" xmlns:wne="http://schemas.microsoft.com/office/word/2006/wordml" xmlns:wps="http://schemas.microsoft.com/office/word/2010/wordprocessingShape" mc:Ignorable="w14 w15 w16se w16cid w16 w16cex w16sdtdh w16sdtfl w16du wp14">
   <w:body>
+    <w:p>
+      <w:pPr>
+        <w:pStyle w:val="Titel"/>
+        <w:jc w:val="both"/>
+        <w:rPr>
+          <w:lang w:val="en-US"/>
+        </w:rPr>
+      </w:pPr>
+    </w:p>
     <w:p>
       <w:pPr>
         <w:pStyle w:val="Titel"/>
@@ -1707,21 +1716,7 @@
         <w:rPr>
           <w:lang w:val="en-US"/>
         </w:rPr>
-        <w:t xml:space="preserve"> </w:t>
-      </w:r>
-      <w:proofErr w:type="gramStart"/>
-      <w:r>
-        <w:rPr>
-          <w:lang w:val="en-US"/>
-        </w:rPr>
-        <w:t>and also</w:t>
-      </w:r>
-      <w:proofErr w:type="gramEnd"/>
-      <w:r>
-        <w:rPr>
-          <w:lang w:val="en-US"/>
-        </w:rPr>
-        <w:t xml:space="preserve"> created another document in which I’m storing all my ideas.</w:t>
+        <w:t xml:space="preserve"> and also created another document in which I’m storing all my ideas.</w:t>
       </w:r>
     </w:p>
     <w:p>
@@ -1780,21 +1775,7 @@
         <w:rPr>
           <w:lang w:val="en-US"/>
         </w:rPr>
-        <w:t xml:space="preserve"> a tool </w:t>
-      </w:r>
-      <w:proofErr w:type="gramStart"/>
-      <w:r>
-        <w:rPr>
-          <w:lang w:val="en-US"/>
-        </w:rPr>
-        <w:t>in order to</w:t>
-      </w:r>
-      <w:proofErr w:type="gramEnd"/>
-      <w:r>
-        <w:rPr>
-          <w:lang w:val="en-US"/>
-        </w:rPr>
-        <w:t xml:space="preserve"> visualize and</w:t>
+        <w:t xml:space="preserve"> a tool in order to visualize and</w:t>
       </w:r>
       <w:r>
         <w:rPr>
@@ -1806,27 +1787,20 @@
         <w:rPr>
           <w:lang w:val="en-US"/>
         </w:rPr>
-        <w:t xml:space="preserve">change the tables quite a lot, since at first, I wanted </w:t>
-      </w:r>
-      <w:r>
-        <w:rPr>
-          <w:lang w:val="en-US"/>
-        </w:rPr>
-        <w:t xml:space="preserve">to go overboard, create everything as </w:t>
-      </w:r>
-      <w:proofErr w:type="gramStart"/>
-      <w:r>
-        <w:rPr>
-          <w:lang w:val="en-US"/>
-        </w:rPr>
-        <w:t>professional</w:t>
-      </w:r>
-      <w:proofErr w:type="gramEnd"/>
-      <w:r>
-        <w:rPr>
-          <w:lang w:val="en-US"/>
-        </w:rPr>
-        <w:t xml:space="preserve"> as possible</w:t>
+        <w:t xml:space="preserve">change the tables quite a lot, since </w:t>
+      </w:r>
+      <w:r>
+        <w:rPr>
+          <w:lang w:val="en-US"/>
+        </w:rPr>
+        <w:lastRenderedPageBreak/>
+        <w:t xml:space="preserve">at first, I wanted </w:t>
+      </w:r>
+      <w:r>
+        <w:rPr>
+          <w:lang w:val="en-US"/>
+        </w:rPr>
+        <w:t>to go overboard, create everything as professional as possible</w:t>
       </w:r>
       <w:r>
         <w:rPr>
@@ -1838,48 +1812,13 @@
         <w:rPr>
           <w:lang w:val="en-US"/>
         </w:rPr>
-        <w:t xml:space="preserve">tables to </w:t>
-      </w:r>
-      <w:r>
-        <w:rPr>
-          <w:lang w:val="en-US"/>
-        </w:rPr>
-        <w:lastRenderedPageBreak/>
-        <w:t>make retrieving data easier, to</w:t>
-      </w:r>
-      <w:r>
-        <w:rPr>
-          <w:lang w:val="en-US"/>
-        </w:rPr>
-        <w:t xml:space="preserve"> make implementing things later easier etc. At the </w:t>
-      </w:r>
-      <w:proofErr w:type="gramStart"/>
-      <w:r>
-        <w:rPr>
-          <w:lang w:val="en-US"/>
-        </w:rPr>
-        <w:t>end</w:t>
-      </w:r>
-      <w:proofErr w:type="gramEnd"/>
-      <w:r>
-        <w:rPr>
-          <w:lang w:val="en-US"/>
-        </w:rPr>
-        <w:t xml:space="preserve"> however, I decided on keeping things simple and only creating the tables that I </w:t>
-      </w:r>
-      <w:proofErr w:type="gramStart"/>
-      <w:r>
-        <w:rPr>
-          <w:lang w:val="en-US"/>
-        </w:rPr>
-        <w:t>actually needed</w:t>
-      </w:r>
-      <w:proofErr w:type="gramEnd"/>
-      <w:r>
-        <w:rPr>
-          <w:lang w:val="en-US"/>
-        </w:rPr>
-        <w:t>.</w:t>
+        <w:t>tables to make retrieving data easier, to</w:t>
+      </w:r>
+      <w:r>
+        <w:rPr>
+          <w:lang w:val="en-US"/>
+        </w:rPr>
+        <w:t xml:space="preserve"> make implementing things later easier etc. At the end however, I decided on keeping things simple and only creating the tables that I actually needed.</w:t>
       </w:r>
     </w:p>
     <w:p>
@@ -2116,21 +2055,7 @@
         <w:rPr>
           <w:lang w:val="en-US"/>
         </w:rPr>
-        <w:t xml:space="preserve">My first challenge was that I haven’t coded using C# in almost 5 months, since the university I currently am studying abroad at only offers Java, the good news however, is that we have worked a lot with TCP/WebSocket’s as well as REST, hence I feel more than confident starting this project. My first action will be to quickly revise our Software Engineering course </w:t>
-      </w:r>
-      <w:proofErr w:type="gramStart"/>
-      <w:r>
-        <w:rPr>
-          <w:lang w:val="en-US"/>
-        </w:rPr>
-        <w:t>in order to</w:t>
-      </w:r>
-      <w:proofErr w:type="gramEnd"/>
-      <w:r>
-        <w:rPr>
-          <w:lang w:val="en-US"/>
-        </w:rPr>
-        <w:t xml:space="preserve"> get fluent in C# again.</w:t>
+        <w:t>My first challenge was that I haven’t coded using C# in almost 5 months, since the university I currently am studying abroad at only offers Java, the good news however, is that we have worked a lot with TCP/WebSocket’s as well as REST, hence I feel more than confident starting this project. My first action will be to quickly revise our Software Engineering course in order to get fluent in C# again.</w:t>
       </w:r>
     </w:p>
     <w:p>
@@ -2143,35 +2068,7 @@
         <w:rPr>
           <w:lang w:val="en-US"/>
         </w:rPr>
-        <w:t xml:space="preserve">After going over the basics, I created the </w:t>
-      </w:r>
-      <w:proofErr w:type="gramStart"/>
-      <w:r>
-        <w:rPr>
-          <w:lang w:val="en-US"/>
-        </w:rPr>
-        <w:t>models</w:t>
-      </w:r>
-      <w:proofErr w:type="gramEnd"/>
-      <w:r>
-        <w:rPr>
-          <w:lang w:val="en-US"/>
-        </w:rPr>
-        <w:t xml:space="preserve"> “User” and “</w:t>
-      </w:r>
-      <w:proofErr w:type="spellStart"/>
-      <w:r>
-        <w:rPr>
-          <w:lang w:val="en-US"/>
-        </w:rPr>
-        <w:t>PushUpRecord</w:t>
-      </w:r>
-      <w:proofErr w:type="spellEnd"/>
-      <w:r>
-        <w:rPr>
-          <w:lang w:val="en-US"/>
-        </w:rPr>
-        <w:t xml:space="preserve">”, which contain all the data needed </w:t>
+        <w:t xml:space="preserve">After going over the basics, I created the models “User” and “PushUpRecord”, which contain all the data needed </w:t>
       </w:r>
       <w:r>
         <w:rPr>
@@ -2243,7 +2140,6 @@
                 <w:lang w:val="en-US"/>
               </w:rPr>
             </w:pPr>
-            <w:proofErr w:type="spellStart"/>
             <w:r>
               <w:rPr>
                 <w:b/>
@@ -2252,7 +2148,6 @@
               </w:rPr>
               <w:t>PushUpRecord</w:t>
             </w:r>
-            <w:proofErr w:type="spellEnd"/>
           </w:p>
         </w:tc>
       </w:tr>
@@ -2320,14 +2215,12 @@
               </w:rPr>
               <w:t xml:space="preserve">string </w:t>
             </w:r>
-            <w:proofErr w:type="spellStart"/>
             <w:r>
               <w:rPr>
                 <w:lang w:val="en-US"/>
               </w:rPr>
               <w:t>UserName</w:t>
             </w:r>
-            <w:proofErr w:type="spellEnd"/>
           </w:p>
         </w:tc>
         <w:tc>
@@ -2345,16 +2238,8 @@
               <w:rPr>
                 <w:lang w:val="en-US"/>
               </w:rPr>
-              <w:t xml:space="preserve">Int </w:t>
-            </w:r>
-            <w:proofErr w:type="spellStart"/>
-            <w:r>
-              <w:rPr>
-                <w:lang w:val="en-US"/>
-              </w:rPr>
-              <w:t>UserId</w:t>
-            </w:r>
-            <w:proofErr w:type="spellEnd"/>
+              <w:t>Int UserId</w:t>
+            </w:r>
           </w:p>
         </w:tc>
       </w:tr>
@@ -2376,14 +2261,12 @@
               </w:rPr>
               <w:t xml:space="preserve">string </w:t>
             </w:r>
-            <w:proofErr w:type="spellStart"/>
             <w:r>
               <w:rPr>
                 <w:lang w:val="en-US"/>
               </w:rPr>
               <w:t>PasswordHash</w:t>
             </w:r>
-            <w:proofErr w:type="spellEnd"/>
           </w:p>
         </w:tc>
         <w:tc>
@@ -2401,16 +2284,8 @@
               <w:rPr>
                 <w:lang w:val="en-US"/>
               </w:rPr>
-              <w:t xml:space="preserve">Int </w:t>
-            </w:r>
-            <w:proofErr w:type="spellStart"/>
-            <w:r>
-              <w:rPr>
-                <w:lang w:val="en-US"/>
-              </w:rPr>
-              <w:t>TournamentNumber</w:t>
-            </w:r>
-            <w:proofErr w:type="spellEnd"/>
+              <w:t>Int TournamentNumber</w:t>
+            </w:r>
           </w:p>
         </w:tc>
       </w:tr>
@@ -2538,17 +2413,8 @@
               <w:rPr>
                 <w:lang w:val="en-US"/>
               </w:rPr>
-              <w:lastRenderedPageBreak/>
-              <w:t xml:space="preserve">Enum </w:t>
-            </w:r>
-            <w:proofErr w:type="spellStart"/>
-            <w:r>
-              <w:rPr>
-                <w:lang w:val="en-US"/>
-              </w:rPr>
-              <w:t>UserImage</w:t>
-            </w:r>
-            <w:proofErr w:type="spellEnd"/>
+              <w:t>Enum UserImage</w:t>
+            </w:r>
           </w:p>
           <w:p>
             <w:pPr>
@@ -2694,28 +2560,18 @@
                 <w:lang w:val="en-US"/>
               </w:rPr>
             </w:pPr>
-            <w:proofErr w:type="spellStart"/>
-            <w:r>
-              <w:rPr>
-                <w:lang w:val="en-US"/>
-              </w:rPr>
-              <w:t>DateTime</w:t>
-            </w:r>
-            <w:proofErr w:type="spellEnd"/>
-            <w:r>
-              <w:rPr>
-                <w:lang w:val="en-US"/>
-              </w:rPr>
-              <w:t xml:space="preserve">? </w:t>
-            </w:r>
-            <w:proofErr w:type="spellStart"/>
+            <w:r>
+              <w:rPr>
+                <w:lang w:val="en-US"/>
+              </w:rPr>
+              <w:t xml:space="preserve">DateTime? </w:t>
+            </w:r>
             <w:r>
               <w:rPr>
                 <w:lang w:val="en-US"/>
               </w:rPr>
               <w:t>TokenExpiresAt</w:t>
             </w:r>
-            <w:proofErr w:type="spellEnd"/>
           </w:p>
         </w:tc>
         <w:tc>
@@ -2754,33 +2610,11 @@
         </w:rPr>
         <w:t xml:space="preserve">I also implemented functions like </w:t>
       </w:r>
-      <w:proofErr w:type="spellStart"/>
-      <w:r>
-        <w:rPr>
-          <w:lang w:val="en-US"/>
-        </w:rPr>
-        <w:t>HashValue</w:t>
-      </w:r>
-      <w:proofErr w:type="spellEnd"/>
-      <w:r>
-        <w:rPr>
-          <w:lang w:val="en-US"/>
-        </w:rPr>
-        <w:t xml:space="preserve">, which turns the Token and Password into a hash </w:t>
-      </w:r>
-      <w:proofErr w:type="gramStart"/>
-      <w:r>
-        <w:rPr>
-          <w:lang w:val="en-US"/>
-        </w:rPr>
-        <w:t>and also</w:t>
-      </w:r>
-      <w:proofErr w:type="gramEnd"/>
-      <w:r>
-        <w:rPr>
-          <w:lang w:val="en-US"/>
-        </w:rPr>
-        <w:t xml:space="preserve"> </w:t>
+      <w:r>
+        <w:rPr>
+          <w:lang w:val="en-US"/>
+        </w:rPr>
+        <w:t xml:space="preserve">HashValue, which turns the Token and Password into a hash and also </w:t>
       </w:r>
       <w:r>
         <w:rPr>
@@ -2788,7 +2622,6 @@
         </w:rPr>
         <w:t xml:space="preserve">created the functions </w:t>
       </w:r>
-      <w:proofErr w:type="spellStart"/>
       <w:r>
         <w:rPr>
           <w:lang w:val="en-US"/>
@@ -2807,40 +2640,17 @@
         </w:rPr>
         <w:t>Token</w:t>
       </w:r>
-      <w:proofErr w:type="spellEnd"/>
-      <w:r>
-        <w:rPr>
-          <w:lang w:val="en-US"/>
-        </w:rPr>
-        <w:t xml:space="preserve">, </w:t>
-      </w:r>
-      <w:proofErr w:type="spellStart"/>
-      <w:r>
-        <w:rPr>
-          <w:lang w:val="en-US"/>
-        </w:rPr>
-        <w:t>SetImage</w:t>
-      </w:r>
-      <w:proofErr w:type="spellEnd"/>
-      <w:r>
-        <w:rPr>
-          <w:lang w:val="en-US"/>
-        </w:rPr>
-        <w:t xml:space="preserve"> and </w:t>
-      </w:r>
-      <w:proofErr w:type="spellStart"/>
-      <w:r>
-        <w:rPr>
-          <w:lang w:val="en-US"/>
-        </w:rPr>
-        <w:t>SetPassword</w:t>
-      </w:r>
-      <w:proofErr w:type="spellEnd"/>
-      <w:r>
-        <w:rPr>
-          <w:lang w:val="en-US"/>
-        </w:rPr>
-        <w:t xml:space="preserve">. </w:t>
+      <w:r>
+        <w:rPr>
+          <w:lang w:val="en-US"/>
+        </w:rPr>
+        <w:t>, SetImage</w:t>
+      </w:r>
+      <w:r>
+        <w:rPr>
+          <w:lang w:val="en-US"/>
+        </w:rPr>
+        <w:t xml:space="preserve"> and SetPassword. </w:t>
       </w:r>
     </w:p>
     <w:p>
@@ -2919,14 +2729,12 @@
         </w:rPr>
         <w:t xml:space="preserve">, since I was not too sure </w:t>
       </w:r>
-      <w:proofErr w:type="gramStart"/>
       <w:r>
         <w:rPr>
           <w:lang w:val="en-US"/>
         </w:rPr>
         <w:t>on</w:t>
       </w:r>
-      <w:proofErr w:type="gramEnd"/>
       <w:r>
         <w:rPr>
           <w:lang w:val="en-US"/>
@@ -2979,21 +2787,7 @@
         <w:rPr>
           <w:lang w:val="en-US"/>
         </w:rPr>
-        <w:t xml:space="preserve">he finished product </w:t>
-      </w:r>
-      <w:proofErr w:type="gramStart"/>
-      <w:r>
-        <w:rPr>
-          <w:lang w:val="en-US"/>
-        </w:rPr>
-        <w:t>is able to</w:t>
-      </w:r>
-      <w:proofErr w:type="gramEnd"/>
-      <w:r>
-        <w:rPr>
-          <w:lang w:val="en-US"/>
-        </w:rPr>
-        <w:t xml:space="preserve"> establish a connection, close it and </w:t>
+        <w:t xml:space="preserve">he finished product is able to establish a connection, close it and </w:t>
       </w:r>
       <w:r>
         <w:rPr>
@@ -3158,42 +2952,12 @@
           <w:lang w:val="en-US"/>
         </w:rPr>
       </w:pPr>
-      <w:proofErr w:type="gramStart"/>
-      <w:r>
-        <w:rPr>
-          <w:lang w:val="en-US"/>
-        </w:rPr>
-        <w:t>The HTTP</w:t>
-      </w:r>
-      <w:proofErr w:type="gramEnd"/>
-      <w:r>
-        <w:rPr>
-          <w:lang w:val="en-US"/>
-        </w:rPr>
-        <w:t xml:space="preserve"> consists of the Server and </w:t>
-      </w:r>
-      <w:proofErr w:type="gramStart"/>
-      <w:r>
-        <w:rPr>
-          <w:lang w:val="en-US"/>
-        </w:rPr>
-        <w:t>an</w:t>
-      </w:r>
-      <w:proofErr w:type="gramEnd"/>
-      <w:r>
-        <w:rPr>
-          <w:lang w:val="en-US"/>
-        </w:rPr>
-        <w:t xml:space="preserve"> router. The Http consists of the function </w:t>
-      </w:r>
-      <w:proofErr w:type="spellStart"/>
-      <w:r>
-        <w:rPr>
-          <w:lang w:val="en-US"/>
-        </w:rPr>
-        <w:t>StartAsync</w:t>
-      </w:r>
-      <w:proofErr w:type="spellEnd"/>
+      <w:r>
+        <w:rPr>
+          <w:lang w:val="en-US"/>
+        </w:rPr>
+        <w:t>The HTTP consists of the Server and an router. The Http consists of the function StartAsync</w:t>
+      </w:r>
       <w:r>
         <w:rPr>
           <w:lang w:val="en-US"/>
@@ -3206,14 +2970,12 @@
         </w:rPr>
         <w:t xml:space="preserve"> </w:t>
       </w:r>
-      <w:proofErr w:type="spellStart"/>
       <w:r>
         <w:rPr>
           <w:lang w:val="en-US"/>
         </w:rPr>
         <w:t>HandleRequestAsync</w:t>
       </w:r>
-      <w:proofErr w:type="spellEnd"/>
       <w:r>
         <w:rPr>
           <w:lang w:val="en-US"/>
@@ -3242,91 +3004,13 @@
         <w:rPr>
           <w:lang w:val="en-US"/>
         </w:rPr>
-        <w:t xml:space="preserve"> </w:t>
-      </w:r>
-      <w:proofErr w:type="spellStart"/>
-      <w:r>
-        <w:rPr>
-          <w:lang w:val="en-US"/>
-        </w:rPr>
-        <w:t>RequestRouter</w:t>
-      </w:r>
-      <w:proofErr w:type="spellEnd"/>
-      <w:r>
-        <w:rPr>
-          <w:lang w:val="en-US"/>
-        </w:rPr>
-        <w:t xml:space="preserve"> consists of </w:t>
-      </w:r>
-      <w:proofErr w:type="spellStart"/>
-      <w:r>
-        <w:rPr>
-          <w:lang w:val="en-US"/>
-        </w:rPr>
-        <w:t>AddRoute</w:t>
-      </w:r>
-      <w:proofErr w:type="spellEnd"/>
-      <w:r>
-        <w:rPr>
-          <w:lang w:val="en-US"/>
-        </w:rPr>
-        <w:t xml:space="preserve">, </w:t>
-      </w:r>
-      <w:proofErr w:type="spellStart"/>
-      <w:r>
-        <w:rPr>
-          <w:lang w:val="en-US"/>
-        </w:rPr>
-        <w:t>RouteReqeustAsync</w:t>
-      </w:r>
-      <w:proofErr w:type="spellEnd"/>
-      <w:r>
-        <w:rPr>
-          <w:lang w:val="en-US"/>
-        </w:rPr>
-        <w:t xml:space="preserve"> and a new class called </w:t>
-      </w:r>
-      <w:proofErr w:type="spellStart"/>
-      <w:r>
-        <w:rPr>
-          <w:lang w:val="en-US"/>
-        </w:rPr>
-        <w:t>RouteComparer</w:t>
-      </w:r>
-      <w:proofErr w:type="spellEnd"/>
-      <w:r>
-        <w:rPr>
-          <w:lang w:val="en-US"/>
-        </w:rPr>
-        <w:t xml:space="preserve"> that implements </w:t>
-      </w:r>
-      <w:proofErr w:type="spellStart"/>
-      <w:r>
-        <w:rPr>
-          <w:lang w:val="en-US"/>
-        </w:rPr>
-        <w:t>IEqualityComparer</w:t>
-      </w:r>
-      <w:proofErr w:type="spellEnd"/>
-      <w:r>
-        <w:rPr>
-          <w:lang w:val="en-US"/>
-        </w:rPr>
-        <w:t xml:space="preserve">, </w:t>
-      </w:r>
-      <w:proofErr w:type="gramStart"/>
-      <w:r>
-        <w:rPr>
-          <w:lang w:val="en-US"/>
-        </w:rPr>
-        <w:t>in order to</w:t>
-      </w:r>
-      <w:proofErr w:type="gramEnd"/>
-      <w:r>
-        <w:rPr>
-          <w:lang w:val="en-US"/>
-        </w:rPr>
-        <w:t xml:space="preserve"> compare the routes efficiently.</w:t>
+        <w:t xml:space="preserve"> RequestRouter consists of AddRoute, RouteReqeustAsync</w:t>
+      </w:r>
+      <w:r>
+        <w:rPr>
+          <w:lang w:val="en-US"/>
+        </w:rPr>
+        <w:t xml:space="preserve"> and a new class called RouteComparer that implements IEqualityComparer, in order to compare the routes efficiently.</w:t>
       </w:r>
       <w:r>
         <w:rPr>
@@ -3385,21 +3069,7 @@
         <w:rPr>
           <w:lang w:val="en-US"/>
         </w:rPr>
-        <w:t xml:space="preserve">Since </w:t>
-      </w:r>
-      <w:proofErr w:type="spellStart"/>
-      <w:r>
-        <w:rPr>
-          <w:lang w:val="en-US"/>
-        </w:rPr>
-        <w:t>Im</w:t>
-      </w:r>
-      <w:proofErr w:type="spellEnd"/>
-      <w:r>
-        <w:rPr>
-          <w:lang w:val="en-US"/>
-        </w:rPr>
-        <w:t xml:space="preserve"> creating the TCP server ahead </w:t>
+        <w:t xml:space="preserve">Since Im creating the TCP server ahead </w:t>
       </w:r>
       <w:r>
         <w:rPr>
@@ -3417,16 +3087,8 @@
         <w:rPr>
           <w:lang w:val="en-US"/>
         </w:rPr>
-        <w:t xml:space="preserve"> </w:t>
-      </w:r>
-      <w:proofErr w:type="gramStart"/>
-      <w:r>
-        <w:rPr>
-          <w:lang w:val="en-US"/>
-        </w:rPr>
-        <w:t>data</w:t>
-      </w:r>
-      <w:proofErr w:type="gramEnd"/>
+        <w:t xml:space="preserve"> data</w:t>
+      </w:r>
       <w:r>
         <w:rPr>
           <w:lang w:val="en-US"/>
@@ -3449,21 +3111,7 @@
         <w:rPr>
           <w:lang w:val="en-US"/>
         </w:rPr>
-        <w:t xml:space="preserve"> test it. I </w:t>
-      </w:r>
-      <w:proofErr w:type="gramStart"/>
-      <w:r>
-        <w:rPr>
-          <w:lang w:val="en-US"/>
-        </w:rPr>
-        <w:t>have to</w:t>
-      </w:r>
-      <w:proofErr w:type="gramEnd"/>
-      <w:r>
-        <w:rPr>
-          <w:lang w:val="en-US"/>
-        </w:rPr>
-        <w:t xml:space="preserve"> admit that this </w:t>
+        <w:t xml:space="preserve"> test it. I have to admit that this </w:t>
       </w:r>
       <w:r>
         <w:rPr>
@@ -3481,75 +3129,19 @@
         <w:rPr>
           <w:lang w:val="en-US"/>
         </w:rPr>
-        <w:t xml:space="preserve">create the basic structure and do the </w:t>
-      </w:r>
-      <w:proofErr w:type="gramStart"/>
-      <w:r>
-        <w:rPr>
-          <w:lang w:val="en-US"/>
-        </w:rPr>
-        <w:t>actually</w:t>
-      </w:r>
-      <w:proofErr w:type="gramEnd"/>
-      <w:r>
-        <w:rPr>
-          <w:lang w:val="en-US"/>
-        </w:rPr>
-        <w:t xml:space="preserve"> implementation in the tournament branch. </w:t>
-      </w:r>
-      <w:r>
-        <w:rPr>
-          <w:lang w:val="en-US"/>
-        </w:rPr>
-        <w:t xml:space="preserve">Suddenly stopping and continuing with the services would probably cause </w:t>
-      </w:r>
-      <w:proofErr w:type="gramStart"/>
-      <w:r>
-        <w:rPr>
-          <w:lang w:val="en-US"/>
-        </w:rPr>
-        <w:t>thing</w:t>
-      </w:r>
-      <w:proofErr w:type="gramEnd"/>
-      <w:r>
-        <w:rPr>
-          <w:lang w:val="en-US"/>
-        </w:rPr>
-        <w:t xml:space="preserve"> like conflicts which would take me time to fix </w:t>
-      </w:r>
-      <w:proofErr w:type="gramStart"/>
-      <w:r>
-        <w:rPr>
-          <w:lang w:val="en-US"/>
-        </w:rPr>
-        <w:t>it</w:t>
-      </w:r>
-      <w:proofErr w:type="gramEnd"/>
-      <w:r>
-        <w:rPr>
-          <w:lang w:val="en-US"/>
-        </w:rPr>
-        <w:t>, which I most defin</w:t>
-      </w:r>
-      <w:r>
-        <w:rPr>
-          <w:lang w:val="en-US"/>
-        </w:rPr>
-        <w:t xml:space="preserve">itely </w:t>
-      </w:r>
-      <w:proofErr w:type="gramStart"/>
-      <w:r>
-        <w:rPr>
-          <w:lang w:val="en-US"/>
-        </w:rPr>
-        <w:t>not</w:t>
-      </w:r>
-      <w:proofErr w:type="gramEnd"/>
-      <w:r>
-        <w:rPr>
-          <w:lang w:val="en-US"/>
-        </w:rPr>
-        <w:t xml:space="preserve"> have.</w:t>
+        <w:t xml:space="preserve">create the basic structure and do the actually implementation in the tournament branch. </w:t>
+      </w:r>
+      <w:r>
+        <w:rPr>
+          <w:lang w:val="en-US"/>
+        </w:rPr>
+        <w:t>Suddenly stopping and continuing with the services would probably cause thing like conflicts which would take me time to fix it, which I most defin</w:t>
+      </w:r>
+      <w:r>
+        <w:rPr>
+          <w:lang w:val="en-US"/>
+        </w:rPr>
+        <w:t>itely not have.</w:t>
       </w:r>
     </w:p>
     <w:p>
@@ -3630,57 +3222,19 @@
         <w:rPr>
           <w:lang w:val="en-US"/>
         </w:rPr>
-        <w:t xml:space="preserve">Since I already created the database </w:t>
-      </w:r>
-      <w:proofErr w:type="spellStart"/>
-      <w:proofErr w:type="gramStart"/>
-      <w:r>
-        <w:rPr>
-          <w:lang w:val="en-US"/>
-        </w:rPr>
-        <w:t>aswell</w:t>
-      </w:r>
-      <w:proofErr w:type="spellEnd"/>
-      <w:proofErr w:type="gramEnd"/>
-      <w:r>
-        <w:rPr>
-          <w:lang w:val="en-US"/>
-        </w:rPr>
-        <w:t xml:space="preserve"> as the http server and the routes, </w:t>
-      </w:r>
-      <w:proofErr w:type="gramStart"/>
-      <w:r>
-        <w:rPr>
-          <w:lang w:val="en-US"/>
-        </w:rPr>
-        <w:t>only</w:t>
-      </w:r>
-      <w:proofErr w:type="gramEnd"/>
-      <w:r>
-        <w:rPr>
-          <w:lang w:val="en-US"/>
-        </w:rPr>
-        <w:t xml:space="preserve"> thing missing</w:t>
-      </w:r>
-      <w:r>
-        <w:rPr>
-          <w:lang w:val="en-US"/>
-        </w:rPr>
-        <w:t xml:space="preserve"> are the controllers, services and repositories, on which I will start working now </w:t>
-      </w:r>
-      <w:proofErr w:type="gramStart"/>
-      <w:r>
-        <w:rPr>
-          <w:lang w:val="en-US"/>
-        </w:rPr>
-        <w:t>in order to</w:t>
-      </w:r>
-      <w:proofErr w:type="gramEnd"/>
-      <w:r>
-        <w:rPr>
-          <w:lang w:val="en-US"/>
-        </w:rPr>
-        <w:t xml:space="preserve"> </w:t>
+        <w:t xml:space="preserve">Since I already created the database aswell as the http server and the routes, </w:t>
+      </w:r>
+      <w:r>
+        <w:rPr>
+          <w:lang w:val="en-US"/>
+        </w:rPr>
+        <w:t>only thing missing</w:t>
+      </w:r>
+      <w:r>
+        <w:rPr>
+          <w:lang w:val="en-US"/>
+        </w:rPr>
+        <w:t xml:space="preserve"> are the controllers, services and repositories, on which I will start working now in order to </w:t>
       </w:r>
       <w:r>
         <w:rPr>
@@ -3764,49 +3318,7 @@
         <w:rPr>
           <w:lang w:val="en-US"/>
         </w:rPr>
-        <w:t xml:space="preserve"> the </w:t>
-      </w:r>
-      <w:proofErr w:type="spellStart"/>
-      <w:r>
-        <w:rPr>
-          <w:lang w:val="en-US"/>
-        </w:rPr>
-        <w:t>UserController</w:t>
-      </w:r>
-      <w:proofErr w:type="spellEnd"/>
-      <w:r>
-        <w:rPr>
-          <w:lang w:val="en-US"/>
-        </w:rPr>
-        <w:t xml:space="preserve">, </w:t>
-      </w:r>
-      <w:proofErr w:type="spellStart"/>
-      <w:r>
-        <w:rPr>
-          <w:lang w:val="en-US"/>
-        </w:rPr>
-        <w:t>UserService</w:t>
-      </w:r>
-      <w:proofErr w:type="spellEnd"/>
-      <w:r>
-        <w:rPr>
-          <w:lang w:val="en-US"/>
-        </w:rPr>
-        <w:t xml:space="preserve"> and </w:t>
-      </w:r>
-      <w:proofErr w:type="spellStart"/>
-      <w:r>
-        <w:rPr>
-          <w:lang w:val="en-US"/>
-        </w:rPr>
-        <w:t>UserRepository</w:t>
-      </w:r>
-      <w:proofErr w:type="spellEnd"/>
-      <w:r>
-        <w:rPr>
-          <w:lang w:val="en-US"/>
-        </w:rPr>
-        <w:t xml:space="preserve"> for this.</w:t>
+        <w:t xml:space="preserve"> the UserController, UserService and UserRepository for this.</w:t>
       </w:r>
       <w:r>
         <w:rPr>
@@ -3818,21 +3330,7 @@
         <w:rPr>
           <w:lang w:val="en-US"/>
         </w:rPr>
-        <w:t xml:space="preserve">A get request to visit </w:t>
-      </w:r>
-      <w:proofErr w:type="spellStart"/>
-      <w:r>
-        <w:rPr>
-          <w:lang w:val="en-US"/>
-        </w:rPr>
-        <w:t>aour</w:t>
-      </w:r>
-      <w:proofErr w:type="spellEnd"/>
-      <w:r>
-        <w:rPr>
-          <w:lang w:val="en-US"/>
-        </w:rPr>
-        <w:t xml:space="preserve"> own profile and put to update it can be made. </w:t>
+        <w:t xml:space="preserve">A get request to visit aour own profile and put to update it can be made. </w:t>
       </w:r>
       <w:r>
         <w:rPr>
@@ -3850,21 +3348,7 @@
         <w:rPr>
           <w:lang w:val="en-US"/>
         </w:rPr>
-        <w:t xml:space="preserve">overlooked </w:t>
-      </w:r>
-      <w:proofErr w:type="gramStart"/>
-      <w:r>
-        <w:rPr>
-          <w:lang w:val="en-US"/>
-        </w:rPr>
-        <w:t>an !</w:t>
-      </w:r>
-      <w:proofErr w:type="gramEnd"/>
-      <w:r>
-        <w:rPr>
-          <w:lang w:val="en-US"/>
-        </w:rPr>
-        <w:t xml:space="preserve"> and ended up changing my code because of this and had to change it back afterward</w:t>
+        <w:t>overlooked an ! and ended up changing my code because of this and had to change it back afterward</w:t>
       </w:r>
       <w:r>
         <w:rPr>
@@ -3976,89 +3460,19 @@
         <w:rPr>
           <w:lang w:val="en-US"/>
         </w:rPr>
-        <w:t xml:space="preserve">Even though the due date is over, I still want to finish this project, and since I destroyed most of my code </w:t>
-      </w:r>
-      <w:proofErr w:type="gramStart"/>
-      <w:r>
-        <w:rPr>
-          <w:lang w:val="en-US"/>
-        </w:rPr>
-        <w:t>in order to</w:t>
-      </w:r>
-      <w:proofErr w:type="gramEnd"/>
-      <w:r>
-        <w:rPr>
-          <w:lang w:val="en-US"/>
-        </w:rPr>
-        <w:t xml:space="preserve"> finish the history, I will take my time now to fix everything and make my code look decent again.</w:t>
-      </w:r>
-      <w:r>
-        <w:rPr>
-          <w:lang w:val="en-US"/>
-        </w:rPr>
-        <w:t xml:space="preserve"> I was able to fix everything and even improve on the code, I created new functions </w:t>
-      </w:r>
-      <w:proofErr w:type="gramStart"/>
-      <w:r>
-        <w:rPr>
-          <w:lang w:val="en-US"/>
-        </w:rPr>
-        <w:t>in order to</w:t>
-      </w:r>
-      <w:proofErr w:type="gramEnd"/>
-      <w:r>
-        <w:rPr>
-          <w:lang w:val="en-US"/>
-        </w:rPr>
-        <w:t xml:space="preserve"> make it easier for </w:t>
-      </w:r>
-      <w:r>
-        <w:rPr>
-          <w:lang w:val="en-US"/>
-        </w:rPr>
-        <w:t xml:space="preserve">services like </w:t>
-      </w:r>
-      <w:proofErr w:type="spellStart"/>
-      <w:r>
-        <w:rPr>
-          <w:lang w:val="en-US"/>
-        </w:rPr>
-        <w:t>userService</w:t>
-      </w:r>
-      <w:proofErr w:type="spellEnd"/>
-      <w:r>
-        <w:rPr>
-          <w:lang w:val="en-US"/>
-        </w:rPr>
-        <w:t xml:space="preserve"> to check hashes/get the </w:t>
-      </w:r>
-      <w:proofErr w:type="spellStart"/>
-      <w:r>
-        <w:rPr>
-          <w:lang w:val="en-US"/>
-        </w:rPr>
-        <w:t>userId</w:t>
-      </w:r>
-      <w:proofErr w:type="spellEnd"/>
-      <w:r>
-        <w:rPr>
-          <w:lang w:val="en-US"/>
-        </w:rPr>
-        <w:t xml:space="preserve"> by creating new functions inside the </w:t>
-      </w:r>
-      <w:proofErr w:type="spellStart"/>
-      <w:r>
-        <w:rPr>
-          <w:lang w:val="en-US"/>
-        </w:rPr>
-        <w:t>authService</w:t>
-      </w:r>
-      <w:proofErr w:type="spellEnd"/>
-      <w:r>
-        <w:rPr>
-          <w:lang w:val="en-US"/>
-        </w:rPr>
-        <w:t>, who is responsible for everything regarding security.</w:t>
+        <w:t>Even though the due date is over, I still want to finish this project, and since I destroyed most of my code in order to finish the history, I will take my time now to fix everything and make my code look decent again.</w:t>
+      </w:r>
+      <w:r>
+        <w:rPr>
+          <w:lang w:val="en-US"/>
+        </w:rPr>
+        <w:t xml:space="preserve"> I was able to fix everything and even improve on the code, I created new functions in order to make it easier for </w:t>
+      </w:r>
+      <w:r>
+        <w:rPr>
+          <w:lang w:val="en-US"/>
+        </w:rPr>
+        <w:t>services like userService to check hashes/get the userId by creating new functions inside the authService, who is responsible for everything regarding security.</w:t>
       </w:r>
       <w:r>
         <w:rPr>
@@ -4066,33 +3480,11 @@
         </w:rPr>
         <w:t xml:space="preserve"> I also changed the output, first the history </w:t>
       </w:r>
-      <w:proofErr w:type="gramStart"/>
-      <w:r>
-        <w:rPr>
-          <w:lang w:val="en-US"/>
-        </w:rPr>
-        <w:t>outputted</w:t>
-      </w:r>
-      <w:proofErr w:type="gramEnd"/>
-      <w:r>
-        <w:rPr>
-          <w:lang w:val="en-US"/>
-        </w:rPr>
-        <w:t xml:space="preserve"> the total amount of pushups </w:t>
-      </w:r>
-      <w:proofErr w:type="gramStart"/>
-      <w:r>
-        <w:rPr>
-          <w:lang w:val="en-US"/>
-        </w:rPr>
-        <w:t>an</w:t>
-      </w:r>
-      <w:proofErr w:type="gramEnd"/>
-      <w:r>
-        <w:rPr>
-          <w:lang w:val="en-US"/>
-        </w:rPr>
-        <w:t xml:space="preserve"> the total duration, now I made it so that it simply shows the entire history instead of the total amount.</w:t>
+      <w:r>
+        <w:rPr>
+          <w:lang w:val="en-US"/>
+        </w:rPr>
+        <w:t>outputted the total amount of pushups an the total duration, now I made it so that it simply shows the entire history instead of the total amount.</w:t>
       </w:r>
     </w:p>
     <w:p>
@@ -4145,21 +3537,7 @@
         <w:rPr>
           <w:lang w:val="en-US"/>
         </w:rPr>
-        <w:t xml:space="preserve"> tough, since I didn’t really </w:t>
-      </w:r>
-      <w:proofErr w:type="gramStart"/>
-      <w:r>
-        <w:rPr>
-          <w:lang w:val="en-US"/>
-        </w:rPr>
-        <w:t>know in</w:t>
-      </w:r>
-      <w:proofErr w:type="gramEnd"/>
-      <w:r>
-        <w:rPr>
-          <w:lang w:val="en-US"/>
-        </w:rPr>
-        <w:t xml:space="preserve"> which Controller/Service to put this into. </w:t>
+        <w:t xml:space="preserve"> tough, since I didn’t really know in which Controller/Service to put this into. </w:t>
       </w:r>
       <w:r>
         <w:rPr>
@@ -4177,30 +3555,72 @@
         <w:rPr>
           <w:lang w:val="en-US"/>
         </w:rPr>
-        <w:t xml:space="preserve">need access to data from both of my tables, users and </w:t>
-      </w:r>
-      <w:proofErr w:type="gramStart"/>
-      <w:r>
-        <w:rPr>
-          <w:lang w:val="en-US"/>
-        </w:rPr>
-        <w:t>history(</w:t>
-      </w:r>
-      <w:proofErr w:type="spellStart"/>
-      <w:proofErr w:type="gramEnd"/>
-      <w:r>
-        <w:rPr>
-          <w:lang w:val="en-US"/>
-        </w:rPr>
-        <w:t>PushUpRecords</w:t>
-      </w:r>
-      <w:proofErr w:type="spellEnd"/>
-      <w:r>
-        <w:rPr>
-          <w:lang w:val="en-US"/>
-        </w:rPr>
-        <w:t>).</w:t>
-      </w:r>
+        <w:t>need access to data from both of my tables, users and history(PushUpRecords).</w:t>
+      </w:r>
+    </w:p>
+    <w:p>
+      <w:pPr>
+        <w:pStyle w:val="berschrift2"/>
+        <w:rPr>
+          <w:lang w:val="en-US"/>
+        </w:rPr>
+      </w:pPr>
+      <w:r>
+        <w:rPr>
+          <w:lang w:val="en-US"/>
+        </w:rPr>
+        <w:t>Refactoring</w:t>
+      </w:r>
+      <w:r>
+        <w:rPr>
+          <w:lang w:val="en-US"/>
+        </w:rPr>
+        <w:t xml:space="preserve"> and improving my code as well as improving the outputs</w:t>
+      </w:r>
+      <w:r>
+        <w:rPr>
+          <w:lang w:val="en-US"/>
+        </w:rPr>
+        <w:t xml:space="preserve"> (</w:t>
+      </w:r>
+      <w:r>
+        <w:rPr>
+          <w:lang w:val="en-US"/>
+        </w:rPr>
+        <w:t>2</w:t>
+      </w:r>
+      <w:r>
+        <w:rPr>
+          <w:lang w:val="en-US"/>
+        </w:rPr>
+        <w:t>.5h)</w:t>
+      </w:r>
+    </w:p>
+    <w:p>
+      <w:pPr>
+        <w:rPr>
+          <w:lang w:val="en-US"/>
+        </w:rPr>
+      </w:pPr>
+      <w:r>
+        <w:rPr>
+          <w:lang w:val="en-US"/>
+        </w:rPr>
+        <w:t>I first removed the hashing and token functions in authService and created new Servies for both</w:t>
+      </w:r>
+      <w:r>
+        <w:rPr>
+          <w:lang w:val="en-US"/>
+        </w:rPr>
+        <w:t>…</w:t>
+      </w:r>
+    </w:p>
+    <w:p>
+      <w:pPr>
+        <w:rPr>
+          <w:lang w:val="en-US"/>
+        </w:rPr>
+      </w:pPr>
     </w:p>
     <w:p>
       <w:pPr>
@@ -4271,6 +3691,7 @@
         <w:docPartUnique/>
       </w:docPartObj>
     </w:sdtPr>
+    <w:sdtEndPr/>
     <w:sdtContent>
       <w:sdt>
         <w:sdtPr>
@@ -4280,6 +3701,7 @@
             <w:docPartUnique/>
           </w:docPartObj>
         </w:sdtPr>
+        <w:sdtEndPr/>
         <w:sdtContent>
           <w:p>
             <w:pPr>
@@ -4428,13 +3850,8 @@
       <w:tab/>
     </w:r>
     <w:r>
-      <w:t xml:space="preserve">Panel </w:t>
+      <w:t>Panel Exam</w:t>
     </w:r>
-    <w:proofErr w:type="spellStart"/>
-    <w:r>
-      <w:t>Exam</w:t>
-    </w:r>
-    <w:proofErr w:type="spellEnd"/>
   </w:p>
 </w:hdr>
 </file>

</xml_diff>

<commit_message>
Refactored the code, improved it, added more comments and also added more detailed responses.
</commit_message>
<xml_diff>
--- a/Documents/Sports Exercise Battle.docx
+++ b/Documents/Sports Exercise Battle.docx
@@ -3587,13 +3587,13 @@
         <w:rPr>
           <w:lang w:val="en-US"/>
         </w:rPr>
-        <w:t>2</w:t>
-      </w:r>
-      <w:r>
-        <w:rPr>
-          <w:lang w:val="en-US"/>
-        </w:rPr>
-        <w:t>.5h)</w:t>
+        <w:t>6</w:t>
+      </w:r>
+      <w:r>
+        <w:rPr>
+          <w:lang w:val="en-US"/>
+        </w:rPr>
+        <w:t>h)</w:t>
       </w:r>
     </w:p>
     <w:p>
@@ -3606,13 +3606,103 @@
         <w:rPr>
           <w:lang w:val="en-US"/>
         </w:rPr>
-        <w:t>I first removed the hashing and token functions in authService and created new Servies for both</w:t>
-      </w:r>
-      <w:r>
-        <w:rPr>
-          <w:lang w:val="en-US"/>
-        </w:rPr>
-        <w:t>…</w:t>
+        <w:t xml:space="preserve">I first removed the hashing and token functions </w:t>
+      </w:r>
+      <w:r>
+        <w:rPr>
+          <w:lang w:val="en-US"/>
+        </w:rPr>
+        <w:t>from</w:t>
+      </w:r>
+      <w:r>
+        <w:rPr>
+          <w:lang w:val="en-US"/>
+        </w:rPr>
+        <w:t xml:space="preserve"> authService and created new Servi</w:t>
+      </w:r>
+      <w:r>
+        <w:rPr>
+          <w:lang w:val="en-US"/>
+        </w:rPr>
+        <w:t>ces for both of them. After that</w:t>
+      </w:r>
+      <w:r>
+        <w:rPr>
+          <w:lang w:val="en-US"/>
+        </w:rPr>
+        <w:t xml:space="preserve">, I refactored all the code </w:t>
+      </w:r>
+      <w:r>
+        <w:rPr>
+          <w:lang w:val="en-US"/>
+        </w:rPr>
+        <w:t xml:space="preserve">that was effected by this. One of the reason I did this was </w:t>
+      </w:r>
+      <w:r>
+        <w:rPr>
+          <w:lang w:val="en-US"/>
+        </w:rPr>
+        <w:t>because of the SRP</w:t>
+      </w:r>
+      <w:r>
+        <w:rPr>
+          <w:lang w:val="en-US"/>
+        </w:rPr>
+        <w:t>. After that I also created a function in the tokenSer</w:t>
+      </w:r>
+      <w:r>
+        <w:rPr>
+          <w:lang w:val="en-US"/>
+        </w:rPr>
+        <w:t>vice which allowed me to verify if a token is valid by checking it against the tokens in the db and also checking the expire date</w:t>
+      </w:r>
+      <w:r>
+        <w:rPr>
+          <w:lang w:val="en-US"/>
+        </w:rPr>
+        <w:t xml:space="preserve">, this function can either </w:t>
+      </w:r>
+      <w:r>
+        <w:rPr>
+          <w:lang w:val="en-US"/>
+        </w:rPr>
+        <w:t>return (if valid) a bool saying that the token is valid, or when needed, a bool aswell as the</w:t>
+      </w:r>
+      <w:r>
+        <w:rPr>
+          <w:lang w:val="en-US"/>
+        </w:rPr>
+        <w:t xml:space="preserve"> tokenHash, which then can be used for things like searching a userId. I created the function this way in order </w:t>
+      </w:r>
+      <w:r>
+        <w:rPr>
+          <w:lang w:val="en-US"/>
+        </w:rPr>
+        <w:t>to give the class as little information as possible</w:t>
+      </w:r>
+      <w:r>
+        <w:rPr>
+          <w:lang w:val="en-US"/>
+        </w:rPr>
+        <w:t>, easily being able to leave out unnecessary information.</w:t>
+      </w:r>
+      <w:r>
+        <w:rPr>
+          <w:lang w:val="en-US"/>
+        </w:rPr>
+        <w:t xml:space="preserve"> I also refactored other code, added more comments and also improved the json messages being sent with the responses </w:t>
+      </w:r>
+      <w:r>
+        <w:rPr>
+          <w:lang w:val="en-US"/>
+        </w:rPr>
+        <w:t>in order for them to be more informative</w:t>
+      </w:r>
+      <w:r>
+        <w:rPr>
+          <w:lang w:val="en-US"/>
+        </w:rPr>
+        <w:t>.</w:t>
       </w:r>
     </w:p>
     <w:p>

</xml_diff>

<commit_message>
Finished tcp and the tournament for now. Also created the extra feature live log for the tournament. Will refactor all of this once Im finished with everything
</commit_message>
<xml_diff>
--- a/Documents/Sports Exercise Battle.docx
+++ b/Documents/Sports Exercise Battle.docx
@@ -88,7 +88,7 @@
           <w:r>
             <w:fldChar w:fldCharType="separate"/>
           </w:r>
-          <w:hyperlink w:anchor="_Toc197442085" w:history="1">
+          <w:hyperlink w:anchor="_Toc197463590" w:history="1">
             <w:r>
               <w:rPr>
                 <w:rStyle w:val="Hyperlink"/>
@@ -134,7 +134,7 @@
                 <w:noProof/>
                 <w:webHidden/>
               </w:rPr>
-              <w:instrText xml:space="preserve"> PAGEREF _Toc197442085 \h </w:instrText>
+              <w:instrText xml:space="preserve"> PAGEREF _Toc197463590 \h </w:instrText>
             </w:r>
             <w:r>
               <w:rPr>
@@ -181,7 +181,7 @@
               <w14:ligatures w14:val="standardContextual"/>
             </w:rPr>
           </w:pPr>
-          <w:hyperlink w:anchor="_Toc197442086" w:history="1">
+          <w:hyperlink w:anchor="_Toc197463591" w:history="1">
             <w:r>
               <w:rPr>
                 <w:rStyle w:val="Hyperlink"/>
@@ -228,7 +228,7 @@
                 <w:noProof/>
                 <w:webHidden/>
               </w:rPr>
-              <w:instrText xml:space="preserve"> PAGEREF _Toc197442086 \h </w:instrText>
+              <w:instrText xml:space="preserve"> PAGEREF _Toc197463591 \h </w:instrText>
             </w:r>
             <w:r>
               <w:rPr>
@@ -275,7 +275,7 @@
               <w14:ligatures w14:val="standardContextual"/>
             </w:rPr>
           </w:pPr>
-          <w:hyperlink w:anchor="_Toc197442087" w:history="1">
+          <w:hyperlink w:anchor="_Toc197463592" w:history="1">
             <w:r>
               <w:rPr>
                 <w:rStyle w:val="Hyperlink"/>
@@ -322,7 +322,7 @@
                 <w:noProof/>
                 <w:webHidden/>
               </w:rPr>
-              <w:instrText xml:space="preserve"> PAGEREF _Toc197442087 \h </w:instrText>
+              <w:instrText xml:space="preserve"> PAGEREF _Toc197463592 \h </w:instrText>
             </w:r>
             <w:r>
               <w:rPr>
@@ -342,7 +342,7 @@
                 <w:noProof/>
                 <w:webHidden/>
               </w:rPr>
-              <w:t>1</w:t>
+              <w:t>2</w:t>
             </w:r>
             <w:r>
               <w:rPr>
@@ -368,7 +368,7 @@
               <w:lang w:eastAsia="de-DE"/>
             </w:rPr>
           </w:pPr>
-          <w:hyperlink w:anchor="_Toc197442088" w:history="1">
+          <w:hyperlink w:anchor="_Toc197463593" w:history="1">
             <w:r>
               <w:rPr>
                 <w:rStyle w:val="Hyperlink"/>
@@ -414,7 +414,7 @@
                 <w:noProof/>
                 <w:webHidden/>
               </w:rPr>
-              <w:instrText xml:space="preserve"> PAGEREF _Toc197442088 \h </w:instrText>
+              <w:instrText xml:space="preserve"> PAGEREF _Toc197463593 \h </w:instrText>
             </w:r>
             <w:r>
               <w:rPr>
@@ -461,7 +461,7 @@
               <w14:ligatures w14:val="standardContextual"/>
             </w:rPr>
           </w:pPr>
-          <w:hyperlink w:anchor="_Toc197442089" w:history="1">
+          <w:hyperlink w:anchor="_Toc197463594" w:history="1">
             <w:r>
               <w:rPr>
                 <w:rStyle w:val="Hyperlink"/>
@@ -508,7 +508,7 @@
                 <w:noProof/>
                 <w:webHidden/>
               </w:rPr>
-              <w:instrText xml:space="preserve"> PAGEREF _Toc197442089 \h </w:instrText>
+              <w:instrText xml:space="preserve"> PAGEREF _Toc197463594 \h </w:instrText>
             </w:r>
             <w:r>
               <w:rPr>
@@ -555,7 +555,7 @@
               <w14:ligatures w14:val="standardContextual"/>
             </w:rPr>
           </w:pPr>
-          <w:hyperlink w:anchor="_Toc197442090" w:history="1">
+          <w:hyperlink w:anchor="_Toc197463595" w:history="1">
             <w:r>
               <w:rPr>
                 <w:rStyle w:val="Hyperlink"/>
@@ -602,7 +602,7 @@
                 <w:noProof/>
                 <w:webHidden/>
               </w:rPr>
-              <w:instrText xml:space="preserve"> PAGEREF _Toc197442090 \h </w:instrText>
+              <w:instrText xml:space="preserve"> PAGEREF _Toc197463595 \h </w:instrText>
             </w:r>
             <w:r>
               <w:rPr>
@@ -649,7 +649,7 @@
               <w14:ligatures w14:val="standardContextual"/>
             </w:rPr>
           </w:pPr>
-          <w:hyperlink w:anchor="_Toc197442091" w:history="1">
+          <w:hyperlink w:anchor="_Toc197463596" w:history="1">
             <w:r>
               <w:rPr>
                 <w:rStyle w:val="Hyperlink"/>
@@ -696,7 +696,7 @@
                 <w:noProof/>
                 <w:webHidden/>
               </w:rPr>
-              <w:instrText xml:space="preserve"> PAGEREF _Toc197442091 \h </w:instrText>
+              <w:instrText xml:space="preserve"> PAGEREF _Toc197463596 \h </w:instrText>
             </w:r>
             <w:r>
               <w:rPr>
@@ -743,7 +743,7 @@
               <w14:ligatures w14:val="standardContextual"/>
             </w:rPr>
           </w:pPr>
-          <w:hyperlink w:anchor="_Toc197442092" w:history="1">
+          <w:hyperlink w:anchor="_Toc197463597" w:history="1">
             <w:r>
               <w:rPr>
                 <w:rStyle w:val="Hyperlink"/>
@@ -790,7 +790,7 @@
                 <w:noProof/>
                 <w:webHidden/>
               </w:rPr>
-              <w:instrText xml:space="preserve"> PAGEREF _Toc197442092 \h </w:instrText>
+              <w:instrText xml:space="preserve"> PAGEREF _Toc197463597 \h </w:instrText>
             </w:r>
             <w:r>
               <w:rPr>
@@ -836,7 +836,7 @@
               <w:lang w:eastAsia="de-DE"/>
             </w:rPr>
           </w:pPr>
-          <w:hyperlink w:anchor="_Toc197442093" w:history="1">
+          <w:hyperlink w:anchor="_Toc197463598" w:history="1">
             <w:r>
               <w:rPr>
                 <w:rStyle w:val="Hyperlink"/>
@@ -882,7 +882,7 @@
                 <w:noProof/>
                 <w:webHidden/>
               </w:rPr>
-              <w:instrText xml:space="preserve"> PAGEREF _Toc197442093 \h </w:instrText>
+              <w:instrText xml:space="preserve"> PAGEREF _Toc197463598 \h </w:instrText>
             </w:r>
             <w:r>
               <w:rPr>
@@ -902,7 +902,7 @@
                 <w:noProof/>
                 <w:webHidden/>
               </w:rPr>
-              <w:t>3</w:t>
+              <w:t>4</w:t>
             </w:r>
             <w:r>
               <w:rPr>
@@ -929,7 +929,7 @@
               <w14:ligatures w14:val="standardContextual"/>
             </w:rPr>
           </w:pPr>
-          <w:hyperlink w:anchor="_Toc197442094" w:history="1">
+          <w:hyperlink w:anchor="_Toc197463599" w:history="1">
             <w:r>
               <w:rPr>
                 <w:rStyle w:val="Hyperlink"/>
@@ -976,7 +976,7 @@
                 <w:noProof/>
                 <w:webHidden/>
               </w:rPr>
-              <w:instrText xml:space="preserve"> PAGEREF _Toc197442094 \h </w:instrText>
+              <w:instrText xml:space="preserve"> PAGEREF _Toc197463599 \h </w:instrText>
             </w:r>
             <w:r>
               <w:rPr>
@@ -996,7 +996,7 @@
                 <w:noProof/>
                 <w:webHidden/>
               </w:rPr>
-              <w:t>3</w:t>
+              <w:t>4</w:t>
             </w:r>
             <w:r>
               <w:rPr>
@@ -1023,7 +1023,7 @@
               <w14:ligatures w14:val="standardContextual"/>
             </w:rPr>
           </w:pPr>
-          <w:hyperlink w:anchor="_Toc197442095" w:history="1">
+          <w:hyperlink w:anchor="_Toc197463600" w:history="1">
             <w:r>
               <w:rPr>
                 <w:rStyle w:val="Hyperlink"/>
@@ -1070,7 +1070,7 @@
                 <w:noProof/>
                 <w:webHidden/>
               </w:rPr>
-              <w:instrText xml:space="preserve"> PAGEREF _Toc197442095 \h </w:instrText>
+              <w:instrText xml:space="preserve"> PAGEREF _Toc197463600 \h </w:instrText>
             </w:r>
             <w:r>
               <w:rPr>
@@ -1117,7 +1117,7 @@
               <w14:ligatures w14:val="standardContextual"/>
             </w:rPr>
           </w:pPr>
-          <w:hyperlink w:anchor="_Toc197442096" w:history="1">
+          <w:hyperlink w:anchor="_Toc197463601" w:history="1">
             <w:r>
               <w:rPr>
                 <w:rStyle w:val="Hyperlink"/>
@@ -1164,7 +1164,7 @@
                 <w:noProof/>
                 <w:webHidden/>
               </w:rPr>
-              <w:instrText xml:space="preserve"> PAGEREF _Toc197442096 \h </w:instrText>
+              <w:instrText xml:space="preserve"> PAGEREF _Toc197463601 \h </w:instrText>
             </w:r>
             <w:r>
               <w:rPr>
@@ -1211,7 +1211,7 @@
               <w14:ligatures w14:val="standardContextual"/>
             </w:rPr>
           </w:pPr>
-          <w:hyperlink w:anchor="_Toc197442097" w:history="1">
+          <w:hyperlink w:anchor="_Toc197463602" w:history="1">
             <w:r>
               <w:rPr>
                 <w:rStyle w:val="Hyperlink"/>
@@ -1258,7 +1258,7 @@
                 <w:noProof/>
                 <w:webHidden/>
               </w:rPr>
-              <w:instrText xml:space="preserve"> PAGEREF _Toc197442097 \h </w:instrText>
+              <w:instrText xml:space="preserve"> PAGEREF _Toc197463602 \h </w:instrText>
             </w:r>
             <w:r>
               <w:rPr>
@@ -1305,7 +1305,7 @@
               <w14:ligatures w14:val="standardContextual"/>
             </w:rPr>
           </w:pPr>
-          <w:hyperlink w:anchor="_Toc197442098" w:history="1">
+          <w:hyperlink w:anchor="_Toc197463603" w:history="1">
             <w:r>
               <w:rPr>
                 <w:rStyle w:val="Hyperlink"/>
@@ -1352,7 +1352,101 @@
                 <w:noProof/>
                 <w:webHidden/>
               </w:rPr>
-              <w:instrText xml:space="preserve"> PAGEREF _Toc197442098 \h </w:instrText>
+              <w:instrText xml:space="preserve"> PAGEREF _Toc197463603 \h </w:instrText>
+            </w:r>
+            <w:r>
+              <w:rPr>
+                <w:noProof/>
+                <w:webHidden/>
+              </w:rPr>
+            </w:r>
+            <w:r>
+              <w:rPr>
+                <w:noProof/>
+                <w:webHidden/>
+              </w:rPr>
+              <w:fldChar w:fldCharType="separate"/>
+            </w:r>
+            <w:r>
+              <w:rPr>
+                <w:noProof/>
+                <w:webHidden/>
+              </w:rPr>
+              <w:t>4</w:t>
+            </w:r>
+            <w:r>
+              <w:rPr>
+                <w:noProof/>
+                <w:webHidden/>
+              </w:rPr>
+              <w:fldChar w:fldCharType="end"/>
+            </w:r>
+          </w:hyperlink>
+        </w:p>
+        <w:p>
+          <w:pPr>
+            <w:pStyle w:val="Verzeichnis2"/>
+            <w:tabs>
+              <w:tab w:val="left" w:pos="960"/>
+              <w:tab w:val="right" w:leader="dot" w:pos="9062"/>
+            </w:tabs>
+            <w:rPr>
+              <w:rFonts w:cstheme="minorBidi"/>
+              <w:noProof/>
+              <w:kern w:val="2"/>
+              <w:sz w:val="24"/>
+              <w:szCs w:val="24"/>
+              <w14:ligatures w14:val="standardContextual"/>
+            </w:rPr>
+          </w:pPr>
+          <w:hyperlink w:anchor="_Toc197463604" w:history="1">
+            <w:r>
+              <w:rPr>
+                <w:rStyle w:val="Hyperlink"/>
+                <w:noProof/>
+                <w:lang w:val="en-US"/>
+              </w:rPr>
+              <w:t>3.6</w:t>
+            </w:r>
+            <w:r>
+              <w:rPr>
+                <w:rFonts w:cstheme="minorBidi"/>
+                <w:noProof/>
+                <w:kern w:val="2"/>
+                <w:sz w:val="24"/>
+                <w:szCs w:val="24"/>
+                <w14:ligatures w14:val="standardContextual"/>
+              </w:rPr>
+              <w:tab/>
+            </w:r>
+            <w:r>
+              <w:rPr>
+                <w:rStyle w:val="Hyperlink"/>
+                <w:noProof/>
+                <w:lang w:val="en-US"/>
+              </w:rPr>
+              <w:t>Refactoring and improving my code as well as improving the outputs (6.5h)</w:t>
+            </w:r>
+            <w:r>
+              <w:rPr>
+                <w:noProof/>
+                <w:webHidden/>
+              </w:rPr>
+              <w:tab/>
+            </w:r>
+            <w:r>
+              <w:rPr>
+                <w:noProof/>
+                <w:webHidden/>
+              </w:rPr>
+              <w:fldChar w:fldCharType="begin"/>
+            </w:r>
+            <w:r>
+              <w:rPr>
+                <w:noProof/>
+                <w:webHidden/>
+              </w:rPr>
+              <w:instrText xml:space="preserve"> PAGEREF _Toc197463604 \h </w:instrText>
             </w:r>
             <w:r>
               <w:rPr>
@@ -1408,7 +1502,7 @@
           <w:lang w:val="en-US"/>
         </w:rPr>
       </w:pPr>
-      <w:bookmarkStart w:id="0" w:name="_Toc197442085"/>
+      <w:bookmarkStart w:id="0" w:name="_Toc197463590"/>
       <w:r>
         <w:rPr>
           <w:lang w:val="en-US"/>
@@ -1424,7 +1518,7 @@
           <w:lang w:val="en-US"/>
         </w:rPr>
       </w:pPr>
-      <w:bookmarkStart w:id="1" w:name="_Toc197442086"/>
+      <w:bookmarkStart w:id="1" w:name="_Toc197463591"/>
       <w:r>
         <w:rPr>
           <w:lang w:val="en-US"/>
@@ -1726,11 +1820,12 @@
           <w:lang w:val="en-US"/>
         </w:rPr>
       </w:pPr>
-      <w:bookmarkStart w:id="2" w:name="_Toc197442087"/>
-      <w:r>
-        <w:rPr>
-          <w:lang w:val="en-US"/>
-        </w:rPr>
+      <w:bookmarkStart w:id="2" w:name="_Toc197463592"/>
+      <w:r>
+        <w:rPr>
+          <w:lang w:val="en-US"/>
+        </w:rPr>
+        <w:lastRenderedPageBreak/>
         <w:t>Planning</w:t>
       </w:r>
       <w:r>
@@ -1787,14 +1882,7 @@
         <w:rPr>
           <w:lang w:val="en-US"/>
         </w:rPr>
-        <w:t xml:space="preserve">change the tables quite a lot, since </w:t>
-      </w:r>
-      <w:r>
-        <w:rPr>
-          <w:lang w:val="en-US"/>
-        </w:rPr>
-        <w:lastRenderedPageBreak/>
-        <w:t xml:space="preserve">at first, I wanted </w:t>
+        <w:t xml:space="preserve">change the tables quite a lot, since at first, I wanted </w:t>
       </w:r>
       <w:r>
         <w:rPr>
@@ -1972,7 +2060,7 @@
           <w:lang w:val="en-US"/>
         </w:rPr>
       </w:pPr>
-      <w:bookmarkStart w:id="3" w:name="_Toc197442088"/>
+      <w:bookmarkStart w:id="3" w:name="_Toc197463593"/>
       <w:r>
         <w:rPr>
           <w:lang w:val="en-US"/>
@@ -1988,7 +2076,7 @@
           <w:lang w:val="en-US"/>
         </w:rPr>
       </w:pPr>
-      <w:bookmarkStart w:id="4" w:name="_Toc197442089"/>
+      <w:bookmarkStart w:id="4" w:name="_Toc197463594"/>
       <w:r>
         <w:rPr>
           <w:lang w:val="en-US"/>
@@ -2259,6 +2347,7 @@
               <w:rPr>
                 <w:lang w:val="en-US"/>
               </w:rPr>
+              <w:lastRenderedPageBreak/>
               <w:t xml:space="preserve">string </w:t>
             </w:r>
             <w:r>
@@ -2502,7 +2591,6 @@
               <w:rPr>
                 <w:lang w:val="en-US"/>
               </w:rPr>
-              <w:lastRenderedPageBreak/>
               <w:t>Int Duration</w:t>
             </w:r>
           </w:p>
@@ -2660,7 +2748,7 @@
           <w:lang w:val="en-US"/>
         </w:rPr>
       </w:pPr>
-      <w:bookmarkStart w:id="5" w:name="_Toc197442090"/>
+      <w:bookmarkStart w:id="5" w:name="_Toc197463595"/>
       <w:r>
         <w:rPr>
           <w:lang w:val="en-US"/>
@@ -2907,7 +2995,7 @@
           <w:lang w:val="en-US"/>
         </w:rPr>
       </w:pPr>
-      <w:bookmarkStart w:id="6" w:name="_Toc197442091"/>
+      <w:bookmarkStart w:id="6" w:name="_Toc197463596"/>
       <w:r>
         <w:rPr>
           <w:lang w:val="en-US"/>
@@ -3026,7 +3114,7 @@
           <w:lang w:val="en-US"/>
         </w:rPr>
       </w:pPr>
-      <w:bookmarkStart w:id="7" w:name="_Toc197442092"/>
+      <w:bookmarkStart w:id="7" w:name="_Toc197463597"/>
       <w:r>
         <w:rPr>
           <w:lang w:val="en-US"/>
@@ -3151,11 +3239,12 @@
           <w:lang w:val="en-US"/>
         </w:rPr>
       </w:pPr>
-      <w:bookmarkStart w:id="8" w:name="_Toc197442093"/>
-      <w:r>
-        <w:rPr>
-          <w:lang w:val="en-US"/>
-        </w:rPr>
+      <w:bookmarkStart w:id="8" w:name="_Toc197463598"/>
+      <w:r>
+        <w:rPr>
+          <w:lang w:val="en-US"/>
+        </w:rPr>
+        <w:lastRenderedPageBreak/>
         <w:t>Implementing Business Logic</w:t>
       </w:r>
       <w:bookmarkEnd w:id="8"/>
@@ -3167,7 +3256,7 @@
           <w:lang w:val="en-US"/>
         </w:rPr>
       </w:pPr>
-      <w:bookmarkStart w:id="9" w:name="_Toc197442094"/>
+      <w:bookmarkStart w:id="9" w:name="_Toc197463599"/>
       <w:r>
         <w:rPr>
           <w:lang w:val="en-US"/>
@@ -3234,26 +3323,483 @@
         <w:rPr>
           <w:lang w:val="en-US"/>
         </w:rPr>
-        <w:t xml:space="preserve"> are the controllers, services and repositories, on which I will start working now in order to </w:t>
+        <w:t xml:space="preserve"> are the controllers, services and repositories, on which I will start working now in order to implement </w:t>
+      </w:r>
+      <w:r>
+        <w:rPr>
+          <w:lang w:val="en-US"/>
+        </w:rPr>
+        <w:t>Login and Register.</w:t>
+      </w:r>
+      <w:r>
+        <w:rPr>
+          <w:lang w:val="en-US"/>
+        </w:rPr>
+        <w:t xml:space="preserve"> I also decided on adding the token now, this took way longer than expected however, since I kept running into issues.</w:t>
+      </w:r>
+    </w:p>
+    <w:p>
+      <w:pPr>
+        <w:pStyle w:val="berschrift2"/>
+        <w:rPr>
+          <w:lang w:val="en-US"/>
+        </w:rPr>
+      </w:pPr>
+      <w:bookmarkStart w:id="10" w:name="_Toc197463600"/>
+      <w:r>
+        <w:rPr>
+          <w:lang w:val="en-US"/>
+        </w:rPr>
+        <w:t>Get and Update</w:t>
+      </w:r>
+      <w:r>
+        <w:rPr>
+          <w:lang w:val="en-US"/>
+        </w:rPr>
+        <w:t xml:space="preserve"> Profile</w:t>
+      </w:r>
+      <w:r>
+        <w:rPr>
+          <w:lang w:val="en-US"/>
+        </w:rPr>
+        <w:t xml:space="preserve"> </w:t>
+      </w:r>
+      <w:r>
+        <w:rPr>
+          <w:lang w:val="en-US"/>
+        </w:rPr>
+        <w:t>(3</w:t>
+      </w:r>
+      <w:r>
+        <w:rPr>
+          <w:lang w:val="en-US"/>
+        </w:rPr>
+        <w:t>.5</w:t>
+      </w:r>
+      <w:r>
+        <w:rPr>
+          <w:lang w:val="en-US"/>
+        </w:rPr>
+        <w:t>h)</w:t>
+      </w:r>
+      <w:bookmarkEnd w:id="10"/>
+    </w:p>
+    <w:p>
+      <w:pPr>
+        <w:rPr>
+          <w:lang w:val="en-US"/>
+        </w:rPr>
+      </w:pPr>
+      <w:r>
+        <w:rPr>
+          <w:lang w:val="en-US"/>
+        </w:rPr>
+        <w:t>I’m using</w:t>
+      </w:r>
+      <w:r>
+        <w:rPr>
+          <w:lang w:val="en-US"/>
+        </w:rPr>
+        <w:t xml:space="preserve"> the UserController, UserService and UserRepository for this.</w:t>
+      </w:r>
+      <w:r>
+        <w:rPr>
+          <w:lang w:val="en-US"/>
+        </w:rPr>
+        <w:t xml:space="preserve"> </w:t>
+      </w:r>
+      <w:r>
+        <w:rPr>
+          <w:lang w:val="en-US"/>
+        </w:rPr>
+        <w:t xml:space="preserve">A get request to visit aour own profile and put to update it can be made. </w:t>
+      </w:r>
+      <w:r>
+        <w:rPr>
+          <w:lang w:val="en-US"/>
+        </w:rPr>
+        <w:t xml:space="preserve">The only </w:t>
+      </w:r>
+      <w:r>
+        <w:rPr>
+          <w:lang w:val="en-US"/>
+        </w:rPr>
+        <w:t xml:space="preserve">reason it took this long was because I </w:t>
+      </w:r>
+      <w:r>
+        <w:rPr>
+          <w:lang w:val="en-US"/>
+        </w:rPr>
+        <w:t>overlooked an ! and ended up changing my code because of this and had to change it back afterward</w:t>
+      </w:r>
+      <w:r>
+        <w:rPr>
+          <w:lang w:val="en-US"/>
+        </w:rPr>
+        <w:t>s</w:t>
+      </w:r>
+      <w:r>
+        <w:rPr>
+          <w:lang w:val="en-US"/>
+        </w:rPr>
+        <w:t>.</w:t>
+      </w:r>
+      <w:r>
+        <w:rPr>
+          <w:lang w:val="en-US"/>
+        </w:rPr>
+        <w:t xml:space="preserve"> </w:t>
+      </w:r>
+    </w:p>
+    <w:p>
+      <w:pPr>
+        <w:pStyle w:val="berschrift2"/>
+        <w:rPr>
+          <w:lang w:val="en-US"/>
+        </w:rPr>
+      </w:pPr>
+      <w:bookmarkStart w:id="11" w:name="_Toc197463601"/>
+      <w:r>
+        <w:rPr>
+          <w:lang w:val="en-US"/>
+        </w:rPr>
+        <w:t xml:space="preserve">Get and Add History </w:t>
+      </w:r>
+      <w:r>
+        <w:rPr>
+          <w:lang w:val="en-US"/>
+        </w:rPr>
+        <w:t>(5h)</w:t>
+      </w:r>
+      <w:bookmarkEnd w:id="11"/>
+    </w:p>
+    <w:p>
+      <w:pPr>
+        <w:rPr>
+          <w:lang w:val="en-US"/>
+        </w:rPr>
+      </w:pPr>
+      <w:r>
+        <w:rPr>
+          <w:lang w:val="en-US"/>
+        </w:rPr>
+        <w:t xml:space="preserve">I was totally wrong about this. </w:t>
+      </w:r>
+      <w:r>
+        <w:rPr>
+          <w:lang w:val="en-US"/>
+        </w:rPr>
+        <w:t>Creating the functions only took like 30mins, everything worked till it suddenly didn’t. After 5 hours I finally finished this, but my entire code suffered from it, since I was forced to destroy it and delete many of the extra functions.</w:t>
+      </w:r>
+    </w:p>
+    <w:p>
+      <w:pPr>
+        <w:pStyle w:val="berschrift2"/>
+        <w:rPr>
+          <w:lang w:val="en-US"/>
+        </w:rPr>
+      </w:pPr>
+      <w:bookmarkStart w:id="12" w:name="_Toc197463602"/>
+      <w:r>
+        <w:rPr>
+          <w:lang w:val="en-US"/>
+        </w:rPr>
+        <w:t xml:space="preserve">Fixing All the broken code and cleanup </w:t>
+      </w:r>
+      <w:r>
+        <w:rPr>
+          <w:lang w:val="en-US"/>
+        </w:rPr>
+        <w:t>(</w:t>
+      </w:r>
+      <w:r>
+        <w:rPr>
+          <w:lang w:val="en-US"/>
+        </w:rPr>
+        <w:t>2</w:t>
+      </w:r>
+      <w:r>
+        <w:rPr>
+          <w:lang w:val="en-US"/>
+        </w:rPr>
+        <w:t>.5</w:t>
+      </w:r>
+      <w:r>
+        <w:rPr>
+          <w:lang w:val="en-US"/>
+        </w:rPr>
+        <w:t>h)</w:t>
+      </w:r>
+      <w:bookmarkEnd w:id="12"/>
+    </w:p>
+    <w:p>
+      <w:pPr>
+        <w:rPr>
+          <w:lang w:val="en-US"/>
+        </w:rPr>
+      </w:pPr>
+      <w:r>
+        <w:rPr>
+          <w:lang w:val="en-US"/>
+        </w:rPr>
+        <w:t>Even though the due date is over, I still want to finish this project, and since I destroyed most of my code in order to finish the history, I will take my time now to fix everything and make my code look decent again.</w:t>
+      </w:r>
+      <w:r>
+        <w:rPr>
+          <w:lang w:val="en-US"/>
+        </w:rPr>
+        <w:t xml:space="preserve"> I was able to fix everything and even improve on the code, I created new functions in order to make it easier for </w:t>
+      </w:r>
+      <w:r>
+        <w:rPr>
+          <w:lang w:val="en-US"/>
+        </w:rPr>
+        <w:t>services like userService to check hashes/get the userId by creating new functions inside the authService, who is responsible for everything regarding security.</w:t>
+      </w:r>
+      <w:r>
+        <w:rPr>
+          <w:lang w:val="en-US"/>
+        </w:rPr>
+        <w:t xml:space="preserve"> I also changed the output, first the history </w:t>
+      </w:r>
+      <w:r>
+        <w:rPr>
+          <w:lang w:val="en-US"/>
+        </w:rPr>
+        <w:t>outputted the total amount of pushups an the total duration, now I made it so that it simply shows the entire history instead of the total amount.</w:t>
+      </w:r>
+    </w:p>
+    <w:p>
+      <w:pPr>
+        <w:pStyle w:val="berschrift2"/>
+        <w:rPr>
+          <w:lang w:val="en-US"/>
+        </w:rPr>
+      </w:pPr>
+      <w:bookmarkStart w:id="13" w:name="_Toc197463603"/>
+      <w:r>
+        <w:rPr>
+          <w:lang w:val="en-US"/>
+        </w:rPr>
+        <w:t>View Stats</w:t>
+      </w:r>
+      <w:r>
+        <w:rPr>
+          <w:lang w:val="en-US"/>
+        </w:rPr>
+        <w:t xml:space="preserve"> (1</w:t>
+      </w:r>
+      <w:r>
+        <w:rPr>
+          <w:lang w:val="en-US"/>
+        </w:rPr>
+        <w:t>.5</w:t>
+      </w:r>
+      <w:r>
+        <w:rPr>
+          <w:lang w:val="en-US"/>
+        </w:rPr>
+        <w:t>h)</w:t>
+      </w:r>
+      <w:bookmarkEnd w:id="13"/>
+    </w:p>
+    <w:p>
+      <w:pPr>
+        <w:rPr>
+          <w:lang w:val="en-US"/>
+        </w:rPr>
+      </w:pPr>
+      <w:r>
+        <w:rPr>
+          <w:lang w:val="en-US"/>
+        </w:rPr>
+        <w:t>This was kind of</w:t>
+      </w:r>
+      <w:r>
+        <w:rPr>
+          <w:lang w:val="en-US"/>
+        </w:rPr>
+        <w:t xml:space="preserve"> tough, since I didn’t really know in which Controller/Service to put this into. </w:t>
+      </w:r>
+      <w:r>
+        <w:rPr>
+          <w:lang w:val="en-US"/>
+        </w:rPr>
+        <w:t>I spent most of the time simply thinking about this and decided to create a</w:t>
+      </w:r>
+      <w:r>
+        <w:rPr>
+          <w:lang w:val="en-US"/>
+        </w:rPr>
+        <w:t xml:space="preserve"> new controller and service, which I will use for viewing stats, score and tournament, since all 3 of these </w:t>
+      </w:r>
+      <w:r>
+        <w:rPr>
+          <w:lang w:val="en-US"/>
+        </w:rPr>
+        <w:t>need access to data from both of my tables, users and history(PushUpRecords).</w:t>
+      </w:r>
+    </w:p>
+    <w:p>
+      <w:pPr>
+        <w:pStyle w:val="berschrift2"/>
+        <w:rPr>
+          <w:lang w:val="en-US"/>
+        </w:rPr>
+      </w:pPr>
+      <w:bookmarkStart w:id="14" w:name="_Toc197463604"/>
+      <w:r>
+        <w:rPr>
+          <w:lang w:val="en-US"/>
+        </w:rPr>
+        <w:t>Refactoring</w:t>
+      </w:r>
+      <w:r>
+        <w:rPr>
+          <w:lang w:val="en-US"/>
+        </w:rPr>
+        <w:t xml:space="preserve"> and improving my code as well as improving the outputs</w:t>
+      </w:r>
+      <w:r>
+        <w:rPr>
+          <w:lang w:val="en-US"/>
+        </w:rPr>
+        <w:t xml:space="preserve"> (</w:t>
+      </w:r>
+      <w:r>
+        <w:rPr>
+          <w:lang w:val="en-US"/>
+        </w:rPr>
+        <w:t>6</w:t>
+      </w:r>
+      <w:r>
+        <w:rPr>
+          <w:lang w:val="en-US"/>
+        </w:rPr>
+        <w:t>.5</w:t>
+      </w:r>
+      <w:r>
+        <w:rPr>
+          <w:lang w:val="en-US"/>
+        </w:rPr>
+        <w:t>h)</w:t>
+      </w:r>
+      <w:bookmarkEnd w:id="14"/>
+    </w:p>
+    <w:p>
+      <w:pPr>
+        <w:rPr>
+          <w:lang w:val="en-US"/>
+        </w:rPr>
+      </w:pPr>
+      <w:r>
+        <w:rPr>
+          <w:lang w:val="en-US"/>
+        </w:rPr>
+        <w:t xml:space="preserve">I first removed the hashing and token functions </w:t>
+      </w:r>
+      <w:r>
+        <w:rPr>
+          <w:lang w:val="en-US"/>
+        </w:rPr>
+        <w:t>from</w:t>
+      </w:r>
+      <w:r>
+        <w:rPr>
+          <w:lang w:val="en-US"/>
+        </w:rPr>
+        <w:t xml:space="preserve"> authService and created new Servi</w:t>
+      </w:r>
+      <w:r>
+        <w:rPr>
+          <w:lang w:val="en-US"/>
+        </w:rPr>
+        <w:t>ces for both of them. After that</w:t>
+      </w:r>
+      <w:r>
+        <w:rPr>
+          <w:lang w:val="en-US"/>
+        </w:rPr>
+        <w:t xml:space="preserve">, I refactored all the code </w:t>
+      </w:r>
+      <w:r>
+        <w:rPr>
+          <w:lang w:val="en-US"/>
+        </w:rPr>
+        <w:t xml:space="preserve">that was effected by this. One of the reason I did this was </w:t>
+      </w:r>
+      <w:r>
+        <w:rPr>
+          <w:lang w:val="en-US"/>
+        </w:rPr>
+        <w:t>because of the SRP</w:t>
+      </w:r>
+      <w:r>
+        <w:rPr>
+          <w:lang w:val="en-US"/>
+        </w:rPr>
+        <w:t>. After that I also created a function in the tokenSer</w:t>
+      </w:r>
+      <w:r>
+        <w:rPr>
+          <w:lang w:val="en-US"/>
+        </w:rPr>
+        <w:t>vice which allowed me to verify if a token is valid by checking it against the tokens in the db and also checking the expire date</w:t>
+      </w:r>
+      <w:r>
+        <w:rPr>
+          <w:lang w:val="en-US"/>
+        </w:rPr>
+        <w:t xml:space="preserve">, this function can either </w:t>
+      </w:r>
+      <w:r>
+        <w:rPr>
+          <w:lang w:val="en-US"/>
+        </w:rPr>
+        <w:t>return (if valid) a bool saying that the token is valid, or when needed, a bool aswell as the</w:t>
+      </w:r>
+      <w:r>
+        <w:rPr>
+          <w:lang w:val="en-US"/>
+        </w:rPr>
+        <w:t xml:space="preserve"> tokenHash, which then can be used for things like searching a userId. I created the function this way in order </w:t>
+      </w:r>
+      <w:r>
+        <w:rPr>
+          <w:lang w:val="en-US"/>
+        </w:rPr>
+        <w:t>to give the class as little information as possible</w:t>
+      </w:r>
+      <w:r>
+        <w:rPr>
+          <w:lang w:val="en-US"/>
+        </w:rPr>
+        <w:t>, easily being able to leave out unnecessary information.</w:t>
+      </w:r>
+      <w:r>
+        <w:rPr>
+          <w:lang w:val="en-US"/>
+        </w:rPr>
+        <w:t xml:space="preserve"> I also refactored other code, </w:t>
       </w:r>
       <w:r>
         <w:rPr>
           <w:lang w:val="en-US"/>
         </w:rPr>
         <w:lastRenderedPageBreak/>
-        <w:t xml:space="preserve">implement </w:t>
-      </w:r>
-      <w:r>
-        <w:rPr>
-          <w:lang w:val="en-US"/>
-        </w:rPr>
-        <w:t>Login and Register.</w:t>
-      </w:r>
-      <w:r>
-        <w:rPr>
-          <w:lang w:val="en-US"/>
-        </w:rPr>
-        <w:t xml:space="preserve"> I also decided on adding the token now, this took way longer than expected however, since I kept running into issues.</w:t>
+        <w:t xml:space="preserve">added more comments and also improved the json messages being sent with the responses </w:t>
+      </w:r>
+      <w:r>
+        <w:rPr>
+          <w:lang w:val="en-US"/>
+        </w:rPr>
+        <w:t>in order for them to be more informative</w:t>
+      </w:r>
+      <w:r>
+        <w:rPr>
+          <w:lang w:val="en-US"/>
+        </w:rPr>
+        <w:t>.</w:t>
       </w:r>
     </w:p>
     <w:p>
@@ -3263,18 +3809,11 @@
           <w:lang w:val="en-US"/>
         </w:rPr>
       </w:pPr>
-      <w:bookmarkStart w:id="10" w:name="_Toc197442095"/>
-      <w:r>
-        <w:rPr>
-          <w:lang w:val="en-US"/>
-        </w:rPr>
-        <w:t>Get and Update</w:t>
-      </w:r>
-      <w:r>
-        <w:rPr>
-          <w:lang w:val="en-US"/>
-        </w:rPr>
-        <w:t xml:space="preserve"> Profile</w:t>
+      <w:r>
+        <w:rPr>
+          <w:lang w:val="en-US"/>
+        </w:rPr>
+        <w:t>TCP Tournament</w:t>
       </w:r>
       <w:r>
         <w:rPr>
@@ -3286,39 +3825,130 @@
         <w:rPr>
           <w:lang w:val="en-US"/>
         </w:rPr>
-        <w:t>(3</w:t>
-      </w:r>
-      <w:r>
-        <w:rPr>
-          <w:lang w:val="en-US"/>
-        </w:rPr>
-        <w:t>.5</w:t>
-      </w:r>
-      <w:r>
-        <w:rPr>
-          <w:lang w:val="en-US"/>
-        </w:rPr>
-        <w:t>h)</w:t>
-      </w:r>
-      <w:bookmarkEnd w:id="10"/>
-    </w:p>
-    <w:p>
-      <w:pPr>
-        <w:rPr>
-          <w:lang w:val="en-US"/>
-        </w:rPr>
-      </w:pPr>
-      <w:r>
-        <w:rPr>
-          <w:lang w:val="en-US"/>
-        </w:rPr>
-        <w:t>I’m using</w:t>
-      </w:r>
-      <w:r>
-        <w:rPr>
-          <w:lang w:val="en-US"/>
-        </w:rPr>
-        <w:t xml:space="preserve"> the UserController, UserService and UserRepository for this.</w:t>
+        <w:t>22</w:t>
+      </w:r>
+      <w:r>
+        <w:rPr>
+          <w:lang w:val="en-US"/>
+        </w:rPr>
+        <w:t xml:space="preserve">.5 </w:t>
+      </w:r>
+    </w:p>
+    <w:p>
+      <w:pPr>
+        <w:rPr>
+          <w:lang w:val="en-US"/>
+        </w:rPr>
+      </w:pPr>
+      <w:r>
+        <w:rPr>
+          <w:lang w:val="en-US"/>
+        </w:rPr>
+        <w:t>This was by far the hardest thing to implemen</w:t>
+      </w:r>
+      <w:r>
+        <w:rPr>
+          <w:lang w:val="en-US"/>
+        </w:rPr>
+        <w:t>t, since I never built anything remotely resembling this before. Because of this reason, I did a lot of research</w:t>
+      </w:r>
+      <w:r>
+        <w:rPr>
+          <w:lang w:val="en-US"/>
+        </w:rPr>
+        <w:t xml:space="preserve"> and made plans on how to implement this including the structure. I decided on creating a tcp server, client, singleton</w:t>
+      </w:r>
+      <w:r>
+        <w:rPr>
+          <w:lang w:val="en-US"/>
+        </w:rPr>
+        <w:t>s</w:t>
+      </w:r>
+      <w:r>
+        <w:rPr>
+          <w:lang w:val="en-US"/>
+        </w:rPr>
+        <w:t xml:space="preserve">, controller, service and a DTO. </w:t>
+      </w:r>
+    </w:p>
+    <w:p>
+      <w:pPr>
+        <w:rPr>
+          <w:lang w:val="en-US"/>
+        </w:rPr>
+      </w:pPr>
+      <w:r>
+        <w:rPr>
+          <w:lang w:val="en-US"/>
+        </w:rPr>
+        <w:t xml:space="preserve">The </w:t>
+      </w:r>
+      <w:r>
+        <w:rPr>
+          <w:lang w:val="en-US"/>
+        </w:rPr>
+        <w:t>TcpTournamentS</w:t>
+      </w:r>
+      <w:r>
+        <w:rPr>
+          <w:lang w:val="en-US"/>
+        </w:rPr>
+        <w:t>erver is responsible for starting the</w:t>
+      </w:r>
+      <w:r>
+        <w:rPr>
+          <w:lang w:val="en-US"/>
+        </w:rPr>
+        <w:t xml:space="preserve"> server</w:t>
+      </w:r>
+      <w:r>
+        <w:rPr>
+          <w:lang w:val="en-US"/>
+        </w:rPr>
+        <w:t xml:space="preserve">, </w:t>
+      </w:r>
+      <w:r>
+        <w:rPr>
+          <w:lang w:val="en-US"/>
+        </w:rPr>
+        <w:t>Broadcasting messages (more to this in the next section)</w:t>
+      </w:r>
+      <w:r>
+        <w:rPr>
+          <w:lang w:val="en-US"/>
+        </w:rPr>
+        <w:t xml:space="preserve"> and accepting</w:t>
+      </w:r>
+      <w:r>
+        <w:rPr>
+          <w:lang w:val="en-US"/>
+        </w:rPr>
+        <w:t xml:space="preserve"> clients inside an async function.</w:t>
+      </w:r>
+    </w:p>
+    <w:p>
+      <w:pPr>
+        <w:rPr>
+          <w:lang w:val="en-US"/>
+        </w:rPr>
+      </w:pPr>
+      <w:r>
+        <w:rPr>
+          <w:lang w:val="en-US"/>
+        </w:rPr>
+        <w:t xml:space="preserve">TcpTournamentClientHandler, as its name suggests, is responsible for handling clients. </w:t>
+      </w:r>
+      <w:r>
+        <w:rPr>
+          <w:lang w:val="en-US"/>
+        </w:rPr>
+        <w:t xml:space="preserve">Its main function is to </w:t>
+      </w:r>
+      <w:r>
+        <w:rPr>
+          <w:lang w:val="en-US"/>
+        </w:rPr>
+        <w:t>output the tournament logs to which you can read more about in the next section.</w:t>
       </w:r>
       <w:r>
         <w:rPr>
@@ -3326,35 +3956,18 @@
         </w:rPr>
         <w:t xml:space="preserve"> </w:t>
       </w:r>
-      <w:r>
-        <w:rPr>
-          <w:lang w:val="en-US"/>
-        </w:rPr>
-        <w:t xml:space="preserve">A get request to visit aour own profile and put to update it can be made. </w:t>
-      </w:r>
-      <w:r>
-        <w:rPr>
-          <w:lang w:val="en-US"/>
-        </w:rPr>
-        <w:t xml:space="preserve">The only </w:t>
-      </w:r>
-      <w:r>
-        <w:rPr>
-          <w:lang w:val="en-US"/>
-        </w:rPr>
-        <w:t xml:space="preserve">reason it took this long was because I </w:t>
-      </w:r>
-      <w:r>
-        <w:rPr>
-          <w:lang w:val="en-US"/>
-        </w:rPr>
-        <w:t>overlooked an ! and ended up changing my code because of this and had to change it back afterward</w:t>
-      </w:r>
-      <w:r>
-        <w:rPr>
-          <w:lang w:val="en-US"/>
-        </w:rPr>
-        <w:t>s</w:t>
+    </w:p>
+    <w:p>
+      <w:pPr>
+        <w:rPr>
+          <w:lang w:val="en-US"/>
+        </w:rPr>
+      </w:pPr>
+      <w:r>
+        <w:rPr>
+          <w:lang w:val="en-US"/>
+        </w:rPr>
+        <w:t>TcpTournamentServerSingleton creates an instance of the tcp server</w:t>
       </w:r>
       <w:r>
         <w:rPr>
@@ -3362,6 +3975,203 @@
         </w:rPr>
         <w:t>.</w:t>
       </w:r>
+    </w:p>
+    <w:p>
+      <w:pPr>
+        <w:rPr>
+          <w:lang w:val="en-US"/>
+        </w:rPr>
+      </w:pPr>
+      <w:r>
+        <w:rPr>
+          <w:lang w:val="en-US"/>
+        </w:rPr>
+        <w:t>TournamentController handles the traffic which is being received from the Http</w:t>
+      </w:r>
+      <w:r>
+        <w:rPr>
+          <w:lang w:val="en-US"/>
+        </w:rPr>
+        <w:t xml:space="preserve"> in order to create the output for GET /tournament, serializes the json outputs on return and calls</w:t>
+      </w:r>
+      <w:r>
+        <w:rPr>
+          <w:lang w:val="en-US"/>
+        </w:rPr>
+        <w:t xml:space="preserve"> the tournament service wie async.</w:t>
+      </w:r>
+    </w:p>
+    <w:p>
+      <w:pPr>
+        <w:rPr>
+          <w:lang w:val="en-US"/>
+        </w:rPr>
+      </w:pPr>
+      <w:r>
+        <w:rPr>
+          <w:lang w:val="en-US"/>
+        </w:rPr>
+        <w:t xml:space="preserve">TournamentService </w:t>
+      </w:r>
+      <w:r>
+        <w:rPr>
+          <w:lang w:val="en-US"/>
+        </w:rPr>
+        <w:t>receives data from the PushUpRecordService when posting a new record to the history. It then takes</w:t>
+      </w:r>
+      <w:r>
+        <w:rPr>
+          <w:lang w:val="en-US"/>
+        </w:rPr>
+        <w:t xml:space="preserve"> that data and transfers it to TournamentState, who than works starts the tournament and works on adding/updating the user to the tournament</w:t>
+      </w:r>
+      <w:r>
+        <w:rPr>
+          <w:lang w:val="en-US"/>
+        </w:rPr>
+        <w:t xml:space="preserve">. It also calls the function to retrieve the tournament </w:t>
+      </w:r>
+      <w:r>
+        <w:rPr>
+          <w:lang w:val="en-US"/>
+        </w:rPr>
+        <w:t>status from the Tournament status which is required for get /tournament.</w:t>
+      </w:r>
+    </w:p>
+    <w:p>
+      <w:pPr>
+        <w:rPr>
+          <w:lang w:val="en-US"/>
+        </w:rPr>
+      </w:pPr>
+      <w:r>
+        <w:rPr>
+          <w:lang w:val="en-US"/>
+        </w:rPr>
+        <w:t>The first singleton is TournamentState, this class handles the tournaments, it starts, stops them, handles the data like adding users to the tournaments, updating their stats, creating the logs which will later be displayed and creating the basics for what is to be outputted when doing a get request to /tournament.</w:t>
+      </w:r>
+      <w:r>
+        <w:rPr>
+          <w:lang w:val="en-US"/>
+        </w:rPr>
+        <w:t xml:space="preserve"> ----------------------------------------- CHANGE TO CURRENT VER</w:t>
+      </w:r>
+      <w:r>
+        <w:rPr>
+          <w:lang w:val="en-US"/>
+        </w:rPr>
+        <w:t>SIO</w:t>
+      </w:r>
+      <w:r>
+        <w:rPr>
+          <w:lang w:val="en-US"/>
+        </w:rPr>
+        <w:t>N LATER</w:t>
+      </w:r>
+    </w:p>
+    <w:p>
+      <w:pPr>
+        <w:rPr>
+          <w:lang w:val="en-US"/>
+        </w:rPr>
+      </w:pPr>
+      <w:r>
+        <w:rPr>
+          <w:lang w:val="en-US"/>
+        </w:rPr>
+        <w:t>Will finish later</w:t>
+      </w:r>
+    </w:p>
+    <w:p>
+      <w:pPr>
+        <w:rPr>
+          <w:lang w:val="en-US"/>
+        </w:rPr>
+      </w:pPr>
+    </w:p>
+    <w:p>
+      <w:pPr>
+        <w:pStyle w:val="berschrift2"/>
+        <w:rPr>
+          <w:lang w:val="en-US"/>
+        </w:rPr>
+      </w:pPr>
+      <w:r>
+        <w:rPr>
+          <w:lang w:val="en-US"/>
+        </w:rPr>
+        <w:t>Live</w:t>
+      </w:r>
+      <w:r>
+        <w:rPr>
+          <w:lang w:val="en-US"/>
+        </w:rPr>
+        <w:t xml:space="preserve"> log for tournament </w:t>
+      </w:r>
+      <w:r>
+        <w:rPr>
+          <w:lang w:val="en-US"/>
+        </w:rPr>
+        <w:t>3</w:t>
+      </w:r>
+      <w:r>
+        <w:rPr>
+          <w:lang w:val="en-US"/>
+        </w:rPr>
+        <w:t>.</w:t>
+      </w:r>
+      <w:r>
+        <w:rPr>
+          <w:lang w:val="en-US"/>
+        </w:rPr>
+        <w:t>5</w:t>
+      </w:r>
+      <w:r>
+        <w:rPr>
+          <w:lang w:val="en-US"/>
+        </w:rPr>
+        <w:t>h</w:t>
+      </w:r>
+    </w:p>
+    <w:p>
+      <w:pPr>
+        <w:rPr>
+          <w:lang w:val="en-US"/>
+        </w:rPr>
+      </w:pPr>
+      <w:r>
+        <w:rPr>
+          <w:lang w:val="en-US"/>
+        </w:rPr>
+        <w:t xml:space="preserve">Tcp….. </w:t>
+      </w:r>
+    </w:p>
+    <w:p>
+      <w:pPr>
+        <w:rPr>
+          <w:lang w:val="en-US"/>
+        </w:rPr>
+      </w:pPr>
+      <w:r>
+        <w:rPr>
+          <w:lang w:val="en-US"/>
+        </w:rPr>
+        <w:t>Will finish later</w:t>
+      </w:r>
+    </w:p>
+    <w:p>
+      <w:pPr>
+        <w:pStyle w:val="berschrift2"/>
+        <w:rPr>
+          <w:lang w:val="en-US"/>
+        </w:rPr>
+      </w:pPr>
+      <w:r>
+        <w:rPr>
+          <w:lang w:val="en-US"/>
+        </w:rPr>
+        <w:t>sfs</w:t>
+      </w:r>
       <w:r>
         <w:rPr>
           <w:lang w:val="en-US"/>
@@ -3371,339 +4181,10 @@
     </w:p>
     <w:p>
       <w:pPr>
-        <w:pStyle w:val="berschrift2"/>
-        <w:rPr>
-          <w:lang w:val="en-US"/>
-        </w:rPr>
-      </w:pPr>
-      <w:bookmarkStart w:id="11" w:name="_Toc197442096"/>
-      <w:r>
-        <w:rPr>
-          <w:lang w:val="en-US"/>
-        </w:rPr>
-        <w:t xml:space="preserve">Get and Add History </w:t>
-      </w:r>
-      <w:r>
-        <w:rPr>
-          <w:lang w:val="en-US"/>
-        </w:rPr>
-        <w:t>(5h)</w:t>
-      </w:r>
-      <w:bookmarkEnd w:id="11"/>
-    </w:p>
-    <w:p>
-      <w:pPr>
-        <w:rPr>
-          <w:lang w:val="en-US"/>
-        </w:rPr>
-      </w:pPr>
-      <w:r>
-        <w:rPr>
-          <w:lang w:val="en-US"/>
-        </w:rPr>
-        <w:t xml:space="preserve">I was totally wrong about this. </w:t>
-      </w:r>
-      <w:r>
-        <w:rPr>
-          <w:lang w:val="en-US"/>
-        </w:rPr>
-        <w:t>Creating the functions only took like 30mins, everything worked till it suddenly didn’t. After 5 hours I finally finished this, but my entire code suffered from it, since I was forced to destroy it and delete many of the extra functions.</w:t>
-      </w:r>
-    </w:p>
-    <w:p>
-      <w:pPr>
-        <w:pStyle w:val="berschrift2"/>
-        <w:rPr>
-          <w:lang w:val="en-US"/>
-        </w:rPr>
-      </w:pPr>
-      <w:bookmarkStart w:id="12" w:name="_Toc197442097"/>
-      <w:r>
-        <w:rPr>
-          <w:lang w:val="en-US"/>
-        </w:rPr>
-        <w:t xml:space="preserve">Fixing All the broken code and cleanup </w:t>
-      </w:r>
-      <w:r>
-        <w:rPr>
-          <w:lang w:val="en-US"/>
-        </w:rPr>
-        <w:t>(</w:t>
-      </w:r>
-      <w:r>
-        <w:rPr>
-          <w:lang w:val="en-US"/>
-        </w:rPr>
-        <w:t>2</w:t>
-      </w:r>
-      <w:r>
-        <w:rPr>
-          <w:lang w:val="en-US"/>
-        </w:rPr>
-        <w:t>.5</w:t>
-      </w:r>
-      <w:r>
-        <w:rPr>
-          <w:lang w:val="en-US"/>
-        </w:rPr>
-        <w:t>h)</w:t>
-      </w:r>
-      <w:bookmarkEnd w:id="12"/>
-    </w:p>
-    <w:p>
-      <w:pPr>
-        <w:rPr>
-          <w:lang w:val="en-US"/>
-        </w:rPr>
-      </w:pPr>
-      <w:r>
-        <w:rPr>
-          <w:lang w:val="en-US"/>
-        </w:rPr>
-        <w:t>Even though the due date is over, I still want to finish this project, and since I destroyed most of my code in order to finish the history, I will take my time now to fix everything and make my code look decent again.</w:t>
-      </w:r>
-      <w:r>
-        <w:rPr>
-          <w:lang w:val="en-US"/>
-        </w:rPr>
-        <w:t xml:space="preserve"> I was able to fix everything and even improve on the code, I created new functions in order to make it easier for </w:t>
-      </w:r>
-      <w:r>
-        <w:rPr>
-          <w:lang w:val="en-US"/>
-        </w:rPr>
-        <w:t>services like userService to check hashes/get the userId by creating new functions inside the authService, who is responsible for everything regarding security.</w:t>
-      </w:r>
-      <w:r>
-        <w:rPr>
-          <w:lang w:val="en-US"/>
-        </w:rPr>
-        <w:t xml:space="preserve"> I also changed the output, first the history </w:t>
-      </w:r>
-      <w:r>
-        <w:rPr>
-          <w:lang w:val="en-US"/>
-        </w:rPr>
-        <w:t>outputted the total amount of pushups an the total duration, now I made it so that it simply shows the entire history instead of the total amount.</w:t>
-      </w:r>
-    </w:p>
-    <w:p>
-      <w:pPr>
-        <w:pStyle w:val="berschrift2"/>
-        <w:rPr>
-          <w:lang w:val="en-US"/>
-        </w:rPr>
-      </w:pPr>
-      <w:bookmarkStart w:id="13" w:name="_Toc197442098"/>
-      <w:r>
-        <w:rPr>
-          <w:lang w:val="en-US"/>
-        </w:rPr>
-        <w:t>View Stats</w:t>
-      </w:r>
-      <w:r>
-        <w:rPr>
-          <w:lang w:val="en-US"/>
-        </w:rPr>
-        <w:t xml:space="preserve"> (1</w:t>
-      </w:r>
-      <w:r>
-        <w:rPr>
-          <w:lang w:val="en-US"/>
-        </w:rPr>
-        <w:t>.5</w:t>
-      </w:r>
-      <w:r>
-        <w:rPr>
-          <w:lang w:val="en-US"/>
-        </w:rPr>
-        <w:t>h)</w:t>
-      </w:r>
-      <w:bookmarkEnd w:id="13"/>
-    </w:p>
-    <w:p>
-      <w:pPr>
-        <w:rPr>
-          <w:lang w:val="en-US"/>
-        </w:rPr>
-      </w:pPr>
-      <w:r>
-        <w:rPr>
-          <w:lang w:val="en-US"/>
-        </w:rPr>
-        <w:t>This was kind of</w:t>
-      </w:r>
-      <w:r>
-        <w:rPr>
-          <w:lang w:val="en-US"/>
-        </w:rPr>
-        <w:t xml:space="preserve"> tough, since I didn’t really know in which Controller/Service to put this into. </w:t>
-      </w:r>
-      <w:r>
-        <w:rPr>
-          <w:lang w:val="en-US"/>
-        </w:rPr>
-        <w:t>I spent most of the time simply thinking about this and decided to create a</w:t>
-      </w:r>
-      <w:r>
-        <w:rPr>
-          <w:lang w:val="en-US"/>
-        </w:rPr>
-        <w:t xml:space="preserve"> new controller and service, which I will use for viewing stats, score and tournament, since all 3 of these </w:t>
-      </w:r>
-      <w:r>
-        <w:rPr>
-          <w:lang w:val="en-US"/>
-        </w:rPr>
-        <w:t>need access to data from both of my tables, users and history(PushUpRecords).</w:t>
-      </w:r>
-    </w:p>
-    <w:p>
-      <w:pPr>
-        <w:pStyle w:val="berschrift2"/>
-        <w:rPr>
-          <w:lang w:val="en-US"/>
-        </w:rPr>
-      </w:pPr>
-      <w:r>
-        <w:rPr>
-          <w:lang w:val="en-US"/>
-        </w:rPr>
-        <w:t>Refactoring</w:t>
-      </w:r>
-      <w:r>
-        <w:rPr>
-          <w:lang w:val="en-US"/>
-        </w:rPr>
-        <w:t xml:space="preserve"> and improving my code as well as improving the outputs</w:t>
-      </w:r>
-      <w:r>
-        <w:rPr>
-          <w:lang w:val="en-US"/>
-        </w:rPr>
-        <w:t xml:space="preserve"> (</w:t>
-      </w:r>
-      <w:r>
-        <w:rPr>
-          <w:lang w:val="en-US"/>
-        </w:rPr>
-        <w:t>6</w:t>
-      </w:r>
-      <w:r>
-        <w:rPr>
-          <w:lang w:val="en-US"/>
-        </w:rPr>
-        <w:t>h)</w:t>
-      </w:r>
-    </w:p>
-    <w:p>
-      <w:pPr>
-        <w:rPr>
-          <w:lang w:val="en-US"/>
-        </w:rPr>
-      </w:pPr>
-      <w:r>
-        <w:rPr>
-          <w:lang w:val="en-US"/>
-        </w:rPr>
-        <w:t xml:space="preserve">I first removed the hashing and token functions </w:t>
-      </w:r>
-      <w:r>
-        <w:rPr>
-          <w:lang w:val="en-US"/>
-        </w:rPr>
-        <w:t>from</w:t>
-      </w:r>
-      <w:r>
-        <w:rPr>
-          <w:lang w:val="en-US"/>
-        </w:rPr>
-        <w:t xml:space="preserve"> authService and created new Servi</w:t>
-      </w:r>
-      <w:r>
-        <w:rPr>
-          <w:lang w:val="en-US"/>
-        </w:rPr>
-        <w:t>ces for both of them. After that</w:t>
-      </w:r>
-      <w:r>
-        <w:rPr>
-          <w:lang w:val="en-US"/>
-        </w:rPr>
-        <w:t xml:space="preserve">, I refactored all the code </w:t>
-      </w:r>
-      <w:r>
-        <w:rPr>
-          <w:lang w:val="en-US"/>
-        </w:rPr>
-        <w:t xml:space="preserve">that was effected by this. One of the reason I did this was </w:t>
-      </w:r>
-      <w:r>
-        <w:rPr>
-          <w:lang w:val="en-US"/>
-        </w:rPr>
-        <w:t>because of the SRP</w:t>
-      </w:r>
-      <w:r>
-        <w:rPr>
-          <w:lang w:val="en-US"/>
-        </w:rPr>
-        <w:t>. After that I also created a function in the tokenSer</w:t>
-      </w:r>
-      <w:r>
-        <w:rPr>
-          <w:lang w:val="en-US"/>
-        </w:rPr>
-        <w:t>vice which allowed me to verify if a token is valid by checking it against the tokens in the db and also checking the expire date</w:t>
-      </w:r>
-      <w:r>
-        <w:rPr>
-          <w:lang w:val="en-US"/>
-        </w:rPr>
-        <w:t xml:space="preserve">, this function can either </w:t>
-      </w:r>
-      <w:r>
-        <w:rPr>
-          <w:lang w:val="en-US"/>
-        </w:rPr>
-        <w:t>return (if valid) a bool saying that the token is valid, or when needed, a bool aswell as the</w:t>
-      </w:r>
-      <w:r>
-        <w:rPr>
-          <w:lang w:val="en-US"/>
-        </w:rPr>
-        <w:t xml:space="preserve"> tokenHash, which then can be used for things like searching a userId. I created the function this way in order </w:t>
-      </w:r>
-      <w:r>
-        <w:rPr>
-          <w:lang w:val="en-US"/>
-        </w:rPr>
-        <w:t>to give the class as little information as possible</w:t>
-      </w:r>
-      <w:r>
-        <w:rPr>
-          <w:lang w:val="en-US"/>
-        </w:rPr>
-        <w:t>, easily being able to leave out unnecessary information.</w:t>
-      </w:r>
-      <w:r>
-        <w:rPr>
-          <w:lang w:val="en-US"/>
-        </w:rPr>
-        <w:t xml:space="preserve"> I also refactored other code, added more comments and also improved the json messages being sent with the responses </w:t>
-      </w:r>
-      <w:r>
-        <w:rPr>
-          <w:lang w:val="en-US"/>
-        </w:rPr>
-        <w:t>in order for them to be more informative</w:t>
-      </w:r>
-      <w:r>
-        <w:rPr>
-          <w:lang w:val="en-US"/>
-        </w:rPr>
-        <w:t>.</w:t>
-      </w:r>
+        <w:rPr>
+          <w:lang w:val="en-US"/>
+        </w:rPr>
+      </w:pPr>
     </w:p>
     <w:p>
       <w:pPr>
@@ -3766,6 +4247,13 @@
       <w:r>
         <w:continuationSeparator/>
       </w:r>
+    </w:p>
+  </w:endnote>
+  <w:endnote w:type="continuationNotice" w:id="1">
+    <w:p>
+      <w:pPr>
+        <w:spacing w:after="0" w:line="240" w:lineRule="auto"/>
+      </w:pPr>
     </w:p>
   </w:endnote>
 </w:endnotes>
@@ -3919,6 +4407,13 @@
       <w:r>
         <w:continuationSeparator/>
       </w:r>
+    </w:p>
+  </w:footnote>
+  <w:footnote w:type="continuationNotice" w:id="1">
+    <w:p>
+      <w:pPr>
+        <w:spacing w:after="0" w:line="240" w:lineRule="auto"/>
+      </w:pPr>
     </w:p>
   </w:footnote>
 </w:footnotes>
@@ -4679,6 +5174,7 @@
   <w:style w:type="paragraph" w:default="1" w:styleId="Standard">
     <w:name w:val="Normal"/>
     <w:qFormat/>
+    <w:rsid w:val="004C41C7"/>
   </w:style>
   <w:style w:type="paragraph" w:styleId="berschrift1">
     <w:name w:val="heading 1"/>
@@ -4736,7 +5232,6 @@
     <w:next w:val="Standard"/>
     <w:link w:val="berschrift3Zchn"/>
     <w:uiPriority w:val="9"/>
-    <w:semiHidden/>
     <w:unhideWhenUsed/>
     <w:qFormat/>
     <w:rsid w:val="007E10D0"/>
@@ -4971,7 +5466,6 @@
     <w:basedOn w:val="Absatz-Standardschriftart"/>
     <w:link w:val="berschrift3"/>
     <w:uiPriority w:val="9"/>
-    <w:semiHidden/>
     <w:rsid w:val="007E10D0"/>
     <w:rPr>
       <w:rFonts w:eastAsiaTheme="majorEastAsia" w:cstheme="majorBidi"/>

</xml_diff>

<commit_message>
Implemented the Scoreboard and also the function that checks if the tournament is running before allowing the user to retrieve their stats
</commit_message>
<xml_diff>
--- a/Documents/Sports Exercise Battle.docx
+++ b/Documents/Sports Exercise Battle.docx
@@ -3831,7 +3831,13 @@
         <w:rPr>
           <w:lang w:val="en-US"/>
         </w:rPr>
-        <w:t xml:space="preserve">.5 </w:t>
+        <w:t>.5</w:t>
+      </w:r>
+      <w:r>
+        <w:rPr>
+          <w:lang w:val="en-US"/>
+        </w:rPr>
+        <w:t>h</w:t>
       </w:r>
     </w:p>
     <w:p>
@@ -4048,13 +4054,7 @@
         <w:rPr>
           <w:lang w:val="en-US"/>
         </w:rPr>
-        <w:t>The first singleton is TournamentState, this class handles the tournaments, it starts, stops them, handles the data like adding users to the tournaments, updating their stats, creating the logs which will later be displayed and creating the basics for what is to be outputted when doing a get request to /tournament.</w:t>
-      </w:r>
-      <w:r>
-        <w:rPr>
-          <w:lang w:val="en-US"/>
-        </w:rPr>
-        <w:t xml:space="preserve"> ----------------------------------------- CHANGE TO CURRENT VER</w:t>
+        <w:t>The first singleton is TournamentState, this class handles the tournaments, it starts, stops them, handles the data like adding users to the tournaments, updating their stats, creating the logs which will later be displayed and creating the basics for what is to be outputted when doing a get request to /tournament. ----------------------------------------- CHANGE TO CURRENT VER</w:t>
       </w:r>
       <w:r>
         <w:rPr>
@@ -4170,13 +4170,57 @@
         <w:rPr>
           <w:lang w:val="en-US"/>
         </w:rPr>
-        <w:t>sfs</w:t>
+        <w:t>Implementing the scoreboard</w:t>
       </w:r>
       <w:r>
         <w:rPr>
           <w:lang w:val="en-US"/>
         </w:rPr>
         <w:t xml:space="preserve"> </w:t>
+      </w:r>
+      <w:r>
+        <w:rPr>
+          <w:lang w:val="en-US"/>
+        </w:rPr>
+        <w:t xml:space="preserve">and </w:t>
+      </w:r>
+      <w:r>
+        <w:rPr>
+          <w:lang w:val="en-US"/>
+        </w:rPr>
+        <w:t xml:space="preserve">implementing forgotten feature </w:t>
+      </w:r>
+      <w:r>
+        <w:rPr>
+          <w:lang w:val="en-US"/>
+        </w:rPr>
+        <w:t>2.5h</w:t>
+      </w:r>
+    </w:p>
+    <w:p>
+      <w:pPr>
+        <w:rPr>
+          <w:lang w:val="en-US"/>
+        </w:rPr>
+      </w:pPr>
+      <w:r>
+        <w:rPr>
+          <w:lang w:val="en-US"/>
+        </w:rPr>
+        <w:t xml:space="preserve">Sdadsadasdsdasda </w:t>
+      </w:r>
+    </w:p>
+    <w:p>
+      <w:pPr>
+        <w:rPr>
+          <w:lang w:val="en-US"/>
+        </w:rPr>
+      </w:pPr>
+      <w:r>
+        <w:rPr>
+          <w:lang w:val="en-US"/>
+        </w:rPr>
+        <w:t>I also implemented the function which is supposed to check if the tournament is running before allowing the user to retrieve their stats.</w:t>
       </w:r>
     </w:p>
     <w:p>

</xml_diff>

<commit_message>
Uploading final version for the presentation (tough isnt finished yet)
</commit_message>
<xml_diff>
--- a/Documents/Sports Exercise Battle.docx
+++ b/Documents/Sports Exercise Battle.docx
@@ -4225,6 +4225,20 @@
     </w:p>
     <w:p>
       <w:pPr>
+        <w:pStyle w:val="berschrift2"/>
+        <w:rPr>
+          <w:lang w:val="en-US"/>
+        </w:rPr>
+      </w:pPr>
+      <w:r>
+        <w:rPr>
+          <w:lang w:val="en-US"/>
+        </w:rPr>
+        <w:t>Testing</w:t>
+      </w:r>
+    </w:p>
+    <w:p>
+      <w:pPr>
         <w:rPr>
           <w:lang w:val="en-US"/>
         </w:rPr>
@@ -4313,7 +4327,6 @@
         <w:docPartUnique/>
       </w:docPartObj>
     </w:sdtPr>
-    <w:sdtEndPr/>
     <w:sdtContent>
       <w:sdt>
         <w:sdtPr>
@@ -4323,7 +4336,6 @@
             <w:docPartUnique/>
           </w:docPartObj>
         </w:sdtPr>
-        <w:sdtEndPr/>
         <w:sdtContent>
           <w:p>
             <w:pPr>

</xml_diff>